<commit_message>
1st episode test run
</commit_message>
<xml_diff>
--- a/instructors/fair-4-leaders-part1.docx
+++ b/instructors/fair-4-leaders-part1.docx
@@ -103,6 +103,19 @@
       </w:r>
     </w:p>
     <w:p>
+      <w:pPr>
+        <w:pStyle w:val="ListParagraph"/>
+        <w:numPr>
+          <w:ilvl w:val="0"/>
+          <w:numId w:val="20"/>
+        </w:numPr>
+      </w:pPr>
+      <w:r>
+        <w:t>Why you here</w:t>
+      </w:r>
+    </w:p>
+    <w:p/>
+    <w:p>
       <w:r>
         <w:t>We all</w:t>
       </w:r>
@@ -140,6 +153,7 @@
     </w:p>
     <w:p>
       <w:r>
+        <w:lastRenderedPageBreak/>
         <w:t>We all</w:t>
       </w:r>
     </w:p>
@@ -363,7 +377,96 @@
         <w:rPr>
           <w:b/>
         </w:rPr>
-        <w:t>Exercise 3. Your presence</w:t>
+        <w:t xml:space="preserve">Exercise 3. Why we are not doing Open Science </w:t>
+      </w:r>
+      <w:r>
+        <w:rPr>
+          <w:b/>
+        </w:rPr>
+        <w:t xml:space="preserve">/ Data Sharing </w:t>
+      </w:r>
+      <w:r>
+        <w:rPr>
+          <w:b/>
+        </w:rPr>
+        <w:t>already</w:t>
+      </w:r>
+    </w:p>
+    <w:p>
+      <w:r>
+        <w:t>Discuss Open Science barriers, type below the reasons for not being open:</w:t>
+      </w:r>
+    </w:p>
+    <w:p>
+      <w:r>
+        <w:t>-</w:t>
+      </w:r>
+    </w:p>
+    <w:p>
+      <w:r>
+        <w:t>-</w:t>
+      </w:r>
+    </w:p>
+    <w:p>
+      <w:r>
+        <w:t>-</w:t>
+      </w:r>
+    </w:p>
+    <w:p>
+      <w:r>
+        <w:t>-</w:t>
+      </w:r>
+    </w:p>
+    <w:p>
+      <w:r>
+        <w:t>-</w:t>
+      </w:r>
+    </w:p>
+    <w:p/>
+    <w:p/>
+    <w:p>
+      <w:pPr>
+        <w:rPr>
+          <w:rFonts w:ascii="Open Sans" w:hAnsi="Open Sans" w:cs="Open Sans"/>
+          <w:color w:val="485365"/>
+          <w:sz w:val="23"/>
+          <w:szCs w:val="23"/>
+        </w:rPr>
+      </w:pPr>
+      <w:r>
+        <w:rPr>
+          <w:rFonts w:ascii="Open Sans" w:hAnsi="Open Sans" w:cs="Open Sans"/>
+          <w:color w:val="485365"/>
+          <w:sz w:val="23"/>
+          <w:szCs w:val="23"/>
+        </w:rPr>
+        <w:t>-----------------------------------------------------------------------------------------------------------</w:t>
+      </w:r>
+    </w:p>
+    <w:p/>
+    <w:p>
+      <w:pPr>
+        <w:rPr>
+          <w:b/>
+        </w:rPr>
+      </w:pPr>
+      <w:r>
+        <w:rPr>
+          <w:b/>
+        </w:rPr>
+        <w:t xml:space="preserve">Exercise </w:t>
+      </w:r>
+      <w:r>
+        <w:rPr>
+          <w:b/>
+        </w:rPr>
+        <w:t>4</w:t>
+      </w:r>
+      <w:r>
+        <w:rPr>
+          <w:b/>
+        </w:rPr>
+        <w:t>. Your presence</w:t>
       </w:r>
     </w:p>
     <w:p>
@@ -464,8 +567,19 @@
         <w:rPr>
           <w:b/>
         </w:rPr>
-        <w:lastRenderedPageBreak/>
-        <w:t>Exercise 4. Your minions</w:t>
+        <w:t xml:space="preserve">Exercise </w:t>
+      </w:r>
+      <w:r>
+        <w:rPr>
+          <w:b/>
+        </w:rPr>
+        <w:t>5</w:t>
+      </w:r>
+      <w:r>
+        <w:rPr>
+          <w:b/>
+        </w:rPr>
+        <w:t>. Your minions</w:t>
       </w:r>
     </w:p>
     <w:p>
@@ -488,7 +602,13 @@
     </w:p>
     <w:p>
       <w:r>
-        <w:t>- Have public datasets:</w:t>
+        <w:t>- Ha</w:t>
+      </w:r>
+      <w:r>
+        <w:t>s</w:t>
+      </w:r>
+      <w:r>
+        <w:t xml:space="preserve"> public datasets:</w:t>
       </w:r>
     </w:p>
     <w:p>
@@ -548,7 +668,19 @@
         <w:rPr>
           <w:b/>
         </w:rPr>
-        <w:t>Exercise 5. Lotter winner</w:t>
+        <w:t>Exercise 5. Lotter</w:t>
+      </w:r>
+      <w:r>
+        <w:rPr>
+          <w:b/>
+        </w:rPr>
+        <w:t>y</w:t>
+      </w:r>
+      <w:r>
+        <w:rPr>
+          <w:b/>
+        </w:rPr>
+        <w:t xml:space="preserve"> winner</w:t>
       </w:r>
     </w:p>
     <w:p>
@@ -620,6 +752,7 @@
     </w:p>
     <w:p>
       <w:r>
+        <w:lastRenderedPageBreak/>
         <w:t xml:space="preserve">- </w:t>
       </w:r>
       <w:r>
@@ -702,6 +835,19 @@
       </w:r>
       <w:proofErr w:type="gramStart"/>
       <w:r>
+        <w:t>there</w:t>
+      </w:r>
+      <w:proofErr w:type="gramEnd"/>
+      <w:r>
+        <w:t xml:space="preserve"> is this old postdocs who knows it:</w:t>
+      </w:r>
+    </w:p>
+    <w:p>
+      <w:r>
+        <w:t xml:space="preserve">- </w:t>
+      </w:r>
+      <w:proofErr w:type="gramStart"/>
+      <w:r>
         <w:t>you</w:t>
       </w:r>
       <w:proofErr w:type="gramEnd"/>
@@ -710,6 +856,7 @@
       </w:r>
     </w:p>
     <w:p/>
+    <w:p/>
     <w:p>
       <w:r>
         <w:t>DONE:</w:t>
@@ -755,6 +902,9 @@
       </w:r>
     </w:p>
     <w:p>
+      <w:pPr>
+        <w:pStyle w:val="Heading1"/>
+      </w:pPr>
       <w:r>
         <w:t>Episode 2. Being FAIR</w:t>
       </w:r>
@@ -786,9 +936,10 @@
           <w:szCs w:val="28"/>
           <w:lang w:val="en-US" w:eastAsia="zh-CN" w:bidi="hi-IN"/>
         </w:rPr>
-        <w:lastRenderedPageBreak/>
         <w:t>Exercise 1a. Protocol (green, blue)</w:t>
       </w:r>
+      <w:bookmarkStart w:id="0" w:name="_GoBack"/>
+      <w:bookmarkEnd w:id="0"/>
     </w:p>
     <w:p>
       <w:pPr>
@@ -865,7 +1016,6 @@
             <w:sz w:val="23"/>
             <w:szCs w:val="23"/>
             <w:u w:val="single"/>
-            <w:lang/>
           </w:rPr>
           <w:t>https://doi.org/10.1002/acn3.50831</w:t>
         </w:r>
@@ -1145,7 +1295,6 @@
             <w:sz w:val="23"/>
             <w:szCs w:val="23"/>
             <w:u w:val="single"/>
-            <w:lang/>
           </w:rPr>
           <w:t>https://doi.org/10.1093/jxb/err244</w:t>
         </w:r>
@@ -1270,7 +1419,6 @@
             <w:sz w:val="23"/>
             <w:szCs w:val="23"/>
             <w:u w:val="single"/>
-            <w:lang/>
           </w:rPr>
           <w:t>https://tinyurl.com/hjkdzsd4</w:t>
         </w:r>
@@ -1340,6 +1488,7 @@
           <w:szCs w:val="23"/>
           <w:lang w:val="en-US" w:eastAsia="zh-CN" w:bidi="hi-IN"/>
         </w:rPr>
+        <w:lastRenderedPageBreak/>
         <w:t>--</w:t>
       </w:r>
       <w:r>
@@ -1820,18 +1969,7 @@
           <w:szCs w:val="23"/>
           <w:lang w:val="en-US" w:eastAsia="zh-CN" w:bidi="hi-IN"/>
         </w:rPr>
-        <w:t xml:space="preserve">Only figures presenting results of statistical analysis need underlying </w:t>
-      </w:r>
-      <w:r>
-        <w:rPr>
-          <w:rFonts w:ascii="Open Sans" w:eastAsia="DejaVu Sans" w:hAnsi="Open Sans" w:cs="Open Sans"/>
-          <w:color w:val="485365"/>
-          <w:sz w:val="23"/>
-          <w:szCs w:val="23"/>
-          <w:lang w:val="en-US" w:eastAsia="zh-CN" w:bidi="hi-IN"/>
-        </w:rPr>
-        <w:lastRenderedPageBreak/>
-        <w:t>numerical data. </w:t>
+        <w:t>Only figures presenting results of statistical analysis need underlying numerical data. </w:t>
       </w:r>
     </w:p>
     <w:p>
@@ -2175,19 +2313,11 @@
     <w:p/>
     <w:p>
       <w:r>
-        <w:t xml:space="preserve">Episode </w:t>
-      </w:r>
-      <w:r>
-        <w:t>3</w:t>
-      </w:r>
-      <w:r>
-        <w:t xml:space="preserve">. </w:t>
+        <w:t xml:space="preserve">Episode 3. </w:t>
       </w:r>
       <w:r>
         <w:t>Tools for overlords</w:t>
       </w:r>
-      <w:bookmarkStart w:id="0" w:name="_GoBack"/>
-      <w:bookmarkEnd w:id="0"/>
     </w:p>
     <w:p/>
     <w:sectPr>
@@ -3954,6 +4084,118 @@
     </w:lvl>
   </w:abstractNum>
   <w:abstractNum w:abstractNumId="12" w15:restartNumberingAfterBreak="0">
+    <w:nsid w:val="58410149"/>
+    <w:multiLevelType w:val="hybridMultilevel"/>
+    <w:tmpl w:val="899CC7B4"/>
+    <w:lvl w:ilvl="0" w:tplc="8D48AB06">
+      <w:numFmt w:val="bullet"/>
+      <w:lvlText w:val="-"/>
+      <w:lvlJc w:val="left"/>
+      <w:pPr>
+        <w:ind w:left="720" w:hanging="360"/>
+      </w:pPr>
+      <w:rPr>
+        <w:rFonts w:ascii="Calibri" w:eastAsiaTheme="minorHAnsi" w:hAnsi="Calibri" w:cs="Calibri" w:hint="default"/>
+      </w:rPr>
+    </w:lvl>
+    <w:lvl w:ilvl="1" w:tplc="08090003" w:tentative="1">
+      <w:start w:val="1"/>
+      <w:numFmt w:val="bullet"/>
+      <w:lvlText w:val="o"/>
+      <w:lvlJc w:val="left"/>
+      <w:pPr>
+        <w:ind w:left="1440" w:hanging="360"/>
+      </w:pPr>
+      <w:rPr>
+        <w:rFonts w:ascii="Courier New" w:hAnsi="Courier New" w:cs="Courier New" w:hint="default"/>
+      </w:rPr>
+    </w:lvl>
+    <w:lvl w:ilvl="2" w:tplc="08090005" w:tentative="1">
+      <w:start w:val="1"/>
+      <w:numFmt w:val="bullet"/>
+      <w:lvlText w:val=""/>
+      <w:lvlJc w:val="left"/>
+      <w:pPr>
+        <w:ind w:left="2160" w:hanging="360"/>
+      </w:pPr>
+      <w:rPr>
+        <w:rFonts w:ascii="Wingdings" w:hAnsi="Wingdings" w:hint="default"/>
+      </w:rPr>
+    </w:lvl>
+    <w:lvl w:ilvl="3" w:tplc="08090001" w:tentative="1">
+      <w:start w:val="1"/>
+      <w:numFmt w:val="bullet"/>
+      <w:lvlText w:val=""/>
+      <w:lvlJc w:val="left"/>
+      <w:pPr>
+        <w:ind w:left="2880" w:hanging="360"/>
+      </w:pPr>
+      <w:rPr>
+        <w:rFonts w:ascii="Symbol" w:hAnsi="Symbol" w:hint="default"/>
+      </w:rPr>
+    </w:lvl>
+    <w:lvl w:ilvl="4" w:tplc="08090003" w:tentative="1">
+      <w:start w:val="1"/>
+      <w:numFmt w:val="bullet"/>
+      <w:lvlText w:val="o"/>
+      <w:lvlJc w:val="left"/>
+      <w:pPr>
+        <w:ind w:left="3600" w:hanging="360"/>
+      </w:pPr>
+      <w:rPr>
+        <w:rFonts w:ascii="Courier New" w:hAnsi="Courier New" w:cs="Courier New" w:hint="default"/>
+      </w:rPr>
+    </w:lvl>
+    <w:lvl w:ilvl="5" w:tplc="08090005" w:tentative="1">
+      <w:start w:val="1"/>
+      <w:numFmt w:val="bullet"/>
+      <w:lvlText w:val=""/>
+      <w:lvlJc w:val="left"/>
+      <w:pPr>
+        <w:ind w:left="4320" w:hanging="360"/>
+      </w:pPr>
+      <w:rPr>
+        <w:rFonts w:ascii="Wingdings" w:hAnsi="Wingdings" w:hint="default"/>
+      </w:rPr>
+    </w:lvl>
+    <w:lvl w:ilvl="6" w:tplc="08090001" w:tentative="1">
+      <w:start w:val="1"/>
+      <w:numFmt w:val="bullet"/>
+      <w:lvlText w:val=""/>
+      <w:lvlJc w:val="left"/>
+      <w:pPr>
+        <w:ind w:left="5040" w:hanging="360"/>
+      </w:pPr>
+      <w:rPr>
+        <w:rFonts w:ascii="Symbol" w:hAnsi="Symbol" w:hint="default"/>
+      </w:rPr>
+    </w:lvl>
+    <w:lvl w:ilvl="7" w:tplc="08090003" w:tentative="1">
+      <w:start w:val="1"/>
+      <w:numFmt w:val="bullet"/>
+      <w:lvlText w:val="o"/>
+      <w:lvlJc w:val="left"/>
+      <w:pPr>
+        <w:ind w:left="5760" w:hanging="360"/>
+      </w:pPr>
+      <w:rPr>
+        <w:rFonts w:ascii="Courier New" w:hAnsi="Courier New" w:cs="Courier New" w:hint="default"/>
+      </w:rPr>
+    </w:lvl>
+    <w:lvl w:ilvl="8" w:tplc="08090005" w:tentative="1">
+      <w:start w:val="1"/>
+      <w:numFmt w:val="bullet"/>
+      <w:lvlText w:val=""/>
+      <w:lvlJc w:val="left"/>
+      <w:pPr>
+        <w:ind w:left="6480" w:hanging="360"/>
+      </w:pPr>
+      <w:rPr>
+        <w:rFonts w:ascii="Wingdings" w:hAnsi="Wingdings" w:hint="default"/>
+      </w:rPr>
+    </w:lvl>
+  </w:abstractNum>
+  <w:abstractNum w:abstractNumId="13" w15:restartNumberingAfterBreak="0">
     <w:nsid w:val="599451F3"/>
     <w:multiLevelType w:val="hybridMultilevel"/>
     <w:tmpl w:val="A7F88370"/>
@@ -4065,7 +4307,7 @@
       </w:rPr>
     </w:lvl>
   </w:abstractNum>
-  <w:abstractNum w:abstractNumId="13" w15:restartNumberingAfterBreak="0">
+  <w:abstractNum w:abstractNumId="14" w15:restartNumberingAfterBreak="0">
     <w:nsid w:val="5C544BF7"/>
     <w:multiLevelType w:val="multilevel"/>
     <w:tmpl w:val="EFC866B2"/>
@@ -4214,7 +4456,7 @@
       </w:rPr>
     </w:lvl>
   </w:abstractNum>
-  <w:abstractNum w:abstractNumId="14" w15:restartNumberingAfterBreak="0">
+  <w:abstractNum w:abstractNumId="15" w15:restartNumberingAfterBreak="0">
     <w:nsid w:val="67310D35"/>
     <w:multiLevelType w:val="multilevel"/>
     <w:tmpl w:val="B0683A2E"/>
@@ -4363,7 +4605,7 @@
       </w:rPr>
     </w:lvl>
   </w:abstractNum>
-  <w:abstractNum w:abstractNumId="15" w15:restartNumberingAfterBreak="0">
+  <w:abstractNum w:abstractNumId="16" w15:restartNumberingAfterBreak="0">
     <w:nsid w:val="7071697E"/>
     <w:multiLevelType w:val="multilevel"/>
     <w:tmpl w:val="8FF41962"/>
@@ -4512,7 +4754,7 @@
       </w:rPr>
     </w:lvl>
   </w:abstractNum>
-  <w:abstractNum w:abstractNumId="16" w15:restartNumberingAfterBreak="0">
+  <w:abstractNum w:abstractNumId="17" w15:restartNumberingAfterBreak="0">
     <w:nsid w:val="761B3A39"/>
     <w:multiLevelType w:val="multilevel"/>
     <w:tmpl w:val="B81EE5D2"/>
@@ -4661,7 +4903,7 @@
       </w:rPr>
     </w:lvl>
   </w:abstractNum>
-  <w:abstractNum w:abstractNumId="17" w15:restartNumberingAfterBreak="0">
+  <w:abstractNum w:abstractNumId="18" w15:restartNumberingAfterBreak="0">
     <w:nsid w:val="7E6673E3"/>
     <w:multiLevelType w:val="multilevel"/>
     <w:tmpl w:val="4F5A9270"/>
@@ -4810,7 +5052,7 @@
       </w:rPr>
     </w:lvl>
   </w:abstractNum>
-  <w:abstractNum w:abstractNumId="18" w15:restartNumberingAfterBreak="0">
+  <w:abstractNum w:abstractNumId="19" w15:restartNumberingAfterBreak="0">
     <w:nsid w:val="7E6E2559"/>
     <w:multiLevelType w:val="multilevel"/>
     <w:tmpl w:val="15248E8C"/>
@@ -4963,10 +5205,10 @@
     <w:abstractNumId w:val="4"/>
   </w:num>
   <w:num w:numId="2">
-    <w:abstractNumId w:val="12"/>
+    <w:abstractNumId w:val="13"/>
   </w:num>
   <w:num w:numId="3">
-    <w:abstractNumId w:val="15"/>
+    <w:abstractNumId w:val="16"/>
   </w:num>
   <w:num w:numId="4">
     <w:abstractNumId w:val="7"/>
@@ -4975,10 +5217,10 @@
     <w:abstractNumId w:val="5"/>
   </w:num>
   <w:num w:numId="6">
-    <w:abstractNumId w:val="16"/>
+    <w:abstractNumId w:val="17"/>
   </w:num>
   <w:num w:numId="7">
-    <w:abstractNumId w:val="17"/>
+    <w:abstractNumId w:val="18"/>
   </w:num>
   <w:num w:numId="8">
     <w:abstractNumId w:val="6"/>
@@ -4990,7 +5232,7 @@
     <w:abstractNumId w:val="3"/>
   </w:num>
   <w:num w:numId="11">
-    <w:abstractNumId w:val="13"/>
+    <w:abstractNumId w:val="14"/>
   </w:num>
   <w:num w:numId="12">
     <w:abstractNumId w:val="10"/>
@@ -4999,13 +5241,13 @@
     <w:abstractNumId w:val="8"/>
   </w:num>
   <w:num w:numId="14">
-    <w:abstractNumId w:val="18"/>
+    <w:abstractNumId w:val="19"/>
   </w:num>
   <w:num w:numId="15">
     <w:abstractNumId w:val="9"/>
   </w:num>
   <w:num w:numId="16">
-    <w:abstractNumId w:val="14"/>
+    <w:abstractNumId w:val="15"/>
   </w:num>
   <w:num w:numId="17">
     <w:abstractNumId w:val="0"/>
@@ -5015,6 +5257,9 @@
   </w:num>
   <w:num w:numId="19">
     <w:abstractNumId w:val="1"/>
+  </w:num>
+  <w:num w:numId="20">
+    <w:abstractNumId w:val="12"/>
   </w:num>
 </w:numbering>
 </file>
@@ -5413,6 +5658,27 @@
     <w:name w:val="Normal"/>
     <w:qFormat/>
   </w:style>
+  <w:style w:type="paragraph" w:styleId="Heading1">
+    <w:name w:val="heading 1"/>
+    <w:basedOn w:val="Normal"/>
+    <w:next w:val="Normal"/>
+    <w:link w:val="Heading1Char"/>
+    <w:uiPriority w:val="9"/>
+    <w:qFormat/>
+    <w:rsid w:val="00CC51CC"/>
+    <w:pPr>
+      <w:keepNext/>
+      <w:keepLines/>
+      <w:spacing w:before="240" w:after="0"/>
+      <w:outlineLvl w:val="0"/>
+    </w:pPr>
+    <w:rPr>
+      <w:rFonts w:asciiTheme="majorHAnsi" w:eastAsiaTheme="majorEastAsia" w:hAnsiTheme="majorHAnsi" w:cstheme="majorBidi"/>
+      <w:color w:val="2E74B5" w:themeColor="accent1" w:themeShade="BF"/>
+      <w:sz w:val="32"/>
+      <w:szCs w:val="32"/>
+    </w:rPr>
+  </w:style>
   <w:style w:type="paragraph" w:styleId="Heading2">
     <w:name w:val="heading 2"/>
     <w:basedOn w:val="Normal"/>
@@ -5521,6 +5787,19 @@
       <w:i/>
       <w:iCs/>
       <w:color w:val="2E74B5" w:themeColor="accent1" w:themeShade="BF"/>
+    </w:rPr>
+  </w:style>
+  <w:style w:type="character" w:customStyle="1" w:styleId="Heading1Char">
+    <w:name w:val="Heading 1 Char"/>
+    <w:basedOn w:val="DefaultParagraphFont"/>
+    <w:link w:val="Heading1"/>
+    <w:uiPriority w:val="9"/>
+    <w:rsid w:val="00CC51CC"/>
+    <w:rPr>
+      <w:rFonts w:asciiTheme="majorHAnsi" w:eastAsiaTheme="majorEastAsia" w:hAnsiTheme="majorHAnsi" w:cstheme="majorBidi"/>
+      <w:color w:val="2E74B5" w:themeColor="accent1" w:themeShade="BF"/>
+      <w:sz w:val="32"/>
+      <w:szCs w:val="32"/>
     </w:rPr>
   </w:style>
 </w:styles>

</xml_diff>

<commit_message>
formatting for accessibility by using headers to give consistent structure
</commit_message>
<xml_diff>
--- a/instructors/fair-4-leaders-part1.docx
+++ b/instructors/fair-4-leaders-part1.docx
@@ -3,6 +3,9 @@
 <w:document xmlns:wpc="http://schemas.microsoft.com/office/word/2010/wordprocessingCanvas" xmlns:cx="http://schemas.microsoft.com/office/drawing/2014/chartex" xmlns:cx1="http://schemas.microsoft.com/office/drawing/2015/9/8/chartex" xmlns:mc="http://schemas.openxmlformats.org/markup-compatibility/2006" xmlns:o="urn:schemas-microsoft-com:office:office" xmlns:r="http://schemas.openxmlformats.org/officeDocument/2006/relationships" xmlns:m="http://schemas.openxmlformats.org/officeDocument/2006/math" xmlns:v="urn:schemas-microsoft-com:vml" xmlns:wp14="http://schemas.microsoft.com/office/word/2010/wordprocessingDrawing" xmlns:wp="http://schemas.openxmlformats.org/drawingml/2006/wordprocessingDrawing" xmlns:w10="urn:schemas-microsoft-com:office:word" xmlns:w="http://schemas.openxmlformats.org/wordprocessingml/2006/main" xmlns:w14="http://schemas.microsoft.com/office/word/2010/wordml" xmlns:w15="http://schemas.microsoft.com/office/word/2012/wordml" xmlns:w16se="http://schemas.microsoft.com/office/word/2015/wordml/symex" xmlns:wpg="http://schemas.microsoft.com/office/word/2010/wordprocessingGroup" xmlns:wpi="http://schemas.microsoft.com/office/word/2010/wordprocessingInk" xmlns:wne="http://schemas.microsoft.com/office/word/2006/wordml" xmlns:wps="http://schemas.microsoft.com/office/word/2010/wordprocessingShape" mc:Ignorable="w14 w15 w16se wp14">
   <w:body>
     <w:p>
+      <w:pPr>
+        <w:pStyle w:val="Heading1"/>
+      </w:pPr>
       <w:r>
         <w:t>List of attendees</w:t>
       </w:r>
@@ -40,35 +43,39 @@
     <w:p/>
     <w:p>
       <w:pPr>
+        <w:pStyle w:val="Heading1"/>
+      </w:pPr>
+      <w:r>
+        <w:t>Episode 1. Why are we here? Why should you know it?</w:t>
+      </w:r>
+    </w:p>
+    <w:p/>
+    <w:p>
+      <w:pPr>
         <w:pStyle w:val="Heading2"/>
       </w:pPr>
       <w:r>
-        <w:t>Episode 1. Why are we here? Why should you know it?</w:t>
-      </w:r>
-    </w:p>
-    <w:p/>
-    <w:p>
-      <w:pPr>
-        <w:rPr>
-          <w:b/>
-        </w:rPr>
-      </w:pPr>
-      <w:r>
-        <w:rPr>
-          <w:b/>
-        </w:rPr>
         <w:t>Exercise 1.</w:t>
       </w:r>
       <w:r>
-        <w:rPr>
-          <w:b/>
-        </w:rPr>
-        <w:t xml:space="preserve"> Know each other</w:t>
-      </w:r>
-    </w:p>
-    <w:p>
-      <w:r>
-        <w:t>Introduce yourselves telling why you have joined this course.</w:t>
+        <w:t xml:space="preserve"> </w:t>
+      </w:r>
+      <w:r>
+        <w:t>Get to k</w:t>
+      </w:r>
+      <w:r>
+        <w:t>now each other</w:t>
+      </w:r>
+    </w:p>
+    <w:p>
+      <w:r>
+        <w:t>Introduce yourselves telling</w:t>
+      </w:r>
+      <w:r>
+        <w:t xml:space="preserve"> each other</w:t>
+      </w:r>
+      <w:r>
+        <w:t xml:space="preserve"> why you have joined this course.</w:t>
       </w:r>
     </w:p>
     <w:p>
@@ -77,23 +84,42 @@
       </w:r>
       <w:r>
         <w:br/>
-        <w:t>For example</w:t>
-      </w:r>
-      <w:proofErr w:type="gramStart"/>
-      <w:r>
-        <w:t>:</w:t>
-      </w:r>
-      <w:proofErr w:type="gramEnd"/>
+        <w:t>For example:</w:t>
+      </w:r>
       <w:r>
         <w:br/>
-        <w:t>- we all have our last grant proposals accepted by MRC</w:t>
+        <w:t>- we all ha</w:t>
+      </w:r>
+      <w:r>
+        <w:t>d</w:t>
+      </w:r>
+      <w:r>
+        <w:t xml:space="preserve"> our la</w:t>
+      </w:r>
+      <w:r>
+        <w:t>te</w:t>
+      </w:r>
+      <w:r>
+        <w:t>st grant proposals accepted by MRC</w:t>
       </w:r>
       <w:r>
         <w:br/>
-        <w:t xml:space="preserve">- we all </w:t>
-      </w:r>
-      <w:r>
-        <w:t>desperate searching for an experienced lab technician</w:t>
+        <w:t>- we</w:t>
+      </w:r>
+      <w:r>
+        <w:t xml:space="preserve"> are</w:t>
+      </w:r>
+      <w:r>
+        <w:t xml:space="preserve"> all </w:t>
+      </w:r>
+      <w:r>
+        <w:t>desperate</w:t>
+      </w:r>
+      <w:r>
+        <w:t>ly</w:t>
+      </w:r>
+      <w:r>
+        <w:t xml:space="preserve"> searching for an experienced lab technician</w:t>
       </w:r>
     </w:p>
     <w:p/>
@@ -180,14 +206,9 @@
     </w:p>
     <w:p>
       <w:pPr>
-        <w:rPr>
-          <w:b/>
-        </w:rPr>
-      </w:pPr>
-      <w:r>
-        <w:rPr>
-          <w:b/>
-        </w:rPr>
+        <w:pStyle w:val="Heading2"/>
+      </w:pPr>
+      <w:r>
         <w:t>Exercise 2. You and data sharing</w:t>
       </w:r>
     </w:p>
@@ -303,15 +324,7 @@
         <w:t>the</w:t>
       </w:r>
       <w:r>
-        <w:t xml:space="preserve"> code in </w:t>
-      </w:r>
-      <w:proofErr w:type="spellStart"/>
-      <w:r>
-        <w:t>github</w:t>
-      </w:r>
-      <w:proofErr w:type="spellEnd"/>
-      <w:r>
-        <w:t xml:space="preserve"> or another code repository:</w:t>
+        <w:t xml:space="preserve"> code in github or another code repository:</w:t>
       </w:r>
     </w:p>
     <w:p>
@@ -369,26 +382,15 @@
     <w:p/>
     <w:p>
       <w:pPr>
-        <w:rPr>
-          <w:b/>
-        </w:rPr>
-      </w:pPr>
-      <w:r>
-        <w:rPr>
-          <w:b/>
-        </w:rPr>
+        <w:pStyle w:val="Heading2"/>
+      </w:pPr>
+      <w:r>
         <w:t xml:space="preserve">Exercise 3. Why we are not doing Open Science </w:t>
       </w:r>
       <w:r>
-        <w:rPr>
-          <w:b/>
-        </w:rPr>
         <w:t xml:space="preserve">/ Data Sharing </w:t>
       </w:r>
       <w:r>
-        <w:rPr>
-          <w:b/>
-        </w:rPr>
         <w:t>already</w:t>
       </w:r>
     </w:p>
@@ -446,37 +448,33 @@
     <w:p/>
     <w:p>
       <w:pPr>
-        <w:rPr>
-          <w:b/>
-        </w:rPr>
-      </w:pPr>
-      <w:r>
-        <w:rPr>
-          <w:b/>
-        </w:rPr>
+        <w:pStyle w:val="Heading2"/>
+      </w:pPr>
+      <w:r>
         <w:t xml:space="preserve">Exercise </w:t>
       </w:r>
       <w:r>
-        <w:rPr>
-          <w:b/>
-        </w:rPr>
         <w:t>4</w:t>
       </w:r>
       <w:r>
-        <w:rPr>
-          <w:b/>
-        </w:rPr>
         <w:t>. Your presence</w:t>
       </w:r>
     </w:p>
     <w:p>
       <w:r>
-        <w:t>Write +1 next to the statements that matches your own experience:</w:t>
+        <w:t>Write +1 next to the statements that match</w:t>
+      </w:r>
+      <w:r>
+        <w:t>es</w:t>
+      </w:r>
+      <w:r>
+        <w:t xml:space="preserve"> your own experience:</w:t>
       </w:r>
     </w:p>
     <w:p/>
     <w:p>
       <w:r>
+        <w:lastRenderedPageBreak/>
         <w:t>- I currently supervise at least 2 postdocs:</w:t>
       </w:r>
     </w:p>
@@ -559,40 +557,21 @@
     </w:p>
     <w:p>
       <w:pPr>
-        <w:rPr>
-          <w:b/>
-        </w:rPr>
-      </w:pPr>
-      <w:r>
-        <w:rPr>
-          <w:b/>
-        </w:rPr>
+        <w:pStyle w:val="Heading2"/>
+      </w:pPr>
+      <w:r>
         <w:t xml:space="preserve">Exercise </w:t>
       </w:r>
       <w:r>
-        <w:rPr>
-          <w:b/>
-        </w:rPr>
         <w:t>5</w:t>
       </w:r>
       <w:r>
-        <w:rPr>
-          <w:b/>
-        </w:rPr>
         <w:t>. Your minions</w:t>
       </w:r>
     </w:p>
     <w:p>
       <w:r>
-        <w:t xml:space="preserve">Write +1 if </w:t>
-      </w:r>
-      <w:proofErr w:type="gramStart"/>
-      <w:r>
-        <w:t>your</w:t>
-      </w:r>
-      <w:proofErr w:type="gramEnd"/>
-      <w:r>
-        <w:t xml:space="preserve"> soon-to-be leaving postdoc:</w:t>
+        <w:t>Write +1 if your soon-to-be leaving postdoc:</w:t>
       </w:r>
     </w:p>
     <w:p>
@@ -622,15 +601,7 @@
       </w:r>
       <w:r>
         <w:br/>
-        <w:t xml:space="preserve"> (e.g. journal club, carpentries, </w:t>
-      </w:r>
-      <w:proofErr w:type="spellStart"/>
-      <w:r>
-        <w:t>ReproducibiliTea</w:t>
-      </w:r>
-      <w:proofErr w:type="spellEnd"/>
-      <w:r>
-        <w:t>)</w:t>
+        <w:t xml:space="preserve"> (e.g. journal club, carpentries, ReproducibiliTea)</w:t>
       </w:r>
     </w:p>
     <w:p/>
@@ -660,26 +631,24 @@
     </w:p>
     <w:p>
       <w:pPr>
-        <w:rPr>
-          <w:b/>
-        </w:rPr>
-      </w:pPr>
-      <w:r>
-        <w:rPr>
-          <w:b/>
-        </w:rPr>
-        <w:t>Exercise 5. Lotter</w:t>
-      </w:r>
-      <w:r>
-        <w:rPr>
-          <w:b/>
-        </w:rPr>
+        <w:pStyle w:val="Heading2"/>
+      </w:pPr>
+      <w:r>
+        <w:t xml:space="preserve">Exercise </w:t>
+      </w:r>
+      <w:r>
+        <w:rPr>
+          <w:rStyle w:val="Heading3Char"/>
+        </w:rPr>
+        <w:t>5</w:t>
+      </w:r>
+      <w:r>
+        <w:t>. Lotter</w:t>
+      </w:r>
+      <w:r>
         <w:t>y</w:t>
       </w:r>
       <w:r>
-        <w:rPr>
-          <w:b/>
-        </w:rPr>
         <w:t xml:space="preserve"> winner</w:t>
       </w:r>
     </w:p>
@@ -693,15 +662,7 @@
     </w:p>
     <w:p>
       <w:r>
-        <w:t xml:space="preserve">- </w:t>
-      </w:r>
-      <w:proofErr w:type="gramStart"/>
-      <w:r>
-        <w:t>everything</w:t>
-      </w:r>
-      <w:proofErr w:type="gramEnd"/>
-      <w:r>
-        <w:t xml:space="preserve"> should be recorded in their notebook, which you hope is in the office.</w:t>
+        <w:t>- everything should be recorded in their notebook, which you hope is in the office.</w:t>
       </w:r>
       <w:r>
         <w:br/>
@@ -710,84 +671,52 @@
     </w:p>
     <w:p>
       <w:r>
+        <w:t>- everything should be in Electronic Lab Notebook, and you can quickly check if that is the case:</w:t>
+      </w:r>
+    </w:p>
+    <w:p>
+      <w:r>
+        <w:t>- all data, excel, presentations and paper drafts are in a shared network drive:</w:t>
+      </w:r>
+    </w:p>
+    <w:p>
+      <w:r>
+        <w:t>- some data and documents may only be in the postdocs PC/</w:t>
+      </w:r>
+      <w:r>
+        <w:t>laptop:</w:t>
+      </w:r>
+    </w:p>
+    <w:p>
+      <w:r>
         <w:t xml:space="preserve">- </w:t>
       </w:r>
-      <w:proofErr w:type="gramStart"/>
-      <w:r>
-        <w:t>everything</w:t>
-      </w:r>
-      <w:proofErr w:type="gramEnd"/>
-      <w:r>
-        <w:t xml:space="preserve"> should be in Electronic Lab Notebook, and you can quickly check if that is the case:</w:t>
-      </w:r>
-    </w:p>
-    <w:p>
-      <w:r>
-        <w:t xml:space="preserve">- </w:t>
-      </w:r>
-      <w:proofErr w:type="gramStart"/>
-      <w:r>
-        <w:t>all</w:t>
-      </w:r>
-      <w:proofErr w:type="gramEnd"/>
-      <w:r>
-        <w:t xml:space="preserve"> data, excel, presentations and paper drafts are in a shared network drive:</w:t>
-      </w:r>
-    </w:p>
-    <w:p>
-      <w:r>
-        <w:t xml:space="preserve">- </w:t>
-      </w:r>
-      <w:proofErr w:type="gramStart"/>
-      <w:r>
-        <w:t>some</w:t>
-      </w:r>
-      <w:proofErr w:type="gramEnd"/>
-      <w:r>
-        <w:t xml:space="preserve"> data and documents may only be in the postdocs PC/</w:t>
-      </w:r>
-      <w:r>
-        <w:t>laptop:</w:t>
+      <w:r>
+        <w:t xml:space="preserve">every now and then, </w:t>
+      </w:r>
+      <w:r>
+        <w:t xml:space="preserve">you check peoples data and notes, so you are fairly confident </w:t>
+      </w:r>
+      <w:r>
+        <w:t xml:space="preserve">they follow good practices and </w:t>
+      </w:r>
+      <w:r>
+        <w:t xml:space="preserve">you </w:t>
+      </w:r>
+      <w:r>
+        <w:t xml:space="preserve">know where you </w:t>
+      </w:r>
+      <w:r>
+        <w:t>can find what is needed</w:t>
+      </w:r>
+      <w:r>
+        <w:t>:</w:t>
       </w:r>
     </w:p>
     <w:p>
       <w:r>
         <w:lastRenderedPageBreak/>
-        <w:t xml:space="preserve">- </w:t>
-      </w:r>
-      <w:r>
-        <w:t xml:space="preserve">every now and then, </w:t>
-      </w:r>
-      <w:r>
-        <w:t xml:space="preserve">you check peoples data and notes, so you are fairly confident </w:t>
-      </w:r>
-      <w:r>
-        <w:t xml:space="preserve">they follow good practices and </w:t>
-      </w:r>
-      <w:r>
-        <w:t xml:space="preserve">you </w:t>
-      </w:r>
-      <w:r>
-        <w:t xml:space="preserve">know where you </w:t>
-      </w:r>
-      <w:r>
-        <w:t>can find what is needed</w:t>
-      </w:r>
-      <w:r>
-        <w:t>:</w:t>
-      </w:r>
-    </w:p>
-    <w:p>
-      <w:r>
-        <w:t xml:space="preserve">- </w:t>
-      </w:r>
-      <w:proofErr w:type="gramStart"/>
-      <w:r>
-        <w:t>your</w:t>
-      </w:r>
-      <w:proofErr w:type="gramEnd"/>
-      <w:r>
-        <w:t xml:space="preserve"> group has “data </w:t>
+        <w:t xml:space="preserve">- your group has “data </w:t>
       </w:r>
       <w:r>
         <w:t>management</w:t>
@@ -805,54 +734,22 @@
     </w:p>
     <w:p>
       <w:r>
-        <w:t xml:space="preserve">- </w:t>
-      </w:r>
-      <w:proofErr w:type="gramStart"/>
-      <w:r>
-        <w:t>you</w:t>
-      </w:r>
-      <w:proofErr w:type="gramEnd"/>
-      <w:r>
-        <w:t xml:space="preserve"> let it to your group to organize such trivial matters and you hope they did it well:</w:t>
-      </w:r>
-    </w:p>
-    <w:p>
-      <w:r>
-        <w:t xml:space="preserve">- </w:t>
-      </w:r>
-      <w:proofErr w:type="gramStart"/>
-      <w:r>
-        <w:t>your</w:t>
-      </w:r>
-      <w:proofErr w:type="gramEnd"/>
-      <w:r>
-        <w:t xml:space="preserve"> lab manager should know it all:</w:t>
-      </w:r>
-    </w:p>
-    <w:p>
-      <w:r>
-        <w:t xml:space="preserve">- </w:t>
-      </w:r>
-      <w:proofErr w:type="gramStart"/>
-      <w:r>
-        <w:t>there</w:t>
-      </w:r>
-      <w:proofErr w:type="gramEnd"/>
-      <w:r>
-        <w:t xml:space="preserve"> is this old postdocs who knows it:</w:t>
-      </w:r>
-    </w:p>
-    <w:p>
-      <w:r>
-        <w:t xml:space="preserve">- </w:t>
-      </w:r>
-      <w:proofErr w:type="gramStart"/>
-      <w:r>
-        <w:t>you</w:t>
-      </w:r>
-      <w:proofErr w:type="gramEnd"/>
-      <w:r>
-        <w:t xml:space="preserve"> are getting nervous:</w:t>
+        <w:t>- you let it to your group to organize such trivial matters and you hope they did it well:</w:t>
+      </w:r>
+    </w:p>
+    <w:p>
+      <w:r>
+        <w:t>- your lab manager should know it all:</w:t>
+      </w:r>
+    </w:p>
+    <w:p>
+      <w:r>
+        <w:t>- there is this old postdocs who knows it:</w:t>
+      </w:r>
+    </w:p>
+    <w:p>
+      <w:r>
+        <w:t>- you are getting nervous:</w:t>
       </w:r>
     </w:p>
     <w:p/>
@@ -911,102 +808,42 @@
     </w:p>
     <w:p>
       <w:pPr>
-        <w:keepNext/>
+        <w:pStyle w:val="Heading2"/>
+        <w:rPr>
+          <w:rFonts w:eastAsia="DejaVu Sans"/>
+          <w:lang w:val="en-US" w:eastAsia="zh-CN" w:bidi="hi-IN"/>
+        </w:rPr>
+      </w:pPr>
+      <w:r>
+        <w:rPr>
+          <w:rFonts w:eastAsia="DejaVu Sans"/>
+          <w:lang w:val="en-US" w:eastAsia="zh-CN" w:bidi="hi-IN"/>
+        </w:rPr>
+        <w:t>Exercise 1a. Protocol (green, blue)</w:t>
+      </w:r>
+    </w:p>
+    <w:p>
+      <w:pPr>
         <w:widowControl w:val="0"/>
         <w:suppressAutoHyphens/>
         <w:spacing w:after="0" w:line="240" w:lineRule="auto"/>
-        <w:outlineLvl w:val="3"/>
-        <w:rPr>
-          <w:rFonts w:ascii="Open Sans" w:eastAsia="DejaVu Sans" w:hAnsi="Open Sans" w:cs="Open Sans"/>
-          <w:b/>
-          <w:bCs/>
-          <w:color w:val="485365"/>
-          <w:sz w:val="28"/>
-          <w:szCs w:val="28"/>
-          <w:lang w:val="en-US" w:eastAsia="zh-CN" w:bidi="hi-IN"/>
-        </w:rPr>
-      </w:pPr>
-      <w:r>
-        <w:rPr>
-          <w:rFonts w:ascii="Open Sans" w:eastAsia="DejaVu Sans" w:hAnsi="Open Sans" w:cs="Open Sans"/>
-          <w:b/>
-          <w:bCs/>
-          <w:color w:val="485365"/>
-          <w:sz w:val="28"/>
-          <w:szCs w:val="28"/>
-          <w:lang w:val="en-US" w:eastAsia="zh-CN" w:bidi="hi-IN"/>
-        </w:rPr>
-        <w:t>Exercise 1a. Protocol (green, blue)</w:t>
-      </w:r>
-      <w:bookmarkStart w:id="0" w:name="_GoBack"/>
-      <w:bookmarkEnd w:id="0"/>
-    </w:p>
-    <w:p>
-      <w:pPr>
-        <w:widowControl w:val="0"/>
-        <w:suppressAutoHyphens/>
-        <w:spacing w:after="0" w:line="240" w:lineRule="auto"/>
-        <w:rPr>
-          <w:rFonts w:ascii="Open Sans" w:eastAsia="DejaVu Sans" w:hAnsi="Open Sans" w:cs="Open Sans"/>
-          <w:color w:val="485365"/>
-          <w:sz w:val="23"/>
-          <w:szCs w:val="23"/>
-          <w:lang w:val="en-US" w:eastAsia="zh-CN" w:bidi="hi-IN"/>
-        </w:rPr>
-      </w:pPr>
-      <w:r>
-        <w:rPr>
-          <w:rFonts w:ascii="Open Sans" w:eastAsia="DejaVu Sans" w:hAnsi="Open Sans" w:cs="Open Sans"/>
-          <w:color w:val="485365"/>
-          <w:sz w:val="23"/>
-          <w:szCs w:val="23"/>
-          <w:lang w:val="en-US" w:eastAsia="zh-CN" w:bidi="hi-IN"/>
-        </w:rPr>
-        <w:t xml:space="preserve">You need to do a western blot of the protein </w:t>
-      </w:r>
-      <w:proofErr w:type="spellStart"/>
-      <w:r>
-        <w:rPr>
-          <w:rFonts w:ascii="Open Sans" w:eastAsia="DejaVu Sans" w:hAnsi="Open Sans" w:cs="Open Sans"/>
-          <w:color w:val="485365"/>
-          <w:sz w:val="23"/>
-          <w:szCs w:val="23"/>
-          <w:lang w:val="en-US" w:eastAsia="zh-CN" w:bidi="hi-IN"/>
-        </w:rPr>
-        <w:t>Titin</w:t>
-      </w:r>
-      <w:proofErr w:type="spellEnd"/>
-      <w:r>
-        <w:rPr>
-          <w:rFonts w:ascii="Open Sans" w:eastAsia="DejaVu Sans" w:hAnsi="Open Sans" w:cs="Open Sans"/>
-          <w:color w:val="485365"/>
-          <w:sz w:val="23"/>
-          <w:szCs w:val="23"/>
-          <w:lang w:val="en-US" w:eastAsia="zh-CN" w:bidi="hi-IN"/>
-        </w:rPr>
-        <w:t xml:space="preserve">, the largest protein in the body with a molecular weight of 3,800 </w:t>
-      </w:r>
-      <w:proofErr w:type="spellStart"/>
-      <w:r>
-        <w:rPr>
-          <w:rFonts w:ascii="Open Sans" w:eastAsia="DejaVu Sans" w:hAnsi="Open Sans" w:cs="Open Sans"/>
-          <w:color w:val="485365"/>
-          <w:sz w:val="23"/>
-          <w:szCs w:val="23"/>
-          <w:lang w:val="en-US" w:eastAsia="zh-CN" w:bidi="hi-IN"/>
-        </w:rPr>
-        <w:t>kDa</w:t>
-      </w:r>
-      <w:proofErr w:type="spellEnd"/>
-      <w:r>
-        <w:rPr>
-          <w:rFonts w:ascii="Open Sans" w:eastAsia="DejaVu Sans" w:hAnsi="Open Sans" w:cs="Open Sans"/>
-          <w:color w:val="485365"/>
-          <w:sz w:val="23"/>
-          <w:szCs w:val="23"/>
-          <w:lang w:val="en-US" w:eastAsia="zh-CN" w:bidi="hi-IN"/>
-        </w:rPr>
-        <w:t>. You found an antibody sold by Sigma Aldrich that has been validated in western blots and immunofluorescence. Sigma Aldrich lists the publication by Yu et al 2019 (</w:t>
+        <w:rPr>
+          <w:rFonts w:ascii="Open Sans" w:eastAsia="DejaVu Sans" w:hAnsi="Open Sans" w:cs="Open Sans"/>
+          <w:color w:val="485365"/>
+          <w:sz w:val="23"/>
+          <w:szCs w:val="23"/>
+          <w:lang w:val="en-US" w:eastAsia="zh-CN" w:bidi="hi-IN"/>
+        </w:rPr>
+      </w:pPr>
+      <w:r>
+        <w:rPr>
+          <w:rFonts w:ascii="Open Sans" w:eastAsia="DejaVu Sans" w:hAnsi="Open Sans" w:cs="Open Sans"/>
+          <w:color w:val="485365"/>
+          <w:sz w:val="23"/>
+          <w:szCs w:val="23"/>
+          <w:lang w:val="en-US" w:eastAsia="zh-CN" w:bidi="hi-IN"/>
+        </w:rPr>
+        <w:t>You need to do a western blot of the protein Titin, the largest protein in the body with a molecular weight of 3,800 kDa. You found an antibody sold by Sigma Aldrich that has been validated in western blots and immunofluorescence. Sigma Aldrich lists the publication by Yu et al 2019 (</w:t>
       </w:r>
       <w:hyperlink r:id="rId5" w:history="1">
         <w:r>
@@ -1189,103 +1026,57 @@
     </w:p>
     <w:p>
       <w:pPr>
-        <w:keepNext/>
+        <w:pStyle w:val="Heading2"/>
+        <w:rPr>
+          <w:rFonts w:eastAsia="DejaVu Sans"/>
+          <w:lang w:val="en-US" w:eastAsia="zh-CN" w:bidi="hi-IN"/>
+        </w:rPr>
+      </w:pPr>
+      <w:r>
+        <w:rPr>
+          <w:rFonts w:eastAsia="DejaVu Sans"/>
+          <w:lang w:val="en-US" w:eastAsia="zh-CN" w:bidi="hi-IN"/>
+        </w:rPr>
+        <w:t>Exercise 1b. Average content (red, </w:t>
+      </w:r>
+      <w:r>
+        <w:rPr>
+          <w:rFonts w:eastAsia="DejaVu Sans"/>
+          <w:shd w:val="clear" w:color="auto" w:fill="FFF8E3"/>
+          <w:lang w:val="en-US" w:eastAsia="zh-CN" w:bidi="hi-IN"/>
+        </w:rPr>
+        <w:t>yellow</w:t>
+      </w:r>
+      <w:r>
+        <w:rPr>
+          <w:rFonts w:eastAsia="DejaVu Sans"/>
+          <w:lang w:val="en-US" w:eastAsia="zh-CN" w:bidi="hi-IN"/>
+        </w:rPr>
+        <w:t>)</w:t>
+      </w:r>
+    </w:p>
+    <w:p>
+      <w:pPr>
         <w:widowControl w:val="0"/>
         <w:suppressAutoHyphens/>
         <w:spacing w:after="0" w:line="240" w:lineRule="auto"/>
-        <w:outlineLvl w:val="3"/>
-        <w:rPr>
-          <w:rFonts w:ascii="Open Sans" w:eastAsia="DejaVu Sans" w:hAnsi="Open Sans" w:cs="Open Sans"/>
-          <w:b/>
-          <w:bCs/>
-          <w:color w:val="485365"/>
-          <w:sz w:val="28"/>
-          <w:szCs w:val="28"/>
-          <w:lang w:val="en-US" w:eastAsia="zh-CN" w:bidi="hi-IN"/>
-        </w:rPr>
-      </w:pPr>
-      <w:r>
-        <w:rPr>
-          <w:rFonts w:ascii="Open Sans" w:eastAsia="DejaVu Sans" w:hAnsi="Open Sans" w:cs="Open Sans"/>
-          <w:b/>
-          <w:bCs/>
-          <w:color w:val="485365"/>
-          <w:sz w:val="28"/>
-          <w:szCs w:val="28"/>
-          <w:lang w:val="en-US" w:eastAsia="zh-CN" w:bidi="hi-IN"/>
-        </w:rPr>
-        <w:t>Exercise 1b. Average content (red, </w:t>
-      </w:r>
-      <w:r>
-        <w:rPr>
-          <w:rFonts w:ascii="Open Sans" w:eastAsia="DejaVu Sans" w:hAnsi="Open Sans" w:cs="Open Sans"/>
-          <w:b/>
-          <w:bCs/>
-          <w:color w:val="485365"/>
-          <w:sz w:val="28"/>
-          <w:szCs w:val="28"/>
-          <w:shd w:val="clear" w:color="auto" w:fill="FFF8E3"/>
-          <w:lang w:val="en-US" w:eastAsia="zh-CN" w:bidi="hi-IN"/>
-        </w:rPr>
-        <w:t>yellow</w:t>
-      </w:r>
-      <w:r>
-        <w:rPr>
-          <w:rFonts w:ascii="Open Sans" w:eastAsia="DejaVu Sans" w:hAnsi="Open Sans" w:cs="Open Sans"/>
-          <w:b/>
-          <w:bCs/>
-          <w:color w:val="485365"/>
-          <w:sz w:val="28"/>
-          <w:szCs w:val="28"/>
-          <w:lang w:val="en-US" w:eastAsia="zh-CN" w:bidi="hi-IN"/>
-        </w:rPr>
-        <w:t>)</w:t>
-      </w:r>
-    </w:p>
-    <w:p>
-      <w:pPr>
-        <w:widowControl w:val="0"/>
-        <w:suppressAutoHyphens/>
-        <w:spacing w:after="0" w:line="240" w:lineRule="auto"/>
-        <w:rPr>
-          <w:rFonts w:ascii="Open Sans" w:eastAsia="DejaVu Sans" w:hAnsi="Open Sans" w:cs="Open Sans"/>
-          <w:color w:val="485365"/>
-          <w:sz w:val="23"/>
-          <w:szCs w:val="23"/>
-          <w:lang w:val="en-US" w:eastAsia="zh-CN" w:bidi="hi-IN"/>
-        </w:rPr>
-      </w:pPr>
-      <w:r>
-        <w:rPr>
-          <w:rFonts w:ascii="Open Sans" w:eastAsia="DejaVu Sans" w:hAnsi="Open Sans" w:cs="Open Sans"/>
-          <w:color w:val="485365"/>
-          <w:sz w:val="23"/>
-          <w:szCs w:val="23"/>
-          <w:lang w:val="en-US" w:eastAsia="zh-CN" w:bidi="hi-IN"/>
-        </w:rPr>
-        <w:t xml:space="preserve">The </w:t>
-      </w:r>
-      <w:proofErr w:type="spellStart"/>
-      <w:r>
-        <w:rPr>
-          <w:rFonts w:ascii="Open Sans" w:eastAsia="DejaVu Sans" w:hAnsi="Open Sans" w:cs="Open Sans"/>
-          <w:color w:val="485365"/>
-          <w:sz w:val="23"/>
-          <w:szCs w:val="23"/>
-          <w:lang w:val="en-US" w:eastAsia="zh-CN" w:bidi="hi-IN"/>
-        </w:rPr>
-        <w:t>Ikram</w:t>
-      </w:r>
-      <w:proofErr w:type="spellEnd"/>
-      <w:r>
-        <w:rPr>
-          <w:rFonts w:ascii="Open Sans" w:eastAsia="DejaVu Sans" w:hAnsi="Open Sans" w:cs="Open Sans"/>
-          <w:color w:val="485365"/>
-          <w:sz w:val="23"/>
-          <w:szCs w:val="23"/>
-          <w:lang w:val="en-US" w:eastAsia="zh-CN" w:bidi="hi-IN"/>
-        </w:rPr>
-        <w:t xml:space="preserve"> 2014 (</w:t>
+        <w:rPr>
+          <w:rFonts w:ascii="Open Sans" w:eastAsia="DejaVu Sans" w:hAnsi="Open Sans" w:cs="Open Sans"/>
+          <w:color w:val="485365"/>
+          <w:sz w:val="23"/>
+          <w:szCs w:val="23"/>
+          <w:lang w:val="en-US" w:eastAsia="zh-CN" w:bidi="hi-IN"/>
+        </w:rPr>
+      </w:pPr>
+      <w:r>
+        <w:rPr>
+          <w:rFonts w:ascii="Open Sans" w:eastAsia="DejaVu Sans" w:hAnsi="Open Sans" w:cs="Open Sans"/>
+          <w:color w:val="485365"/>
+          <w:sz w:val="23"/>
+          <w:szCs w:val="23"/>
+          <w:lang w:val="en-US" w:eastAsia="zh-CN" w:bidi="hi-IN"/>
+        </w:rPr>
+        <w:t>The Ikram 2014 (</w:t>
       </w:r>
       <w:hyperlink r:id="rId6" w:history="1">
         <w:r>
@@ -1488,7 +1279,6 @@
           <w:szCs w:val="23"/>
           <w:lang w:val="en-US" w:eastAsia="zh-CN" w:bidi="hi-IN"/>
         </w:rPr>
-        <w:lastRenderedPageBreak/>
         <w:t>--</w:t>
       </w:r>
       <w:r>
@@ -1518,53 +1308,29 @@
     </w:p>
     <w:p>
       <w:pPr>
-        <w:keepNext/>
-        <w:widowControl w:val="0"/>
-        <w:suppressAutoHyphens/>
-        <w:spacing w:after="0" w:line="240" w:lineRule="auto"/>
-        <w:outlineLvl w:val="3"/>
-        <w:rPr>
-          <w:rFonts w:ascii="Open Sans" w:eastAsia="DejaVu Sans" w:hAnsi="Open Sans" w:cs="Open Sans"/>
-          <w:b/>
-          <w:bCs/>
-          <w:color w:val="485365"/>
-          <w:sz w:val="28"/>
-          <w:szCs w:val="28"/>
-          <w:lang w:val="en-US" w:eastAsia="zh-CN" w:bidi="hi-IN"/>
-        </w:rPr>
-      </w:pPr>
-      <w:r>
-        <w:rPr>
-          <w:rFonts w:ascii="Open Sans" w:eastAsia="DejaVu Sans" w:hAnsi="Open Sans" w:cs="Open Sans"/>
-          <w:b/>
-          <w:bCs/>
-          <w:color w:val="485365"/>
-          <w:sz w:val="28"/>
-          <w:szCs w:val="28"/>
+        <w:pStyle w:val="Heading2"/>
+        <w:rPr>
+          <w:rFonts w:eastAsia="DejaVu Sans"/>
+          <w:lang w:val="en-US" w:eastAsia="zh-CN" w:bidi="hi-IN"/>
+        </w:rPr>
+      </w:pPr>
+      <w:r>
+        <w:rPr>
+          <w:rFonts w:eastAsia="DejaVu Sans"/>
           <w:lang w:val="en-US" w:eastAsia="zh-CN" w:bidi="hi-IN"/>
         </w:rPr>
         <w:t xml:space="preserve">Exercise </w:t>
       </w:r>
       <w:r>
         <w:rPr>
-          <w:rFonts w:ascii="Open Sans" w:eastAsia="DejaVu Sans" w:hAnsi="Open Sans" w:cs="Open Sans"/>
-          <w:b/>
-          <w:bCs/>
-          <w:color w:val="485365"/>
-          <w:sz w:val="28"/>
-          <w:szCs w:val="28"/>
+          <w:rFonts w:eastAsia="DejaVu Sans"/>
           <w:lang w:val="en-US" w:eastAsia="zh-CN" w:bidi="hi-IN"/>
         </w:rPr>
         <w:t>2</w:t>
       </w:r>
       <w:r>
         <w:rPr>
-          <w:rFonts w:ascii="Open Sans" w:eastAsia="DejaVu Sans" w:hAnsi="Open Sans" w:cs="Open Sans"/>
-          <w:b/>
-          <w:bCs/>
-          <w:color w:val="485365"/>
-          <w:sz w:val="28"/>
-          <w:szCs w:val="28"/>
+          <w:rFonts w:eastAsia="DejaVu Sans"/>
           <w:lang w:val="en-US" w:eastAsia="zh-CN" w:bidi="hi-IN"/>
         </w:rPr>
         <w:t>. FAIR and You</w:t>
@@ -1838,53 +1604,29 @@
     </w:p>
     <w:p>
       <w:pPr>
-        <w:keepNext/>
-        <w:widowControl w:val="0"/>
-        <w:suppressAutoHyphens/>
-        <w:spacing w:after="0" w:line="240" w:lineRule="auto"/>
-        <w:outlineLvl w:val="3"/>
-        <w:rPr>
-          <w:rFonts w:ascii="Open Sans" w:eastAsia="DejaVu Sans" w:hAnsi="Open Sans" w:cs="Open Sans"/>
-          <w:b/>
-          <w:bCs/>
-          <w:color w:val="485365"/>
-          <w:sz w:val="28"/>
-          <w:szCs w:val="28"/>
-          <w:lang w:val="en-US" w:eastAsia="zh-CN" w:bidi="hi-IN"/>
-        </w:rPr>
-      </w:pPr>
-      <w:r>
-        <w:rPr>
-          <w:rFonts w:ascii="Open Sans" w:eastAsia="DejaVu Sans" w:hAnsi="Open Sans" w:cs="Open Sans"/>
-          <w:b/>
-          <w:bCs/>
-          <w:color w:val="485365"/>
-          <w:sz w:val="28"/>
-          <w:szCs w:val="28"/>
+        <w:pStyle w:val="Heading2"/>
+        <w:rPr>
+          <w:rFonts w:eastAsia="DejaVu Sans"/>
+          <w:lang w:val="en-US" w:eastAsia="zh-CN" w:bidi="hi-IN"/>
+        </w:rPr>
+      </w:pPr>
+      <w:r>
+        <w:rPr>
+          <w:rFonts w:eastAsia="DejaVu Sans"/>
           <w:lang w:val="en-US" w:eastAsia="zh-CN" w:bidi="hi-IN"/>
         </w:rPr>
         <w:t xml:space="preserve">Exercise </w:t>
       </w:r>
       <w:r>
         <w:rPr>
-          <w:rFonts w:ascii="Open Sans" w:eastAsia="DejaVu Sans" w:hAnsi="Open Sans" w:cs="Open Sans"/>
-          <w:b/>
-          <w:bCs/>
-          <w:color w:val="485365"/>
-          <w:sz w:val="28"/>
-          <w:szCs w:val="28"/>
+          <w:rFonts w:eastAsia="DejaVu Sans"/>
           <w:lang w:val="en-US" w:eastAsia="zh-CN" w:bidi="hi-IN"/>
         </w:rPr>
         <w:t>3</w:t>
       </w:r>
       <w:r>
         <w:rPr>
-          <w:rFonts w:ascii="Open Sans" w:eastAsia="DejaVu Sans" w:hAnsi="Open Sans" w:cs="Open Sans"/>
-          <w:b/>
-          <w:bCs/>
-          <w:color w:val="485365"/>
-          <w:sz w:val="28"/>
-          <w:szCs w:val="28"/>
+          <w:rFonts w:eastAsia="DejaVu Sans"/>
           <w:lang w:val="en-US" w:eastAsia="zh-CN" w:bidi="hi-IN"/>
         </w:rPr>
         <w:t>. FAIR Quiz</w:t>
@@ -1998,29 +1740,7 @@
           <w:szCs w:val="23"/>
           <w:lang w:val="en-US" w:eastAsia="zh-CN" w:bidi="hi-IN"/>
         </w:rPr>
-        <w:t xml:space="preserve">Sharing numerical data as a .pdf in </w:t>
-      </w:r>
-      <w:proofErr w:type="spellStart"/>
-      <w:r>
-        <w:rPr>
-          <w:rFonts w:ascii="Open Sans" w:eastAsia="DejaVu Sans" w:hAnsi="Open Sans" w:cs="Open Sans"/>
-          <w:color w:val="485365"/>
-          <w:sz w:val="23"/>
-          <w:szCs w:val="23"/>
-          <w:lang w:val="en-US" w:eastAsia="zh-CN" w:bidi="hi-IN"/>
-        </w:rPr>
-        <w:t>Zenodo</w:t>
-      </w:r>
-      <w:proofErr w:type="spellEnd"/>
-      <w:r>
-        <w:rPr>
-          <w:rFonts w:ascii="Open Sans" w:eastAsia="DejaVu Sans" w:hAnsi="Open Sans" w:cs="Open Sans"/>
-          <w:color w:val="485365"/>
-          <w:sz w:val="23"/>
-          <w:szCs w:val="23"/>
-          <w:lang w:val="en-US" w:eastAsia="zh-CN" w:bidi="hi-IN"/>
-        </w:rPr>
-        <w:t xml:space="preserve"> is FAIR. </w:t>
+        <w:t>Sharing numerical data as a .pdf in Zenodo is FAIR. </w:t>
       </w:r>
     </w:p>
     <w:p>
@@ -2049,29 +1769,7 @@
           <w:szCs w:val="23"/>
           <w:lang w:val="en-US" w:eastAsia="zh-CN" w:bidi="hi-IN"/>
         </w:rPr>
-        <w:t xml:space="preserve">Sharing numerical data as an Excel file via </w:t>
-      </w:r>
-      <w:proofErr w:type="spellStart"/>
-      <w:r>
-        <w:rPr>
-          <w:rFonts w:ascii="Open Sans" w:eastAsia="DejaVu Sans" w:hAnsi="Open Sans" w:cs="Open Sans"/>
-          <w:color w:val="485365"/>
-          <w:sz w:val="23"/>
-          <w:szCs w:val="23"/>
-          <w:lang w:val="en-US" w:eastAsia="zh-CN" w:bidi="hi-IN"/>
-        </w:rPr>
-        <w:t>Github</w:t>
-      </w:r>
-      <w:proofErr w:type="spellEnd"/>
-      <w:r>
-        <w:rPr>
-          <w:rFonts w:ascii="Open Sans" w:eastAsia="DejaVu Sans" w:hAnsi="Open Sans" w:cs="Open Sans"/>
-          <w:color w:val="485365"/>
-          <w:sz w:val="23"/>
-          <w:szCs w:val="23"/>
-          <w:lang w:val="en-US" w:eastAsia="zh-CN" w:bidi="hi-IN"/>
-        </w:rPr>
-        <w:t xml:space="preserve"> is not FAIR. </w:t>
+        <w:t>Sharing numerical data as an Excel file via Github is not FAIR. </w:t>
       </w:r>
     </w:p>
     <w:p>
@@ -2312,11 +2010,28 @@
     </w:p>
     <w:p/>
     <w:p>
-      <w:r>
-        <w:t xml:space="preserve">Episode 3. </w:t>
-      </w:r>
-      <w:r>
-        <w:t>Tools for overlords</w:t>
+      <w:pPr>
+        <w:pStyle w:val="Heading1"/>
+      </w:pPr>
+      <w:r>
+        <w:t xml:space="preserve">Episode </w:t>
+      </w:r>
+      <w:r>
+        <w:t>4</w:t>
+      </w:r>
+      <w:bookmarkStart w:id="0" w:name="_GoBack"/>
+      <w:bookmarkEnd w:id="0"/>
+      <w:r>
+        <w:t xml:space="preserve">. </w:t>
+      </w:r>
+      <w:r>
+        <w:t xml:space="preserve">Tools for </w:t>
+      </w:r>
+      <w:r>
+        <w:t xml:space="preserve">oracles and </w:t>
+      </w:r>
+      <w:r>
+        <w:t>overlords</w:t>
       </w:r>
     </w:p>
     <w:p/>
@@ -5701,6 +5416,28 @@
       <w:szCs w:val="26"/>
     </w:rPr>
   </w:style>
+  <w:style w:type="paragraph" w:styleId="Heading3">
+    <w:name w:val="heading 3"/>
+    <w:basedOn w:val="Normal"/>
+    <w:next w:val="Normal"/>
+    <w:link w:val="Heading3Char"/>
+    <w:uiPriority w:val="9"/>
+    <w:unhideWhenUsed/>
+    <w:qFormat/>
+    <w:rsid w:val="00DA3913"/>
+    <w:pPr>
+      <w:keepNext/>
+      <w:keepLines/>
+      <w:spacing w:before="40" w:after="0"/>
+      <w:outlineLvl w:val="2"/>
+    </w:pPr>
+    <w:rPr>
+      <w:rFonts w:asciiTheme="majorHAnsi" w:eastAsiaTheme="majorEastAsia" w:hAnsiTheme="majorHAnsi" w:cstheme="majorBidi"/>
+      <w:color w:val="1F4D78" w:themeColor="accent1" w:themeShade="7F"/>
+      <w:sz w:val="24"/>
+      <w:szCs w:val="24"/>
+    </w:rPr>
+  </w:style>
   <w:style w:type="paragraph" w:styleId="Heading4">
     <w:name w:val="heading 4"/>
     <w:basedOn w:val="Normal"/>
@@ -5800,6 +5537,19 @@
       <w:color w:val="2E74B5" w:themeColor="accent1" w:themeShade="BF"/>
       <w:sz w:val="32"/>
       <w:szCs w:val="32"/>
+    </w:rPr>
+  </w:style>
+  <w:style w:type="character" w:customStyle="1" w:styleId="Heading3Char">
+    <w:name w:val="Heading 3 Char"/>
+    <w:basedOn w:val="DefaultParagraphFont"/>
+    <w:link w:val="Heading3"/>
+    <w:uiPriority w:val="9"/>
+    <w:rsid w:val="00DA3913"/>
+    <w:rPr>
+      <w:rFonts w:asciiTheme="majorHAnsi" w:eastAsiaTheme="majorEastAsia" w:hAnsiTheme="majorHAnsi" w:cstheme="majorBidi"/>
+      <w:color w:val="1F4D78" w:themeColor="accent1" w:themeShade="7F"/>
+      <w:sz w:val="24"/>
+      <w:szCs w:val="24"/>
     </w:rPr>
   </w:style>
 </w:styles>

</xml_diff>

<commit_message>
fixed broken link to supplementary data for ep2 ex 1b, and readability edits
</commit_message>
<xml_diff>
--- a/instructors/fair-4-leaders-part1.docx
+++ b/instructors/fair-4-leaders-part1.docx
@@ -129,21 +129,17 @@
       </w:r>
     </w:p>
     <w:p>
-      <w:pPr>
-        <w:pStyle w:val="ListParagraph"/>
-        <w:numPr>
-          <w:ilvl w:val="0"/>
-          <w:numId w:val="20"/>
-        </w:numPr>
-      </w:pPr>
-      <w:r>
-        <w:t>Why you here</w:t>
+      <w:r>
+        <w:t xml:space="preserve">Why you’re doing this course: </w:t>
       </w:r>
     </w:p>
     <w:p/>
     <w:p>
       <w:r>
         <w:t>We all</w:t>
+      </w:r>
+      <w:r>
+        <w:t xml:space="preserve">: </w:t>
       </w:r>
     </w:p>
     <w:p/>
@@ -155,19 +151,35 @@
     </w:p>
     <w:p>
       <w:r>
-        <w:t>We all</w:t>
+        <w:t xml:space="preserve">Why you’re doing this course: </w:t>
+      </w:r>
+    </w:p>
+    <w:p/>
+    <w:p>
+      <w:r>
+        <w:t xml:space="preserve">We all: </w:t>
       </w:r>
     </w:p>
     <w:p/>
     <w:p/>
     <w:p>
       <w:r>
+        <w:t xml:space="preserve"> </w:t>
+      </w:r>
+      <w:r>
         <w:t>(Red Room)</w:t>
       </w:r>
     </w:p>
     <w:p>
       <w:r>
-        <w:t>We all</w:t>
+        <w:t xml:space="preserve">Why you’re doing this course: </w:t>
+      </w:r>
+    </w:p>
+    <w:p/>
+    <w:p>
+      <w:r>
+        <w:lastRenderedPageBreak/>
+        <w:t xml:space="preserve">We all: </w:t>
       </w:r>
     </w:p>
     <w:p/>
@@ -179,12 +191,18 @@
     </w:p>
     <w:p>
       <w:r>
-        <w:lastRenderedPageBreak/>
-        <w:t>We all</w:t>
+        <w:t xml:space="preserve">Why you’re doing this course: </w:t>
+      </w:r>
+    </w:p>
+    <w:p/>
+    <w:p>
+      <w:r>
+        <w:t xml:space="preserve">We all: </w:t>
       </w:r>
     </w:p>
     <w:p/>
     <w:p/>
+    <w:p/>
     <w:p>
       <w:pPr>
         <w:rPr>
@@ -220,167 +238,200 @@
         <w:t xml:space="preserve"> and your group</w:t>
       </w:r>
       <w:r>
+        <w:t xml:space="preserve"> make data or code available to others and how you</w:t>
+      </w:r>
+      <w:r>
+        <w:t>r group</w:t>
+      </w:r>
+      <w:r>
+        <w:t xml:space="preserve"> use</w:t>
+      </w:r>
+      <w:r>
+        <w:t>s</w:t>
+      </w:r>
+      <w:r>
+        <w:t xml:space="preserve"> others</w:t>
+      </w:r>
+      <w:r>
+        <w:t>’</w:t>
+      </w:r>
+      <w:r>
+        <w:t xml:space="preserve"> data, write </w:t>
+      </w:r>
+      <w:r>
+        <w:t>“</w:t>
+      </w:r>
+      <w:r>
+        <w:t>+1</w:t>
+      </w:r>
+      <w:r>
+        <w:t>”</w:t>
+      </w:r>
+      <w:r>
+        <w:t xml:space="preserve"> next to </w:t>
+      </w:r>
+      <w:r>
+        <w:t>any</w:t>
+      </w:r>
+      <w:r>
+        <w:t xml:space="preserve"> statements that match your own experience:</w:t>
+      </w:r>
+    </w:p>
+    <w:p/>
+    <w:p>
+      <w:r>
+        <w:t xml:space="preserve">- </w:t>
+      </w:r>
+      <w:r>
+        <w:t>We</w:t>
+      </w:r>
+      <w:r>
+        <w:t xml:space="preserve"> do not really share data, </w:t>
+      </w:r>
+      <w:r>
+        <w:t>we</w:t>
+      </w:r>
+      <w:r>
+        <w:t xml:space="preserve"> only publish the results as</w:t>
+      </w:r>
+      <w:r>
+        <w:t xml:space="preserve"> part of a publication:</w:t>
+      </w:r>
+    </w:p>
+    <w:p>
+      <w:r>
+        <w:t xml:space="preserve">- </w:t>
+      </w:r>
+      <w:r>
+        <w:t>We</w:t>
+      </w:r>
+      <w:r>
+        <w:t xml:space="preserve"> have made </w:t>
+      </w:r>
+      <w:r>
+        <w:t>our</w:t>
+      </w:r>
+      <w:r>
+        <w:t xml:space="preserve"> data available only as Supporting Information for a paper:</w:t>
+      </w:r>
+    </w:p>
+    <w:p>
+      <w:r>
+        <w:t xml:space="preserve">- </w:t>
+      </w:r>
+      <w:r>
+        <w:t>We</w:t>
+      </w:r>
+      <w:r>
+        <w:t xml:space="preserve"> have made </w:t>
+      </w:r>
+      <w:r>
+        <w:t>our</w:t>
+      </w:r>
+      <w:r>
+        <w:t xml:space="preserve"> data available as both Supporting Information and as a dataset in a repository:</w:t>
+      </w:r>
+    </w:p>
+    <w:p>
+      <w:r>
+        <w:t xml:space="preserve">- </w:t>
+      </w:r>
+      <w:r>
+        <w:t>We</w:t>
+      </w:r>
+      <w:r>
+        <w:t xml:space="preserve"> have made </w:t>
+      </w:r>
+      <w:r>
+        <w:t>our</w:t>
+      </w:r>
+      <w:r>
+        <w:t xml:space="preserve"> data/code available without having it published in a paper:</w:t>
+      </w:r>
+    </w:p>
+    <w:p>
+      <w:r>
+        <w:t xml:space="preserve">- </w:t>
+      </w:r>
+      <w:r>
+        <w:t>We</w:t>
+      </w:r>
+      <w:r>
+        <w:t xml:space="preserve"> share </w:t>
+      </w:r>
+      <w:r>
+        <w:t>the</w:t>
+      </w:r>
+      <w:r>
+        <w:t xml:space="preserve"> code in </w:t>
+      </w:r>
+      <w:r>
+        <w:t>G</w:t>
+      </w:r>
+      <w:r>
+        <w:t>it</w:t>
+      </w:r>
+      <w:r>
+        <w:t>H</w:t>
+      </w:r>
+      <w:r>
+        <w:t>ub or another code repository:</w:t>
+      </w:r>
+    </w:p>
+    <w:p>
+      <w:r>
+        <w:t xml:space="preserve">- </w:t>
+      </w:r>
+      <w:r>
+        <w:t>We</w:t>
+      </w:r>
+      <w:r>
         <w:t xml:space="preserve"> make </w:t>
       </w:r>
       <w:r>
         <w:t>the</w:t>
       </w:r>
       <w:r>
-        <w:t xml:space="preserve"> data or code available to others and how you</w:t>
-      </w:r>
-      <w:r>
-        <w:t>r group</w:t>
-      </w:r>
-      <w:r>
-        <w:t xml:space="preserve"> use</w:t>
-      </w:r>
-      <w:r>
-        <w:t>s</w:t>
-      </w:r>
-      <w:r>
-        <w:t xml:space="preserve"> others data, write +1 next to the statements that matches your own experience:</w:t>
+        <w:t xml:space="preserve"> code available on demand:</w:t>
+      </w:r>
+    </w:p>
+    <w:p>
+      <w:r>
+        <w:t xml:space="preserve">- </w:t>
+      </w:r>
+      <w:r>
+        <w:t>We</w:t>
+      </w:r>
+      <w:r>
+        <w:t xml:space="preserve"> have used a dataset from a public repository:</w:t>
+      </w:r>
+    </w:p>
+    <w:p>
+      <w:r>
+        <w:t>DONE:</w:t>
+      </w:r>
+    </w:p>
+    <w:p>
+      <w:pPr>
+        <w:rPr>
+          <w:rFonts w:ascii="Open Sans" w:hAnsi="Open Sans" w:cs="Open Sans"/>
+          <w:color w:val="485365"/>
+          <w:sz w:val="23"/>
+          <w:szCs w:val="23"/>
+        </w:rPr>
+      </w:pPr>
+      <w:r>
+        <w:rPr>
+          <w:rFonts w:ascii="Open Sans" w:hAnsi="Open Sans" w:cs="Open Sans"/>
+          <w:color w:val="485365"/>
+          <w:sz w:val="23"/>
+          <w:szCs w:val="23"/>
+        </w:rPr>
+        <w:t>-----------------------------------------------------------------------------------------------------------</w:t>
       </w:r>
     </w:p>
     <w:p/>
     <w:p>
-      <w:r>
-        <w:t xml:space="preserve">- </w:t>
-      </w:r>
-      <w:r>
-        <w:t>We</w:t>
-      </w:r>
-      <w:r>
-        <w:t xml:space="preserve"> do not really share data, </w:t>
-      </w:r>
-      <w:r>
-        <w:t>we</w:t>
-      </w:r>
-      <w:r>
-        <w:t xml:space="preserve"> only publish the results as a part of a publication:</w:t>
-      </w:r>
-    </w:p>
-    <w:p>
-      <w:r>
-        <w:t xml:space="preserve">- </w:t>
-      </w:r>
-      <w:r>
-        <w:t>We</w:t>
-      </w:r>
-      <w:r>
-        <w:t xml:space="preserve"> have made </w:t>
-      </w:r>
-      <w:r>
-        <w:t>our</w:t>
-      </w:r>
-      <w:r>
-        <w:t xml:space="preserve"> data available only as Supporting Information for a paper:</w:t>
-      </w:r>
-    </w:p>
-    <w:p>
-      <w:r>
-        <w:t xml:space="preserve">- </w:t>
-      </w:r>
-      <w:r>
-        <w:t>We</w:t>
-      </w:r>
-      <w:r>
-        <w:t xml:space="preserve"> have made </w:t>
-      </w:r>
-      <w:r>
-        <w:t>our</w:t>
-      </w:r>
-      <w:r>
-        <w:t xml:space="preserve"> data available as both Supporting Information and as a dataset in a repository:</w:t>
-      </w:r>
-    </w:p>
-    <w:p>
-      <w:r>
-        <w:t xml:space="preserve">- </w:t>
-      </w:r>
-      <w:r>
-        <w:t>We</w:t>
-      </w:r>
-      <w:r>
-        <w:t xml:space="preserve"> have made </w:t>
-      </w:r>
-      <w:r>
-        <w:t>our</w:t>
-      </w:r>
-      <w:r>
-        <w:t xml:space="preserve"> data/code available without having it published in a paper:</w:t>
-      </w:r>
-    </w:p>
-    <w:p>
-      <w:r>
-        <w:t xml:space="preserve">- </w:t>
-      </w:r>
-      <w:r>
-        <w:t>We</w:t>
-      </w:r>
-      <w:r>
-        <w:t xml:space="preserve"> share </w:t>
-      </w:r>
-      <w:r>
-        <w:t>the</w:t>
-      </w:r>
-      <w:r>
-        <w:t xml:space="preserve"> code in github or another code repository:</w:t>
-      </w:r>
-    </w:p>
-    <w:p>
-      <w:r>
-        <w:t xml:space="preserve">- </w:t>
-      </w:r>
-      <w:r>
-        <w:t>We</w:t>
-      </w:r>
-      <w:r>
-        <w:t xml:space="preserve"> make </w:t>
-      </w:r>
-      <w:r>
-        <w:t>the</w:t>
-      </w:r>
-      <w:r>
-        <w:t xml:space="preserve"> code available on demand:</w:t>
-      </w:r>
-    </w:p>
-    <w:p>
-      <w:r>
-        <w:t xml:space="preserve">- </w:t>
-      </w:r>
-      <w:r>
-        <w:t>We</w:t>
-      </w:r>
-      <w:r>
-        <w:t xml:space="preserve"> have used a dataset from a public repository:</w:t>
-      </w:r>
-    </w:p>
-    <w:p>
-      <w:r>
-        <w:t>DONE:</w:t>
-      </w:r>
-    </w:p>
-    <w:p>
-      <w:pPr>
-        <w:rPr>
-          <w:rFonts w:ascii="Open Sans" w:hAnsi="Open Sans" w:cs="Open Sans"/>
-          <w:color w:val="485365"/>
-          <w:sz w:val="23"/>
-          <w:szCs w:val="23"/>
-        </w:rPr>
-      </w:pPr>
-      <w:r>
-        <w:rPr>
-          <w:rFonts w:ascii="Open Sans" w:hAnsi="Open Sans" w:cs="Open Sans"/>
-          <w:color w:val="485365"/>
-          <w:sz w:val="23"/>
-          <w:szCs w:val="23"/>
-        </w:rPr>
-        <w:t>-----------------------------------------------------------------------------------------------------------</w:t>
-      </w:r>
-    </w:p>
-    <w:p/>
-    <w:p>
       <w:pPr>
         <w:pStyle w:val="Heading2"/>
       </w:pPr>
@@ -396,7 +447,13 @@
     </w:p>
     <w:p>
       <w:r>
-        <w:t>Discuss Open Science barriers, type below the reasons for not being open:</w:t>
+        <w:t xml:space="preserve">Discuss Open Science barriers, </w:t>
+      </w:r>
+      <w:r>
+        <w:t xml:space="preserve">and </w:t>
+      </w:r>
+      <w:r>
+        <w:t>type below the reasons for not being open:</w:t>
       </w:r>
     </w:p>
     <w:p>
@@ -462,19 +519,18 @@
     </w:p>
     <w:p>
       <w:r>
-        <w:t>Write +1 next to the statements that match</w:t>
-      </w:r>
-      <w:r>
-        <w:t>es</w:t>
-      </w:r>
-      <w:r>
-        <w:t xml:space="preserve"> your own experience:</w:t>
+        <w:t xml:space="preserve">Write +1 next to </w:t>
+      </w:r>
+      <w:r>
+        <w:t>any</w:t>
+      </w:r>
+      <w:r>
+        <w:t xml:space="preserve"> statements that match your own experience:</w:t>
       </w:r>
     </w:p>
     <w:p/>
     <w:p>
       <w:r>
-        <w:lastRenderedPageBreak/>
         <w:t>- I currently supervise at least 2 postdocs:</w:t>
       </w:r>
     </w:p>
@@ -490,12 +546,24 @@
     </w:p>
     <w:p>
       <w:r>
-        <w:t>- I have been member of a grant panel:</w:t>
-      </w:r>
-    </w:p>
-    <w:p>
-      <w:r>
-        <w:t>- I have been member of a school/college/university committee:</w:t>
+        <w:t xml:space="preserve">- I have been </w:t>
+      </w:r>
+      <w:r>
+        <w:t xml:space="preserve">a </w:t>
+      </w:r>
+      <w:r>
+        <w:t>member of a grant panel:</w:t>
+      </w:r>
+    </w:p>
+    <w:p>
+      <w:r>
+        <w:t>- I have been</w:t>
+      </w:r>
+      <w:r>
+        <w:t xml:space="preserve"> a</w:t>
+      </w:r>
+      <w:r>
+        <w:t xml:space="preserve"> member of a school/college/university committee:</w:t>
       </w:r>
     </w:p>
     <w:p>
@@ -511,12 +579,30 @@
     </w:p>
     <w:p>
       <w:r>
-        <w:t>- I formed part of the selection process for fellows / lectures / readers:</w:t>
-      </w:r>
-    </w:p>
-    <w:p>
-      <w:r>
-        <w:t xml:space="preserve">- I am member of a </w:t>
+        <w:t xml:space="preserve">- I </w:t>
+      </w:r>
+      <w:r>
+        <w:t>have been involved in</w:t>
+      </w:r>
+      <w:r>
+        <w:t xml:space="preserve"> the selection process for fellows / lecture</w:t>
+      </w:r>
+      <w:r>
+        <w:t>r</w:t>
+      </w:r>
+      <w:r>
+        <w:t>s / readers:</w:t>
+      </w:r>
+    </w:p>
+    <w:p>
+      <w:r>
+        <w:t xml:space="preserve">- I am </w:t>
+      </w:r>
+      <w:r>
+        <w:t xml:space="preserve">a </w:t>
+      </w:r>
+      <w:r>
+        <w:t xml:space="preserve">member of a </w:t>
       </w:r>
       <w:r>
         <w:t>Research Council</w:t>
@@ -524,10 +610,13 @@
     </w:p>
     <w:p>
       <w:r>
-        <w:t>- ?</w:t>
-      </w:r>
-      <w:r>
-        <w:t>???</w:t>
+        <w:t xml:space="preserve">- </w:t>
+      </w:r>
+      <w:r>
+        <w:t>Any other activities through which you exert academic influence in the research community</w:t>
+      </w:r>
+      <w:r>
+        <w:t>?</w:t>
       </w:r>
     </w:p>
     <w:p>
@@ -576,7 +665,13 @@
     </w:p>
     <w:p>
       <w:r>
-        <w:t>- Released software:</w:t>
+        <w:t xml:space="preserve">- </w:t>
+      </w:r>
+      <w:r>
+        <w:t>Has r</w:t>
+      </w:r>
+      <w:r>
+        <w:t>eleased software:</w:t>
       </w:r>
     </w:p>
     <w:p>
@@ -587,12 +682,33 @@
         <w:t>s</w:t>
       </w:r>
       <w:r>
-        <w:t xml:space="preserve"> public datasets:</w:t>
+        <w:t xml:space="preserve"> </w:t>
+      </w:r>
+      <w:r>
+        <w:t>made any</w:t>
+      </w:r>
+      <w:r>
+        <w:t xml:space="preserve"> dataset</w:t>
+      </w:r>
+      <w:r>
+        <w:t>(</w:t>
+      </w:r>
+      <w:r>
+        <w:t>s</w:t>
+      </w:r>
+      <w:r>
+        <w:t>) available under an open licence</w:t>
+      </w:r>
+      <w:r>
+        <w:t>:</w:t>
       </w:r>
     </w:p>
     <w:p>
       <w:r>
         <w:t>- Can demonstrate outreach activities</w:t>
+      </w:r>
+      <w:r>
+        <w:t xml:space="preserve">: </w:t>
       </w:r>
     </w:p>
     <w:p>
@@ -634,13 +750,14 @@
         <w:pStyle w:val="Heading2"/>
       </w:pPr>
       <w:r>
+        <w:lastRenderedPageBreak/>
         <w:t xml:space="preserve">Exercise </w:t>
       </w:r>
       <w:r>
         <w:rPr>
           <w:rStyle w:val="Heading3Char"/>
         </w:rPr>
-        <w:t>5</w:t>
+        <w:t>6</w:t>
       </w:r>
       <w:r>
         <w:t>. Lotter</w:t>
@@ -657,7 +774,25 @@
         <w:t>Imagine a situation in which you suddenly lose a postdoc</w:t>
       </w:r>
       <w:r>
-        <w:t xml:space="preserve"> because she/he has won the National Lottery and won’t come to work (or more realistically, they were hit by a bus). Write +1 next to scenarios to which you can relate:</w:t>
+        <w:t xml:space="preserve"> because she/he has won the National Lottery and won’t </w:t>
+      </w:r>
+      <w:r>
+        <w:t>be coming</w:t>
+      </w:r>
+      <w:r>
+        <w:t xml:space="preserve"> to work</w:t>
+      </w:r>
+      <w:r>
+        <w:t xml:space="preserve"> any more</w:t>
+      </w:r>
+      <w:r>
+        <w:t xml:space="preserve"> (or more realistically, they were hit by a bus). Write +1 next to</w:t>
+      </w:r>
+      <w:r>
+        <w:t xml:space="preserve"> any</w:t>
+      </w:r>
+      <w:r>
+        <w:t xml:space="preserve"> scenarios to which you can relate:</w:t>
       </w:r>
     </w:p>
     <w:p>
@@ -671,7 +806,13 @@
     </w:p>
     <w:p>
       <w:r>
-        <w:t>- everything should be in Electronic Lab Notebook, and you can quickly check if that is the case:</w:t>
+        <w:t xml:space="preserve">- everything should be in </w:t>
+      </w:r>
+      <w:r>
+        <w:t xml:space="preserve">the team’s </w:t>
+      </w:r>
+      <w:r>
+        <w:t>Electronic Lab Notebook, and you can quickly check if that is the case:</w:t>
       </w:r>
     </w:p>
     <w:p>
@@ -681,7 +822,13 @@
     </w:p>
     <w:p>
       <w:r>
-        <w:t>- some data and documents may only be in the postdocs PC/</w:t>
+        <w:t>- some data and documents may only be in the postdoc</w:t>
+      </w:r>
+      <w:r>
+        <w:t>’</w:t>
+      </w:r>
+      <w:r>
+        <w:t>s PC/</w:t>
       </w:r>
       <w:r>
         <w:t>laptop:</w:t>
@@ -695,7 +842,13 @@
         <w:t xml:space="preserve">every now and then, </w:t>
       </w:r>
       <w:r>
-        <w:t xml:space="preserve">you check peoples data and notes, so you are fairly confident </w:t>
+        <w:t>you check people</w:t>
+      </w:r>
+      <w:r>
+        <w:t>’</w:t>
+      </w:r>
+      <w:r>
+        <w:t xml:space="preserve">s data and notes, so you are fairly confident </w:t>
       </w:r>
       <w:r>
         <w:t xml:space="preserve">they follow good practices and </w:t>
@@ -715,8 +868,13 @@
     </w:p>
     <w:p>
       <w:r>
-        <w:lastRenderedPageBreak/>
-        <w:t xml:space="preserve">- your group has “data </w:t>
+        <w:t xml:space="preserve">- your group has </w:t>
+      </w:r>
+      <w:r>
+        <w:t xml:space="preserve">a </w:t>
+      </w:r>
+      <w:r>
+        <w:t xml:space="preserve">“data </w:t>
       </w:r>
       <w:r>
         <w:t>management</w:t>
@@ -725,16 +883,48 @@
         <w:t>”</w:t>
       </w:r>
       <w:r>
-        <w:t xml:space="preserve"> policy/plan to which all members are introduced, </w:t>
-      </w:r>
-      <w:r>
-        <w:br/>
+        <w:t xml:space="preserve"> policy/plan to which all members are introduced</w:t>
+      </w:r>
+      <w:r>
+        <w:t xml:space="preserve"> as part of their induction</w:t>
+      </w:r>
+      <w:r>
+        <w:t>,</w:t>
+      </w:r>
+      <w:r>
+        <w:t xml:space="preserve"> </w:t>
+      </w:r>
+      <w:r>
         <w:t>so at least in principle all should be fine:</w:t>
       </w:r>
     </w:p>
     <w:p>
       <w:r>
-        <w:t>- you let it to your group to organize such trivial matters and you hope they did it well:</w:t>
+        <w:t>- you</w:t>
+      </w:r>
+      <w:r>
+        <w:t xml:space="preserve"> have</w:t>
+      </w:r>
+      <w:r>
+        <w:t xml:space="preserve"> le</w:t>
+      </w:r>
+      <w:r>
+        <w:t>f</w:t>
+      </w:r>
+      <w:r>
+        <w:t>t it to your group to organi</w:t>
+      </w:r>
+      <w:r>
+        <w:t>s</w:t>
+      </w:r>
+      <w:r>
+        <w:t>e such trivial matters and you</w:t>
+      </w:r>
+      <w:r>
+        <w:t>’re hoping</w:t>
+      </w:r>
+      <w:r>
+        <w:t xml:space="preserve"> they did it well:</w:t>
       </w:r>
     </w:p>
     <w:p>
@@ -744,7 +934,28 @@
     </w:p>
     <w:p>
       <w:r>
-        <w:t>- there is this old postdocs who knows it:</w:t>
+        <w:t>- there wa</w:t>
+      </w:r>
+      <w:r>
+        <w:t>s th</w:t>
+      </w:r>
+      <w:r>
+        <w:t>e</w:t>
+      </w:r>
+      <w:r>
+        <w:t xml:space="preserve"> old postdoc who kn</w:t>
+      </w:r>
+      <w:r>
+        <w:t>ew</w:t>
+      </w:r>
+      <w:r>
+        <w:t xml:space="preserve"> it</w:t>
+      </w:r>
+      <w:r>
+        <w:t xml:space="preserve"> all but they left last year</w:t>
+      </w:r>
+      <w:r>
+        <w:t>:</w:t>
       </w:r>
     </w:p>
     <w:p>
@@ -997,6 +1208,7 @@
           <w:szCs w:val="23"/>
           <w:lang w:val="en-US" w:eastAsia="zh-CN" w:bidi="hi-IN"/>
         </w:rPr>
+        <w:lastRenderedPageBreak/>
         <w:t>How easy was it?</w:t>
       </w:r>
     </w:p>
@@ -1110,7 +1322,41 @@
           <w:szCs w:val="23"/>
           <w:lang w:val="en-US" w:eastAsia="zh-CN" w:bidi="hi-IN"/>
         </w:rPr>
-        <w:t>Arabidopsis plant.</w:t>
+        <w:t xml:space="preserve">Arabidopsis </w:t>
+      </w:r>
+      <w:r>
+        <w:rPr>
+          <w:rFonts w:ascii="Open Sans" w:eastAsia="DejaVu Sans" w:hAnsi="Open Sans" w:cs="Open Sans"/>
+          <w:iCs/>
+          <w:color w:val="485365"/>
+          <w:sz w:val="23"/>
+          <w:szCs w:val="23"/>
+          <w:lang w:val="en-US" w:eastAsia="zh-CN" w:bidi="hi-IN"/>
+        </w:rPr>
+        <w:t>plant</w:t>
+      </w:r>
+      <w:r>
+        <w:rPr>
+          <w:rFonts w:ascii="Open Sans" w:eastAsia="DejaVu Sans" w:hAnsi="Open Sans" w:cs="Open Sans"/>
+          <w:iCs/>
+          <w:color w:val="485365"/>
+          <w:sz w:val="23"/>
+          <w:szCs w:val="23"/>
+          <w:lang w:val="en-US" w:eastAsia="zh-CN" w:bidi="hi-IN"/>
+        </w:rPr>
+        <w:t>s</w:t>
+      </w:r>
+      <w:r>
+        <w:rPr>
+          <w:rFonts w:ascii="Open Sans" w:eastAsia="DejaVu Sans" w:hAnsi="Open Sans" w:cs="Open Sans"/>
+          <w:i/>
+          <w:iCs/>
+          <w:color w:val="485365"/>
+          <w:sz w:val="23"/>
+          <w:szCs w:val="23"/>
+          <w:lang w:val="en-US" w:eastAsia="zh-CN" w:bidi="hi-IN"/>
+        </w:rPr>
+        <w:t>.</w:t>
       </w:r>
       <w:r>
         <w:rPr>
@@ -1172,24 +1418,35 @@
         </w:numPr>
         <w:suppressAutoHyphens/>
         <w:spacing w:after="0" w:line="240" w:lineRule="auto"/>
-        <w:ind w:left="1080"/>
-        <w:rPr>
-          <w:rFonts w:ascii="Open Sans" w:eastAsia="DejaVu Sans" w:hAnsi="Open Sans" w:cs="Open Sans"/>
-          <w:color w:val="485365"/>
-          <w:sz w:val="23"/>
-          <w:szCs w:val="23"/>
-          <w:lang w:val="en-US" w:eastAsia="zh-CN" w:bidi="hi-IN"/>
-        </w:rPr>
-      </w:pPr>
-      <w:r>
-        <w:rPr>
-          <w:rFonts w:ascii="Open Sans" w:eastAsia="DejaVu Sans" w:hAnsi="Open Sans" w:cs="Open Sans"/>
-          <w:color w:val="485365"/>
-          <w:sz w:val="23"/>
-          <w:szCs w:val="23"/>
-          <w:lang w:val="en-US" w:eastAsia="zh-CN" w:bidi="hi-IN"/>
-        </w:rPr>
-        <w:t>Hint 1. Data are in Supplementary data</w:t>
+        <w:rPr>
+          <w:rFonts w:ascii="Open Sans" w:eastAsia="DejaVu Sans" w:hAnsi="Open Sans" w:cs="Open Sans"/>
+          <w:color w:val="485365"/>
+          <w:sz w:val="23"/>
+          <w:szCs w:val="23"/>
+          <w:lang w:val="en-US" w:eastAsia="zh-CN" w:bidi="hi-IN"/>
+        </w:rPr>
+      </w:pPr>
+      <w:r>
+        <w:rPr>
+          <w:rFonts w:ascii="Open Sans" w:eastAsia="DejaVu Sans" w:hAnsi="Open Sans" w:cs="Open Sans"/>
+          <w:color w:val="485365"/>
+          <w:sz w:val="23"/>
+          <w:szCs w:val="23"/>
+          <w:lang w:val="en-US" w:eastAsia="zh-CN" w:bidi="hi-IN"/>
+        </w:rPr>
+        <w:t>Hint 1. Data are in Supplementary dat</w:t>
+      </w:r>
+      <w:bookmarkStart w:id="0" w:name="_GoBack"/>
+      <w:bookmarkEnd w:id="0"/>
+      <w:r>
+        <w:rPr>
+          <w:rFonts w:ascii="Open Sans" w:eastAsia="DejaVu Sans" w:hAnsi="Open Sans" w:cs="Open Sans"/>
+          <w:color w:val="485365"/>
+          <w:sz w:val="23"/>
+          <w:szCs w:val="23"/>
+          <w:lang w:val="en-US" w:eastAsia="zh-CN" w:bidi="hi-IN"/>
+        </w:rPr>
+        <w:t>a</w:t>
       </w:r>
       <w:r>
         <w:rPr>
@@ -1205,15 +1462,14 @@
       <w:hyperlink r:id="rId7" w:history="1">
         <w:r>
           <w:rPr>
-            <w:rFonts w:ascii="Open Sans" w:eastAsia="DejaVu Sans" w:hAnsi="Open Sans" w:cs="Open Sans"/>
-            <w:color w:val="000080"/>
-            <w:sz w:val="23"/>
-            <w:szCs w:val="23"/>
-            <w:u w:val="single"/>
+            <w:rStyle w:val="Hyperlink"/>
           </w:rPr>
-          <w:t>https://tinyurl.com/hjkdzsd4</w:t>
+          <w:t>https://academic.oup.com/jxb/article/63/1/91/552676#supplementary-data</w:t>
         </w:r>
       </w:hyperlink>
+      <w:r>
+        <w:t xml:space="preserve"> </w:t>
+      </w:r>
       <w:r>
         <w:rPr>
           <w:rFonts w:ascii="Open Sans" w:eastAsia="DejaVu Sans" w:hAnsi="Open Sans" w:cs="Open Sans"/>
@@ -1885,6 +2141,7 @@
           <w:szCs w:val="23"/>
           <w:lang w:val="en-US" w:eastAsia="zh-CN" w:bidi="hi-IN"/>
         </w:rPr>
+        <w:lastRenderedPageBreak/>
         <w:t>A DOI of a dataset helps in getting credit. </w:t>
       </w:r>
     </w:p>
@@ -2019,8 +2276,6 @@
       <w:r>
         <w:t>4</w:t>
       </w:r>
-      <w:bookmarkStart w:id="0" w:name="_GoBack"/>
-      <w:bookmarkEnd w:id="0"/>
       <w:r>
         <w:t xml:space="preserve">. </w:t>
       </w:r>
@@ -5552,6 +5807,17 @@
       <w:szCs w:val="24"/>
     </w:rPr>
   </w:style>
+  <w:style w:type="character" w:styleId="Hyperlink">
+    <w:name w:val="Hyperlink"/>
+    <w:basedOn w:val="DefaultParagraphFont"/>
+    <w:uiPriority w:val="99"/>
+    <w:unhideWhenUsed/>
+    <w:rsid w:val="009942B3"/>
+    <w:rPr>
+      <w:color w:val="0563C1" w:themeColor="hyperlink"/>
+      <w:u w:val="single"/>
+    </w:rPr>
+  </w:style>
 </w:styles>
 </file>
 

</xml_diff>

<commit_message>
slides for EP2 Being FAIR
</commit_message>
<xml_diff>
--- a/instructors/fair-4-leaders-part1.docx
+++ b/instructors/fair-4-leaders-part1.docx
@@ -660,7 +660,15 @@
     </w:p>
     <w:p>
       <w:r>
-        <w:t>Write +1 if your soon-to-be leaving postdoc:</w:t>
+        <w:t xml:space="preserve">Write +1 if </w:t>
+      </w:r>
+      <w:proofErr w:type="gramStart"/>
+      <w:r>
+        <w:t>your</w:t>
+      </w:r>
+      <w:proofErr w:type="gramEnd"/>
+      <w:r>
+        <w:t xml:space="preserve"> soon-to-be leaving postdoc:</w:t>
       </w:r>
     </w:p>
     <w:p>
@@ -717,7 +725,15 @@
       </w:r>
       <w:r>
         <w:br/>
-        <w:t xml:space="preserve"> (e.g. journal club, carpentries, ReproducibiliTea)</w:t>
+        <w:t xml:space="preserve"> (e.g. journal club, carpentries, </w:t>
+      </w:r>
+      <w:proofErr w:type="spellStart"/>
+      <w:r>
+        <w:t>ReproducibiliTea</w:t>
+      </w:r>
+      <w:proofErr w:type="spellEnd"/>
+      <w:r>
+        <w:t>)</w:t>
       </w:r>
     </w:p>
     <w:p/>
@@ -750,54 +766,67 @@
         <w:pStyle w:val="Heading2"/>
       </w:pPr>
       <w:r>
+        <w:t xml:space="preserve">Exercise </w:t>
+      </w:r>
+      <w:r>
+        <w:rPr>
+          <w:rStyle w:val="Heading3Char"/>
+        </w:rPr>
+        <w:t>6</w:t>
+      </w:r>
+      <w:r>
+        <w:t>. Lotter</w:t>
+      </w:r>
+      <w:r>
+        <w:t>y</w:t>
+      </w:r>
+      <w:r>
+        <w:t xml:space="preserve"> winner</w:t>
+      </w:r>
+    </w:p>
+    <w:p>
+      <w:r>
+        <w:t>Imagine a situation in which you suddenly lose a postdoc</w:t>
+      </w:r>
+      <w:r>
+        <w:t xml:space="preserve"> because she/he has won the National Lottery and won’t </w:t>
+      </w:r>
+      <w:r>
+        <w:t>be coming</w:t>
+      </w:r>
+      <w:r>
+        <w:t xml:space="preserve"> to work</w:t>
+      </w:r>
+      <w:r>
+        <w:t xml:space="preserve"> </w:t>
+      </w:r>
+      <w:proofErr w:type="spellStart"/>
+      <w:r>
+        <w:t>any more</w:t>
+      </w:r>
+      <w:proofErr w:type="spellEnd"/>
+      <w:r>
+        <w:t xml:space="preserve"> (or more realistically, they were hit by a bus). Write +1 next to</w:t>
+      </w:r>
+      <w:r>
+        <w:t xml:space="preserve"> any</w:t>
+      </w:r>
+      <w:r>
+        <w:t xml:space="preserve"> scenarios to which you can relate:</w:t>
+      </w:r>
+    </w:p>
+    <w:p>
+      <w:r>
         <w:lastRenderedPageBreak/>
-        <w:t xml:space="preserve">Exercise </w:t>
-      </w:r>
-      <w:r>
-        <w:rPr>
-          <w:rStyle w:val="Heading3Char"/>
-        </w:rPr>
-        <w:t>6</w:t>
-      </w:r>
-      <w:r>
-        <w:t>. Lotter</w:t>
-      </w:r>
-      <w:r>
-        <w:t>y</w:t>
-      </w:r>
-      <w:r>
-        <w:t xml:space="preserve"> winner</w:t>
-      </w:r>
-    </w:p>
-    <w:p>
-      <w:r>
-        <w:t>Imagine a situation in which you suddenly lose a postdoc</w:t>
-      </w:r>
-      <w:r>
-        <w:t xml:space="preserve"> because she/he has won the National Lottery and won’t </w:t>
-      </w:r>
-      <w:r>
-        <w:t>be coming</w:t>
-      </w:r>
-      <w:r>
-        <w:t xml:space="preserve"> to work</w:t>
-      </w:r>
-      <w:r>
-        <w:t xml:space="preserve"> any more</w:t>
-      </w:r>
-      <w:r>
-        <w:t xml:space="preserve"> (or more realistically, they were hit by a bus). Write +1 next to</w:t>
-      </w:r>
-      <w:r>
-        <w:t xml:space="preserve"> any</w:t>
-      </w:r>
-      <w:r>
-        <w:t xml:space="preserve"> scenarios to which you can relate:</w:t>
-      </w:r>
-    </w:p>
-    <w:p>
-      <w:r>
-        <w:t>- everything should be recorded in their notebook, which you hope is in the office.</w:t>
+        <w:t xml:space="preserve">- </w:t>
+      </w:r>
+      <w:proofErr w:type="gramStart"/>
+      <w:r>
+        <w:t>everything</w:t>
+      </w:r>
+      <w:proofErr w:type="gramEnd"/>
+      <w:r>
+        <w:t xml:space="preserve"> should be recorded in their notebook, which you hope is in the office.</w:t>
       </w:r>
       <w:r>
         <w:br/>
@@ -806,7 +835,15 @@
     </w:p>
     <w:p>
       <w:r>
-        <w:t xml:space="preserve">- everything should be in </w:t>
+        <w:t xml:space="preserve">- </w:t>
+      </w:r>
+      <w:proofErr w:type="gramStart"/>
+      <w:r>
+        <w:t>everything</w:t>
+      </w:r>
+      <w:proofErr w:type="gramEnd"/>
+      <w:r>
+        <w:t xml:space="preserve"> should be in </w:t>
       </w:r>
       <w:r>
         <w:t xml:space="preserve">the team’s </w:t>
@@ -817,12 +854,28 @@
     </w:p>
     <w:p>
       <w:r>
-        <w:t>- all data, excel, presentations and paper drafts are in a shared network drive:</w:t>
-      </w:r>
-    </w:p>
-    <w:p>
-      <w:r>
-        <w:t>- some data and documents may only be in the postdoc</w:t>
+        <w:t xml:space="preserve">- </w:t>
+      </w:r>
+      <w:proofErr w:type="gramStart"/>
+      <w:r>
+        <w:t>all</w:t>
+      </w:r>
+      <w:proofErr w:type="gramEnd"/>
+      <w:r>
+        <w:t xml:space="preserve"> data, excel, presentations and paper drafts are in a shared network drive:</w:t>
+      </w:r>
+    </w:p>
+    <w:p>
+      <w:r>
+        <w:t xml:space="preserve">- </w:t>
+      </w:r>
+      <w:proofErr w:type="gramStart"/>
+      <w:r>
+        <w:t>some</w:t>
+      </w:r>
+      <w:proofErr w:type="gramEnd"/>
+      <w:r>
+        <w:t xml:space="preserve"> data and documents may only be in the postdoc</w:t>
       </w:r>
       <w:r>
         <w:t>’</w:t>
@@ -900,8 +953,13 @@
     </w:p>
     <w:p>
       <w:r>
-        <w:t>- you</w:t>
-      </w:r>
+        <w:t xml:space="preserve">- </w:t>
+      </w:r>
+      <w:proofErr w:type="gramStart"/>
+      <w:r>
+        <w:t>you</w:t>
+      </w:r>
+      <w:proofErr w:type="gramEnd"/>
       <w:r>
         <w:t xml:space="preserve"> have</w:t>
       </w:r>
@@ -929,12 +987,28 @@
     </w:p>
     <w:p>
       <w:r>
-        <w:t>- your lab manager should know it all:</w:t>
-      </w:r>
-    </w:p>
-    <w:p>
-      <w:r>
-        <w:t>- there wa</w:t>
+        <w:t xml:space="preserve">- </w:t>
+      </w:r>
+      <w:proofErr w:type="gramStart"/>
+      <w:r>
+        <w:t>your</w:t>
+      </w:r>
+      <w:proofErr w:type="gramEnd"/>
+      <w:r>
+        <w:t xml:space="preserve"> lab manager should know it all:</w:t>
+      </w:r>
+    </w:p>
+    <w:p>
+      <w:r>
+        <w:t xml:space="preserve">- </w:t>
+      </w:r>
+      <w:proofErr w:type="gramStart"/>
+      <w:r>
+        <w:t>there</w:t>
+      </w:r>
+      <w:proofErr w:type="gramEnd"/>
+      <w:r>
+        <w:t xml:space="preserve"> wa</w:t>
       </w:r>
       <w:r>
         <w:t>s th</w:t>
@@ -960,7 +1034,15 @@
     </w:p>
     <w:p>
       <w:r>
-        <w:t>- you are getting nervous:</w:t>
+        <w:t xml:space="preserve">- </w:t>
+      </w:r>
+      <w:proofErr w:type="gramStart"/>
+      <w:r>
+        <w:t>you</w:t>
+      </w:r>
+      <w:proofErr w:type="gramEnd"/>
+      <w:r>
+        <w:t xml:space="preserve"> are getting nervous:</w:t>
       </w:r>
     </w:p>
     <w:p/>
@@ -1012,8 +1094,16 @@
     <w:p>
       <w:pPr>
         <w:pStyle w:val="Heading1"/>
-      </w:pPr>
-      <w:r>
+        <w:rPr>
+          <w:rFonts w:asciiTheme="minorHAnsi" w:hAnsiTheme="minorHAnsi" w:cstheme="minorHAnsi"/>
+          <w:color w:val="auto"/>
+        </w:rPr>
+      </w:pPr>
+      <w:r>
+        <w:rPr>
+          <w:rFonts w:asciiTheme="minorHAnsi" w:hAnsiTheme="minorHAnsi" w:cstheme="minorHAnsi"/>
+          <w:color w:val="auto"/>
+        </w:rPr>
         <w:t>Episode 2. Being FAIR</w:t>
       </w:r>
     </w:p>
@@ -1021,13 +1111,15 @@
       <w:pPr>
         <w:pStyle w:val="Heading2"/>
         <w:rPr>
-          <w:rFonts w:eastAsia="DejaVu Sans"/>
-          <w:lang w:val="en-US" w:eastAsia="zh-CN" w:bidi="hi-IN"/>
-        </w:rPr>
-      </w:pPr>
-      <w:r>
-        <w:rPr>
-          <w:rFonts w:eastAsia="DejaVu Sans"/>
+          <w:rFonts w:asciiTheme="minorHAnsi" w:eastAsia="DejaVu Sans" w:hAnsiTheme="minorHAnsi" w:cstheme="minorHAnsi"/>
+          <w:color w:val="auto"/>
+          <w:lang w:val="en-US" w:eastAsia="zh-CN" w:bidi="hi-IN"/>
+        </w:rPr>
+      </w:pPr>
+      <w:r>
+        <w:rPr>
+          <w:rFonts w:asciiTheme="minorHAnsi" w:eastAsia="DejaVu Sans" w:hAnsiTheme="minorHAnsi" w:cstheme="minorHAnsi"/>
+          <w:color w:val="auto"/>
           <w:lang w:val="en-US" w:eastAsia="zh-CN" w:bidi="hi-IN"/>
         </w:rPr>
         <w:t>Exercise 1a. Protocol (green, blue)</w:t>
@@ -1039,28 +1131,65 @@
         <w:suppressAutoHyphens/>
         <w:spacing w:after="0" w:line="240" w:lineRule="auto"/>
         <w:rPr>
-          <w:rFonts w:ascii="Open Sans" w:eastAsia="DejaVu Sans" w:hAnsi="Open Sans" w:cs="Open Sans"/>
-          <w:color w:val="485365"/>
-          <w:sz w:val="23"/>
-          <w:szCs w:val="23"/>
-          <w:lang w:val="en-US" w:eastAsia="zh-CN" w:bidi="hi-IN"/>
-        </w:rPr>
-      </w:pPr>
-      <w:r>
-        <w:rPr>
-          <w:rFonts w:ascii="Open Sans" w:eastAsia="DejaVu Sans" w:hAnsi="Open Sans" w:cs="Open Sans"/>
-          <w:color w:val="485365"/>
-          <w:sz w:val="23"/>
-          <w:szCs w:val="23"/>
-          <w:lang w:val="en-US" w:eastAsia="zh-CN" w:bidi="hi-IN"/>
-        </w:rPr>
-        <w:t>You need to do a western blot of the protein Titin, the largest protein in the body with a molecular weight of 3,800 kDa. You found an antibody sold by Sigma Aldrich that has been validated in western blots and immunofluorescence. Sigma Aldrich lists the publication by Yu et al 2019 (</w:t>
+          <w:rFonts w:eastAsia="DejaVu Sans" w:cstheme="minorHAnsi"/>
+          <w:sz w:val="23"/>
+          <w:szCs w:val="23"/>
+          <w:lang w:val="en-US" w:eastAsia="zh-CN" w:bidi="hi-IN"/>
+        </w:rPr>
+      </w:pPr>
+      <w:r>
+        <w:rPr>
+          <w:rFonts w:eastAsia="DejaVu Sans" w:cstheme="minorHAnsi"/>
+          <w:sz w:val="23"/>
+          <w:szCs w:val="23"/>
+          <w:lang w:val="en-US" w:eastAsia="zh-CN" w:bidi="hi-IN"/>
+        </w:rPr>
+        <w:t xml:space="preserve">You need to do a western blot of the protein </w:t>
+      </w:r>
+      <w:proofErr w:type="spellStart"/>
+      <w:r>
+        <w:rPr>
+          <w:rFonts w:eastAsia="DejaVu Sans" w:cstheme="minorHAnsi"/>
+          <w:sz w:val="23"/>
+          <w:szCs w:val="23"/>
+          <w:lang w:val="en-US" w:eastAsia="zh-CN" w:bidi="hi-IN"/>
+        </w:rPr>
+        <w:t>Titin</w:t>
+      </w:r>
+      <w:proofErr w:type="spellEnd"/>
+      <w:r>
+        <w:rPr>
+          <w:rFonts w:eastAsia="DejaVu Sans" w:cstheme="minorHAnsi"/>
+          <w:sz w:val="23"/>
+          <w:szCs w:val="23"/>
+          <w:lang w:val="en-US" w:eastAsia="zh-CN" w:bidi="hi-IN"/>
+        </w:rPr>
+        <w:t xml:space="preserve">, the largest protein in the body with a molecular weight of 3,800 </w:t>
+      </w:r>
+      <w:proofErr w:type="spellStart"/>
+      <w:r>
+        <w:rPr>
+          <w:rFonts w:eastAsia="DejaVu Sans" w:cstheme="minorHAnsi"/>
+          <w:sz w:val="23"/>
+          <w:szCs w:val="23"/>
+          <w:lang w:val="en-US" w:eastAsia="zh-CN" w:bidi="hi-IN"/>
+        </w:rPr>
+        <w:t>kDa</w:t>
+      </w:r>
+      <w:proofErr w:type="spellEnd"/>
+      <w:r>
+        <w:rPr>
+          <w:rFonts w:eastAsia="DejaVu Sans" w:cstheme="minorHAnsi"/>
+          <w:sz w:val="23"/>
+          <w:szCs w:val="23"/>
+          <w:lang w:val="en-US" w:eastAsia="zh-CN" w:bidi="hi-IN"/>
+        </w:rPr>
+        <w:t>. You found an antibody sold by Sigma Aldrich that has been validated in western blots and immunofluorescence. Sigma Aldrich lists the publication by Yu et al 2019 (</w:t>
       </w:r>
       <w:hyperlink r:id="rId5" w:history="1">
         <w:r>
           <w:rPr>
-            <w:rFonts w:ascii="Open Sans" w:eastAsia="DejaVu Sans" w:hAnsi="Open Sans" w:cs="Open Sans"/>
-            <w:color w:val="2E96F3"/>
+            <w:rFonts w:eastAsia="DejaVu Sans" w:cstheme="minorHAnsi"/>
             <w:sz w:val="23"/>
             <w:szCs w:val="23"/>
             <w:u w:val="single"/>
@@ -1070,8 +1199,7 @@
       </w:hyperlink>
       <w:r>
         <w:rPr>
-          <w:rFonts w:ascii="Open Sans" w:eastAsia="DejaVu Sans" w:hAnsi="Open Sans" w:cs="Open Sans"/>
-          <w:color w:val="485365"/>
+          <w:rFonts w:eastAsia="DejaVu Sans" w:cstheme="minorHAnsi"/>
           <w:sz w:val="23"/>
           <w:szCs w:val="23"/>
           <w:lang w:val="en-US" w:eastAsia="zh-CN" w:bidi="hi-IN"/>
@@ -1085,8 +1213,7 @@
         <w:suppressAutoHyphens/>
         <w:spacing w:after="0" w:line="240" w:lineRule="auto"/>
         <w:rPr>
-          <w:rFonts w:ascii="Open Sans" w:eastAsia="DejaVu Sans" w:hAnsi="Open Sans" w:cs="Open Sans"/>
-          <w:color w:val="485365"/>
+          <w:rFonts w:eastAsia="DejaVu Sans" w:cstheme="minorHAnsi"/>
           <w:sz w:val="23"/>
           <w:szCs w:val="23"/>
           <w:lang w:val="en-US" w:eastAsia="zh-CN" w:bidi="hi-IN"/>
@@ -1099,19 +1226,17 @@
         <w:suppressAutoHyphens/>
         <w:spacing w:after="0" w:line="240" w:lineRule="auto"/>
         <w:rPr>
-          <w:rFonts w:ascii="Open Sans" w:eastAsia="DejaVu Sans" w:hAnsi="Open Sans" w:cs="Open Sans"/>
-          <w:color w:val="485365"/>
-          <w:sz w:val="23"/>
-          <w:szCs w:val="23"/>
-          <w:lang w:val="en-US" w:eastAsia="zh-CN" w:bidi="hi-IN"/>
-        </w:rPr>
-      </w:pPr>
-      <w:r>
-        <w:rPr>
-          <w:rFonts w:ascii="Open Sans" w:eastAsia="DejaVu Sans" w:hAnsi="Open Sans" w:cs="Open Sans"/>
+          <w:rFonts w:eastAsia="DejaVu Sans" w:cstheme="minorHAnsi"/>
+          <w:sz w:val="23"/>
+          <w:szCs w:val="23"/>
+          <w:lang w:val="en-US" w:eastAsia="zh-CN" w:bidi="hi-IN"/>
+        </w:rPr>
+      </w:pPr>
+      <w:r>
+        <w:rPr>
+          <w:rFonts w:eastAsia="DejaVu Sans" w:cstheme="minorHAnsi"/>
           <w:b/>
           <w:bCs/>
-          <w:color w:val="485365"/>
           <w:sz w:val="23"/>
           <w:szCs w:val="23"/>
           <w:lang w:val="en-US" w:eastAsia="zh-CN" w:bidi="hi-IN"/>
@@ -1120,8 +1245,7 @@
       </w:r>
       <w:r>
         <w:rPr>
-          <w:rFonts w:ascii="Open Sans" w:eastAsia="DejaVu Sans" w:hAnsi="Open Sans" w:cs="Open Sans"/>
-          <w:color w:val="485365"/>
+          <w:rFonts w:eastAsia="DejaVu Sans" w:cstheme="minorHAnsi"/>
           <w:sz w:val="23"/>
           <w:szCs w:val="23"/>
           <w:lang w:val="en-US" w:eastAsia="zh-CN" w:bidi="hi-IN"/>
@@ -1140,17 +1264,15 @@
         <w:spacing w:after="0" w:line="240" w:lineRule="auto"/>
         <w:ind w:left="1080"/>
         <w:rPr>
-          <w:rFonts w:ascii="Open Sans" w:eastAsia="DejaVu Sans" w:hAnsi="Open Sans" w:cs="Open Sans"/>
-          <w:color w:val="485365"/>
-          <w:sz w:val="23"/>
-          <w:szCs w:val="23"/>
-          <w:lang w:val="en-US" w:eastAsia="zh-CN" w:bidi="hi-IN"/>
-        </w:rPr>
-      </w:pPr>
-      <w:r>
-        <w:rPr>
-          <w:rFonts w:ascii="Open Sans" w:eastAsia="DejaVu Sans" w:hAnsi="Open Sans" w:cs="Open Sans"/>
-          <w:color w:val="485365"/>
+          <w:rFonts w:eastAsia="DejaVu Sans" w:cstheme="minorHAnsi"/>
+          <w:sz w:val="23"/>
+          <w:szCs w:val="23"/>
+          <w:lang w:val="en-US" w:eastAsia="zh-CN" w:bidi="hi-IN"/>
+        </w:rPr>
+      </w:pPr>
+      <w:r>
+        <w:rPr>
+          <w:rFonts w:eastAsia="DejaVu Sans" w:cstheme="minorHAnsi"/>
           <w:sz w:val="23"/>
           <w:szCs w:val="23"/>
           <w:lang w:val="en-US" w:eastAsia="zh-CN" w:bidi="hi-IN"/>
@@ -1169,17 +1291,15 @@
         <w:spacing w:after="0" w:line="240" w:lineRule="auto"/>
         <w:ind w:left="1080"/>
         <w:rPr>
-          <w:rFonts w:ascii="Open Sans" w:eastAsia="DejaVu Sans" w:hAnsi="Open Sans" w:cs="Open Sans"/>
-          <w:color w:val="485365"/>
-          <w:sz w:val="23"/>
-          <w:szCs w:val="23"/>
-          <w:lang w:val="en-US" w:eastAsia="zh-CN" w:bidi="hi-IN"/>
-        </w:rPr>
-      </w:pPr>
-      <w:r>
-        <w:rPr>
-          <w:rFonts w:ascii="Open Sans" w:eastAsia="DejaVu Sans" w:hAnsi="Open Sans" w:cs="Open Sans"/>
-          <w:color w:val="485365"/>
+          <w:rFonts w:eastAsia="DejaVu Sans" w:cstheme="minorHAnsi"/>
+          <w:sz w:val="23"/>
+          <w:szCs w:val="23"/>
+          <w:lang w:val="en-US" w:eastAsia="zh-CN" w:bidi="hi-IN"/>
+        </w:rPr>
+      </w:pPr>
+      <w:r>
+        <w:rPr>
+          <w:rFonts w:eastAsia="DejaVu Sans" w:cstheme="minorHAnsi"/>
           <w:sz w:val="23"/>
           <w:szCs w:val="23"/>
           <w:lang w:val="en-US" w:eastAsia="zh-CN" w:bidi="hi-IN"/>
@@ -1193,22 +1313,19 @@
         <w:suppressAutoHyphens/>
         <w:spacing w:after="0" w:line="240" w:lineRule="auto"/>
         <w:rPr>
-          <w:rFonts w:ascii="Open Sans" w:eastAsia="DejaVu Sans" w:hAnsi="Open Sans" w:cs="Open Sans"/>
-          <w:color w:val="485365"/>
-          <w:sz w:val="23"/>
-          <w:szCs w:val="23"/>
-          <w:lang w:val="en-US" w:eastAsia="zh-CN" w:bidi="hi-IN"/>
-        </w:rPr>
-      </w:pPr>
-      <w:r>
-        <w:rPr>
-          <w:rFonts w:ascii="Open Sans" w:eastAsia="DejaVu Sans" w:hAnsi="Open Sans" w:cs="Open Sans"/>
-          <w:color w:val="485365"/>
-          <w:sz w:val="23"/>
-          <w:szCs w:val="23"/>
-          <w:lang w:val="en-US" w:eastAsia="zh-CN" w:bidi="hi-IN"/>
-        </w:rPr>
-        <w:lastRenderedPageBreak/>
+          <w:rFonts w:eastAsia="DejaVu Sans" w:cstheme="minorHAnsi"/>
+          <w:sz w:val="23"/>
+          <w:szCs w:val="23"/>
+          <w:lang w:val="en-US" w:eastAsia="zh-CN" w:bidi="hi-IN"/>
+        </w:rPr>
+      </w:pPr>
+      <w:r>
+        <w:rPr>
+          <w:rFonts w:eastAsia="DejaVu Sans" w:cstheme="minorHAnsi"/>
+          <w:sz w:val="23"/>
+          <w:szCs w:val="23"/>
+          <w:lang w:val="en-US" w:eastAsia="zh-CN" w:bidi="hi-IN"/>
+        </w:rPr>
         <w:t>How easy was it?</w:t>
       </w:r>
     </w:p>
@@ -1218,17 +1335,15 @@
         <w:suppressAutoHyphens/>
         <w:spacing w:after="0" w:line="240" w:lineRule="auto"/>
         <w:rPr>
-          <w:rFonts w:ascii="Open Sans" w:eastAsia="DejaVu Sans" w:hAnsi="Open Sans" w:cs="Open Sans"/>
-          <w:color w:val="485365"/>
-          <w:sz w:val="23"/>
-          <w:szCs w:val="23"/>
-          <w:lang w:val="en-US" w:eastAsia="zh-CN" w:bidi="hi-IN"/>
-        </w:rPr>
-      </w:pPr>
-      <w:r>
-        <w:rPr>
-          <w:rFonts w:ascii="Open Sans" w:eastAsia="DejaVu Sans" w:hAnsi="Open Sans" w:cs="Open Sans"/>
-          <w:color w:val="485365"/>
+          <w:rFonts w:eastAsia="DejaVu Sans" w:cstheme="minorHAnsi"/>
+          <w:sz w:val="23"/>
+          <w:szCs w:val="23"/>
+          <w:lang w:val="en-US" w:eastAsia="zh-CN" w:bidi="hi-IN"/>
+        </w:rPr>
+      </w:pPr>
+      <w:r>
+        <w:rPr>
+          <w:rFonts w:eastAsia="DejaVu Sans" w:cstheme="minorHAnsi"/>
           <w:sz w:val="23"/>
           <w:szCs w:val="23"/>
           <w:lang w:val="en-US" w:eastAsia="zh-CN" w:bidi="hi-IN"/>
@@ -1240,20 +1355,23 @@
       <w:pPr>
         <w:pStyle w:val="Heading2"/>
         <w:rPr>
-          <w:rFonts w:eastAsia="DejaVu Sans"/>
-          <w:lang w:val="en-US" w:eastAsia="zh-CN" w:bidi="hi-IN"/>
-        </w:rPr>
-      </w:pPr>
-      <w:r>
-        <w:rPr>
-          <w:rFonts w:eastAsia="DejaVu Sans"/>
+          <w:rFonts w:asciiTheme="minorHAnsi" w:eastAsia="DejaVu Sans" w:hAnsiTheme="minorHAnsi" w:cstheme="minorHAnsi"/>
+          <w:color w:val="auto"/>
+          <w:lang w:val="en-US" w:eastAsia="zh-CN" w:bidi="hi-IN"/>
+        </w:rPr>
+      </w:pPr>
+      <w:r>
+        <w:rPr>
+          <w:rFonts w:asciiTheme="minorHAnsi" w:eastAsia="DejaVu Sans" w:hAnsiTheme="minorHAnsi" w:cstheme="minorHAnsi"/>
+          <w:color w:val="auto"/>
           <w:lang w:val="en-US" w:eastAsia="zh-CN" w:bidi="hi-IN"/>
         </w:rPr>
         <w:t>Exercise 1b. Average content (red, </w:t>
       </w:r>
       <w:r>
         <w:rPr>
-          <w:rFonts w:eastAsia="DejaVu Sans"/>
+          <w:rFonts w:asciiTheme="minorHAnsi" w:eastAsia="DejaVu Sans" w:hAnsiTheme="minorHAnsi" w:cstheme="minorHAnsi"/>
+          <w:color w:val="auto"/>
           <w:shd w:val="clear" w:color="auto" w:fill="FFF8E3"/>
           <w:lang w:val="en-US" w:eastAsia="zh-CN" w:bidi="hi-IN"/>
         </w:rPr>
@@ -1261,7 +1379,8 @@
       </w:r>
       <w:r>
         <w:rPr>
-          <w:rFonts w:eastAsia="DejaVu Sans"/>
+          <w:rFonts w:asciiTheme="minorHAnsi" w:eastAsia="DejaVu Sans" w:hAnsiTheme="minorHAnsi" w:cstheme="minorHAnsi"/>
+          <w:color w:val="auto"/>
           <w:lang w:val="en-US" w:eastAsia="zh-CN" w:bidi="hi-IN"/>
         </w:rPr>
         <w:t>)</w:t>
@@ -1273,28 +1392,45 @@
         <w:suppressAutoHyphens/>
         <w:spacing w:after="0" w:line="240" w:lineRule="auto"/>
         <w:rPr>
-          <w:rFonts w:ascii="Open Sans" w:eastAsia="DejaVu Sans" w:hAnsi="Open Sans" w:cs="Open Sans"/>
-          <w:color w:val="485365"/>
-          <w:sz w:val="23"/>
-          <w:szCs w:val="23"/>
-          <w:lang w:val="en-US" w:eastAsia="zh-CN" w:bidi="hi-IN"/>
-        </w:rPr>
-      </w:pPr>
-      <w:r>
-        <w:rPr>
-          <w:rFonts w:ascii="Open Sans" w:eastAsia="DejaVu Sans" w:hAnsi="Open Sans" w:cs="Open Sans"/>
-          <w:color w:val="485365"/>
-          <w:sz w:val="23"/>
-          <w:szCs w:val="23"/>
-          <w:lang w:val="en-US" w:eastAsia="zh-CN" w:bidi="hi-IN"/>
-        </w:rPr>
-        <w:t>The Ikram 2014 (</w:t>
+          <w:rFonts w:eastAsia="DejaVu Sans" w:cstheme="minorHAnsi"/>
+          <w:sz w:val="23"/>
+          <w:szCs w:val="23"/>
+          <w:lang w:val="en-US" w:eastAsia="zh-CN" w:bidi="hi-IN"/>
+        </w:rPr>
+      </w:pPr>
+      <w:r>
+        <w:rPr>
+          <w:rFonts w:eastAsia="DejaVu Sans" w:cstheme="minorHAnsi"/>
+          <w:sz w:val="23"/>
+          <w:szCs w:val="23"/>
+          <w:lang w:val="en-US" w:eastAsia="zh-CN" w:bidi="hi-IN"/>
+        </w:rPr>
+        <w:t xml:space="preserve">The </w:t>
+      </w:r>
+      <w:proofErr w:type="spellStart"/>
+      <w:r>
+        <w:rPr>
+          <w:rFonts w:eastAsia="DejaVu Sans" w:cstheme="minorHAnsi"/>
+          <w:sz w:val="23"/>
+          <w:szCs w:val="23"/>
+          <w:lang w:val="en-US" w:eastAsia="zh-CN" w:bidi="hi-IN"/>
+        </w:rPr>
+        <w:t>Ikram</w:t>
+      </w:r>
+      <w:proofErr w:type="spellEnd"/>
+      <w:r>
+        <w:rPr>
+          <w:rFonts w:eastAsia="DejaVu Sans" w:cstheme="minorHAnsi"/>
+          <w:sz w:val="23"/>
+          <w:szCs w:val="23"/>
+          <w:lang w:val="en-US" w:eastAsia="zh-CN" w:bidi="hi-IN"/>
+        </w:rPr>
+        <w:t xml:space="preserve"> 2014 (</w:t>
       </w:r>
       <w:hyperlink r:id="rId6" w:history="1">
         <w:r>
           <w:rPr>
-            <w:rFonts w:ascii="Open Sans" w:eastAsia="DejaVu Sans" w:hAnsi="Open Sans" w:cs="Open Sans"/>
-            <w:color w:val="2E96F3"/>
+            <w:rFonts w:eastAsia="DejaVu Sans" w:cstheme="minorHAnsi"/>
             <w:sz w:val="23"/>
             <w:szCs w:val="23"/>
             <w:u w:val="single"/>
@@ -1304,8 +1440,7 @@
       </w:hyperlink>
       <w:r>
         <w:rPr>
-          <w:rFonts w:ascii="Open Sans" w:eastAsia="DejaVu Sans" w:hAnsi="Open Sans" w:cs="Open Sans"/>
-          <w:color w:val="485365"/>
+          <w:rFonts w:eastAsia="DejaVu Sans" w:cstheme="minorHAnsi"/>
           <w:sz w:val="23"/>
           <w:szCs w:val="23"/>
           <w:lang w:val="en-US" w:eastAsia="zh-CN" w:bidi="hi-IN"/>
@@ -1314,10 +1449,9 @@
       </w:r>
       <w:r>
         <w:rPr>
-          <w:rFonts w:ascii="Open Sans" w:eastAsia="DejaVu Sans" w:hAnsi="Open Sans" w:cs="Open Sans"/>
+          <w:rFonts w:eastAsia="DejaVu Sans" w:cstheme="minorHAnsi"/>
           <w:i/>
           <w:iCs/>
-          <w:color w:val="485365"/>
           <w:sz w:val="23"/>
           <w:szCs w:val="23"/>
           <w:lang w:val="en-US" w:eastAsia="zh-CN" w:bidi="hi-IN"/>
@@ -1326,9 +1460,8 @@
       </w:r>
       <w:r>
         <w:rPr>
-          <w:rFonts w:ascii="Open Sans" w:eastAsia="DejaVu Sans" w:hAnsi="Open Sans" w:cs="Open Sans"/>
+          <w:rFonts w:eastAsia="DejaVu Sans" w:cstheme="minorHAnsi"/>
           <w:iCs/>
-          <w:color w:val="485365"/>
           <w:sz w:val="23"/>
           <w:szCs w:val="23"/>
           <w:lang w:val="en-US" w:eastAsia="zh-CN" w:bidi="hi-IN"/>
@@ -1337,9 +1470,8 @@
       </w:r>
       <w:r>
         <w:rPr>
-          <w:rFonts w:ascii="Open Sans" w:eastAsia="DejaVu Sans" w:hAnsi="Open Sans" w:cs="Open Sans"/>
+          <w:rFonts w:eastAsia="DejaVu Sans" w:cstheme="minorHAnsi"/>
           <w:iCs/>
-          <w:color w:val="485365"/>
           <w:sz w:val="23"/>
           <w:szCs w:val="23"/>
           <w:lang w:val="en-US" w:eastAsia="zh-CN" w:bidi="hi-IN"/>
@@ -1348,10 +1480,9 @@
       </w:r>
       <w:r>
         <w:rPr>
-          <w:rFonts w:ascii="Open Sans" w:eastAsia="DejaVu Sans" w:hAnsi="Open Sans" w:cs="Open Sans"/>
+          <w:rFonts w:eastAsia="DejaVu Sans" w:cstheme="minorHAnsi"/>
           <w:i/>
           <w:iCs/>
-          <w:color w:val="485365"/>
           <w:sz w:val="23"/>
           <w:szCs w:val="23"/>
           <w:lang w:val="en-US" w:eastAsia="zh-CN" w:bidi="hi-IN"/>
@@ -1360,8 +1491,7 @@
       </w:r>
       <w:r>
         <w:rPr>
-          <w:rFonts w:ascii="Open Sans" w:eastAsia="DejaVu Sans" w:hAnsi="Open Sans" w:cs="Open Sans"/>
-          <w:color w:val="485365"/>
+          <w:rFonts w:eastAsia="DejaVu Sans" w:cstheme="minorHAnsi"/>
           <w:sz w:val="23"/>
           <w:szCs w:val="23"/>
           <w:lang w:val="en-US" w:eastAsia="zh-CN" w:bidi="hi-IN"/>
@@ -1375,8 +1505,7 @@
         <w:suppressAutoHyphens/>
         <w:spacing w:after="0" w:line="240" w:lineRule="auto"/>
         <w:rPr>
-          <w:rFonts w:ascii="Open Sans" w:eastAsia="DejaVu Sans" w:hAnsi="Open Sans" w:cs="Open Sans"/>
-          <w:color w:val="485365"/>
+          <w:rFonts w:eastAsia="DejaVu Sans" w:cstheme="minorHAnsi"/>
           <w:sz w:val="23"/>
           <w:szCs w:val="23"/>
           <w:lang w:val="en-US" w:eastAsia="zh-CN" w:bidi="hi-IN"/>
@@ -1389,23 +1518,22 @@
         <w:suppressAutoHyphens/>
         <w:spacing w:after="0" w:line="240" w:lineRule="auto"/>
         <w:rPr>
-          <w:rFonts w:ascii="Open Sans" w:eastAsia="DejaVu Sans" w:hAnsi="Open Sans" w:cs="Open Sans"/>
-          <w:color w:val="485365"/>
-          <w:sz w:val="23"/>
-          <w:szCs w:val="23"/>
-          <w:lang w:val="en-US" w:eastAsia="zh-CN" w:bidi="hi-IN"/>
-        </w:rPr>
-      </w:pPr>
-      <w:r>
-        <w:rPr>
-          <w:rFonts w:ascii="Open Sans" w:eastAsia="DejaVu Sans" w:hAnsi="Open Sans" w:cs="Open Sans"/>
+          <w:rFonts w:eastAsia="DejaVu Sans" w:cstheme="minorHAnsi"/>
+          <w:sz w:val="23"/>
+          <w:szCs w:val="23"/>
+          <w:lang w:val="en-US" w:eastAsia="zh-CN" w:bidi="hi-IN"/>
+        </w:rPr>
+      </w:pPr>
+      <w:r>
+        <w:rPr>
+          <w:rFonts w:eastAsia="DejaVu Sans" w:cstheme="minorHAnsi"/>
           <w:b/>
           <w:bCs/>
-          <w:color w:val="485365"/>
-          <w:sz w:val="23"/>
-          <w:szCs w:val="23"/>
-          <w:lang w:val="en-US" w:eastAsia="zh-CN" w:bidi="hi-IN"/>
-        </w:rPr>
+          <w:sz w:val="23"/>
+          <w:szCs w:val="23"/>
+          <w:lang w:val="en-US" w:eastAsia="zh-CN" w:bidi="hi-IN"/>
+        </w:rPr>
+        <w:lastRenderedPageBreak/>
         <w:t>Please calculate the average (across genotypes) nitrogen content for both experimental conditions.</w:t>
       </w:r>
     </w:p>
@@ -1419,17 +1547,15 @@
         <w:suppressAutoHyphens/>
         <w:spacing w:after="0" w:line="240" w:lineRule="auto"/>
         <w:rPr>
-          <w:rFonts w:ascii="Open Sans" w:eastAsia="DejaVu Sans" w:hAnsi="Open Sans" w:cs="Open Sans"/>
-          <w:color w:val="485365"/>
-          <w:sz w:val="23"/>
-          <w:szCs w:val="23"/>
-          <w:lang w:val="en-US" w:eastAsia="zh-CN" w:bidi="hi-IN"/>
-        </w:rPr>
-      </w:pPr>
-      <w:r>
-        <w:rPr>
-          <w:rFonts w:ascii="Open Sans" w:eastAsia="DejaVu Sans" w:hAnsi="Open Sans" w:cs="Open Sans"/>
-          <w:color w:val="485365"/>
+          <w:rFonts w:eastAsia="DejaVu Sans" w:cstheme="minorHAnsi"/>
+          <w:sz w:val="23"/>
+          <w:szCs w:val="23"/>
+          <w:lang w:val="en-US" w:eastAsia="zh-CN" w:bidi="hi-IN"/>
+        </w:rPr>
+      </w:pPr>
+      <w:r>
+        <w:rPr>
+          <w:rFonts w:eastAsia="DejaVu Sans" w:cstheme="minorHAnsi"/>
           <w:sz w:val="23"/>
           <w:szCs w:val="23"/>
           <w:lang w:val="en-US" w:eastAsia="zh-CN" w:bidi="hi-IN"/>
@@ -1438,8 +1564,7 @@
       </w:r>
       <w:r>
         <w:rPr>
-          <w:rFonts w:ascii="Open Sans" w:eastAsia="DejaVu Sans" w:hAnsi="Open Sans" w:cs="Open Sans"/>
-          <w:color w:val="485365"/>
+          <w:rFonts w:eastAsia="DejaVu Sans" w:cstheme="minorHAnsi"/>
           <w:sz w:val="23"/>
           <w:szCs w:val="23"/>
           <w:shd w:val="clear" w:color="auto" w:fill="FFF8E3"/>
@@ -1447,21 +1572,25 @@
         </w:rPr>
         <w:t> (Experiment 2 - </w:t>
       </w:r>
-      <w:hyperlink r:id="rId7" w:history="1">
+      <w:hyperlink r:id="rId7" w:anchor="supplementary-data" w:history="1">
         <w:r>
           <w:rPr>
             <w:rStyle w:val="Hyperlink"/>
+            <w:rFonts w:cstheme="minorHAnsi"/>
+            <w:color w:val="auto"/>
           </w:rPr>
           <w:t>https://academic.oup.com/jxb/article/63/1/91/552676#supplementary-data</w:t>
         </w:r>
       </w:hyperlink>
       <w:r>
+        <w:rPr>
+          <w:rFonts w:cstheme="minorHAnsi"/>
+        </w:rPr>
         <w:t xml:space="preserve"> </w:t>
       </w:r>
       <w:r>
         <w:rPr>
-          <w:rFonts w:ascii="Open Sans" w:eastAsia="DejaVu Sans" w:hAnsi="Open Sans" w:cs="Open Sans"/>
-          <w:color w:val="485365"/>
+          <w:rFonts w:eastAsia="DejaVu Sans" w:cstheme="minorHAnsi"/>
           <w:sz w:val="23"/>
           <w:szCs w:val="23"/>
           <w:shd w:val="clear" w:color="auto" w:fill="FFF8E3"/>
@@ -1473,17 +1602,15 @@
     <w:p>
       <w:pPr>
         <w:rPr>
-          <w:rFonts w:ascii="Open Sans" w:eastAsia="DejaVu Sans" w:hAnsi="Open Sans" w:cs="Open Sans"/>
-          <w:color w:val="485365"/>
-          <w:sz w:val="23"/>
-          <w:szCs w:val="23"/>
-          <w:lang w:val="en-US" w:eastAsia="zh-CN" w:bidi="hi-IN"/>
-        </w:rPr>
-      </w:pPr>
-      <w:r>
-        <w:rPr>
-          <w:rFonts w:ascii="Open Sans" w:eastAsia="DejaVu Sans" w:hAnsi="Open Sans" w:cs="Open Sans"/>
-          <w:color w:val="485365"/>
+          <w:rFonts w:eastAsia="DejaVu Sans" w:cstheme="minorHAnsi"/>
+          <w:sz w:val="23"/>
+          <w:szCs w:val="23"/>
+          <w:lang w:val="en-US" w:eastAsia="zh-CN" w:bidi="hi-IN"/>
+        </w:rPr>
+      </w:pPr>
+      <w:r>
+        <w:rPr>
+          <w:rFonts w:eastAsia="DejaVu Sans" w:cstheme="minorHAnsi"/>
           <w:sz w:val="23"/>
           <w:szCs w:val="23"/>
           <w:lang w:val="en-US" w:eastAsia="zh-CN" w:bidi="hi-IN"/>
@@ -1494,8 +1621,7 @@
     <w:p>
       <w:pPr>
         <w:rPr>
-          <w:rFonts w:ascii="Open Sans" w:eastAsia="DejaVu Sans" w:hAnsi="Open Sans" w:cs="Open Sans"/>
-          <w:color w:val="485365"/>
+          <w:rFonts w:eastAsia="DejaVu Sans" w:cstheme="minorHAnsi"/>
           <w:sz w:val="23"/>
           <w:szCs w:val="23"/>
           <w:lang w:val="en-US" w:eastAsia="zh-CN" w:bidi="hi-IN"/>
@@ -1508,32 +1634,20 @@
         <w:suppressAutoHyphens/>
         <w:spacing w:after="0" w:line="240" w:lineRule="auto"/>
         <w:rPr>
-          <w:rFonts w:ascii="Open Sans" w:eastAsia="DejaVu Sans" w:hAnsi="Open Sans" w:cs="Open Sans"/>
-          <w:color w:val="485365"/>
-          <w:sz w:val="23"/>
-          <w:szCs w:val="23"/>
-          <w:lang w:val="en-US" w:eastAsia="zh-CN" w:bidi="hi-IN"/>
-        </w:rPr>
-      </w:pPr>
-      <w:r>
-        <w:rPr>
-          <w:rFonts w:ascii="Open Sans" w:eastAsia="DejaVu Sans" w:hAnsi="Open Sans" w:cs="Open Sans"/>
-          <w:color w:val="485365"/>
-          <w:sz w:val="23"/>
-          <w:szCs w:val="23"/>
-          <w:lang w:val="en-US" w:eastAsia="zh-CN" w:bidi="hi-IN"/>
-        </w:rPr>
-        <w:t>--</w:t>
-      </w:r>
-      <w:r>
-        <w:rPr>
-          <w:rFonts w:ascii="Open Sans" w:eastAsia="DejaVu Sans" w:hAnsi="Open Sans" w:cs="Open Sans"/>
-          <w:color w:val="485365"/>
-          <w:sz w:val="23"/>
-          <w:szCs w:val="23"/>
-          <w:lang w:val="en-US" w:eastAsia="zh-CN" w:bidi="hi-IN"/>
-        </w:rPr>
-        <w:t>----------------------------------------------------------------------------------------------------------</w:t>
+          <w:rFonts w:eastAsia="DejaVu Sans" w:cstheme="minorHAnsi"/>
+          <w:sz w:val="23"/>
+          <w:szCs w:val="23"/>
+          <w:lang w:val="en-US" w:eastAsia="zh-CN" w:bidi="hi-IN"/>
+        </w:rPr>
+      </w:pPr>
+      <w:r>
+        <w:rPr>
+          <w:rFonts w:eastAsia="DejaVu Sans" w:cstheme="minorHAnsi"/>
+          <w:sz w:val="23"/>
+          <w:szCs w:val="23"/>
+          <w:lang w:val="en-US" w:eastAsia="zh-CN" w:bidi="hi-IN"/>
+        </w:rPr>
+        <w:t>------------------------------------------------------------------------------------------------------------</w:t>
       </w:r>
     </w:p>
     <w:p>
@@ -1542,8 +1656,7 @@
         <w:suppressAutoHyphens/>
         <w:spacing w:after="0" w:line="240" w:lineRule="auto"/>
         <w:rPr>
-          <w:rFonts w:ascii="Open Sans" w:eastAsia="DejaVu Sans" w:hAnsi="Open Sans" w:cs="Open Sans"/>
-          <w:color w:val="485365"/>
+          <w:rFonts w:eastAsia="DejaVu Sans" w:cstheme="minorHAnsi"/>
           <w:sz w:val="23"/>
           <w:szCs w:val="23"/>
           <w:lang w:val="en-US" w:eastAsia="zh-CN" w:bidi="hi-IN"/>
@@ -1554,30 +1667,18 @@
       <w:pPr>
         <w:pStyle w:val="Heading2"/>
         <w:rPr>
-          <w:rFonts w:eastAsia="DejaVu Sans"/>
-          <w:lang w:val="en-US" w:eastAsia="zh-CN" w:bidi="hi-IN"/>
-        </w:rPr>
-      </w:pPr>
-      <w:r>
-        <w:rPr>
-          <w:rFonts w:eastAsia="DejaVu Sans"/>
-          <w:lang w:val="en-US" w:eastAsia="zh-CN" w:bidi="hi-IN"/>
-        </w:rPr>
-        <w:t xml:space="preserve">Exercise </w:t>
-      </w:r>
-      <w:r>
-        <w:rPr>
-          <w:rFonts w:eastAsia="DejaVu Sans"/>
-          <w:lang w:val="en-US" w:eastAsia="zh-CN" w:bidi="hi-IN"/>
-        </w:rPr>
-        <w:t>2</w:t>
-      </w:r>
-      <w:r>
-        <w:rPr>
-          <w:rFonts w:eastAsia="DejaVu Sans"/>
-          <w:lang w:val="en-US" w:eastAsia="zh-CN" w:bidi="hi-IN"/>
-        </w:rPr>
-        <w:t>. FAIR and You</w:t>
+          <w:rFonts w:asciiTheme="minorHAnsi" w:eastAsia="DejaVu Sans" w:hAnsiTheme="minorHAnsi" w:cstheme="minorHAnsi"/>
+          <w:color w:val="auto"/>
+          <w:lang w:val="en-US" w:eastAsia="zh-CN" w:bidi="hi-IN"/>
+        </w:rPr>
+      </w:pPr>
+      <w:r>
+        <w:rPr>
+          <w:rFonts w:asciiTheme="minorHAnsi" w:eastAsia="DejaVu Sans" w:hAnsiTheme="minorHAnsi" w:cstheme="minorHAnsi"/>
+          <w:color w:val="auto"/>
+          <w:lang w:val="en-US" w:eastAsia="zh-CN" w:bidi="hi-IN"/>
+        </w:rPr>
+        <w:t>Exercise 2. FAIR and You</w:t>
       </w:r>
     </w:p>
     <w:p>
@@ -1586,17 +1687,15 @@
         <w:suppressAutoHyphens/>
         <w:spacing w:after="0" w:line="240" w:lineRule="auto"/>
         <w:rPr>
-          <w:rFonts w:ascii="Open Sans" w:eastAsia="DejaVu Sans" w:hAnsi="Open Sans" w:cs="Open Sans"/>
-          <w:color w:val="485365"/>
-          <w:sz w:val="23"/>
-          <w:szCs w:val="23"/>
-          <w:lang w:val="en-US" w:eastAsia="zh-CN" w:bidi="hi-IN"/>
-        </w:rPr>
-      </w:pPr>
-      <w:r>
-        <w:rPr>
-          <w:rFonts w:ascii="Open Sans" w:eastAsia="DejaVu Sans" w:hAnsi="Open Sans" w:cs="Open Sans"/>
-          <w:color w:val="485365"/>
+          <w:rFonts w:eastAsia="DejaVu Sans" w:cstheme="minorHAnsi"/>
+          <w:sz w:val="23"/>
+          <w:szCs w:val="23"/>
+          <w:lang w:val="en-US" w:eastAsia="zh-CN" w:bidi="hi-IN"/>
+        </w:rPr>
+      </w:pPr>
+      <w:r>
+        <w:rPr>
+          <w:rFonts w:eastAsia="DejaVu Sans" w:cstheme="minorHAnsi"/>
           <w:sz w:val="23"/>
           <w:szCs w:val="23"/>
           <w:lang w:val="en-US" w:eastAsia="zh-CN" w:bidi="hi-IN"/>
@@ -1615,17 +1714,15 @@
         <w:spacing w:after="0" w:line="240" w:lineRule="auto"/>
         <w:ind w:left="1080"/>
         <w:rPr>
-          <w:rFonts w:ascii="Open Sans" w:eastAsia="DejaVu Sans" w:hAnsi="Open Sans" w:cs="Open Sans"/>
-          <w:color w:val="485365"/>
-          <w:sz w:val="23"/>
-          <w:szCs w:val="23"/>
-          <w:lang w:val="en-US" w:eastAsia="zh-CN" w:bidi="hi-IN"/>
-        </w:rPr>
-      </w:pPr>
-      <w:r>
-        <w:rPr>
-          <w:rFonts w:ascii="Open Sans" w:eastAsia="DejaVu Sans" w:hAnsi="Open Sans" w:cs="Open Sans"/>
-          <w:color w:val="485365"/>
+          <w:rFonts w:eastAsia="DejaVu Sans" w:cstheme="minorHAnsi"/>
+          <w:sz w:val="23"/>
+          <w:szCs w:val="23"/>
+          <w:lang w:val="en-US" w:eastAsia="zh-CN" w:bidi="hi-IN"/>
+        </w:rPr>
+      </w:pPr>
+      <w:r>
+        <w:rPr>
+          <w:rFonts w:eastAsia="DejaVu Sans" w:cstheme="minorHAnsi"/>
           <w:sz w:val="23"/>
           <w:szCs w:val="23"/>
           <w:lang w:val="en-US" w:eastAsia="zh-CN" w:bidi="hi-IN"/>
@@ -1644,17 +1741,15 @@
         <w:spacing w:after="0" w:line="240" w:lineRule="auto"/>
         <w:ind w:left="1080"/>
         <w:rPr>
-          <w:rFonts w:ascii="Open Sans" w:eastAsia="DejaVu Sans" w:hAnsi="Open Sans" w:cs="Open Sans"/>
-          <w:color w:val="485365"/>
-          <w:sz w:val="23"/>
-          <w:szCs w:val="23"/>
-          <w:lang w:val="en-US" w:eastAsia="zh-CN" w:bidi="hi-IN"/>
-        </w:rPr>
-      </w:pPr>
-      <w:r>
-        <w:rPr>
-          <w:rFonts w:ascii="Open Sans" w:eastAsia="DejaVu Sans" w:hAnsi="Open Sans" w:cs="Open Sans"/>
-          <w:color w:val="485365"/>
+          <w:rFonts w:eastAsia="DejaVu Sans" w:cstheme="minorHAnsi"/>
+          <w:sz w:val="23"/>
+          <w:szCs w:val="23"/>
+          <w:lang w:val="en-US" w:eastAsia="zh-CN" w:bidi="hi-IN"/>
+        </w:rPr>
+      </w:pPr>
+      <w:r>
+        <w:rPr>
+          <w:rFonts w:eastAsia="DejaVu Sans" w:cstheme="minorHAnsi"/>
           <w:sz w:val="23"/>
           <w:szCs w:val="23"/>
           <w:lang w:val="en-US" w:eastAsia="zh-CN" w:bidi="hi-IN"/>
@@ -1673,17 +1768,15 @@
         <w:spacing w:after="0" w:line="240" w:lineRule="auto"/>
         <w:ind w:left="1080"/>
         <w:rPr>
-          <w:rFonts w:ascii="Open Sans" w:eastAsia="DejaVu Sans" w:hAnsi="Open Sans" w:cs="Open Sans"/>
-          <w:color w:val="485365"/>
-          <w:sz w:val="23"/>
-          <w:szCs w:val="23"/>
-          <w:lang w:val="en-US" w:eastAsia="zh-CN" w:bidi="hi-IN"/>
-        </w:rPr>
-      </w:pPr>
-      <w:r>
-        <w:rPr>
-          <w:rFonts w:ascii="Open Sans" w:eastAsia="DejaVu Sans" w:hAnsi="Open Sans" w:cs="Open Sans"/>
-          <w:color w:val="485365"/>
+          <w:rFonts w:eastAsia="DejaVu Sans" w:cstheme="minorHAnsi"/>
+          <w:sz w:val="23"/>
+          <w:szCs w:val="23"/>
+          <w:lang w:val="en-US" w:eastAsia="zh-CN" w:bidi="hi-IN"/>
+        </w:rPr>
+      </w:pPr>
+      <w:r>
+        <w:rPr>
+          <w:rFonts w:eastAsia="DejaVu Sans" w:cstheme="minorHAnsi"/>
           <w:sz w:val="23"/>
           <w:szCs w:val="23"/>
           <w:lang w:val="en-US" w:eastAsia="zh-CN" w:bidi="hi-IN"/>
@@ -1702,17 +1795,15 @@
         <w:spacing w:after="0" w:line="240" w:lineRule="auto"/>
         <w:ind w:left="1080"/>
         <w:rPr>
-          <w:rFonts w:ascii="Open Sans" w:eastAsia="DejaVu Sans" w:hAnsi="Open Sans" w:cs="Open Sans"/>
-          <w:color w:val="485365"/>
-          <w:sz w:val="23"/>
-          <w:szCs w:val="23"/>
-          <w:lang w:val="en-US" w:eastAsia="zh-CN" w:bidi="hi-IN"/>
-        </w:rPr>
-      </w:pPr>
-      <w:r>
-        <w:rPr>
-          <w:rFonts w:ascii="Open Sans" w:eastAsia="DejaVu Sans" w:hAnsi="Open Sans" w:cs="Open Sans"/>
-          <w:color w:val="485365"/>
+          <w:rFonts w:eastAsia="DejaVu Sans" w:cstheme="minorHAnsi"/>
+          <w:sz w:val="23"/>
+          <w:szCs w:val="23"/>
+          <w:lang w:val="en-US" w:eastAsia="zh-CN" w:bidi="hi-IN"/>
+        </w:rPr>
+      </w:pPr>
+      <w:r>
+        <w:rPr>
+          <w:rFonts w:eastAsia="DejaVu Sans" w:cstheme="minorHAnsi"/>
           <w:sz w:val="23"/>
           <w:szCs w:val="23"/>
           <w:lang w:val="en-US" w:eastAsia="zh-CN" w:bidi="hi-IN"/>
@@ -1726,8 +1817,7 @@
         <w:suppressAutoHyphens/>
         <w:spacing w:after="0" w:line="240" w:lineRule="auto"/>
         <w:rPr>
-          <w:rFonts w:ascii="Open Sans" w:eastAsia="DejaVu Sans" w:hAnsi="Open Sans" w:cs="Open Sans"/>
-          <w:color w:val="485365"/>
+          <w:rFonts w:eastAsia="DejaVu Sans" w:cstheme="minorHAnsi"/>
           <w:sz w:val="23"/>
           <w:szCs w:val="23"/>
           <w:lang w:val="en-US" w:eastAsia="zh-CN" w:bidi="hi-IN"/>
@@ -1740,22 +1830,49 @@
         <w:suppressAutoHyphens/>
         <w:spacing w:after="0" w:line="240" w:lineRule="auto"/>
         <w:rPr>
-          <w:rFonts w:ascii="Open Sans" w:eastAsia="DejaVu Sans" w:hAnsi="Open Sans" w:cs="Open Sans"/>
-          <w:color w:val="485365"/>
-          <w:sz w:val="23"/>
-          <w:szCs w:val="23"/>
-          <w:lang w:val="en-US" w:eastAsia="zh-CN" w:bidi="hi-IN"/>
-        </w:rPr>
-      </w:pPr>
-      <w:r>
-        <w:rPr>
-          <w:rFonts w:ascii="Open Sans" w:eastAsia="DejaVu Sans" w:hAnsi="Open Sans" w:cs="Open Sans"/>
-          <w:color w:val="485365"/>
-          <w:sz w:val="23"/>
-          <w:szCs w:val="23"/>
-          <w:lang w:val="en-US" w:eastAsia="zh-CN" w:bidi="hi-IN"/>
-        </w:rPr>
-        <w:t>Using those labels as hints discuss how FAIR principles directly benefit you as the data creators.</w:t>
+          <w:rFonts w:eastAsia="DejaVu Sans" w:cstheme="minorHAnsi"/>
+          <w:sz w:val="23"/>
+          <w:szCs w:val="23"/>
+          <w:lang w:val="en-US" w:eastAsia="zh-CN" w:bidi="hi-IN"/>
+        </w:rPr>
+      </w:pPr>
+      <w:r>
+        <w:rPr>
+          <w:rFonts w:eastAsia="DejaVu Sans" w:cstheme="minorHAnsi"/>
+          <w:sz w:val="23"/>
+          <w:szCs w:val="23"/>
+          <w:lang w:val="en-US" w:eastAsia="zh-CN" w:bidi="hi-IN"/>
+        </w:rPr>
+        <w:t xml:space="preserve">Using those labels as hints discuss how FAIR principles directly benefit you </w:t>
+      </w:r>
+      <w:r>
+        <w:rPr>
+          <w:rFonts w:eastAsia="DejaVu Sans" w:cstheme="minorHAnsi"/>
+          <w:sz w:val="23"/>
+          <w:szCs w:val="23"/>
+          <w:lang w:val="en-US" w:eastAsia="zh-CN" w:bidi="hi-IN"/>
+        </w:rPr>
+        <w:t>and yo</w:t>
+      </w:r>
+      <w:bookmarkStart w:id="0" w:name="_GoBack"/>
+      <w:bookmarkEnd w:id="0"/>
+      <w:r>
+        <w:rPr>
+          <w:rFonts w:eastAsia="DejaVu Sans" w:cstheme="minorHAnsi"/>
+          <w:sz w:val="23"/>
+          <w:szCs w:val="23"/>
+          <w:lang w:val="en-US" w:eastAsia="zh-CN" w:bidi="hi-IN"/>
+        </w:rPr>
+        <w:t>ur team</w:t>
+      </w:r>
+      <w:r>
+        <w:rPr>
+          <w:rFonts w:eastAsia="DejaVu Sans" w:cstheme="minorHAnsi"/>
+          <w:sz w:val="23"/>
+          <w:szCs w:val="23"/>
+          <w:lang w:val="en-US" w:eastAsia="zh-CN" w:bidi="hi-IN"/>
+        </w:rPr>
+        <w:t>.</w:t>
       </w:r>
     </w:p>
     <w:p>
@@ -1764,8 +1881,7 @@
         <w:suppressAutoHyphens/>
         <w:spacing w:after="0" w:line="240" w:lineRule="auto"/>
         <w:rPr>
-          <w:rFonts w:ascii="Open Sans" w:eastAsia="DejaVu Sans" w:hAnsi="Open Sans" w:cs="Open Sans"/>
-          <w:color w:val="485365"/>
+          <w:rFonts w:eastAsia="DejaVu Sans" w:cstheme="minorHAnsi"/>
           <w:sz w:val="23"/>
           <w:szCs w:val="23"/>
           <w:lang w:val="en-US" w:eastAsia="zh-CN" w:bidi="hi-IN"/>
@@ -1778,17 +1894,15 @@
         <w:suppressAutoHyphens/>
         <w:spacing w:after="0" w:line="240" w:lineRule="auto"/>
         <w:rPr>
-          <w:rFonts w:ascii="Open Sans" w:eastAsia="DejaVu Sans" w:hAnsi="Open Sans" w:cs="Open Sans"/>
-          <w:color w:val="485365"/>
-          <w:sz w:val="23"/>
-          <w:szCs w:val="23"/>
-          <w:lang w:val="en-US" w:eastAsia="zh-CN" w:bidi="hi-IN"/>
-        </w:rPr>
-      </w:pPr>
-      <w:r>
-        <w:rPr>
-          <w:rFonts w:ascii="Open Sans" w:eastAsia="DejaVu Sans" w:hAnsi="Open Sans" w:cs="Open Sans"/>
-          <w:color w:val="485365"/>
+          <w:rFonts w:eastAsia="DejaVu Sans" w:cstheme="minorHAnsi"/>
+          <w:sz w:val="23"/>
+          <w:szCs w:val="23"/>
+          <w:lang w:val="en-US" w:eastAsia="zh-CN" w:bidi="hi-IN"/>
+        </w:rPr>
+      </w:pPr>
+      <w:r>
+        <w:rPr>
+          <w:rFonts w:eastAsia="DejaVu Sans" w:cstheme="minorHAnsi"/>
           <w:sz w:val="23"/>
           <w:szCs w:val="23"/>
           <w:lang w:val="en-US" w:eastAsia="zh-CN" w:bidi="hi-IN"/>
@@ -1796,40 +1910,40 @@
         <w:t>DONE:</w:t>
       </w:r>
     </w:p>
-    <w:p/>
-    <w:p/>
+    <w:p>
+      <w:pPr>
+        <w:rPr>
+          <w:rFonts w:cstheme="minorHAnsi"/>
+        </w:rPr>
+      </w:pPr>
+    </w:p>
+    <w:p>
+      <w:pPr>
+        <w:rPr>
+          <w:rFonts w:cstheme="minorHAnsi"/>
+        </w:rPr>
+      </w:pPr>
+    </w:p>
     <w:p>
       <w:pPr>
         <w:widowControl w:val="0"/>
         <w:suppressAutoHyphens/>
         <w:spacing w:after="0" w:line="240" w:lineRule="auto"/>
         <w:rPr>
-          <w:rFonts w:ascii="Open Sans" w:eastAsia="DejaVu Sans" w:hAnsi="Open Sans" w:cs="Open Sans"/>
-          <w:color w:val="485365"/>
-          <w:sz w:val="23"/>
-          <w:szCs w:val="23"/>
-          <w:lang w:val="en-US" w:eastAsia="zh-CN" w:bidi="hi-IN"/>
-        </w:rPr>
-      </w:pPr>
-      <w:r>
-        <w:rPr>
-          <w:rFonts w:ascii="Open Sans" w:eastAsia="DejaVu Sans" w:hAnsi="Open Sans" w:cs="Open Sans"/>
-          <w:color w:val="485365"/>
-          <w:sz w:val="23"/>
-          <w:szCs w:val="23"/>
-          <w:lang w:val="en-US" w:eastAsia="zh-CN" w:bidi="hi-IN"/>
-        </w:rPr>
-        <w:t>--</w:t>
-      </w:r>
-      <w:r>
-        <w:rPr>
-          <w:rFonts w:ascii="Open Sans" w:eastAsia="DejaVu Sans" w:hAnsi="Open Sans" w:cs="Open Sans"/>
-          <w:color w:val="485365"/>
-          <w:sz w:val="23"/>
-          <w:szCs w:val="23"/>
-          <w:lang w:val="en-US" w:eastAsia="zh-CN" w:bidi="hi-IN"/>
-        </w:rPr>
-        <w:t>----------------------------------------------------------------------------------------------------------</w:t>
+          <w:rFonts w:eastAsia="DejaVu Sans" w:cstheme="minorHAnsi"/>
+          <w:sz w:val="23"/>
+          <w:szCs w:val="23"/>
+          <w:lang w:val="en-US" w:eastAsia="zh-CN" w:bidi="hi-IN"/>
+        </w:rPr>
+      </w:pPr>
+      <w:r>
+        <w:rPr>
+          <w:rFonts w:eastAsia="DejaVu Sans" w:cstheme="minorHAnsi"/>
+          <w:sz w:val="23"/>
+          <w:szCs w:val="23"/>
+          <w:lang w:val="en-US" w:eastAsia="zh-CN" w:bidi="hi-IN"/>
+        </w:rPr>
+        <w:t>------------------------------------------------------------------------------------------------------------</w:t>
       </w:r>
     </w:p>
     <w:p>
@@ -1838,8 +1952,7 @@
         <w:suppressAutoHyphens/>
         <w:spacing w:after="0" w:line="240" w:lineRule="auto"/>
         <w:rPr>
-          <w:rFonts w:ascii="Open Sans" w:eastAsia="DejaVu Sans" w:hAnsi="Open Sans" w:cs="Open Sans"/>
-          <w:color w:val="485365"/>
+          <w:rFonts w:eastAsia="DejaVu Sans" w:cstheme="minorHAnsi"/>
           <w:sz w:val="23"/>
           <w:szCs w:val="23"/>
           <w:lang w:val="en-US" w:eastAsia="zh-CN" w:bidi="hi-IN"/>
@@ -1850,30 +1963,18 @@
       <w:pPr>
         <w:pStyle w:val="Heading2"/>
         <w:rPr>
-          <w:rFonts w:eastAsia="DejaVu Sans"/>
-          <w:lang w:val="en-US" w:eastAsia="zh-CN" w:bidi="hi-IN"/>
-        </w:rPr>
-      </w:pPr>
-      <w:r>
-        <w:rPr>
-          <w:rFonts w:eastAsia="DejaVu Sans"/>
-          <w:lang w:val="en-US" w:eastAsia="zh-CN" w:bidi="hi-IN"/>
-        </w:rPr>
-        <w:t xml:space="preserve">Exercise </w:t>
-      </w:r>
-      <w:r>
-        <w:rPr>
-          <w:rFonts w:eastAsia="DejaVu Sans"/>
-          <w:lang w:val="en-US" w:eastAsia="zh-CN" w:bidi="hi-IN"/>
-        </w:rPr>
-        <w:t>3</w:t>
-      </w:r>
-      <w:r>
-        <w:rPr>
-          <w:rFonts w:eastAsia="DejaVu Sans"/>
-          <w:lang w:val="en-US" w:eastAsia="zh-CN" w:bidi="hi-IN"/>
-        </w:rPr>
-        <w:t>. FAIR Quiz</w:t>
+          <w:rFonts w:asciiTheme="minorHAnsi" w:eastAsia="DejaVu Sans" w:hAnsiTheme="minorHAnsi" w:cstheme="minorHAnsi"/>
+          <w:color w:val="auto"/>
+          <w:lang w:val="en-US" w:eastAsia="zh-CN" w:bidi="hi-IN"/>
+        </w:rPr>
+      </w:pPr>
+      <w:r>
+        <w:rPr>
+          <w:rFonts w:asciiTheme="minorHAnsi" w:eastAsia="DejaVu Sans" w:hAnsiTheme="minorHAnsi" w:cstheme="minorHAnsi"/>
+          <w:color w:val="auto"/>
+          <w:lang w:val="en-US" w:eastAsia="zh-CN" w:bidi="hi-IN"/>
+        </w:rPr>
+        <w:t>Exercise 3. FAIR Quiz</w:t>
       </w:r>
     </w:p>
     <w:p>
@@ -1882,17 +1983,15 @@
         <w:suppressAutoHyphens/>
         <w:spacing w:after="0" w:line="240" w:lineRule="auto"/>
         <w:rPr>
-          <w:rFonts w:ascii="Open Sans" w:eastAsia="DejaVu Sans" w:hAnsi="Open Sans" w:cs="Open Sans"/>
-          <w:color w:val="485365"/>
-          <w:sz w:val="23"/>
-          <w:szCs w:val="23"/>
-          <w:lang w:val="en-US" w:eastAsia="zh-CN" w:bidi="hi-IN"/>
-        </w:rPr>
-      </w:pPr>
-      <w:r>
-        <w:rPr>
-          <w:rFonts w:ascii="Open Sans" w:eastAsia="DejaVu Sans" w:hAnsi="Open Sans" w:cs="Open Sans"/>
-          <w:color w:val="485365"/>
+          <w:rFonts w:eastAsia="DejaVu Sans" w:cstheme="minorHAnsi"/>
+          <w:sz w:val="23"/>
+          <w:szCs w:val="23"/>
+          <w:lang w:val="en-US" w:eastAsia="zh-CN" w:bidi="hi-IN"/>
+        </w:rPr>
+      </w:pPr>
+      <w:r>
+        <w:rPr>
+          <w:rFonts w:eastAsia="DejaVu Sans" w:cstheme="minorHAnsi"/>
           <w:sz w:val="23"/>
           <w:szCs w:val="23"/>
           <w:lang w:val="en-US" w:eastAsia="zh-CN" w:bidi="hi-IN"/>
@@ -1901,8 +2000,7 @@
       </w:r>
       <w:r>
         <w:rPr>
-          <w:rFonts w:ascii="Open Sans" w:eastAsia="DejaVu Sans" w:hAnsi="Open Sans" w:cs="Open Sans"/>
-          <w:color w:val="485365"/>
+          <w:rFonts w:eastAsia="DejaVu Sans" w:cstheme="minorHAnsi"/>
           <w:sz w:val="23"/>
           <w:szCs w:val="23"/>
           <w:lang w:val="en-US" w:eastAsia="zh-CN" w:bidi="hi-IN"/>
@@ -1921,17 +2019,15 @@
         <w:spacing w:after="0" w:line="240" w:lineRule="auto"/>
         <w:ind w:left="1080"/>
         <w:rPr>
-          <w:rFonts w:ascii="Open Sans" w:eastAsia="DejaVu Sans" w:hAnsi="Open Sans" w:cs="Open Sans"/>
-          <w:color w:val="485365"/>
-          <w:sz w:val="23"/>
-          <w:szCs w:val="23"/>
-          <w:lang w:val="en-US" w:eastAsia="zh-CN" w:bidi="hi-IN"/>
-        </w:rPr>
-      </w:pPr>
-      <w:r>
-        <w:rPr>
-          <w:rFonts w:ascii="Open Sans" w:eastAsia="DejaVu Sans" w:hAnsi="Open Sans" w:cs="Open Sans"/>
-          <w:color w:val="485365"/>
+          <w:rFonts w:eastAsia="DejaVu Sans" w:cstheme="minorHAnsi"/>
+          <w:sz w:val="23"/>
+          <w:szCs w:val="23"/>
+          <w:lang w:val="en-US" w:eastAsia="zh-CN" w:bidi="hi-IN"/>
+        </w:rPr>
+      </w:pPr>
+      <w:r>
+        <w:rPr>
+          <w:rFonts w:eastAsia="DejaVu Sans" w:cstheme="minorHAnsi"/>
           <w:sz w:val="23"/>
           <w:szCs w:val="23"/>
           <w:lang w:val="en-US" w:eastAsia="zh-CN" w:bidi="hi-IN"/>
@@ -1950,17 +2046,15 @@
         <w:spacing w:after="0" w:line="240" w:lineRule="auto"/>
         <w:ind w:left="1080"/>
         <w:rPr>
-          <w:rFonts w:ascii="Open Sans" w:eastAsia="DejaVu Sans" w:hAnsi="Open Sans" w:cs="Open Sans"/>
-          <w:color w:val="485365"/>
-          <w:sz w:val="23"/>
-          <w:szCs w:val="23"/>
-          <w:lang w:val="en-US" w:eastAsia="zh-CN" w:bidi="hi-IN"/>
-        </w:rPr>
-      </w:pPr>
-      <w:r>
-        <w:rPr>
-          <w:rFonts w:ascii="Open Sans" w:eastAsia="DejaVu Sans" w:hAnsi="Open Sans" w:cs="Open Sans"/>
-          <w:color w:val="485365"/>
+          <w:rFonts w:eastAsia="DejaVu Sans" w:cstheme="minorHAnsi"/>
+          <w:sz w:val="23"/>
+          <w:szCs w:val="23"/>
+          <w:lang w:val="en-US" w:eastAsia="zh-CN" w:bidi="hi-IN"/>
+        </w:rPr>
+      </w:pPr>
+      <w:r>
+        <w:rPr>
+          <w:rFonts w:eastAsia="DejaVu Sans" w:cstheme="minorHAnsi"/>
           <w:sz w:val="23"/>
           <w:szCs w:val="23"/>
           <w:lang w:val="en-US" w:eastAsia="zh-CN" w:bidi="hi-IN"/>
@@ -1979,22 +2073,40 @@
         <w:spacing w:after="0" w:line="240" w:lineRule="auto"/>
         <w:ind w:left="1080"/>
         <w:rPr>
-          <w:rFonts w:ascii="Open Sans" w:eastAsia="DejaVu Sans" w:hAnsi="Open Sans" w:cs="Open Sans"/>
-          <w:color w:val="485365"/>
-          <w:sz w:val="23"/>
-          <w:szCs w:val="23"/>
-          <w:lang w:val="en-US" w:eastAsia="zh-CN" w:bidi="hi-IN"/>
-        </w:rPr>
-      </w:pPr>
-      <w:r>
-        <w:rPr>
-          <w:rFonts w:ascii="Open Sans" w:eastAsia="DejaVu Sans" w:hAnsi="Open Sans" w:cs="Open Sans"/>
-          <w:color w:val="485365"/>
-          <w:sz w:val="23"/>
-          <w:szCs w:val="23"/>
-          <w:lang w:val="en-US" w:eastAsia="zh-CN" w:bidi="hi-IN"/>
-        </w:rPr>
-        <w:t>Sharing numerical data as a .pdf in Zenodo is FAIR. </w:t>
+          <w:rFonts w:eastAsia="DejaVu Sans" w:cstheme="minorHAnsi"/>
+          <w:sz w:val="23"/>
+          <w:szCs w:val="23"/>
+          <w:lang w:val="en-US" w:eastAsia="zh-CN" w:bidi="hi-IN"/>
+        </w:rPr>
+      </w:pPr>
+      <w:r>
+        <w:rPr>
+          <w:rFonts w:eastAsia="DejaVu Sans" w:cstheme="minorHAnsi"/>
+          <w:sz w:val="23"/>
+          <w:szCs w:val="23"/>
+          <w:lang w:val="en-US" w:eastAsia="zh-CN" w:bidi="hi-IN"/>
+        </w:rPr>
+        <w:t xml:space="preserve">Sharing numerical data as a .pdf in </w:t>
+      </w:r>
+      <w:proofErr w:type="spellStart"/>
+      <w:r>
+        <w:rPr>
+          <w:rFonts w:eastAsia="DejaVu Sans" w:cstheme="minorHAnsi"/>
+          <w:sz w:val="23"/>
+          <w:szCs w:val="23"/>
+          <w:lang w:val="en-US" w:eastAsia="zh-CN" w:bidi="hi-IN"/>
+        </w:rPr>
+        <w:t>Zenodo</w:t>
+      </w:r>
+      <w:proofErr w:type="spellEnd"/>
+      <w:r>
+        <w:rPr>
+          <w:rFonts w:eastAsia="DejaVu Sans" w:cstheme="minorHAnsi"/>
+          <w:sz w:val="23"/>
+          <w:szCs w:val="23"/>
+          <w:lang w:val="en-US" w:eastAsia="zh-CN" w:bidi="hi-IN"/>
+        </w:rPr>
+        <w:t xml:space="preserve"> is FAIR. </w:t>
       </w:r>
     </w:p>
     <w:p>
@@ -2008,17 +2120,15 @@
         <w:spacing w:after="0" w:line="240" w:lineRule="auto"/>
         <w:ind w:left="1080"/>
         <w:rPr>
-          <w:rFonts w:ascii="Open Sans" w:eastAsia="DejaVu Sans" w:hAnsi="Open Sans" w:cs="Open Sans"/>
-          <w:color w:val="485365"/>
-          <w:sz w:val="23"/>
-          <w:szCs w:val="23"/>
-          <w:lang w:val="en-US" w:eastAsia="zh-CN" w:bidi="hi-IN"/>
-        </w:rPr>
-      </w:pPr>
-      <w:r>
-        <w:rPr>
-          <w:rFonts w:ascii="Open Sans" w:eastAsia="DejaVu Sans" w:hAnsi="Open Sans" w:cs="Open Sans"/>
-          <w:color w:val="485365"/>
+          <w:rFonts w:eastAsia="DejaVu Sans" w:cstheme="minorHAnsi"/>
+          <w:sz w:val="23"/>
+          <w:szCs w:val="23"/>
+          <w:lang w:val="en-US" w:eastAsia="zh-CN" w:bidi="hi-IN"/>
+        </w:rPr>
+      </w:pPr>
+      <w:r>
+        <w:rPr>
+          <w:rFonts w:eastAsia="DejaVu Sans" w:cstheme="minorHAnsi"/>
           <w:sz w:val="23"/>
           <w:szCs w:val="23"/>
           <w:lang w:val="en-US" w:eastAsia="zh-CN" w:bidi="hi-IN"/>
@@ -2027,8 +2137,7 @@
       </w:r>
       <w:r>
         <w:rPr>
-          <w:rFonts w:ascii="Open Sans" w:eastAsia="DejaVu Sans" w:hAnsi="Open Sans" w:cs="Open Sans"/>
-          <w:color w:val="485365"/>
+          <w:rFonts w:eastAsia="DejaVu Sans" w:cstheme="minorHAnsi"/>
           <w:sz w:val="23"/>
           <w:szCs w:val="23"/>
           <w:lang w:val="en-US" w:eastAsia="zh-CN" w:bidi="hi-IN"/>
@@ -2037,8 +2146,7 @@
       </w:r>
       <w:r>
         <w:rPr>
-          <w:rFonts w:ascii="Open Sans" w:eastAsia="DejaVu Sans" w:hAnsi="Open Sans" w:cs="Open Sans"/>
-          <w:color w:val="485365"/>
+          <w:rFonts w:eastAsia="DejaVu Sans" w:cstheme="minorHAnsi"/>
           <w:sz w:val="23"/>
           <w:szCs w:val="23"/>
           <w:lang w:val="en-US" w:eastAsia="zh-CN" w:bidi="hi-IN"/>
@@ -2057,29 +2165,24 @@
         <w:spacing w:after="0" w:line="240" w:lineRule="auto"/>
         <w:ind w:left="1080"/>
         <w:rPr>
-          <w:rFonts w:ascii="Open Sans" w:eastAsia="DejaVu Sans" w:hAnsi="Open Sans" w:cs="Open Sans"/>
-          <w:color w:val="485365"/>
-          <w:sz w:val="23"/>
-          <w:szCs w:val="23"/>
-          <w:lang w:val="en-US" w:eastAsia="zh-CN" w:bidi="hi-IN"/>
-        </w:rPr>
-      </w:pPr>
-      <w:r>
-        <w:rPr>
-          <w:rFonts w:ascii="Open Sans" w:eastAsia="DejaVu Sans" w:hAnsi="Open Sans" w:cs="Open Sans"/>
-          <w:color w:val="485365"/>
+          <w:rFonts w:eastAsia="DejaVu Sans" w:cstheme="minorHAnsi"/>
+          <w:sz w:val="23"/>
+          <w:szCs w:val="23"/>
+          <w:lang w:val="en-US" w:eastAsia="zh-CN" w:bidi="hi-IN"/>
+        </w:rPr>
+      </w:pPr>
+      <w:r>
+        <w:rPr>
+          <w:rFonts w:eastAsia="DejaVu Sans" w:cstheme="minorHAnsi"/>
           <w:sz w:val="23"/>
           <w:szCs w:val="23"/>
           <w:lang w:val="en-US" w:eastAsia="zh-CN" w:bidi="hi-IN"/>
         </w:rPr>
         <w:t>Your g</w:t>
       </w:r>
-      <w:bookmarkStart w:id="0" w:name="_GoBack"/>
-      <w:bookmarkEnd w:id="0"/>
-      <w:r>
-        <w:rPr>
-          <w:rFonts w:ascii="Open Sans" w:eastAsia="DejaVu Sans" w:hAnsi="Open Sans" w:cs="Open Sans"/>
-          <w:color w:val="485365"/>
+      <w:r>
+        <w:rPr>
+          <w:rFonts w:eastAsia="DejaVu Sans" w:cstheme="minorHAnsi"/>
           <w:sz w:val="23"/>
           <w:szCs w:val="23"/>
           <w:lang w:val="en-US" w:eastAsia="zh-CN" w:bidi="hi-IN"/>
@@ -2098,17 +2201,15 @@
         <w:spacing w:after="0" w:line="240" w:lineRule="auto"/>
         <w:ind w:left="1080"/>
         <w:rPr>
-          <w:rFonts w:ascii="Open Sans" w:eastAsia="DejaVu Sans" w:hAnsi="Open Sans" w:cs="Open Sans"/>
-          <w:color w:val="485365"/>
-          <w:sz w:val="23"/>
-          <w:szCs w:val="23"/>
-          <w:lang w:val="en-US" w:eastAsia="zh-CN" w:bidi="hi-IN"/>
-        </w:rPr>
-      </w:pPr>
-      <w:r>
-        <w:rPr>
-          <w:rFonts w:ascii="Open Sans" w:eastAsia="DejaVu Sans" w:hAnsi="Open Sans" w:cs="Open Sans"/>
-          <w:color w:val="485365"/>
+          <w:rFonts w:eastAsia="DejaVu Sans" w:cstheme="minorHAnsi"/>
+          <w:sz w:val="23"/>
+          <w:szCs w:val="23"/>
+          <w:lang w:val="en-US" w:eastAsia="zh-CN" w:bidi="hi-IN"/>
+        </w:rPr>
+      </w:pPr>
+      <w:r>
+        <w:rPr>
+          <w:rFonts w:eastAsia="DejaVu Sans" w:cstheme="minorHAnsi"/>
           <w:sz w:val="23"/>
           <w:szCs w:val="23"/>
           <w:lang w:val="en-US" w:eastAsia="zh-CN" w:bidi="hi-IN"/>
@@ -2127,17 +2228,15 @@
         <w:spacing w:after="0" w:line="240" w:lineRule="auto"/>
         <w:ind w:left="1080"/>
         <w:rPr>
-          <w:rFonts w:ascii="Open Sans" w:eastAsia="DejaVu Sans" w:hAnsi="Open Sans" w:cs="Open Sans"/>
-          <w:color w:val="485365"/>
-          <w:sz w:val="23"/>
-          <w:szCs w:val="23"/>
-          <w:lang w:val="en-US" w:eastAsia="zh-CN" w:bidi="hi-IN"/>
-        </w:rPr>
-      </w:pPr>
-      <w:r>
-        <w:rPr>
-          <w:rFonts w:ascii="Open Sans" w:eastAsia="DejaVu Sans" w:hAnsi="Open Sans" w:cs="Open Sans"/>
-          <w:color w:val="485365"/>
+          <w:rFonts w:eastAsia="DejaVu Sans" w:cstheme="minorHAnsi"/>
+          <w:sz w:val="23"/>
+          <w:szCs w:val="23"/>
+          <w:lang w:val="en-US" w:eastAsia="zh-CN" w:bidi="hi-IN"/>
+        </w:rPr>
+      </w:pPr>
+      <w:r>
+        <w:rPr>
+          <w:rFonts w:eastAsia="DejaVu Sans" w:cstheme="minorHAnsi"/>
           <w:sz w:val="23"/>
           <w:szCs w:val="23"/>
           <w:lang w:val="en-US" w:eastAsia="zh-CN" w:bidi="hi-IN"/>
@@ -2156,22 +2255,19 @@
         <w:spacing w:after="0" w:line="240" w:lineRule="auto"/>
         <w:ind w:left="1080"/>
         <w:rPr>
-          <w:rFonts w:ascii="Open Sans" w:eastAsia="DejaVu Sans" w:hAnsi="Open Sans" w:cs="Open Sans"/>
-          <w:color w:val="485365"/>
-          <w:sz w:val="23"/>
-          <w:szCs w:val="23"/>
-          <w:lang w:val="en-US" w:eastAsia="zh-CN" w:bidi="hi-IN"/>
-        </w:rPr>
-      </w:pPr>
-      <w:r>
-        <w:rPr>
-          <w:rFonts w:ascii="Open Sans" w:eastAsia="DejaVu Sans" w:hAnsi="Open Sans" w:cs="Open Sans"/>
-          <w:color w:val="485365"/>
-          <w:sz w:val="23"/>
-          <w:szCs w:val="23"/>
-          <w:lang w:val="en-US" w:eastAsia="zh-CN" w:bidi="hi-IN"/>
-        </w:rPr>
-        <w:lastRenderedPageBreak/>
+          <w:rFonts w:eastAsia="DejaVu Sans" w:cstheme="minorHAnsi"/>
+          <w:sz w:val="23"/>
+          <w:szCs w:val="23"/>
+          <w:lang w:val="en-US" w:eastAsia="zh-CN" w:bidi="hi-IN"/>
+        </w:rPr>
+      </w:pPr>
+      <w:r>
+        <w:rPr>
+          <w:rFonts w:eastAsia="DejaVu Sans" w:cstheme="minorHAnsi"/>
+          <w:sz w:val="23"/>
+          <w:szCs w:val="23"/>
+          <w:lang w:val="en-US" w:eastAsia="zh-CN" w:bidi="hi-IN"/>
+        </w:rPr>
         <w:t>A DOI of a dataset helps in getting credit. </w:t>
       </w:r>
     </w:p>
@@ -2186,17 +2282,15 @@
         <w:spacing w:after="0" w:line="240" w:lineRule="auto"/>
         <w:ind w:left="1080"/>
         <w:rPr>
-          <w:rFonts w:ascii="Open Sans" w:eastAsia="DejaVu Sans" w:hAnsi="Open Sans" w:cs="Open Sans"/>
-          <w:color w:val="485365"/>
-          <w:sz w:val="23"/>
-          <w:szCs w:val="23"/>
-          <w:lang w:val="en-US" w:eastAsia="zh-CN" w:bidi="hi-IN"/>
-        </w:rPr>
-      </w:pPr>
-      <w:r>
-        <w:rPr>
-          <w:rFonts w:ascii="Open Sans" w:eastAsia="DejaVu Sans" w:hAnsi="Open Sans" w:cs="Open Sans"/>
-          <w:color w:val="485365"/>
+          <w:rFonts w:eastAsia="DejaVu Sans" w:cstheme="minorHAnsi"/>
+          <w:sz w:val="23"/>
+          <w:szCs w:val="23"/>
+          <w:lang w:val="en-US" w:eastAsia="zh-CN" w:bidi="hi-IN"/>
+        </w:rPr>
+      </w:pPr>
+      <w:r>
+        <w:rPr>
+          <w:rFonts w:eastAsia="DejaVu Sans" w:cstheme="minorHAnsi"/>
           <w:sz w:val="23"/>
           <w:szCs w:val="23"/>
           <w:lang w:val="en-US" w:eastAsia="zh-CN" w:bidi="hi-IN"/>
@@ -2215,17 +2309,15 @@
         <w:spacing w:after="0" w:line="240" w:lineRule="auto"/>
         <w:ind w:left="1080"/>
         <w:rPr>
-          <w:rFonts w:ascii="Open Sans" w:eastAsia="DejaVu Sans" w:hAnsi="Open Sans" w:cs="Open Sans"/>
-          <w:color w:val="485365"/>
-          <w:sz w:val="23"/>
-          <w:szCs w:val="23"/>
-          <w:lang w:val="en-US" w:eastAsia="zh-CN" w:bidi="hi-IN"/>
-        </w:rPr>
-      </w:pPr>
-      <w:r>
-        <w:rPr>
-          <w:rFonts w:ascii="Open Sans" w:eastAsia="DejaVu Sans" w:hAnsi="Open Sans" w:cs="Open Sans"/>
-          <w:color w:val="485365"/>
+          <w:rFonts w:eastAsia="DejaVu Sans" w:cstheme="minorHAnsi"/>
+          <w:sz w:val="23"/>
+          <w:szCs w:val="23"/>
+          <w:lang w:val="en-US" w:eastAsia="zh-CN" w:bidi="hi-IN"/>
+        </w:rPr>
+      </w:pPr>
+      <w:r>
+        <w:rPr>
+          <w:rFonts w:eastAsia="DejaVu Sans" w:cstheme="minorHAnsi"/>
           <w:sz w:val="23"/>
           <w:szCs w:val="23"/>
           <w:lang w:val="en-US" w:eastAsia="zh-CN" w:bidi="hi-IN"/>
@@ -2239,8 +2331,7 @@
         <w:suppressAutoHyphens/>
         <w:spacing w:after="0" w:line="240" w:lineRule="auto"/>
         <w:rPr>
-          <w:rFonts w:ascii="Open Sans" w:eastAsia="DejaVu Sans" w:hAnsi="Open Sans" w:cs="Open Sans"/>
-          <w:color w:val="485365"/>
+          <w:rFonts w:eastAsia="DejaVu Sans" w:cstheme="minorHAnsi"/>
           <w:sz w:val="23"/>
           <w:szCs w:val="23"/>
           <w:lang w:val="en-US" w:eastAsia="zh-CN" w:bidi="hi-IN"/>
@@ -2253,17 +2344,15 @@
         <w:suppressAutoHyphens/>
         <w:spacing w:after="0" w:line="240" w:lineRule="auto"/>
         <w:rPr>
-          <w:rFonts w:ascii="Open Sans" w:eastAsia="DejaVu Sans" w:hAnsi="Open Sans" w:cs="Open Sans"/>
-          <w:color w:val="485365"/>
-          <w:sz w:val="23"/>
-          <w:szCs w:val="23"/>
-          <w:lang w:val="en-US" w:eastAsia="zh-CN" w:bidi="hi-IN"/>
-        </w:rPr>
-      </w:pPr>
-      <w:r>
-        <w:rPr>
-          <w:rFonts w:ascii="Open Sans" w:eastAsia="DejaVu Sans" w:hAnsi="Open Sans" w:cs="Open Sans"/>
-          <w:color w:val="485365"/>
+          <w:rFonts w:eastAsia="DejaVu Sans" w:cstheme="minorHAnsi"/>
+          <w:sz w:val="23"/>
+          <w:szCs w:val="23"/>
+          <w:lang w:val="en-US" w:eastAsia="zh-CN" w:bidi="hi-IN"/>
+        </w:rPr>
+      </w:pPr>
+      <w:r>
+        <w:rPr>
+          <w:rFonts w:eastAsia="DejaVu Sans" w:cstheme="minorHAnsi"/>
           <w:sz w:val="23"/>
           <w:szCs w:val="23"/>
           <w:lang w:val="en-US" w:eastAsia="zh-CN" w:bidi="hi-IN"/>
@@ -2277,17 +2366,15 @@
         <w:suppressAutoHyphens/>
         <w:spacing w:after="0" w:line="240" w:lineRule="auto"/>
         <w:rPr>
-          <w:rFonts w:ascii="Open Sans" w:eastAsia="DejaVu Sans" w:hAnsi="Open Sans" w:cs="Open Sans"/>
-          <w:color w:val="485365"/>
-          <w:sz w:val="23"/>
-          <w:szCs w:val="23"/>
-          <w:lang w:val="en-US" w:eastAsia="zh-CN" w:bidi="hi-IN"/>
-        </w:rPr>
-      </w:pPr>
-      <w:r>
-        <w:rPr>
-          <w:rFonts w:ascii="Open Sans" w:eastAsia="DejaVu Sans" w:hAnsi="Open Sans" w:cs="Open Sans"/>
-          <w:color w:val="485365"/>
+          <w:rFonts w:eastAsia="DejaVu Sans" w:cstheme="minorHAnsi"/>
+          <w:sz w:val="23"/>
+          <w:szCs w:val="23"/>
+          <w:lang w:val="en-US" w:eastAsia="zh-CN" w:bidi="hi-IN"/>
+        </w:rPr>
+      </w:pPr>
+      <w:r>
+        <w:rPr>
+          <w:rFonts w:eastAsia="DejaVu Sans" w:cstheme="minorHAnsi"/>
           <w:sz w:val="23"/>
           <w:szCs w:val="23"/>
           <w:lang w:val="en-US" w:eastAsia="zh-CN" w:bidi="hi-IN"/>

</xml_diff>

<commit_message>
changes from test run
</commit_message>
<xml_diff>
--- a/instructors/fair-4-leaders-part1.docx
+++ b/instructors/fair-4-leaders-part1.docx
@@ -1106,6 +1106,16 @@
         </w:rPr>
         <w:t>Episode 2. Being FAIR</w:t>
       </w:r>
+    </w:p>
+    <w:p>
+      <w:pPr>
+        <w:pStyle w:val="Heading2"/>
+        <w:rPr>
+          <w:rFonts w:asciiTheme="minorHAnsi" w:eastAsia="DejaVu Sans" w:hAnsiTheme="minorHAnsi" w:cstheme="minorHAnsi"/>
+          <w:color w:val="auto"/>
+          <w:lang w:val="en-US" w:eastAsia="zh-CN" w:bidi="hi-IN"/>
+        </w:rPr>
+      </w:pPr>
     </w:p>
     <w:p>
       <w:pPr>
@@ -1533,7 +1543,6 @@
           <w:szCs w:val="23"/>
           <w:lang w:val="en-US" w:eastAsia="zh-CN" w:bidi="hi-IN"/>
         </w:rPr>
-        <w:lastRenderedPageBreak/>
         <w:t>Please calculate the average (across genotypes) nitrogen content for both experimental conditions.</w:t>
       </w:r>
     </w:p>
@@ -1727,8 +1736,65 @@
           <w:szCs w:val="23"/>
           <w:lang w:val="en-US" w:eastAsia="zh-CN" w:bidi="hi-IN"/>
         </w:rPr>
-        <w:t>Findable - Citable</w:t>
-      </w:r>
+        <w:t xml:space="preserve">Findable </w:t>
+      </w:r>
+      <w:r>
+        <w:rPr>
+          <w:rFonts w:eastAsia="DejaVu Sans" w:cstheme="minorHAnsi"/>
+          <w:sz w:val="23"/>
+          <w:szCs w:val="23"/>
+          <w:lang w:val="en-US" w:eastAsia="zh-CN" w:bidi="hi-IN"/>
+        </w:rPr>
+        <w:t>–</w:t>
+      </w:r>
+      <w:r>
+        <w:rPr>
+          <w:rFonts w:eastAsia="DejaVu Sans" w:cstheme="minorHAnsi"/>
+          <w:sz w:val="23"/>
+          <w:szCs w:val="23"/>
+          <w:lang w:val="en-US" w:eastAsia="zh-CN" w:bidi="hi-IN"/>
+        </w:rPr>
+        <w:t xml:space="preserve"> Citable</w:t>
+      </w:r>
+    </w:p>
+    <w:p>
+      <w:pPr>
+        <w:widowControl w:val="0"/>
+        <w:suppressAutoHyphens/>
+        <w:spacing w:after="0" w:line="240" w:lineRule="auto"/>
+        <w:rPr>
+          <w:rFonts w:eastAsia="DejaVu Sans" w:cstheme="minorHAnsi"/>
+          <w:sz w:val="23"/>
+          <w:szCs w:val="23"/>
+          <w:lang w:val="en-US" w:eastAsia="zh-CN" w:bidi="hi-IN"/>
+        </w:rPr>
+      </w:pPr>
+    </w:p>
+    <w:p>
+      <w:pPr>
+        <w:widowControl w:val="0"/>
+        <w:suppressAutoHyphens/>
+        <w:spacing w:after="0" w:line="240" w:lineRule="auto"/>
+        <w:rPr>
+          <w:rFonts w:eastAsia="DejaVu Sans" w:cstheme="minorHAnsi"/>
+          <w:sz w:val="23"/>
+          <w:szCs w:val="23"/>
+          <w:lang w:val="en-US" w:eastAsia="zh-CN" w:bidi="hi-IN"/>
+        </w:rPr>
+      </w:pPr>
+    </w:p>
+    <w:p>
+      <w:pPr>
+        <w:widowControl w:val="0"/>
+        <w:suppressAutoHyphens/>
+        <w:spacing w:after="0" w:line="240" w:lineRule="auto"/>
+        <w:rPr>
+          <w:rFonts w:eastAsia="DejaVu Sans" w:cstheme="minorHAnsi"/>
+          <w:sz w:val="23"/>
+          <w:szCs w:val="23"/>
+          <w:lang w:val="en-US" w:eastAsia="zh-CN" w:bidi="hi-IN"/>
+        </w:rPr>
+      </w:pPr>
     </w:p>
     <w:p>
       <w:pPr>
@@ -1760,6 +1826,32 @@
     <w:p>
       <w:pPr>
         <w:widowControl w:val="0"/>
+        <w:suppressAutoHyphens/>
+        <w:spacing w:after="0" w:line="240" w:lineRule="auto"/>
+        <w:rPr>
+          <w:rFonts w:eastAsia="DejaVu Sans" w:cstheme="minorHAnsi"/>
+          <w:sz w:val="23"/>
+          <w:szCs w:val="23"/>
+          <w:lang w:val="en-US" w:eastAsia="zh-CN" w:bidi="hi-IN"/>
+        </w:rPr>
+      </w:pPr>
+    </w:p>
+    <w:p>
+      <w:pPr>
+        <w:widowControl w:val="0"/>
+        <w:suppressAutoHyphens/>
+        <w:spacing w:after="0" w:line="240" w:lineRule="auto"/>
+        <w:rPr>
+          <w:rFonts w:eastAsia="DejaVu Sans" w:cstheme="minorHAnsi"/>
+          <w:sz w:val="23"/>
+          <w:szCs w:val="23"/>
+          <w:lang w:val="en-US" w:eastAsia="zh-CN" w:bidi="hi-IN"/>
+        </w:rPr>
+      </w:pPr>
+    </w:p>
+    <w:p>
+      <w:pPr>
+        <w:widowControl w:val="0"/>
         <w:numPr>
           <w:ilvl w:val="0"/>
           <w:numId w:val="8"/>
@@ -1781,8 +1873,65 @@
           <w:szCs w:val="23"/>
           <w:lang w:val="en-US" w:eastAsia="zh-CN" w:bidi="hi-IN"/>
         </w:rPr>
-        <w:t>Interoperable - Intelligible</w:t>
-      </w:r>
+        <w:t xml:space="preserve">Interoperable </w:t>
+      </w:r>
+      <w:r>
+        <w:rPr>
+          <w:rFonts w:eastAsia="DejaVu Sans" w:cstheme="minorHAnsi"/>
+          <w:sz w:val="23"/>
+          <w:szCs w:val="23"/>
+          <w:lang w:val="en-US" w:eastAsia="zh-CN" w:bidi="hi-IN"/>
+        </w:rPr>
+        <w:t>–</w:t>
+      </w:r>
+      <w:r>
+        <w:rPr>
+          <w:rFonts w:eastAsia="DejaVu Sans" w:cstheme="minorHAnsi"/>
+          <w:sz w:val="23"/>
+          <w:szCs w:val="23"/>
+          <w:lang w:val="en-US" w:eastAsia="zh-CN" w:bidi="hi-IN"/>
+        </w:rPr>
+        <w:t xml:space="preserve"> Intelligible</w:t>
+      </w:r>
+    </w:p>
+    <w:p>
+      <w:pPr>
+        <w:widowControl w:val="0"/>
+        <w:suppressAutoHyphens/>
+        <w:spacing w:after="0" w:line="240" w:lineRule="auto"/>
+        <w:rPr>
+          <w:rFonts w:eastAsia="DejaVu Sans" w:cstheme="minorHAnsi"/>
+          <w:sz w:val="23"/>
+          <w:szCs w:val="23"/>
+          <w:lang w:val="en-US" w:eastAsia="zh-CN" w:bidi="hi-IN"/>
+        </w:rPr>
+      </w:pPr>
+    </w:p>
+    <w:p>
+      <w:pPr>
+        <w:widowControl w:val="0"/>
+        <w:suppressAutoHyphens/>
+        <w:spacing w:after="0" w:line="240" w:lineRule="auto"/>
+        <w:rPr>
+          <w:rFonts w:eastAsia="DejaVu Sans" w:cstheme="minorHAnsi"/>
+          <w:sz w:val="23"/>
+          <w:szCs w:val="23"/>
+          <w:lang w:val="en-US" w:eastAsia="zh-CN" w:bidi="hi-IN"/>
+        </w:rPr>
+      </w:pPr>
+    </w:p>
+    <w:p>
+      <w:pPr>
+        <w:widowControl w:val="0"/>
+        <w:suppressAutoHyphens/>
+        <w:spacing w:after="0" w:line="240" w:lineRule="auto"/>
+        <w:rPr>
+          <w:rFonts w:eastAsia="DejaVu Sans" w:cstheme="minorHAnsi"/>
+          <w:sz w:val="23"/>
+          <w:szCs w:val="23"/>
+          <w:lang w:val="en-US" w:eastAsia="zh-CN" w:bidi="hi-IN"/>
+        </w:rPr>
+      </w:pPr>
     </w:p>
     <w:p>
       <w:pPr>
@@ -1808,7 +1957,25 @@
           <w:szCs w:val="23"/>
           <w:lang w:val="en-US" w:eastAsia="zh-CN" w:bidi="hi-IN"/>
         </w:rPr>
-        <w:t>Reusable - Reproducible</w:t>
+        <w:t xml:space="preserve">Reusable </w:t>
+      </w:r>
+      <w:r>
+        <w:rPr>
+          <w:rFonts w:eastAsia="DejaVu Sans" w:cstheme="minorHAnsi"/>
+          <w:sz w:val="23"/>
+          <w:szCs w:val="23"/>
+          <w:lang w:val="en-US" w:eastAsia="zh-CN" w:bidi="hi-IN"/>
+        </w:rPr>
+        <w:t>–</w:t>
+      </w:r>
+      <w:r>
+        <w:rPr>
+          <w:rFonts w:eastAsia="DejaVu Sans" w:cstheme="minorHAnsi"/>
+          <w:sz w:val="23"/>
+          <w:szCs w:val="23"/>
+          <w:lang w:val="en-US" w:eastAsia="zh-CN" w:bidi="hi-IN"/>
+        </w:rPr>
+        <w:t xml:space="preserve"> Reproducible</w:t>
       </w:r>
     </w:p>
     <w:p>
@@ -1836,35 +2003,74 @@
           <w:lang w:val="en-US" w:eastAsia="zh-CN" w:bidi="hi-IN"/>
         </w:rPr>
       </w:pPr>
-      <w:r>
-        <w:rPr>
-          <w:rFonts w:eastAsia="DejaVu Sans" w:cstheme="minorHAnsi"/>
-          <w:sz w:val="23"/>
-          <w:szCs w:val="23"/>
-          <w:lang w:val="en-US" w:eastAsia="zh-CN" w:bidi="hi-IN"/>
-        </w:rPr>
-        <w:t xml:space="preserve">Using those labels as hints discuss how FAIR principles directly benefit you </w:t>
-      </w:r>
-      <w:r>
-        <w:rPr>
-          <w:rFonts w:eastAsia="DejaVu Sans" w:cstheme="minorHAnsi"/>
-          <w:sz w:val="23"/>
-          <w:szCs w:val="23"/>
-          <w:lang w:val="en-US" w:eastAsia="zh-CN" w:bidi="hi-IN"/>
-        </w:rPr>
-        <w:t>and your team</w:t>
-      </w:r>
-      <w:r>
-        <w:rPr>
-          <w:rFonts w:eastAsia="DejaVu Sans" w:cstheme="minorHAnsi"/>
-          <w:sz w:val="23"/>
-          <w:szCs w:val="23"/>
-          <w:lang w:val="en-US" w:eastAsia="zh-CN" w:bidi="hi-IN"/>
-        </w:rPr>
-        <w:t xml:space="preserve"> as the data creators</w:t>
-      </w:r>
+    </w:p>
+    <w:p>
+      <w:pPr>
+        <w:widowControl w:val="0"/>
+        <w:suppressAutoHyphens/>
+        <w:spacing w:after="0" w:line="240" w:lineRule="auto"/>
+        <w:rPr>
+          <w:rFonts w:eastAsia="DejaVu Sans" w:cstheme="minorHAnsi"/>
+          <w:sz w:val="23"/>
+          <w:szCs w:val="23"/>
+          <w:lang w:val="en-US" w:eastAsia="zh-CN" w:bidi="hi-IN"/>
+        </w:rPr>
+      </w:pPr>
       <w:bookmarkStart w:id="0" w:name="_GoBack"/>
       <w:bookmarkEnd w:id="0"/>
+    </w:p>
+    <w:p>
+      <w:pPr>
+        <w:widowControl w:val="0"/>
+        <w:suppressAutoHyphens/>
+        <w:spacing w:after="0" w:line="240" w:lineRule="auto"/>
+        <w:rPr>
+          <w:rFonts w:eastAsia="DejaVu Sans" w:cstheme="minorHAnsi"/>
+          <w:sz w:val="23"/>
+          <w:szCs w:val="23"/>
+          <w:lang w:val="en-US" w:eastAsia="zh-CN" w:bidi="hi-IN"/>
+        </w:rPr>
+      </w:pPr>
+    </w:p>
+    <w:p>
+      <w:pPr>
+        <w:widowControl w:val="0"/>
+        <w:suppressAutoHyphens/>
+        <w:spacing w:after="0" w:line="240" w:lineRule="auto"/>
+        <w:rPr>
+          <w:rFonts w:eastAsia="DejaVu Sans" w:cstheme="minorHAnsi"/>
+          <w:sz w:val="23"/>
+          <w:szCs w:val="23"/>
+          <w:lang w:val="en-US" w:eastAsia="zh-CN" w:bidi="hi-IN"/>
+        </w:rPr>
+      </w:pPr>
+      <w:r>
+        <w:rPr>
+          <w:rFonts w:eastAsia="DejaVu Sans" w:cstheme="minorHAnsi"/>
+          <w:sz w:val="23"/>
+          <w:szCs w:val="23"/>
+          <w:lang w:val="en-US" w:eastAsia="zh-CN" w:bidi="hi-IN"/>
+        </w:rPr>
+        <w:t xml:space="preserve">Using those labels as hints discuss how FAIR principles directly benefit you </w:t>
+      </w:r>
+      <w:r>
+        <w:rPr>
+          <w:rFonts w:eastAsia="DejaVu Sans" w:cstheme="minorHAnsi"/>
+          <w:sz w:val="23"/>
+          <w:szCs w:val="23"/>
+          <w:lang w:val="en-US" w:eastAsia="zh-CN" w:bidi="hi-IN"/>
+        </w:rPr>
+        <w:t>and your team</w:t>
+      </w:r>
+      <w:r>
+        <w:rPr>
+          <w:rFonts w:eastAsia="DejaVu Sans" w:cstheme="minorHAnsi"/>
+          <w:sz w:val="23"/>
+          <w:szCs w:val="23"/>
+          <w:lang w:val="en-US" w:eastAsia="zh-CN" w:bidi="hi-IN"/>
+        </w:rPr>
+        <w:t xml:space="preserve"> as the data creators</w:t>
+      </w:r>
       <w:r>
         <w:rPr>
           <w:rFonts w:eastAsia="DejaVu Sans" w:cstheme="minorHAnsi"/>
@@ -2295,6 +2501,7 @@
           <w:szCs w:val="23"/>
           <w:lang w:val="en-US" w:eastAsia="zh-CN" w:bidi="hi-IN"/>
         </w:rPr>
+        <w:lastRenderedPageBreak/>
         <w:t>FAIR data are peer reviewed. </w:t>
       </w:r>
     </w:p>

</xml_diff>

<commit_message>
timings and small fixes
</commit_message>
<xml_diff>
--- a/instructors/fair-4-leaders-part1.docx
+++ b/instructors/fair-4-leaders-part1.docx
@@ -1119,6 +1119,56 @@
     </w:p>
     <w:p>
       <w:pPr>
+        <w:rPr>
+          <w:lang w:val="en-US" w:eastAsia="zh-CN" w:bidi="hi-IN"/>
+        </w:rPr>
+      </w:pPr>
+    </w:p>
+    <w:p>
+      <w:pPr>
+        <w:pStyle w:val="Heading2"/>
+        <w:rPr>
+          <w:rFonts w:eastAsia="DejaVu Sans"/>
+          <w:lang w:val="en-US" w:eastAsia="zh-CN" w:bidi="hi-IN"/>
+        </w:rPr>
+      </w:pPr>
+      <w:r>
+        <w:rPr>
+          <w:rFonts w:eastAsia="DejaVu Sans"/>
+          <w:lang w:val="en-US" w:eastAsia="zh-CN" w:bidi="hi-IN"/>
+        </w:rPr>
+        <w:t>Exercise 1</w:t>
+      </w:r>
+      <w:r>
+        <w:rPr>
+          <w:rFonts w:eastAsia="DejaVu Sans"/>
+          <w:lang w:val="en-US" w:eastAsia="zh-CN" w:bidi="hi-IN"/>
+        </w:rPr>
+        <w:t xml:space="preserve"> (5+3)</w:t>
+      </w:r>
+    </w:p>
+    <w:p>
+      <w:pPr>
+        <w:rPr>
+          <w:lang w:val="en-US" w:eastAsia="zh-CN" w:bidi="hi-IN"/>
+        </w:rPr>
+      </w:pPr>
+      <w:r>
+        <w:rPr>
+          <w:lang w:val="en-US" w:eastAsia="zh-CN" w:bidi="hi-IN"/>
+        </w:rPr>
+        <w:t>Data from publications</w:t>
+      </w:r>
+    </w:p>
+    <w:p>
+      <w:pPr>
+        <w:rPr>
+          <w:lang w:val="en-US" w:eastAsia="zh-CN" w:bidi="hi-IN"/>
+        </w:rPr>
+      </w:pPr>
+    </w:p>
+    <w:p>
+      <w:pPr>
         <w:pStyle w:val="Heading2"/>
         <w:rPr>
           <w:rFonts w:asciiTheme="minorHAnsi" w:eastAsia="DejaVu Sans" w:hAnsiTheme="minorHAnsi" w:cstheme="minorHAnsi"/>
@@ -1134,6 +1184,16 @@
         </w:rPr>
         <w:t>Exercise 1a. Protocol (green, blue)</w:t>
       </w:r>
+      <w:r>
+        <w:rPr>
+          <w:rFonts w:asciiTheme="minorHAnsi" w:eastAsia="DejaVu Sans" w:hAnsiTheme="minorHAnsi" w:cstheme="minorHAnsi"/>
+          <w:color w:val="auto"/>
+          <w:lang w:val="en-US" w:eastAsia="zh-CN" w:bidi="hi-IN"/>
+        </w:rPr>
+        <w:t xml:space="preserve"> </w:t>
+      </w:r>
+      <w:bookmarkStart w:id="0" w:name="_GoBack"/>
+      <w:bookmarkEnd w:id="0"/>
     </w:p>
     <w:p>
       <w:pPr>
@@ -1358,7 +1418,52 @@
           <w:szCs w:val="23"/>
           <w:lang w:val="en-US" w:eastAsia="zh-CN" w:bidi="hi-IN"/>
         </w:rPr>
+        <w:lastRenderedPageBreak/>
         <w:t> </w:t>
+      </w:r>
+    </w:p>
+    <w:p>
+      <w:pPr>
+        <w:widowControl w:val="0"/>
+        <w:suppressAutoHyphens/>
+        <w:spacing w:after="0" w:line="240" w:lineRule="auto"/>
+        <w:rPr>
+          <w:rFonts w:eastAsia="DejaVu Sans" w:cstheme="minorHAnsi"/>
+          <w:sz w:val="23"/>
+          <w:szCs w:val="23"/>
+          <w:lang w:val="en-US" w:eastAsia="zh-CN" w:bidi="hi-IN"/>
+        </w:rPr>
+      </w:pPr>
+      <w:r>
+        <w:rPr>
+          <w:rFonts w:eastAsia="DejaVu Sans" w:cstheme="minorHAnsi"/>
+          <w:sz w:val="23"/>
+          <w:szCs w:val="23"/>
+          <w:lang w:val="en-US" w:eastAsia="zh-CN" w:bidi="hi-IN"/>
+        </w:rPr>
+        <w:t>Answers:</w:t>
+      </w:r>
+    </w:p>
+    <w:p>
+      <w:pPr>
+        <w:widowControl w:val="0"/>
+        <w:suppressAutoHyphens/>
+        <w:spacing w:after="0" w:line="240" w:lineRule="auto"/>
+        <w:rPr>
+          <w:rFonts w:eastAsia="DejaVu Sans" w:cstheme="minorHAnsi"/>
+          <w:sz w:val="23"/>
+          <w:szCs w:val="23"/>
+          <w:lang w:val="en-US" w:eastAsia="zh-CN" w:bidi="hi-IN"/>
+        </w:rPr>
+      </w:pPr>
+      <w:r>
+        <w:rPr>
+          <w:rFonts w:eastAsia="DejaVu Sans" w:cstheme="minorHAnsi"/>
+          <w:sz w:val="23"/>
+          <w:szCs w:val="23"/>
+          <w:lang w:val="en-US" w:eastAsia="zh-CN" w:bidi="hi-IN"/>
+        </w:rPr>
+        <w:t>-</w:t>
       </w:r>
     </w:p>
     <w:p>
@@ -1639,6 +1744,40 @@
     </w:p>
     <w:p>
       <w:pPr>
+        <w:rPr>
+          <w:rFonts w:eastAsia="DejaVu Sans" w:cstheme="minorHAnsi"/>
+          <w:sz w:val="23"/>
+          <w:szCs w:val="23"/>
+          <w:lang w:val="en-US" w:eastAsia="zh-CN" w:bidi="hi-IN"/>
+        </w:rPr>
+      </w:pPr>
+      <w:r>
+        <w:rPr>
+          <w:rFonts w:eastAsia="DejaVu Sans" w:cstheme="minorHAnsi"/>
+          <w:sz w:val="23"/>
+          <w:szCs w:val="23"/>
+          <w:lang w:val="en-US" w:eastAsia="zh-CN" w:bidi="hi-IN"/>
+        </w:rPr>
+        <w:t>Answers:</w:t>
+      </w:r>
+    </w:p>
+    <w:p>
+      <w:pPr>
+        <w:pStyle w:val="ListParagraph"/>
+        <w:numPr>
+          <w:ilvl w:val="0"/>
+          <w:numId w:val="21"/>
+        </w:numPr>
+        <w:rPr>
+          <w:rFonts w:eastAsia="DejaVu Sans" w:cstheme="minorHAnsi"/>
+          <w:sz w:val="23"/>
+          <w:szCs w:val="23"/>
+          <w:lang w:val="en-US" w:eastAsia="zh-CN" w:bidi="hi-IN"/>
+        </w:rPr>
+      </w:pPr>
+    </w:p>
+    <w:p>
+      <w:pPr>
         <w:widowControl w:val="0"/>
         <w:suppressAutoHyphens/>
         <w:spacing w:after="0" w:line="240" w:lineRule="auto"/>
@@ -1674,20 +1813,38 @@
     </w:p>
     <w:p>
       <w:pPr>
-        <w:pStyle w:val="Heading2"/>
-        <w:rPr>
-          <w:rFonts w:asciiTheme="minorHAnsi" w:eastAsia="DejaVu Sans" w:hAnsiTheme="minorHAnsi" w:cstheme="minorHAnsi"/>
-          <w:color w:val="auto"/>
-          <w:lang w:val="en-US" w:eastAsia="zh-CN" w:bidi="hi-IN"/>
-        </w:rPr>
-      </w:pPr>
-      <w:r>
-        <w:rPr>
-          <w:rFonts w:asciiTheme="minorHAnsi" w:eastAsia="DejaVu Sans" w:hAnsiTheme="minorHAnsi" w:cstheme="minorHAnsi"/>
-          <w:color w:val="auto"/>
+        <w:widowControl w:val="0"/>
+        <w:suppressAutoHyphens/>
+        <w:spacing w:after="0" w:line="240" w:lineRule="auto"/>
+        <w:rPr>
+          <w:rFonts w:eastAsia="DejaVu Sans" w:cstheme="minorHAnsi"/>
+          <w:sz w:val="23"/>
+          <w:szCs w:val="23"/>
+          <w:lang w:val="en-US" w:eastAsia="zh-CN" w:bidi="hi-IN"/>
+        </w:rPr>
+      </w:pPr>
+      <w:r>
+        <w:rPr>
+          <w:rFonts w:eastAsia="DejaVu Sans" w:cstheme="minorHAnsi"/>
           <w:lang w:val="en-US" w:eastAsia="zh-CN" w:bidi="hi-IN"/>
         </w:rPr>
         <w:t>Exercise 2. FAIR and You</w:t>
+      </w:r>
+      <w:r>
+        <w:rPr>
+          <w:rFonts w:eastAsia="DejaVu Sans" w:cstheme="minorHAnsi"/>
+          <w:lang w:val="en-US" w:eastAsia="zh-CN" w:bidi="hi-IN"/>
+        </w:rPr>
+        <w:t xml:space="preserve"> </w:t>
+      </w:r>
+      <w:r>
+        <w:rPr>
+          <w:rFonts w:eastAsia="DejaVu Sans" w:cstheme="minorHAnsi"/>
+          <w:sz w:val="23"/>
+          <w:szCs w:val="23"/>
+          <w:lang w:val="en-US" w:eastAsia="zh-CN" w:bidi="hi-IN"/>
+        </w:rPr>
+        <w:t>(3+2)</w:t>
       </w:r>
     </w:p>
     <w:p>
@@ -2016,8 +2173,6 @@
           <w:lang w:val="en-US" w:eastAsia="zh-CN" w:bidi="hi-IN"/>
         </w:rPr>
       </w:pPr>
-      <w:bookmarkStart w:id="0" w:name="_GoBack"/>
-      <w:bookmarkEnd w:id="0"/>
     </w:p>
     <w:p>
       <w:pPr>
@@ -2180,7 +2335,24 @@
           <w:color w:val="auto"/>
           <w:lang w:val="en-US" w:eastAsia="zh-CN" w:bidi="hi-IN"/>
         </w:rPr>
+        <w:lastRenderedPageBreak/>
         <w:t>Exercise 3. FAIR Quiz</w:t>
+      </w:r>
+      <w:r>
+        <w:rPr>
+          <w:rFonts w:asciiTheme="minorHAnsi" w:eastAsia="DejaVu Sans" w:hAnsiTheme="minorHAnsi" w:cstheme="minorHAnsi"/>
+          <w:color w:val="auto"/>
+          <w:lang w:val="en-US" w:eastAsia="zh-CN" w:bidi="hi-IN"/>
+        </w:rPr>
+        <w:t xml:space="preserve"> </w:t>
+      </w:r>
+      <w:r>
+        <w:rPr>
+          <w:rFonts w:asciiTheme="minorHAnsi" w:eastAsia="DejaVu Sans" w:hAnsiTheme="minorHAnsi" w:cstheme="minorHAnsi"/>
+          <w:color w:val="auto"/>
+          <w:lang w:val="en-US" w:eastAsia="zh-CN" w:bidi="hi-IN"/>
+        </w:rPr>
+        <w:t>(3+2)</w:t>
       </w:r>
     </w:p>
     <w:p>
@@ -2501,7 +2673,6 @@
           <w:szCs w:val="23"/>
           <w:lang w:val="en-US" w:eastAsia="zh-CN" w:bidi="hi-IN"/>
         </w:rPr>
-        <w:lastRenderedPageBreak/>
         <w:t>FAIR data are peer reviewed. </w:t>
       </w:r>
     </w:p>
@@ -4751,6 +4922,118 @@
     </w:lvl>
   </w:abstractNum>
   <w:abstractNum w:abstractNumId="15" w15:restartNumberingAfterBreak="0">
+    <w:nsid w:val="6270326D"/>
+    <w:multiLevelType w:val="hybridMultilevel"/>
+    <w:tmpl w:val="AA285B60"/>
+    <w:lvl w:ilvl="0" w:tplc="5316EB3A">
+      <w:numFmt w:val="bullet"/>
+      <w:lvlText w:val="-"/>
+      <w:lvlJc w:val="left"/>
+      <w:pPr>
+        <w:ind w:left="720" w:hanging="360"/>
+      </w:pPr>
+      <w:rPr>
+        <w:rFonts w:ascii="Calibri" w:eastAsia="DejaVu Sans" w:hAnsi="Calibri" w:cs="Calibri" w:hint="default"/>
+      </w:rPr>
+    </w:lvl>
+    <w:lvl w:ilvl="1" w:tplc="08090003" w:tentative="1">
+      <w:start w:val="1"/>
+      <w:numFmt w:val="bullet"/>
+      <w:lvlText w:val="o"/>
+      <w:lvlJc w:val="left"/>
+      <w:pPr>
+        <w:ind w:left="1440" w:hanging="360"/>
+      </w:pPr>
+      <w:rPr>
+        <w:rFonts w:ascii="Courier New" w:hAnsi="Courier New" w:cs="Courier New" w:hint="default"/>
+      </w:rPr>
+    </w:lvl>
+    <w:lvl w:ilvl="2" w:tplc="08090005" w:tentative="1">
+      <w:start w:val="1"/>
+      <w:numFmt w:val="bullet"/>
+      <w:lvlText w:val=""/>
+      <w:lvlJc w:val="left"/>
+      <w:pPr>
+        <w:ind w:left="2160" w:hanging="360"/>
+      </w:pPr>
+      <w:rPr>
+        <w:rFonts w:ascii="Wingdings" w:hAnsi="Wingdings" w:hint="default"/>
+      </w:rPr>
+    </w:lvl>
+    <w:lvl w:ilvl="3" w:tplc="08090001" w:tentative="1">
+      <w:start w:val="1"/>
+      <w:numFmt w:val="bullet"/>
+      <w:lvlText w:val=""/>
+      <w:lvlJc w:val="left"/>
+      <w:pPr>
+        <w:ind w:left="2880" w:hanging="360"/>
+      </w:pPr>
+      <w:rPr>
+        <w:rFonts w:ascii="Symbol" w:hAnsi="Symbol" w:hint="default"/>
+      </w:rPr>
+    </w:lvl>
+    <w:lvl w:ilvl="4" w:tplc="08090003" w:tentative="1">
+      <w:start w:val="1"/>
+      <w:numFmt w:val="bullet"/>
+      <w:lvlText w:val="o"/>
+      <w:lvlJc w:val="left"/>
+      <w:pPr>
+        <w:ind w:left="3600" w:hanging="360"/>
+      </w:pPr>
+      <w:rPr>
+        <w:rFonts w:ascii="Courier New" w:hAnsi="Courier New" w:cs="Courier New" w:hint="default"/>
+      </w:rPr>
+    </w:lvl>
+    <w:lvl w:ilvl="5" w:tplc="08090005" w:tentative="1">
+      <w:start w:val="1"/>
+      <w:numFmt w:val="bullet"/>
+      <w:lvlText w:val=""/>
+      <w:lvlJc w:val="left"/>
+      <w:pPr>
+        <w:ind w:left="4320" w:hanging="360"/>
+      </w:pPr>
+      <w:rPr>
+        <w:rFonts w:ascii="Wingdings" w:hAnsi="Wingdings" w:hint="default"/>
+      </w:rPr>
+    </w:lvl>
+    <w:lvl w:ilvl="6" w:tplc="08090001" w:tentative="1">
+      <w:start w:val="1"/>
+      <w:numFmt w:val="bullet"/>
+      <w:lvlText w:val=""/>
+      <w:lvlJc w:val="left"/>
+      <w:pPr>
+        <w:ind w:left="5040" w:hanging="360"/>
+      </w:pPr>
+      <w:rPr>
+        <w:rFonts w:ascii="Symbol" w:hAnsi="Symbol" w:hint="default"/>
+      </w:rPr>
+    </w:lvl>
+    <w:lvl w:ilvl="7" w:tplc="08090003" w:tentative="1">
+      <w:start w:val="1"/>
+      <w:numFmt w:val="bullet"/>
+      <w:lvlText w:val="o"/>
+      <w:lvlJc w:val="left"/>
+      <w:pPr>
+        <w:ind w:left="5760" w:hanging="360"/>
+      </w:pPr>
+      <w:rPr>
+        <w:rFonts w:ascii="Courier New" w:hAnsi="Courier New" w:cs="Courier New" w:hint="default"/>
+      </w:rPr>
+    </w:lvl>
+    <w:lvl w:ilvl="8" w:tplc="08090005" w:tentative="1">
+      <w:start w:val="1"/>
+      <w:numFmt w:val="bullet"/>
+      <w:lvlText w:val=""/>
+      <w:lvlJc w:val="left"/>
+      <w:pPr>
+        <w:ind w:left="6480" w:hanging="360"/>
+      </w:pPr>
+      <w:rPr>
+        <w:rFonts w:ascii="Wingdings" w:hAnsi="Wingdings" w:hint="default"/>
+      </w:rPr>
+    </w:lvl>
+  </w:abstractNum>
+  <w:abstractNum w:abstractNumId="16" w15:restartNumberingAfterBreak="0">
     <w:nsid w:val="67310D35"/>
     <w:multiLevelType w:val="multilevel"/>
     <w:tmpl w:val="B0683A2E"/>
@@ -4899,7 +5182,7 @@
       </w:rPr>
     </w:lvl>
   </w:abstractNum>
-  <w:abstractNum w:abstractNumId="16" w15:restartNumberingAfterBreak="0">
+  <w:abstractNum w:abstractNumId="17" w15:restartNumberingAfterBreak="0">
     <w:nsid w:val="7071697E"/>
     <w:multiLevelType w:val="multilevel"/>
     <w:tmpl w:val="8FF41962"/>
@@ -5048,7 +5331,7 @@
       </w:rPr>
     </w:lvl>
   </w:abstractNum>
-  <w:abstractNum w:abstractNumId="17" w15:restartNumberingAfterBreak="0">
+  <w:abstractNum w:abstractNumId="18" w15:restartNumberingAfterBreak="0">
     <w:nsid w:val="761B3A39"/>
     <w:multiLevelType w:val="multilevel"/>
     <w:tmpl w:val="B81EE5D2"/>
@@ -5197,7 +5480,7 @@
       </w:rPr>
     </w:lvl>
   </w:abstractNum>
-  <w:abstractNum w:abstractNumId="18" w15:restartNumberingAfterBreak="0">
+  <w:abstractNum w:abstractNumId="19" w15:restartNumberingAfterBreak="0">
     <w:nsid w:val="7E6673E3"/>
     <w:multiLevelType w:val="multilevel"/>
     <w:tmpl w:val="4F5A9270"/>
@@ -5346,7 +5629,7 @@
       </w:rPr>
     </w:lvl>
   </w:abstractNum>
-  <w:abstractNum w:abstractNumId="19" w15:restartNumberingAfterBreak="0">
+  <w:abstractNum w:abstractNumId="20" w15:restartNumberingAfterBreak="0">
     <w:nsid w:val="7E6E2559"/>
     <w:multiLevelType w:val="multilevel"/>
     <w:tmpl w:val="15248E8C"/>
@@ -5502,7 +5785,7 @@
     <w:abstractNumId w:val="13"/>
   </w:num>
   <w:num w:numId="3">
-    <w:abstractNumId w:val="16"/>
+    <w:abstractNumId w:val="17"/>
   </w:num>
   <w:num w:numId="4">
     <w:abstractNumId w:val="7"/>
@@ -5511,10 +5794,10 @@
     <w:abstractNumId w:val="5"/>
   </w:num>
   <w:num w:numId="6">
-    <w:abstractNumId w:val="17"/>
+    <w:abstractNumId w:val="18"/>
   </w:num>
   <w:num w:numId="7">
-    <w:abstractNumId w:val="18"/>
+    <w:abstractNumId w:val="19"/>
   </w:num>
   <w:num w:numId="8">
     <w:abstractNumId w:val="6"/>
@@ -5535,13 +5818,13 @@
     <w:abstractNumId w:val="8"/>
   </w:num>
   <w:num w:numId="14">
-    <w:abstractNumId w:val="19"/>
+    <w:abstractNumId w:val="20"/>
   </w:num>
   <w:num w:numId="15">
     <w:abstractNumId w:val="9"/>
   </w:num>
   <w:num w:numId="16">
-    <w:abstractNumId w:val="15"/>
+    <w:abstractNumId w:val="16"/>
   </w:num>
   <w:num w:numId="17">
     <w:abstractNumId w:val="0"/>
@@ -5554,6 +5837,9 @@
   </w:num>
   <w:num w:numId="20">
     <w:abstractNumId w:val="12"/>
+  </w:num>
+  <w:num w:numId="21">
+    <w:abstractNumId w:val="15"/>
   </w:num>
 </w:numbering>
 </file>

</xml_diff>

<commit_message>
Added microscope photo and tidied up numbering of ep 02 exercise 1a 1b etc
</commit_message>
<xml_diff>
--- a/instructors/fair-4-leaders-part1.docx
+++ b/instructors/fair-4-leaders-part1.docx
@@ -235,8 +235,6 @@
       <w:r>
         <w:t xml:space="preserve"> (3)</w:t>
       </w:r>
-      <w:bookmarkStart w:id="0" w:name="_GoBack"/>
-      <w:bookmarkEnd w:id="0"/>
     </w:p>
     <w:p>
       <w:r>
@@ -668,15 +666,7 @@
     </w:p>
     <w:p>
       <w:r>
-        <w:t xml:space="preserve">Write +1 if </w:t>
-      </w:r>
-      <w:proofErr w:type="gramStart"/>
-      <w:r>
-        <w:t>your</w:t>
-      </w:r>
-      <w:proofErr w:type="gramEnd"/>
-      <w:r>
-        <w:t xml:space="preserve"> soon-to-be leaving postdoc:</w:t>
+        <w:t>Write +1 if your soon-to-be leaving postdoc:</w:t>
       </w:r>
     </w:p>
     <w:p>
@@ -733,15 +723,7 @@
       </w:r>
       <w:r>
         <w:br/>
-        <w:t xml:space="preserve"> (e.g. journal club, carpentries, </w:t>
-      </w:r>
-      <w:proofErr w:type="spellStart"/>
-      <w:r>
-        <w:t>ReproducibiliTea</w:t>
-      </w:r>
-      <w:proofErr w:type="spellEnd"/>
-      <w:r>
-        <w:t>)</w:t>
+        <w:t xml:space="preserve"> (e.g. journal club, carpentries, ReproducibiliTea)</w:t>
       </w:r>
     </w:p>
     <w:p/>
@@ -774,6 +756,7 @@
         <w:pStyle w:val="Heading2"/>
       </w:pPr>
       <w:r>
+        <w:lastRenderedPageBreak/>
         <w:t xml:space="preserve">Exercise </w:t>
       </w:r>
       <w:r>
@@ -806,13 +789,8 @@
         <w:t xml:space="preserve"> to work</w:t>
       </w:r>
       <w:r>
-        <w:t xml:space="preserve"> </w:t>
-      </w:r>
-      <w:proofErr w:type="spellStart"/>
-      <w:r>
-        <w:t>any more</w:t>
-      </w:r>
-      <w:proofErr w:type="spellEnd"/>
+        <w:t xml:space="preserve"> any more</w:t>
+      </w:r>
       <w:r>
         <w:t xml:space="preserve"> (or more realistically, they were hit by a bus). Write +1 next to</w:t>
       </w:r>
@@ -825,16 +803,7 @@
     </w:p>
     <w:p>
       <w:r>
-        <w:lastRenderedPageBreak/>
-        <w:t xml:space="preserve">- </w:t>
-      </w:r>
-      <w:proofErr w:type="gramStart"/>
-      <w:r>
-        <w:t>everything</w:t>
-      </w:r>
-      <w:proofErr w:type="gramEnd"/>
-      <w:r>
-        <w:t xml:space="preserve"> should be recorded in their notebook, which you hope is in the office.</w:t>
+        <w:t>- everything should be recorded in their notebook, which you hope is in the office.</w:t>
       </w:r>
       <w:r>
         <w:br/>
@@ -843,72 +812,48 @@
     </w:p>
     <w:p>
       <w:r>
+        <w:t xml:space="preserve">- everything should be in </w:t>
+      </w:r>
+      <w:r>
+        <w:t xml:space="preserve">the team’s </w:t>
+      </w:r>
+      <w:r>
+        <w:t>Electronic Lab Notebook, and you can quickly check if that is the case:</w:t>
+      </w:r>
+    </w:p>
+    <w:p>
+      <w:r>
+        <w:t>- all data, excel, presentations and paper drafts are in a shared network drive:</w:t>
+      </w:r>
+    </w:p>
+    <w:p>
+      <w:r>
+        <w:t>- some data and documents may only be in the postdoc</w:t>
+      </w:r>
+      <w:r>
+        <w:t>’</w:t>
+      </w:r>
+      <w:r>
+        <w:t>s PC/</w:t>
+      </w:r>
+      <w:r>
+        <w:t>laptop:</w:t>
+      </w:r>
+    </w:p>
+    <w:p>
+      <w:r>
         <w:t xml:space="preserve">- </w:t>
       </w:r>
-      <w:proofErr w:type="gramStart"/>
-      <w:r>
-        <w:t>everything</w:t>
-      </w:r>
-      <w:proofErr w:type="gramEnd"/>
-      <w:r>
-        <w:t xml:space="preserve"> should be in </w:t>
-      </w:r>
-      <w:r>
-        <w:t xml:space="preserve">the team’s </w:t>
-      </w:r>
-      <w:r>
-        <w:t>Electronic Lab Notebook, and you can quickly check if that is the case:</w:t>
-      </w:r>
-    </w:p>
-    <w:p>
-      <w:r>
-        <w:t xml:space="preserve">- </w:t>
-      </w:r>
-      <w:proofErr w:type="gramStart"/>
-      <w:r>
-        <w:t>all</w:t>
-      </w:r>
-      <w:proofErr w:type="gramEnd"/>
-      <w:r>
-        <w:t xml:space="preserve"> data, excel, presentations and paper drafts are in a shared network drive:</w:t>
-      </w:r>
-    </w:p>
-    <w:p>
-      <w:r>
-        <w:t xml:space="preserve">- </w:t>
-      </w:r>
-      <w:proofErr w:type="gramStart"/>
-      <w:r>
-        <w:t>some</w:t>
-      </w:r>
-      <w:proofErr w:type="gramEnd"/>
-      <w:r>
-        <w:t xml:space="preserve"> data and documents may only be in the postdoc</w:t>
+      <w:r>
+        <w:t xml:space="preserve">every now and then, </w:t>
+      </w:r>
+      <w:r>
+        <w:t>you check people</w:t>
       </w:r>
       <w:r>
         <w:t>’</w:t>
       </w:r>
       <w:r>
-        <w:t>s PC/</w:t>
-      </w:r>
-      <w:r>
-        <w:t>laptop:</w:t>
-      </w:r>
-    </w:p>
-    <w:p>
-      <w:r>
-        <w:t xml:space="preserve">- </w:t>
-      </w:r>
-      <w:r>
-        <w:t xml:space="preserve">every now and then, </w:t>
-      </w:r>
-      <w:r>
-        <w:t>you check people</w:t>
-      </w:r>
-      <w:r>
-        <w:t>’</w:t>
-      </w:r>
-      <w:r>
         <w:t xml:space="preserve">s data and notes, so you are fairly confident </w:t>
       </w:r>
       <w:r>
@@ -961,13 +906,8 @@
     </w:p>
     <w:p>
       <w:r>
-        <w:t xml:space="preserve">- </w:t>
-      </w:r>
-      <w:proofErr w:type="gramStart"/>
-      <w:r>
-        <w:t>you</w:t>
-      </w:r>
-      <w:proofErr w:type="gramEnd"/>
+        <w:t>- you</w:t>
+      </w:r>
       <w:r>
         <w:t xml:space="preserve"> have</w:t>
       </w:r>
@@ -995,28 +935,12 @@
     </w:p>
     <w:p>
       <w:r>
-        <w:t xml:space="preserve">- </w:t>
-      </w:r>
-      <w:proofErr w:type="gramStart"/>
-      <w:r>
-        <w:t>your</w:t>
-      </w:r>
-      <w:proofErr w:type="gramEnd"/>
-      <w:r>
-        <w:t xml:space="preserve"> lab manager should know it all:</w:t>
-      </w:r>
-    </w:p>
-    <w:p>
-      <w:r>
-        <w:t xml:space="preserve">- </w:t>
-      </w:r>
-      <w:proofErr w:type="gramStart"/>
-      <w:r>
-        <w:t>there</w:t>
-      </w:r>
-      <w:proofErr w:type="gramEnd"/>
-      <w:r>
-        <w:t xml:space="preserve"> wa</w:t>
+        <w:t>- your lab manager should know it all:</w:t>
+      </w:r>
+    </w:p>
+    <w:p>
+      <w:r>
+        <w:t>- there wa</w:t>
       </w:r>
       <w:r>
         <w:t>s th</w:t>
@@ -1042,15 +966,7 @@
     </w:p>
     <w:p>
       <w:r>
-        <w:t xml:space="preserve">- </w:t>
-      </w:r>
-      <w:proofErr w:type="gramStart"/>
-      <w:r>
-        <w:t>you</w:t>
-      </w:r>
-      <w:proofErr w:type="gramEnd"/>
-      <w:r>
-        <w:t xml:space="preserve"> are getting nervous:</w:t>
+        <w:t>- you are getting nervous:</w:t>
       </w:r>
     </w:p>
     <w:p/>
@@ -1220,47 +1136,7 @@
           <w:szCs w:val="23"/>
           <w:lang w:val="en-US" w:eastAsia="zh-CN" w:bidi="hi-IN"/>
         </w:rPr>
-        <w:t xml:space="preserve">You need to do a western blot of the protein </w:t>
-      </w:r>
-      <w:proofErr w:type="spellStart"/>
-      <w:r>
-        <w:rPr>
-          <w:rFonts w:eastAsia="DejaVu Sans" w:cstheme="minorHAnsi"/>
-          <w:sz w:val="23"/>
-          <w:szCs w:val="23"/>
-          <w:lang w:val="en-US" w:eastAsia="zh-CN" w:bidi="hi-IN"/>
-        </w:rPr>
-        <w:t>Titin</w:t>
-      </w:r>
-      <w:proofErr w:type="spellEnd"/>
-      <w:r>
-        <w:rPr>
-          <w:rFonts w:eastAsia="DejaVu Sans" w:cstheme="minorHAnsi"/>
-          <w:sz w:val="23"/>
-          <w:szCs w:val="23"/>
-          <w:lang w:val="en-US" w:eastAsia="zh-CN" w:bidi="hi-IN"/>
-        </w:rPr>
-        <w:t xml:space="preserve">, the largest protein in the body with a molecular weight of 3,800 </w:t>
-      </w:r>
-      <w:proofErr w:type="spellStart"/>
-      <w:r>
-        <w:rPr>
-          <w:rFonts w:eastAsia="DejaVu Sans" w:cstheme="minorHAnsi"/>
-          <w:sz w:val="23"/>
-          <w:szCs w:val="23"/>
-          <w:lang w:val="en-US" w:eastAsia="zh-CN" w:bidi="hi-IN"/>
-        </w:rPr>
-        <w:t>kDa</w:t>
-      </w:r>
-      <w:proofErr w:type="spellEnd"/>
-      <w:r>
-        <w:rPr>
-          <w:rFonts w:eastAsia="DejaVu Sans" w:cstheme="minorHAnsi"/>
-          <w:sz w:val="23"/>
-          <w:szCs w:val="23"/>
-          <w:lang w:val="en-US" w:eastAsia="zh-CN" w:bidi="hi-IN"/>
-        </w:rPr>
-        <w:t>. You found an antibody sold by Sigma Aldrich that has been validated in western blots and immunofluorescence. Sigma Aldrich lists the publication by Yu et al 2019 (</w:t>
+        <w:t>You need to do a western blot of the protein Titin, the largest protein in the body with a molecular weight of 3,800 kDa. You found an antibody sold by Sigma Aldrich that has been validated in western blots and immunofluorescence. Sigma Aldrich lists the publication by Yu et al 2019 (</w:t>
       </w:r>
       <w:hyperlink r:id="rId5" w:history="1">
         <w:r>
@@ -1424,7 +1300,6 @@
           <w:szCs w:val="23"/>
           <w:lang w:val="en-US" w:eastAsia="zh-CN" w:bidi="hi-IN"/>
         </w:rPr>
-        <w:lastRenderedPageBreak/>
         <w:t> </w:t>
       </w:r>
     </w:p>
@@ -1526,27 +1401,7 @@
           <w:szCs w:val="23"/>
           <w:lang w:val="en-US" w:eastAsia="zh-CN" w:bidi="hi-IN"/>
         </w:rPr>
-        <w:t xml:space="preserve">The </w:t>
-      </w:r>
-      <w:proofErr w:type="spellStart"/>
-      <w:r>
-        <w:rPr>
-          <w:rFonts w:eastAsia="DejaVu Sans" w:cstheme="minorHAnsi"/>
-          <w:sz w:val="23"/>
-          <w:szCs w:val="23"/>
-          <w:lang w:val="en-US" w:eastAsia="zh-CN" w:bidi="hi-IN"/>
-        </w:rPr>
-        <w:t>Ikram</w:t>
-      </w:r>
-      <w:proofErr w:type="spellEnd"/>
-      <w:r>
-        <w:rPr>
-          <w:rFonts w:eastAsia="DejaVu Sans" w:cstheme="minorHAnsi"/>
-          <w:sz w:val="23"/>
-          <w:szCs w:val="23"/>
-          <w:lang w:val="en-US" w:eastAsia="zh-CN" w:bidi="hi-IN"/>
-        </w:rPr>
-        <w:t xml:space="preserve"> 2014 (</w:t>
+        <w:t>The Ikram 2014 (</w:t>
       </w:r>
       <w:hyperlink r:id="rId6" w:history="1">
         <w:r>
@@ -1718,9 +1573,25 @@
         </w:rPr>
         <w:t>)</w:t>
       </w:r>
-    </w:p>
-    <w:p>
-      <w:pPr>
+      <w:r>
+        <w:rPr>
+          <w:rFonts w:eastAsia="DejaVu Sans" w:cstheme="minorHAnsi"/>
+          <w:sz w:val="23"/>
+          <w:szCs w:val="23"/>
+          <w:lang w:val="en-US" w:eastAsia="zh-CN" w:bidi="hi-IN"/>
+        </w:rPr>
+        <w:t xml:space="preserve"> </w:t>
+      </w:r>
+    </w:p>
+    <w:p>
+      <w:pPr>
+        <w:widowControl w:val="0"/>
+        <w:numPr>
+          <w:ilvl w:val="0"/>
+          <w:numId w:val="5"/>
+        </w:numPr>
+        <w:suppressAutoHyphens/>
+        <w:spacing w:after="0" w:line="240" w:lineRule="auto"/>
         <w:rPr>
           <w:rFonts w:eastAsia="DejaVu Sans" w:cstheme="minorHAnsi"/>
           <w:sz w:val="23"/>
@@ -1781,6 +1652,15 @@
           <w:lang w:val="en-US" w:eastAsia="zh-CN" w:bidi="hi-IN"/>
         </w:rPr>
       </w:pPr>
+      <w:r>
+        <w:rPr>
+          <w:rFonts w:eastAsia="DejaVu Sans" w:cstheme="minorHAnsi"/>
+          <w:sz w:val="23"/>
+          <w:szCs w:val="23"/>
+          <w:lang w:val="en-US" w:eastAsia="zh-CN" w:bidi="hi-IN"/>
+        </w:rPr>
+        <w:t xml:space="preserve"> </w:t>
+      </w:r>
     </w:p>
     <w:p>
       <w:pPr>
@@ -1794,6 +1674,8 @@
           <w:lang w:val="en-US" w:eastAsia="zh-CN" w:bidi="hi-IN"/>
         </w:rPr>
       </w:pPr>
+      <w:bookmarkStart w:id="0" w:name="_GoBack"/>
+      <w:bookmarkEnd w:id="0"/>
       <w:r>
         <w:rPr>
           <w:rFonts w:eastAsia="DejaVu Sans" w:cstheme="minorHAnsi"/>
@@ -1819,33 +1701,31 @@
     </w:p>
     <w:p>
       <w:pPr>
-        <w:widowControl w:val="0"/>
-        <w:suppressAutoHyphens/>
-        <w:spacing w:after="0" w:line="240" w:lineRule="auto"/>
-        <w:rPr>
-          <w:rFonts w:eastAsia="DejaVu Sans" w:cstheme="minorHAnsi"/>
-          <w:sz w:val="23"/>
-          <w:szCs w:val="23"/>
-          <w:lang w:val="en-US" w:eastAsia="zh-CN" w:bidi="hi-IN"/>
-        </w:rPr>
-      </w:pPr>
-      <w:r>
-        <w:rPr>
-          <w:rFonts w:eastAsia="DejaVu Sans" w:cstheme="minorHAnsi"/>
+        <w:pStyle w:val="Heading2"/>
+        <w:rPr>
+          <w:rFonts w:eastAsia="DejaVu Sans"/>
+          <w:sz w:val="23"/>
+          <w:szCs w:val="23"/>
+          <w:lang w:val="en-US" w:eastAsia="zh-CN" w:bidi="hi-IN"/>
+        </w:rPr>
+      </w:pPr>
+      <w:r>
+        <w:rPr>
+          <w:rFonts w:eastAsia="DejaVu Sans"/>
           <w:lang w:val="en-US" w:eastAsia="zh-CN" w:bidi="hi-IN"/>
         </w:rPr>
         <w:t>Exercise 2. FAIR and You</w:t>
       </w:r>
       <w:r>
         <w:rPr>
-          <w:rFonts w:eastAsia="DejaVu Sans" w:cstheme="minorHAnsi"/>
+          <w:rFonts w:eastAsia="DejaVu Sans"/>
           <w:lang w:val="en-US" w:eastAsia="zh-CN" w:bidi="hi-IN"/>
         </w:rPr>
         <w:t xml:space="preserve"> </w:t>
       </w:r>
       <w:r>
         <w:rPr>
-          <w:rFonts w:eastAsia="DejaVu Sans" w:cstheme="minorHAnsi"/>
+          <w:rFonts w:eastAsia="DejaVu Sans"/>
           <w:sz w:val="23"/>
           <w:szCs w:val="23"/>
           <w:lang w:val="en-US" w:eastAsia="zh-CN" w:bidi="hi-IN"/>
@@ -2341,7 +2221,6 @@
           <w:color w:val="auto"/>
           <w:lang w:val="en-US" w:eastAsia="zh-CN" w:bidi="hi-IN"/>
         </w:rPr>
-        <w:lastRenderedPageBreak/>
         <w:t>Exercise 3. FAIR Quiz</w:t>
       </w:r>
       <w:r>
@@ -2462,27 +2341,7 @@
           <w:szCs w:val="23"/>
           <w:lang w:val="en-US" w:eastAsia="zh-CN" w:bidi="hi-IN"/>
         </w:rPr>
-        <w:t xml:space="preserve">Sharing numerical data as a .pdf in </w:t>
-      </w:r>
-      <w:proofErr w:type="spellStart"/>
-      <w:r>
-        <w:rPr>
-          <w:rFonts w:eastAsia="DejaVu Sans" w:cstheme="minorHAnsi"/>
-          <w:sz w:val="23"/>
-          <w:szCs w:val="23"/>
-          <w:lang w:val="en-US" w:eastAsia="zh-CN" w:bidi="hi-IN"/>
-        </w:rPr>
-        <w:t>Zenodo</w:t>
-      </w:r>
-      <w:proofErr w:type="spellEnd"/>
-      <w:r>
-        <w:rPr>
-          <w:rFonts w:eastAsia="DejaVu Sans" w:cstheme="minorHAnsi"/>
-          <w:sz w:val="23"/>
-          <w:szCs w:val="23"/>
-          <w:lang w:val="en-US" w:eastAsia="zh-CN" w:bidi="hi-IN"/>
-        </w:rPr>
-        <w:t xml:space="preserve"> is FAIR. </w:t>
+        <w:t>Sharing numerical data as a .pdf in Zenodo is FAIR. </w:t>
       </w:r>
     </w:p>
     <w:p>

</xml_diff>

<commit_message>
added solution to ex 1b inc new figure
</commit_message>
<xml_diff>
--- a/instructors/fair-4-leaders-part1.docx
+++ b/instructors/fair-4-leaders-part1.docx
@@ -1106,7 +1106,7 @@
           <w:color w:val="auto"/>
           <w:lang w:val="en-US" w:eastAsia="zh-CN" w:bidi="hi-IN"/>
         </w:rPr>
-        <w:t>Exercise 1a. Protocol (green, blue)</w:t>
+        <w:t xml:space="preserve">Exercise 1a. </w:t>
       </w:r>
       <w:r>
         <w:rPr>
@@ -1114,7 +1114,15 @@
           <w:color w:val="auto"/>
           <w:lang w:val="en-US" w:eastAsia="zh-CN" w:bidi="hi-IN"/>
         </w:rPr>
-        <w:t xml:space="preserve"> </w:t>
+        <w:t>Impossible p</w:t>
+      </w:r>
+      <w:r>
+        <w:rPr>
+          <w:rFonts w:asciiTheme="minorHAnsi" w:eastAsia="DejaVu Sans" w:hAnsiTheme="minorHAnsi" w:cstheme="minorHAnsi"/>
+          <w:color w:val="auto"/>
+          <w:lang w:val="en-US" w:eastAsia="zh-CN" w:bidi="hi-IN"/>
+        </w:rPr>
+        <w:t xml:space="preserve">rotocol </w:t>
       </w:r>
     </w:p>
     <w:p>
@@ -1136,7 +1144,125 @@
           <w:szCs w:val="23"/>
           <w:lang w:val="en-US" w:eastAsia="zh-CN" w:bidi="hi-IN"/>
         </w:rPr>
-        <w:t>You need to do a western blot of the protein Titin, the largest protein in the body with a molecular weight of 3,800 kDa. You found an antibody sold by Sigma Aldrich that has been validated in western blots and immunofluorescence. Sigma Aldrich lists the publication by Yu et al 2019 (</w:t>
+        <w:t>You need to do a western blot of the protein Titin, the largest protein in the body with a molecular weight of 3,800 kDa. You found a</w:t>
+      </w:r>
+      <w:r>
+        <w:rPr>
+          <w:rFonts w:eastAsia="DejaVu Sans" w:cstheme="minorHAnsi"/>
+          <w:sz w:val="23"/>
+          <w:szCs w:val="23"/>
+          <w:lang w:val="en-US" w:eastAsia="zh-CN" w:bidi="hi-IN"/>
+        </w:rPr>
+        <w:t xml:space="preserve"> Titin-specific</w:t>
+      </w:r>
+      <w:r>
+        <w:rPr>
+          <w:rFonts w:eastAsia="DejaVu Sans" w:cstheme="minorHAnsi"/>
+          <w:sz w:val="23"/>
+          <w:szCs w:val="23"/>
+          <w:lang w:val="en-US" w:eastAsia="zh-CN" w:bidi="hi-IN"/>
+        </w:rPr>
+        <w:t xml:space="preserve"> antibody sold by Sigma Aldrich</w:t>
+      </w:r>
+      <w:r>
+        <w:rPr>
+          <w:rFonts w:eastAsia="DejaVu Sans" w:cstheme="minorHAnsi"/>
+          <w:sz w:val="23"/>
+          <w:szCs w:val="23"/>
+          <w:lang w:val="en-US" w:eastAsia="zh-CN" w:bidi="hi-IN"/>
+        </w:rPr>
+        <w:t xml:space="preserve"> (‘</w:t>
+      </w:r>
+      <w:r>
+        <w:rPr>
+          <w:rFonts w:eastAsia="DejaVu Sans" w:cstheme="minorHAnsi"/>
+          <w:sz w:val="23"/>
+          <w:szCs w:val="23"/>
+          <w:lang w:val="en-US" w:eastAsia="zh-CN" w:bidi="hi-IN"/>
+        </w:rPr>
+        <w:t>SAB1400284</w:t>
+      </w:r>
+      <w:r>
+        <w:rPr>
+          <w:rFonts w:eastAsia="DejaVu Sans" w:cstheme="minorHAnsi"/>
+          <w:sz w:val="23"/>
+          <w:szCs w:val="23"/>
+          <w:lang w:val="en-US" w:eastAsia="zh-CN" w:bidi="hi-IN"/>
+        </w:rPr>
+        <w:t>’)</w:t>
+      </w:r>
+      <w:r>
+        <w:rPr>
+          <w:rFonts w:eastAsia="DejaVu Sans" w:cstheme="minorHAnsi"/>
+          <w:sz w:val="23"/>
+          <w:szCs w:val="23"/>
+          <w:lang w:val="en-US" w:eastAsia="zh-CN" w:bidi="hi-IN"/>
+        </w:rPr>
+        <w:t xml:space="preserve"> that has been validated in western blots and immunofluorescence. </w:t>
+      </w:r>
+      <w:r>
+        <w:rPr>
+          <w:rFonts w:eastAsia="DejaVu Sans" w:cstheme="minorHAnsi"/>
+          <w:sz w:val="23"/>
+          <w:szCs w:val="23"/>
+          <w:lang w:val="en-US" w:eastAsia="zh-CN" w:bidi="hi-IN"/>
+        </w:rPr>
+        <w:t xml:space="preserve">The </w:t>
+      </w:r>
+      <w:r>
+        <w:rPr>
+          <w:rFonts w:eastAsia="DejaVu Sans" w:cstheme="minorHAnsi"/>
+          <w:sz w:val="23"/>
+          <w:szCs w:val="23"/>
+          <w:lang w:val="en-US" w:eastAsia="zh-CN" w:bidi="hi-IN"/>
+        </w:rPr>
+        <w:t xml:space="preserve">Sigma </w:t>
+      </w:r>
+      <w:r>
+        <w:rPr>
+          <w:rFonts w:eastAsia="DejaVu Sans" w:cstheme="minorHAnsi"/>
+          <w:sz w:val="23"/>
+          <w:szCs w:val="23"/>
+          <w:lang w:val="en-US" w:eastAsia="zh-CN" w:bidi="hi-IN"/>
+        </w:rPr>
+        <w:t>SAB1400284</w:t>
+      </w:r>
+      <w:r>
+        <w:rPr>
+          <w:rFonts w:eastAsia="DejaVu Sans" w:cstheme="minorHAnsi"/>
+          <w:sz w:val="23"/>
+          <w:szCs w:val="23"/>
+          <w:lang w:val="en-US" w:eastAsia="zh-CN" w:bidi="hi-IN"/>
+        </w:rPr>
+        <w:t xml:space="preserve"> </w:t>
+      </w:r>
+      <w:r>
+        <w:rPr>
+          <w:rFonts w:eastAsia="DejaVu Sans" w:cstheme="minorHAnsi"/>
+          <w:sz w:val="23"/>
+          <w:szCs w:val="23"/>
+          <w:lang w:val="en-US" w:eastAsia="zh-CN" w:bidi="hi-IN"/>
+        </w:rPr>
+        <w:t xml:space="preserve">webpage </w:t>
+      </w:r>
+      <w:r>
+        <w:rPr>
+          <w:rFonts w:eastAsia="DejaVu Sans" w:cstheme="minorHAnsi"/>
+          <w:sz w:val="23"/>
+          <w:szCs w:val="23"/>
+          <w:lang w:val="en-US" w:eastAsia="zh-CN" w:bidi="hi-IN"/>
+        </w:rPr>
+        <w:t xml:space="preserve">lists the publication by Yu et al 2019 </w:t>
+      </w:r>
+      <w:r>
+        <w:rPr>
+          <w:rFonts w:eastAsia="DejaVu Sans" w:cstheme="minorHAnsi"/>
+          <w:sz w:val="23"/>
+          <w:szCs w:val="23"/>
+          <w:lang w:val="en-US" w:eastAsia="zh-CN" w:bidi="hi-IN"/>
+        </w:rPr>
+        <w:lastRenderedPageBreak/>
+        <w:t>(</w:t>
       </w:r>
       <w:hyperlink r:id="rId5" w:history="1">
         <w:r>
@@ -1156,7 +1282,25 @@
           <w:szCs w:val="23"/>
           <w:lang w:val="en-US" w:eastAsia="zh-CN" w:bidi="hi-IN"/>
         </w:rPr>
-        <w:t>) which uses their antibody. </w:t>
+        <w:t>) which uses the</w:t>
+      </w:r>
+      <w:r>
+        <w:rPr>
+          <w:rFonts w:eastAsia="DejaVu Sans" w:cstheme="minorHAnsi"/>
+          <w:sz w:val="23"/>
+          <w:szCs w:val="23"/>
+          <w:lang w:val="en-US" w:eastAsia="zh-CN" w:bidi="hi-IN"/>
+        </w:rPr>
+        <w:t xml:space="preserve"> </w:t>
+      </w:r>
+      <w:r>
+        <w:rPr>
+          <w:rFonts w:eastAsia="DejaVu Sans" w:cstheme="minorHAnsi"/>
+          <w:sz w:val="23"/>
+          <w:szCs w:val="23"/>
+          <w:lang w:val="en-US" w:eastAsia="zh-CN" w:bidi="hi-IN"/>
+        </w:rPr>
+        <w:t>antibody. </w:t>
       </w:r>
     </w:p>
     <w:p>
@@ -1362,16 +1506,15 @@
           <w:color w:val="auto"/>
           <w:lang w:val="en-US" w:eastAsia="zh-CN" w:bidi="hi-IN"/>
         </w:rPr>
-        <w:t>Exercise 1b. Average content (red, </w:t>
+        <w:t xml:space="preserve">Exercise 1b. </w:t>
       </w:r>
       <w:r>
         <w:rPr>
           <w:rFonts w:asciiTheme="minorHAnsi" w:eastAsia="DejaVu Sans" w:hAnsiTheme="minorHAnsi" w:cstheme="minorHAnsi"/>
           <w:color w:val="auto"/>
-          <w:shd w:val="clear" w:color="auto" w:fill="FFF8E3"/>
-          <w:lang w:val="en-US" w:eastAsia="zh-CN" w:bidi="hi-IN"/>
-        </w:rPr>
-        <w:t>yellow</w:t>
+          <w:lang w:val="en-US" w:eastAsia="zh-CN" w:bidi="hi-IN"/>
+        </w:rPr>
+        <w:t>Impossible a</w:t>
       </w:r>
       <w:r>
         <w:rPr>
@@ -1379,7 +1522,17 @@
           <w:color w:val="auto"/>
           <w:lang w:val="en-US" w:eastAsia="zh-CN" w:bidi="hi-IN"/>
         </w:rPr>
-        <w:t>)</w:t>
+        <w:t>verage</w:t>
+      </w:r>
+      <w:bookmarkStart w:id="0" w:name="_GoBack"/>
+      <w:bookmarkEnd w:id="0"/>
+      <w:r>
+        <w:rPr>
+          <w:rFonts w:asciiTheme="minorHAnsi" w:eastAsia="DejaVu Sans" w:hAnsiTheme="minorHAnsi" w:cstheme="minorHAnsi"/>
+          <w:color w:val="auto"/>
+          <w:lang w:val="en-US" w:eastAsia="zh-CN" w:bidi="hi-IN"/>
+        </w:rPr>
+        <w:t xml:space="preserve"> </w:t>
       </w:r>
     </w:p>
     <w:p>
@@ -1674,8 +1827,6 @@
           <w:lang w:val="en-US" w:eastAsia="zh-CN" w:bidi="hi-IN"/>
         </w:rPr>
       </w:pPr>
-      <w:bookmarkStart w:id="0" w:name="_GoBack"/>
-      <w:bookmarkEnd w:id="0"/>
       <w:r>
         <w:rPr>
           <w:rFonts w:eastAsia="DejaVu Sans" w:cstheme="minorHAnsi"/>

</xml_diff>

<commit_message>
tidied up key points
</commit_message>
<xml_diff>
--- a/instructors/fair-4-leaders-part1.docx
+++ b/instructors/fair-4-leaders-part1.docx
@@ -1522,17 +1522,7 @@
           <w:color w:val="auto"/>
           <w:lang w:val="en-US" w:eastAsia="zh-CN" w:bidi="hi-IN"/>
         </w:rPr>
-        <w:t>verage</w:t>
-      </w:r>
-      <w:bookmarkStart w:id="0" w:name="_GoBack"/>
-      <w:bookmarkEnd w:id="0"/>
-      <w:r>
-        <w:rPr>
-          <w:rFonts w:asciiTheme="minorHAnsi" w:eastAsia="DejaVu Sans" w:hAnsiTheme="minorHAnsi" w:cstheme="minorHAnsi"/>
-          <w:color w:val="auto"/>
-          <w:lang w:val="en-US" w:eastAsia="zh-CN" w:bidi="hi-IN"/>
-        </w:rPr>
-        <w:t xml:space="preserve"> </w:t>
+        <w:t xml:space="preserve">verage </w:t>
       </w:r>
     </w:p>
     <w:p>
@@ -1976,19 +1966,8 @@
           <w:lang w:val="en-US" w:eastAsia="zh-CN" w:bidi="hi-IN"/>
         </w:rPr>
       </w:pPr>
-    </w:p>
-    <w:p>
-      <w:pPr>
-        <w:widowControl w:val="0"/>
-        <w:suppressAutoHyphens/>
-        <w:spacing w:after="0" w:line="240" w:lineRule="auto"/>
-        <w:rPr>
-          <w:rFonts w:eastAsia="DejaVu Sans" w:cstheme="minorHAnsi"/>
-          <w:sz w:val="23"/>
-          <w:szCs w:val="23"/>
-          <w:lang w:val="en-US" w:eastAsia="zh-CN" w:bidi="hi-IN"/>
-        </w:rPr>
-      </w:pPr>
+      <w:bookmarkStart w:id="0" w:name="_GoBack"/>
+      <w:bookmarkEnd w:id="0"/>
     </w:p>
     <w:p>
       <w:pPr>
@@ -2087,19 +2066,6 @@
         </w:rPr>
         <w:t xml:space="preserve"> Intelligible</w:t>
       </w:r>
-    </w:p>
-    <w:p>
-      <w:pPr>
-        <w:widowControl w:val="0"/>
-        <w:suppressAutoHyphens/>
-        <w:spacing w:after="0" w:line="240" w:lineRule="auto"/>
-        <w:rPr>
-          <w:rFonts w:eastAsia="DejaVu Sans" w:cstheme="minorHAnsi"/>
-          <w:sz w:val="23"/>
-          <w:szCs w:val="23"/>
-          <w:lang w:val="en-US" w:eastAsia="zh-CN" w:bidi="hi-IN"/>
-        </w:rPr>
-      </w:pPr>
     </w:p>
     <w:p>
       <w:pPr>

</xml_diff>

<commit_message>
Added solutions to exs 1c and 1d and some instructor notes for the exercises in ep 02
</commit_message>
<xml_diff>
--- a/instructors/fair-4-leaders-part1.docx
+++ b/instructors/fair-4-leaders-part1.docx
@@ -1966,8 +1966,6 @@
           <w:lang w:val="en-US" w:eastAsia="zh-CN" w:bidi="hi-IN"/>
         </w:rPr>
       </w:pPr>
-      <w:bookmarkStart w:id="0" w:name="_GoBack"/>
-      <w:bookmarkEnd w:id="0"/>
     </w:p>
     <w:p>
       <w:pPr>
@@ -2736,29 +2734,9 @@
     </w:p>
     <w:p/>
     <w:p>
-      <w:pPr>
-        <w:pStyle w:val="Heading1"/>
-      </w:pPr>
-      <w:r>
-        <w:t xml:space="preserve">Episode </w:t>
-      </w:r>
-      <w:r>
-        <w:t>4</w:t>
-      </w:r>
-      <w:r>
-        <w:t xml:space="preserve">. </w:t>
-      </w:r>
-      <w:r>
-        <w:t xml:space="preserve">Tools for </w:t>
-      </w:r>
-      <w:r>
-        <w:t xml:space="preserve">oracles and </w:t>
-      </w:r>
-      <w:r>
-        <w:t>overlords</w:t>
-      </w:r>
-    </w:p>
-    <w:p/>
+      <w:bookmarkStart w:id="0" w:name="_GoBack"/>
+      <w:bookmarkEnd w:id="0"/>
+    </w:p>
     <w:sectPr>
       <w:pgSz w:w="11906" w:h="16838"/>
       <w:pgMar w:top="1440" w:right="1440" w:bottom="1440" w:left="1440" w:header="708" w:footer="708" w:gutter="0"/>

</xml_diff>

<commit_message>
Added link to etherpad on powerpoint prezs, each first slide
</commit_message>
<xml_diff>
--- a/instructors/fair-4-leaders-part1.docx
+++ b/instructors/fair-4-leaders-part1.docx
@@ -7,6 +7,46 @@
         <w:pStyle w:val="Heading1"/>
       </w:pPr>
       <w:r>
+        <w:t xml:space="preserve">Paste this content into the Etherpad at: </w:t>
+      </w:r>
+      <w:r>
+        <w:br/>
+      </w:r>
+      <w:bookmarkStart w:id="0" w:name="_GoBack"/>
+      <w:bookmarkEnd w:id="0"/>
+      <w:r>
+        <w:fldChar w:fldCharType="begin"/>
+      </w:r>
+      <w:r>
+        <w:instrText xml:space="preserve"> HYPERLINK "</w:instrText>
+      </w:r>
+      <w:r>
+        <w:instrText>https://pad.carpentries.org/fair-4-leaders-begins-20YY-MM-DD</w:instrText>
+      </w:r>
+      <w:r>
+        <w:instrText xml:space="preserve">" </w:instrText>
+      </w:r>
+      <w:r>
+        <w:fldChar w:fldCharType="separate"/>
+      </w:r>
+      <w:r>
+        <w:rPr>
+          <w:rStyle w:val="Hyperlink"/>
+        </w:rPr>
+        <w:t>https://pad.carpentries.org/fair-4-leaders-begins-20YY-MM-DD</w:t>
+      </w:r>
+      <w:r>
+        <w:fldChar w:fldCharType="end"/>
+      </w:r>
+      <w:r>
+        <w:t xml:space="preserve"> </w:t>
+      </w:r>
+    </w:p>
+    <w:p>
+      <w:pPr>
+        <w:pStyle w:val="Heading1"/>
+      </w:pPr>
+      <w:r>
         <w:t>List of attendees</w:t>
       </w:r>
     </w:p>
@@ -167,6 +207,7 @@
     <w:p/>
     <w:p>
       <w:r>
+        <w:lastRenderedPageBreak/>
         <w:t xml:space="preserve"> </w:t>
       </w:r>
       <w:r>
@@ -181,7 +222,6 @@
     <w:p/>
     <w:p>
       <w:r>
-        <w:lastRenderedPageBreak/>
         <w:t xml:space="preserve">We all: </w:t>
       </w:r>
     </w:p>
@@ -474,6 +514,7 @@
     </w:p>
     <w:p>
       <w:r>
+        <w:lastRenderedPageBreak/>
         <w:t>-</w:t>
       </w:r>
     </w:p>
@@ -748,6 +789,7 @@
           <w:sz w:val="23"/>
           <w:szCs w:val="23"/>
         </w:rPr>
+        <w:lastRenderedPageBreak/>
         <w:t>-----------------------------------------------------------------------------------------------------------</w:t>
       </w:r>
     </w:p>
@@ -756,7 +798,6 @@
         <w:pStyle w:val="Heading2"/>
       </w:pPr>
       <w:r>
-        <w:lastRenderedPageBreak/>
         <w:t xml:space="preserve">Exercise </w:t>
       </w:r>
       <w:r>
@@ -1171,7 +1212,17 @@
           <w:szCs w:val="23"/>
           <w:lang w:val="en-US" w:eastAsia="zh-CN" w:bidi="hi-IN"/>
         </w:rPr>
-        <w:t xml:space="preserve"> (‘</w:t>
+        <w:t xml:space="preserve"> </w:t>
+      </w:r>
+      <w:r>
+        <w:rPr>
+          <w:rFonts w:eastAsia="DejaVu Sans" w:cstheme="minorHAnsi"/>
+          <w:sz w:val="23"/>
+          <w:szCs w:val="23"/>
+          <w:lang w:val="en-US" w:eastAsia="zh-CN" w:bidi="hi-IN"/>
+        </w:rPr>
+        <w:lastRenderedPageBreak/>
+        <w:t>(‘</w:t>
       </w:r>
       <w:r>
         <w:rPr>
@@ -1252,17 +1303,7 @@
           <w:szCs w:val="23"/>
           <w:lang w:val="en-US" w:eastAsia="zh-CN" w:bidi="hi-IN"/>
         </w:rPr>
-        <w:t xml:space="preserve">lists the publication by Yu et al 2019 </w:t>
-      </w:r>
-      <w:r>
-        <w:rPr>
-          <w:rFonts w:eastAsia="DejaVu Sans" w:cstheme="minorHAnsi"/>
-          <w:sz w:val="23"/>
-          <w:szCs w:val="23"/>
-          <w:lang w:val="en-US" w:eastAsia="zh-CN" w:bidi="hi-IN"/>
-        </w:rPr>
-        <w:lastRenderedPageBreak/>
-        <w:t>(</w:t>
+        <w:t>lists the publication by Yu et al 2019 (</w:t>
       </w:r>
       <w:hyperlink r:id="rId5" w:history="1">
         <w:r>
@@ -2733,10 +2774,7 @@
       </w:r>
     </w:p>
     <w:p/>
-    <w:p>
-      <w:bookmarkStart w:id="0" w:name="_GoBack"/>
-      <w:bookmarkEnd w:id="0"/>
-    </w:p>
+    <w:p/>
     <w:sectPr>
       <w:pgSz w:w="11906" w:h="16838"/>
       <w:pgMar w:top="1440" w:right="1440" w:bottom="1440" w:left="1440" w:header="708" w:footer="708" w:gutter="0"/>

</xml_diff>

<commit_message>
local changes to be reverted after sharepoint
</commit_message>
<xml_diff>
--- a/instructors/fair-4-leaders-part1.docx
+++ b/instructors/fair-4-leaders-part1.docx
@@ -1,10 +1,10 @@
 
 <file path=word/document.xml><?xml version="1.0" encoding="utf-8"?>
-<w:document xmlns:wpc="http://schemas.microsoft.com/office/word/2010/wordprocessingCanvas" xmlns:cx="http://schemas.microsoft.com/office/drawing/2014/chartex" xmlns:cx1="http://schemas.microsoft.com/office/drawing/2015/9/8/chartex" xmlns:mc="http://schemas.openxmlformats.org/markup-compatibility/2006" xmlns:o="urn:schemas-microsoft-com:office:office" xmlns:r="http://schemas.openxmlformats.org/officeDocument/2006/relationships" xmlns:m="http://schemas.openxmlformats.org/officeDocument/2006/math" xmlns:v="urn:schemas-microsoft-com:vml" xmlns:wp14="http://schemas.microsoft.com/office/word/2010/wordprocessingDrawing" xmlns:wp="http://schemas.openxmlformats.org/drawingml/2006/wordprocessingDrawing" xmlns:w10="urn:schemas-microsoft-com:office:word" xmlns:w="http://schemas.openxmlformats.org/wordprocessingml/2006/main" xmlns:w14="http://schemas.microsoft.com/office/word/2010/wordml" xmlns:w15="http://schemas.microsoft.com/office/word/2012/wordml" xmlns:w16se="http://schemas.microsoft.com/office/word/2015/wordml/symex" xmlns:wpg="http://schemas.microsoft.com/office/word/2010/wordprocessingGroup" xmlns:wpi="http://schemas.microsoft.com/office/word/2010/wordprocessingInk" xmlns:wne="http://schemas.microsoft.com/office/word/2006/wordml" xmlns:wps="http://schemas.microsoft.com/office/word/2010/wordprocessingShape" mc:Ignorable="w14 w15 w16se wp14">
+<w:document xmlns:wpc="http://schemas.microsoft.com/office/word/2010/wordprocessingCanvas" xmlns:cx="http://schemas.microsoft.com/office/drawing/2014/chartex" xmlns:cx1="http://schemas.microsoft.com/office/drawing/2015/9/8/chartex" xmlns:cx2="http://schemas.microsoft.com/office/drawing/2015/10/21/chartex" xmlns:cx3="http://schemas.microsoft.com/office/drawing/2016/5/9/chartex" xmlns:cx4="http://schemas.microsoft.com/office/drawing/2016/5/10/chartex" xmlns:cx5="http://schemas.microsoft.com/office/drawing/2016/5/11/chartex" xmlns:cx6="http://schemas.microsoft.com/office/drawing/2016/5/12/chartex" xmlns:cx7="http://schemas.microsoft.com/office/drawing/2016/5/13/chartex" xmlns:cx8="http://schemas.microsoft.com/office/drawing/2016/5/14/chartex" xmlns:mc="http://schemas.openxmlformats.org/markup-compatibility/2006" xmlns:aink="http://schemas.microsoft.com/office/drawing/2016/ink" xmlns:am3d="http://schemas.microsoft.com/office/drawing/2017/model3d" xmlns:o="urn:schemas-microsoft-com:office:office" xmlns:oel="http://schemas.microsoft.com/office/2019/extlst" xmlns:r="http://schemas.openxmlformats.org/officeDocument/2006/relationships" xmlns:m="http://schemas.openxmlformats.org/officeDocument/2006/math" xmlns:v="urn:schemas-microsoft-com:vml" xmlns:wp14="http://schemas.microsoft.com/office/word/2010/wordprocessingDrawing" xmlns:wp="http://schemas.openxmlformats.org/drawingml/2006/wordprocessingDrawing" xmlns:w10="urn:schemas-microsoft-com:office:word" xmlns:w="http://schemas.openxmlformats.org/wordprocessingml/2006/main" xmlns:w14="http://schemas.microsoft.com/office/word/2010/wordml" xmlns:w15="http://schemas.microsoft.com/office/word/2012/wordml" xmlns:w16cex="http://schemas.microsoft.com/office/word/2018/wordml/cex" xmlns:w16cid="http://schemas.microsoft.com/office/word/2016/wordml/cid" xmlns:w16="http://schemas.microsoft.com/office/word/2018/wordml" xmlns:w16sdtdh="http://schemas.microsoft.com/office/word/2020/wordml/sdtdatahash" xmlns:w16se="http://schemas.microsoft.com/office/word/2015/wordml/symex" xmlns:wpg="http://schemas.microsoft.com/office/word/2010/wordprocessingGroup" xmlns:wpi="http://schemas.microsoft.com/office/word/2010/wordprocessingInk" xmlns:wne="http://schemas.microsoft.com/office/word/2006/wordml" xmlns:wps="http://schemas.microsoft.com/office/word/2010/wordprocessingShape" mc:Ignorable="w14 w15 w16se w16cid w16 w16cex w16sdtdh wp14">
   <w:body>
     <w:p>
       <w:pPr>
-        <w:pStyle w:val="Heading1"/>
+        <w:pStyle w:val="Nagwek1"/>
       </w:pPr>
       <w:r>
         <w:t xml:space="preserve">Paste this content into the </w:t>
@@ -23,9 +23,21 @@
       <w:hyperlink r:id="rId5" w:history="1">
         <w:r>
           <w:rPr>
-            <w:rStyle w:val="Hyperlink"/>
+            <w:rStyle w:val="Hipercze"/>
           </w:rPr>
-          <w:t>https://pad.carpentries.org/fair-4-leaders-begins-20YY-MM-DD</w:t>
+          <w:t>https://pad.carpentries.org/fair-4-leaders-</w:t>
+        </w:r>
+        <w:r>
+          <w:rPr>
+            <w:rStyle w:val="Hipercze"/>
+          </w:rPr>
+          <w:t xml:space="preserve"> </w:t>
+        </w:r>
+        <w:r>
+          <w:rPr>
+            <w:rStyle w:val="Hipercze"/>
+          </w:rPr>
+          <w:t>20YY-MM-DD</w:t>
         </w:r>
       </w:hyperlink>
       <w:r>
@@ -34,7 +46,7 @@
     </w:p>
     <w:p>
       <w:pPr>
-        <w:pStyle w:val="Heading1"/>
+        <w:pStyle w:val="Nagwek1"/>
       </w:pPr>
       <w:r>
         <w:t>List of attendees</w:t>
@@ -73,7 +85,7 @@
     <w:p/>
     <w:p>
       <w:pPr>
-        <w:pStyle w:val="Heading1"/>
+        <w:pStyle w:val="Nagwek1"/>
       </w:pPr>
       <w:r>
         <w:t>Episode 1. Why are we here? Why should you know it?</w:t>
@@ -82,7 +94,7 @@
     <w:p/>
     <w:p>
       <w:pPr>
-        <w:pStyle w:val="Heading2"/>
+        <w:pStyle w:val="Nagwek2"/>
       </w:pPr>
       <w:r>
         <w:t>Exercise 1.</w:t>
@@ -244,7 +256,7 @@
     </w:p>
     <w:p>
       <w:pPr>
-        <w:pStyle w:val="Heading2"/>
+        <w:pStyle w:val="Nagwek2"/>
       </w:pPr>
       <w:r>
         <w:t>Exercise 2. You and data sharing</w:t>
@@ -456,7 +468,7 @@
     <w:p/>
     <w:p>
       <w:pPr>
-        <w:pStyle w:val="Heading2"/>
+        <w:pStyle w:val="Nagwek2"/>
       </w:pPr>
       <w:r>
         <w:t xml:space="preserve">Exercise 3. Why we are not doing Open Science </w:t>
@@ -529,7 +541,7 @@
     <w:p/>
     <w:p>
       <w:pPr>
-        <w:pStyle w:val="Heading2"/>
+        <w:pStyle w:val="Nagwek2"/>
       </w:pPr>
       <w:r>
         <w:t xml:space="preserve">Exercise </w:t>
@@ -671,7 +683,7 @@
     </w:p>
     <w:p>
       <w:pPr>
-        <w:pStyle w:val="Heading2"/>
+        <w:pStyle w:val="Nagwek2"/>
       </w:pPr>
       <w:r>
         <w:t xml:space="preserve">Exercise </w:t>
@@ -685,15 +697,7 @@
     </w:p>
     <w:p>
       <w:r>
-        <w:t xml:space="preserve">Write +1 if </w:t>
-      </w:r>
-      <w:proofErr w:type="gramStart"/>
-      <w:r>
-        <w:t>your</w:t>
-      </w:r>
-      <w:proofErr w:type="gramEnd"/>
-      <w:r>
-        <w:t xml:space="preserve"> soon-to-be leaving postdoc:</w:t>
+        <w:t>Write +1 if your soon-to-be leaving postdoc:</w:t>
       </w:r>
     </w:p>
     <w:p>
@@ -788,14 +792,14 @@
     </w:p>
     <w:p>
       <w:pPr>
-        <w:pStyle w:val="Heading2"/>
+        <w:pStyle w:val="Nagwek2"/>
       </w:pPr>
       <w:r>
         <w:t xml:space="preserve">Exercise </w:t>
       </w:r>
       <w:r>
         <w:rPr>
-          <w:rStyle w:val="Heading3Char"/>
+          <w:rStyle w:val="Nagwek3Znak"/>
         </w:rPr>
         <w:t>6</w:t>
       </w:r>
@@ -843,30 +847,84 @@
     <w:p>
       <w:r>
         <w:lastRenderedPageBreak/>
+        <w:t xml:space="preserve">- everything should be recorded in their notebook, </w:t>
+      </w:r>
+      <w:r>
+        <w:t>which you hope is in the office:</w:t>
+      </w:r>
+      <w:r>
+        <w:br/>
+      </w:r>
+      <w:r>
+        <w:t>- (</w:t>
+      </w:r>
+      <w:r>
+        <w:t>But frankly, you have never checked how good their lab notes are</w:t>
+      </w:r>
+      <w:r>
+        <w:t>)</w:t>
+      </w:r>
+      <w:r>
+        <w:t>:</w:t>
+      </w:r>
+    </w:p>
+    <w:p>
+      <w:r>
+        <w:t xml:space="preserve">- everything should be in </w:t>
+      </w:r>
+      <w:r>
+        <w:t xml:space="preserve">the team’s </w:t>
+      </w:r>
+      <w:r>
+        <w:t>Electronic Lab Notebook, and you can quickly check if that is the case:</w:t>
+      </w:r>
+    </w:p>
+    <w:p>
+      <w:r>
+        <w:t>- all data, excel, presentations and paper drafts are in a shared network drive:</w:t>
+      </w:r>
+    </w:p>
+    <w:p>
+      <w:r>
+        <w:t>- some data and documents may only be in the postdoc</w:t>
+      </w:r>
+      <w:r>
+        <w:t>’</w:t>
+      </w:r>
+      <w:r>
+        <w:t>s PC/</w:t>
+      </w:r>
+      <w:r>
+        <w:t>laptop:</w:t>
+      </w:r>
+    </w:p>
+    <w:p>
+      <w:r>
         <w:t xml:space="preserve">- </w:t>
       </w:r>
-      <w:proofErr w:type="gramStart"/>
-      <w:r>
-        <w:t>everything</w:t>
-      </w:r>
-      <w:proofErr w:type="gramEnd"/>
-      <w:r>
-        <w:t xml:space="preserve"> should be recorded in their notebook, </w:t>
-      </w:r>
-      <w:r>
-        <w:t>which you hope is in the office:</w:t>
-      </w:r>
-      <w:r>
-        <w:br/>
-      </w:r>
-      <w:r>
-        <w:t>- (</w:t>
-      </w:r>
-      <w:r>
-        <w:t>But frankly, you have never checked how good their lab notes are</w:t>
-      </w:r>
-      <w:r>
-        <w:t>)</w:t>
+      <w:r>
+        <w:t xml:space="preserve">every now and then, </w:t>
+      </w:r>
+      <w:r>
+        <w:t>you check people</w:t>
+      </w:r>
+      <w:r>
+        <w:t>’</w:t>
+      </w:r>
+      <w:r>
+        <w:t xml:space="preserve">s data and notes, so you are fairly confident </w:t>
+      </w:r>
+      <w:r>
+        <w:t xml:space="preserve">they follow good practices and </w:t>
+      </w:r>
+      <w:r>
+        <w:t xml:space="preserve">you </w:t>
+      </w:r>
+      <w:r>
+        <w:t xml:space="preserve">know where you </w:t>
+      </w:r>
+      <w:r>
+        <w:t>can find what is needed</w:t>
       </w:r>
       <w:r>
         <w:t>:</w:t>
@@ -874,85 +932,85 @@
     </w:p>
     <w:p>
       <w:r>
-        <w:t xml:space="preserve">- </w:t>
-      </w:r>
-      <w:proofErr w:type="gramStart"/>
-      <w:r>
-        <w:t>everything</w:t>
-      </w:r>
-      <w:proofErr w:type="gramEnd"/>
-      <w:r>
-        <w:t xml:space="preserve"> should be in </w:t>
-      </w:r>
-      <w:r>
-        <w:t xml:space="preserve">the team’s </w:t>
-      </w:r>
-      <w:r>
-        <w:t>Electronic Lab Notebook, and you can quickly check if that is the case:</w:t>
-      </w:r>
-    </w:p>
-    <w:p>
-      <w:r>
-        <w:t xml:space="preserve">- </w:t>
-      </w:r>
-      <w:proofErr w:type="gramStart"/>
-      <w:r>
-        <w:t>all</w:t>
-      </w:r>
-      <w:proofErr w:type="gramEnd"/>
-      <w:r>
-        <w:t xml:space="preserve"> data, excel, presentations and paper drafts are in a shared network drive:</w:t>
-      </w:r>
-    </w:p>
-    <w:p>
-      <w:r>
-        <w:t xml:space="preserve">- </w:t>
-      </w:r>
-      <w:proofErr w:type="gramStart"/>
-      <w:r>
-        <w:t>some</w:t>
-      </w:r>
-      <w:proofErr w:type="gramEnd"/>
-      <w:r>
-        <w:t xml:space="preserve"> data and documents may only be in the postdoc</w:t>
-      </w:r>
-      <w:r>
-        <w:t>’</w:t>
-      </w:r>
-      <w:r>
-        <w:t>s PC/</w:t>
-      </w:r>
-      <w:r>
-        <w:t>laptop:</w:t>
-      </w:r>
-    </w:p>
-    <w:p>
-      <w:r>
-        <w:t xml:space="preserve">- </w:t>
-      </w:r>
-      <w:r>
-        <w:t xml:space="preserve">every now and then, </w:t>
-      </w:r>
-      <w:r>
-        <w:t>you check people</w:t>
-      </w:r>
-      <w:r>
-        <w:t>’</w:t>
-      </w:r>
-      <w:r>
-        <w:t xml:space="preserve">s data and notes, so you are fairly confident </w:t>
-      </w:r>
-      <w:r>
-        <w:t xml:space="preserve">they follow good practices and </w:t>
-      </w:r>
-      <w:r>
-        <w:t xml:space="preserve">you </w:t>
-      </w:r>
-      <w:r>
-        <w:t xml:space="preserve">know where you </w:t>
-      </w:r>
-      <w:r>
-        <w:t>can find what is needed</w:t>
+        <w:t xml:space="preserve">- your group has </w:t>
+      </w:r>
+      <w:r>
+        <w:t xml:space="preserve">a </w:t>
+      </w:r>
+      <w:r>
+        <w:t xml:space="preserve">“data </w:t>
+      </w:r>
+      <w:r>
+        <w:t>management</w:t>
+      </w:r>
+      <w:r>
+        <w:t>”</w:t>
+      </w:r>
+      <w:r>
+        <w:t xml:space="preserve"> policy/plan to which all members are introduced</w:t>
+      </w:r>
+      <w:r>
+        <w:t xml:space="preserve"> as part of their induction</w:t>
+      </w:r>
+      <w:r>
+        <w:t>,</w:t>
+      </w:r>
+      <w:r>
+        <w:t xml:space="preserve"> </w:t>
+      </w:r>
+      <w:r>
+        <w:t>so at least in principle all should be fine:</w:t>
+      </w:r>
+    </w:p>
+    <w:p>
+      <w:r>
+        <w:t>- you</w:t>
+      </w:r>
+      <w:r>
+        <w:t xml:space="preserve"> have</w:t>
+      </w:r>
+      <w:r>
+        <w:t xml:space="preserve"> le</w:t>
+      </w:r>
+      <w:r>
+        <w:t>f</w:t>
+      </w:r>
+      <w:r>
+        <w:t>t it to your group to organi</w:t>
+      </w:r>
+      <w:r>
+        <w:t>s</w:t>
+      </w:r>
+      <w:r>
+        <w:t>e such trivial matters and you</w:t>
+      </w:r>
+      <w:r>
+        <w:t xml:space="preserve"> hope</w:t>
+      </w:r>
+      <w:r>
+        <w:t xml:space="preserve"> they did it well:</w:t>
+      </w:r>
+    </w:p>
+    <w:p>
+      <w:r>
+        <w:t>- your lab manager should know it all:</w:t>
+      </w:r>
+    </w:p>
+    <w:p>
+      <w:r>
+        <w:t>- there wa</w:t>
+      </w:r>
+      <w:r>
+        <w:t>s that</w:t>
+      </w:r>
+      <w:r>
+        <w:t xml:space="preserve"> old postdoc who k</w:t>
+      </w:r>
+      <w:r>
+        <w:t>ept track of things</w:t>
+      </w:r>
+      <w:r>
+        <w:t xml:space="preserve"> but they left last year</w:t>
       </w:r>
       <w:r>
         <w:t>:</w:t>
@@ -960,122 +1018,7 @@
     </w:p>
     <w:p>
       <w:r>
-        <w:t xml:space="preserve">- your group has </w:t>
-      </w:r>
-      <w:r>
-        <w:t xml:space="preserve">a </w:t>
-      </w:r>
-      <w:r>
-        <w:t xml:space="preserve">“data </w:t>
-      </w:r>
-      <w:r>
-        <w:t>management</w:t>
-      </w:r>
-      <w:r>
-        <w:t>”</w:t>
-      </w:r>
-      <w:r>
-        <w:t xml:space="preserve"> policy/plan to which all members are introduced</w:t>
-      </w:r>
-      <w:r>
-        <w:t xml:space="preserve"> as part of their induction</w:t>
-      </w:r>
-      <w:r>
-        <w:t>,</w:t>
-      </w:r>
-      <w:r>
-        <w:t xml:space="preserve"> </w:t>
-      </w:r>
-      <w:r>
-        <w:t>so at least in principle all should be fine:</w:t>
-      </w:r>
-    </w:p>
-    <w:p>
-      <w:r>
-        <w:t xml:space="preserve">- </w:t>
-      </w:r>
-      <w:proofErr w:type="gramStart"/>
-      <w:r>
-        <w:t>you</w:t>
-      </w:r>
-      <w:proofErr w:type="gramEnd"/>
-      <w:r>
-        <w:t xml:space="preserve"> have</w:t>
-      </w:r>
-      <w:r>
-        <w:t xml:space="preserve"> le</w:t>
-      </w:r>
-      <w:r>
-        <w:t>f</w:t>
-      </w:r>
-      <w:r>
-        <w:t>t it to your group to organi</w:t>
-      </w:r>
-      <w:r>
-        <w:t>s</w:t>
-      </w:r>
-      <w:r>
-        <w:t>e such trivial matters and you</w:t>
-      </w:r>
-      <w:r>
-        <w:t xml:space="preserve"> hope</w:t>
-      </w:r>
-      <w:r>
-        <w:t xml:space="preserve"> they did it well:</w:t>
-      </w:r>
-    </w:p>
-    <w:p>
-      <w:r>
-        <w:t xml:space="preserve">- </w:t>
-      </w:r>
-      <w:proofErr w:type="gramStart"/>
-      <w:r>
-        <w:t>your</w:t>
-      </w:r>
-      <w:proofErr w:type="gramEnd"/>
-      <w:r>
-        <w:t xml:space="preserve"> lab manager should know it all:</w:t>
-      </w:r>
-    </w:p>
-    <w:p>
-      <w:r>
-        <w:t xml:space="preserve">- </w:t>
-      </w:r>
-      <w:proofErr w:type="gramStart"/>
-      <w:r>
-        <w:t>there</w:t>
-      </w:r>
-      <w:proofErr w:type="gramEnd"/>
-      <w:r>
-        <w:t xml:space="preserve"> wa</w:t>
-      </w:r>
-      <w:r>
-        <w:t>s that</w:t>
-      </w:r>
-      <w:r>
-        <w:t xml:space="preserve"> old postdoc who k</w:t>
-      </w:r>
-      <w:r>
-        <w:t>ept track of things</w:t>
-      </w:r>
-      <w:r>
-        <w:t xml:space="preserve"> but they left last year</w:t>
-      </w:r>
-      <w:r>
-        <w:t>:</w:t>
-      </w:r>
-    </w:p>
-    <w:p>
-      <w:r>
-        <w:t xml:space="preserve">- </w:t>
-      </w:r>
-      <w:proofErr w:type="gramStart"/>
-      <w:r>
-        <w:t>you</w:t>
-      </w:r>
-      <w:proofErr w:type="gramEnd"/>
-      <w:r>
-        <w:t xml:space="preserve"> are getting nervous:</w:t>
+        <w:t>- you are getting nervous:</w:t>
       </w:r>
     </w:p>
     <w:p/>
@@ -1107,7 +1050,7 @@
     </w:p>
     <w:p>
       <w:pPr>
-        <w:pStyle w:val="Heading2"/>
+        <w:pStyle w:val="Nagwek2"/>
       </w:pPr>
       <w:r>
         <w:t>Feedback: Intro episode</w:t>
@@ -1144,14 +1087,12 @@
       <w:r>
         <w:t xml:space="preserve">How good was this </w:t>
       </w:r>
-      <w:proofErr w:type="gramStart"/>
       <w:r>
         <w:t>lesson</w:t>
       </w:r>
       <w:r>
         <w:t>:</w:t>
       </w:r>
-      <w:proofErr w:type="gramEnd"/>
     </w:p>
     <w:p>
       <w:r>
@@ -1166,13 +1107,8 @@
     </w:p>
     <w:p>
       <w:r>
-        <w:t xml:space="preserve">Was it worth your </w:t>
-      </w:r>
-      <w:proofErr w:type="gramStart"/>
-      <w:r>
-        <w:t>time:</w:t>
-      </w:r>
-      <w:proofErr w:type="gramEnd"/>
+        <w:t>Was it worth your time:</w:t>
+      </w:r>
     </w:p>
     <w:p>
       <w:r>
@@ -1217,12 +1153,13 @@
           <w:sz w:val="23"/>
           <w:szCs w:val="23"/>
         </w:rPr>
+        <w:lastRenderedPageBreak/>
         <w:t>-----------------------------------------------------------------------------------------------------------</w:t>
       </w:r>
     </w:p>
     <w:p>
       <w:pPr>
-        <w:pStyle w:val="Heading1"/>
+        <w:pStyle w:val="Nagwek1"/>
         <w:rPr>
           <w:rFonts w:asciiTheme="minorHAnsi" w:hAnsiTheme="minorHAnsi" w:cstheme="minorHAnsi"/>
           <w:color w:val="auto"/>
@@ -1233,13 +1170,12 @@
           <w:rFonts w:asciiTheme="minorHAnsi" w:hAnsiTheme="minorHAnsi" w:cstheme="minorHAnsi"/>
           <w:color w:val="auto"/>
         </w:rPr>
-        <w:lastRenderedPageBreak/>
         <w:t>Episode 2. Being FAIR</w:t>
       </w:r>
     </w:p>
     <w:p>
       <w:pPr>
-        <w:pStyle w:val="Heading2"/>
+        <w:pStyle w:val="Nagwek2"/>
         <w:rPr>
           <w:rFonts w:asciiTheme="minorHAnsi" w:eastAsia="DejaVu Sans" w:hAnsiTheme="minorHAnsi" w:cstheme="minorHAnsi"/>
           <w:color w:val="auto"/>
@@ -1256,7 +1192,7 @@
     </w:p>
     <w:p>
       <w:pPr>
-        <w:pStyle w:val="Heading2"/>
+        <w:pStyle w:val="Nagwek2"/>
         <w:rPr>
           <w:rFonts w:eastAsia="DejaVu Sans"/>
           <w:lang w:val="en-US" w:eastAsia="zh-CN" w:bidi="hi-IN"/>
@@ -1299,7 +1235,7 @@
     </w:p>
     <w:p>
       <w:pPr>
-        <w:pStyle w:val="Heading2"/>
+        <w:pStyle w:val="Nagwek2"/>
         <w:rPr>
           <w:rFonts w:asciiTheme="minorHAnsi" w:eastAsia="DejaVu Sans" w:hAnsiTheme="minorHAnsi" w:cstheme="minorHAnsi"/>
           <w:color w:val="auto"/>
@@ -1350,7 +1286,7 @@
           <w:szCs w:val="23"/>
           <w:lang w:val="en-US" w:eastAsia="zh-CN" w:bidi="hi-IN"/>
         </w:rPr>
-        <w:t xml:space="preserve">You need to do a western blot of the protein </w:t>
+        <w:t xml:space="preserve">You need to do a western blot of the protein Titin, the largest protein in the body with a molecular weight of 3,800 </w:t>
       </w:r>
       <w:proofErr w:type="spellStart"/>
       <w:r>
@@ -1360,7 +1296,7 @@
           <w:szCs w:val="23"/>
           <w:lang w:val="en-US" w:eastAsia="zh-CN" w:bidi="hi-IN"/>
         </w:rPr>
-        <w:t>Titin</w:t>
+        <w:t>kDa</w:t>
       </w:r>
       <w:proofErr w:type="spellEnd"/>
       <w:r>
@@ -1370,26 +1306,6 @@
           <w:szCs w:val="23"/>
           <w:lang w:val="en-US" w:eastAsia="zh-CN" w:bidi="hi-IN"/>
         </w:rPr>
-        <w:t xml:space="preserve">, the largest protein in the body with a molecular weight of 3,800 </w:t>
-      </w:r>
-      <w:proofErr w:type="spellStart"/>
-      <w:r>
-        <w:rPr>
-          <w:rFonts w:eastAsia="DejaVu Sans" w:cstheme="minorHAnsi"/>
-          <w:sz w:val="23"/>
-          <w:szCs w:val="23"/>
-          <w:lang w:val="en-US" w:eastAsia="zh-CN" w:bidi="hi-IN"/>
-        </w:rPr>
-        <w:t>kDa</w:t>
-      </w:r>
-      <w:proofErr w:type="spellEnd"/>
-      <w:r>
-        <w:rPr>
-          <w:rFonts w:eastAsia="DejaVu Sans" w:cstheme="minorHAnsi"/>
-          <w:sz w:val="23"/>
-          <w:szCs w:val="23"/>
-          <w:lang w:val="en-US" w:eastAsia="zh-CN" w:bidi="hi-IN"/>
-        </w:rPr>
         <w:t>. You found a</w:t>
       </w:r>
       <w:r>
@@ -1399,27 +1315,7 @@
           <w:szCs w:val="23"/>
           <w:lang w:val="en-US" w:eastAsia="zh-CN" w:bidi="hi-IN"/>
         </w:rPr>
-        <w:t xml:space="preserve"> </w:t>
-      </w:r>
-      <w:proofErr w:type="spellStart"/>
-      <w:r>
-        <w:rPr>
-          <w:rFonts w:eastAsia="DejaVu Sans" w:cstheme="minorHAnsi"/>
-          <w:sz w:val="23"/>
-          <w:szCs w:val="23"/>
-          <w:lang w:val="en-US" w:eastAsia="zh-CN" w:bidi="hi-IN"/>
-        </w:rPr>
-        <w:t>Titin</w:t>
-      </w:r>
-      <w:proofErr w:type="spellEnd"/>
-      <w:r>
-        <w:rPr>
-          <w:rFonts w:eastAsia="DejaVu Sans" w:cstheme="minorHAnsi"/>
-          <w:sz w:val="23"/>
-          <w:szCs w:val="23"/>
-          <w:lang w:val="en-US" w:eastAsia="zh-CN" w:bidi="hi-IN"/>
-        </w:rPr>
-        <w:t>-specific</w:t>
+        <w:t xml:space="preserve"> Titin-specific</w:t>
       </w:r>
       <w:r>
         <w:rPr>
@@ -1749,7 +1645,7 @@
     </w:p>
     <w:p>
       <w:pPr>
-        <w:pStyle w:val="Heading2"/>
+        <w:pStyle w:val="Nagwek2"/>
         <w:rPr>
           <w:rFonts w:asciiTheme="minorHAnsi" w:eastAsia="DejaVu Sans" w:hAnsiTheme="minorHAnsi" w:cstheme="minorHAnsi"/>
           <w:color w:val="auto"/>
@@ -1759,7 +1655,7 @@
     </w:p>
     <w:p>
       <w:pPr>
-        <w:pStyle w:val="Heading2"/>
+        <w:pStyle w:val="Nagwek2"/>
         <w:rPr>
           <w:rFonts w:asciiTheme="minorHAnsi" w:eastAsia="DejaVu Sans" w:hAnsiTheme="minorHAnsi" w:cstheme="minorHAnsi"/>
           <w:color w:val="auto"/>
@@ -1810,27 +1706,7 @@
           <w:szCs w:val="23"/>
           <w:lang w:val="en-US" w:eastAsia="zh-CN" w:bidi="hi-IN"/>
         </w:rPr>
-        <w:t xml:space="preserve">The </w:t>
-      </w:r>
-      <w:proofErr w:type="spellStart"/>
-      <w:r>
-        <w:rPr>
-          <w:rFonts w:eastAsia="DejaVu Sans" w:cstheme="minorHAnsi"/>
-          <w:sz w:val="23"/>
-          <w:szCs w:val="23"/>
-          <w:lang w:val="en-US" w:eastAsia="zh-CN" w:bidi="hi-IN"/>
-        </w:rPr>
-        <w:t>Ikram</w:t>
-      </w:r>
-      <w:proofErr w:type="spellEnd"/>
-      <w:r>
-        <w:rPr>
-          <w:rFonts w:eastAsia="DejaVu Sans" w:cstheme="minorHAnsi"/>
-          <w:sz w:val="23"/>
-          <w:szCs w:val="23"/>
-          <w:lang w:val="en-US" w:eastAsia="zh-CN" w:bidi="hi-IN"/>
-        </w:rPr>
-        <w:t xml:space="preserve"> 2014 (</w:t>
+        <w:t>The Ikram 2014 (</w:t>
       </w:r>
       <w:hyperlink r:id="rId7" w:history="1">
         <w:r>
@@ -1979,7 +1855,7 @@
       <w:hyperlink r:id="rId8" w:anchor="supplementary-data" w:history="1">
         <w:r>
           <w:rPr>
-            <w:rStyle w:val="Hyperlink"/>
+            <w:rStyle w:val="Hipercze"/>
             <w:rFonts w:cstheme="minorHAnsi"/>
             <w:color w:val="auto"/>
           </w:rPr>
@@ -2069,7 +1945,7 @@
     </w:p>
     <w:p>
       <w:pPr>
-        <w:pStyle w:val="ListParagraph"/>
+        <w:pStyle w:val="Akapitzlist"/>
         <w:numPr>
           <w:ilvl w:val="0"/>
           <w:numId w:val="21"/>
@@ -2128,7 +2004,7 @@
     </w:p>
     <w:p>
       <w:pPr>
-        <w:pStyle w:val="Heading2"/>
+        <w:pStyle w:val="Nagwek2"/>
       </w:pPr>
       <w:r>
         <w:t>FAIR example</w:t>
@@ -2144,7 +2020,7 @@
       <w:hyperlink r:id="rId9" w:history="1">
         <w:r>
           <w:rPr>
-            <w:rStyle w:val="Hyperlink"/>
+            <w:rStyle w:val="Hipercze"/>
             <w:rFonts w:cstheme="minorHAnsi"/>
           </w:rPr>
           <w:t>https://doi.org/10.5281/zenodo.6339631</w:t>
@@ -2161,6 +2037,7 @@
         <w:rPr>
           <w:rFonts w:cstheme="minorHAnsi"/>
         </w:rPr>
+        <w:lastRenderedPageBreak/>
         <w:t>----------------------------------------------------------------------------------------------------------------</w:t>
       </w:r>
     </w:p>
@@ -2192,7 +2069,7 @@
     </w:p>
     <w:p>
       <w:pPr>
-        <w:pStyle w:val="Heading2"/>
+        <w:pStyle w:val="Nagwek2"/>
         <w:rPr>
           <w:rFonts w:eastAsia="DejaVu Sans"/>
           <w:sz w:val="23"/>
@@ -2956,7 +2833,7 @@
     </w:p>
     <w:p>
       <w:pPr>
-        <w:pStyle w:val="Heading2"/>
+        <w:pStyle w:val="Nagwek2"/>
         <w:rPr>
           <w:rFonts w:asciiTheme="minorHAnsi" w:eastAsia="DejaVu Sans" w:hAnsiTheme="minorHAnsi" w:cstheme="minorHAnsi"/>
           <w:color w:val="auto"/>
@@ -3271,6 +3148,7 @@
           <w:szCs w:val="23"/>
           <w:lang w:val="en-US" w:eastAsia="zh-CN" w:bidi="hi-IN"/>
         </w:rPr>
+        <w:lastRenderedPageBreak/>
         <w:t>A DOI of a dataset helps in getting credit. </w:t>
       </w:r>
     </w:p>
@@ -3297,7 +3175,6 @@
           <w:szCs w:val="23"/>
           <w:lang w:val="en-US" w:eastAsia="zh-CN" w:bidi="hi-IN"/>
         </w:rPr>
-        <w:lastRenderedPageBreak/>
         <w:t>FAIR data are peer reviewed. </w:t>
       </w:r>
     </w:p>
@@ -3449,7 +3326,6 @@
           <w:szCs w:val="23"/>
         </w:rPr>
       </w:pPr>
-      <w:bookmarkStart w:id="0" w:name="_GoBack"/>
       <w:r>
         <w:rPr>
           <w:rFonts w:ascii="Open Sans" w:hAnsi="Open Sans" w:cs="Open Sans"/>
@@ -3462,7 +3338,7 @@
     </w:p>
     <w:p>
       <w:pPr>
-        <w:pStyle w:val="Heading2"/>
+        <w:pStyle w:val="Nagwek2"/>
       </w:pPr>
       <w:r>
         <w:t>Feedback: FAIR episode</w:t>
@@ -3499,14 +3375,12 @@
       <w:r>
         <w:t xml:space="preserve">How good was this </w:t>
       </w:r>
-      <w:proofErr w:type="gramStart"/>
       <w:r>
         <w:t>lesson</w:t>
       </w:r>
       <w:r>
         <w:t>:</w:t>
       </w:r>
-      <w:proofErr w:type="gramEnd"/>
     </w:p>
     <w:p>
       <w:r>
@@ -3521,24 +3395,18 @@
     </w:p>
     <w:p>
       <w:r>
-        <w:t xml:space="preserve">Was it worth your </w:t>
-      </w:r>
-      <w:proofErr w:type="gramStart"/>
-      <w:r>
-        <w:t>time:</w:t>
-      </w:r>
-      <w:proofErr w:type="gramEnd"/>
+        <w:t>Was it worth your time:</w:t>
+      </w:r>
     </w:p>
     <w:p>
       <w:r>
         <w:t>-</w:t>
       </w:r>
     </w:p>
-    <w:bookmarkEnd w:id="0"/>
     <w:p/>
     <w:p>
       <w:pPr>
-        <w:pStyle w:val="Heading2"/>
+        <w:pStyle w:val="Nagwek2"/>
       </w:pPr>
       <w:r>
         <w:t>Feedback: Open Science and FAIR</w:t>
@@ -3547,52 +3415,39 @@
     <w:p/>
     <w:p>
       <w:r>
-        <w:t>1.      How do you feel about the presented topics after this session (type +1 next to the statement that best describes your feeling)</w:t>
-      </w:r>
-      <w:proofErr w:type="gramStart"/>
+        <w:t xml:space="preserve">1.      How do you feel about the presented topics after this session (type +1 next to the statement that best describes your feeling): </w:t>
+      </w:r>
+    </w:p>
+    <w:p>
+      <w:r>
+        <w:t>•       I am more confused:</w:t>
+      </w:r>
+    </w:p>
+    <w:p>
+      <w:r>
+        <w:t>•       I have a better understanding of them now:</w:t>
+      </w:r>
+    </w:p>
+    <w:p>
+      <w:r>
+        <w:t>•       My knowledge has not changed much:</w:t>
+      </w:r>
+    </w:p>
+    <w:p>
+      <w:r>
+        <w:t xml:space="preserve"> </w:t>
+      </w:r>
+    </w:p>
+    <w:p>
+      <w:r>
+        <w:t>2.      How was the pace of the lesson</w:t>
+      </w:r>
+      <w:r>
+        <w:t>s</w:t>
+      </w:r>
       <w:r>
         <w:t>:</w:t>
       </w:r>
-      <w:proofErr w:type="gramEnd"/>
-      <w:r>
-        <w:t xml:space="preserve"> </w:t>
-      </w:r>
-    </w:p>
-    <w:p>
-      <w:r>
-        <w:t>•       I am more confused:</w:t>
-      </w:r>
-    </w:p>
-    <w:p>
-      <w:r>
-        <w:t>•       I have a better understanding of them now:</w:t>
-      </w:r>
-    </w:p>
-    <w:p>
-      <w:r>
-        <w:t>•       My knowledge has not changed much:</w:t>
-      </w:r>
-    </w:p>
-    <w:p>
-      <w:r>
-        <w:t xml:space="preserve"> </w:t>
-      </w:r>
-    </w:p>
-    <w:p>
-      <w:r>
-        <w:t xml:space="preserve">2.      How was the pace of the </w:t>
-      </w:r>
-      <w:proofErr w:type="gramStart"/>
-      <w:r>
-        <w:t>lesson</w:t>
-      </w:r>
-      <w:r>
-        <w:t>s</w:t>
-      </w:r>
-      <w:r>
-        <w:t>:</w:t>
-      </w:r>
-      <w:proofErr w:type="gramEnd"/>
     </w:p>
     <w:p>
       <w:r>
@@ -3633,13 +3488,8 @@
     <w:p/>
     <w:p>
       <w:r>
-        <w:t xml:space="preserve">4. What could be </w:t>
-      </w:r>
-      <w:proofErr w:type="gramStart"/>
-      <w:r>
-        <w:t>improved:</w:t>
-      </w:r>
-      <w:proofErr w:type="gramEnd"/>
+        <w:t>4. What could be improved:</w:t>
+      </w:r>
     </w:p>
     <w:p>
       <w:r>
@@ -3654,13 +3504,8 @@
     <w:p/>
     <w:p>
       <w:r>
-        <w:t xml:space="preserve">5. What did you </w:t>
-      </w:r>
-      <w:proofErr w:type="gramStart"/>
-      <w:r>
-        <w:t>like:</w:t>
-      </w:r>
-      <w:proofErr w:type="gramEnd"/>
+        <w:t>5. What did you like:</w:t>
+      </w:r>
     </w:p>
     <w:p>
       <w:r>
@@ -3688,7 +3533,7 @@
 </file>
 
 <file path=word/numbering.xml><?xml version="1.0" encoding="utf-8"?>
-<w:numbering xmlns:wpc="http://schemas.microsoft.com/office/word/2010/wordprocessingCanvas" xmlns:cx="http://schemas.microsoft.com/office/drawing/2014/chartex" xmlns:cx1="http://schemas.microsoft.com/office/drawing/2015/9/8/chartex" xmlns:mc="http://schemas.openxmlformats.org/markup-compatibility/2006" xmlns:o="urn:schemas-microsoft-com:office:office" xmlns:r="http://schemas.openxmlformats.org/officeDocument/2006/relationships" xmlns:m="http://schemas.openxmlformats.org/officeDocument/2006/math" xmlns:v="urn:schemas-microsoft-com:vml" xmlns:wp14="http://schemas.microsoft.com/office/word/2010/wordprocessingDrawing" xmlns:wp="http://schemas.openxmlformats.org/drawingml/2006/wordprocessingDrawing" xmlns:w10="urn:schemas-microsoft-com:office:word" xmlns:w="http://schemas.openxmlformats.org/wordprocessingml/2006/main" xmlns:w14="http://schemas.microsoft.com/office/word/2010/wordml" xmlns:w15="http://schemas.microsoft.com/office/word/2012/wordml" xmlns:w16se="http://schemas.microsoft.com/office/word/2015/wordml/symex" xmlns:wpg="http://schemas.microsoft.com/office/word/2010/wordprocessingGroup" xmlns:wpi="http://schemas.microsoft.com/office/word/2010/wordprocessingInk" xmlns:wne="http://schemas.microsoft.com/office/word/2006/wordml" xmlns:wps="http://schemas.microsoft.com/office/word/2010/wordprocessingShape" mc:Ignorable="w14 w15 w16se wp14">
+<w:numbering xmlns:wpc="http://schemas.microsoft.com/office/word/2010/wordprocessingCanvas" xmlns:cx="http://schemas.microsoft.com/office/drawing/2014/chartex" xmlns:cx1="http://schemas.microsoft.com/office/drawing/2015/9/8/chartex" xmlns:cx2="http://schemas.microsoft.com/office/drawing/2015/10/21/chartex" xmlns:cx3="http://schemas.microsoft.com/office/drawing/2016/5/9/chartex" xmlns:cx4="http://schemas.microsoft.com/office/drawing/2016/5/10/chartex" xmlns:cx5="http://schemas.microsoft.com/office/drawing/2016/5/11/chartex" xmlns:cx6="http://schemas.microsoft.com/office/drawing/2016/5/12/chartex" xmlns:cx7="http://schemas.microsoft.com/office/drawing/2016/5/13/chartex" xmlns:cx8="http://schemas.microsoft.com/office/drawing/2016/5/14/chartex" xmlns:mc="http://schemas.openxmlformats.org/markup-compatibility/2006" xmlns:aink="http://schemas.microsoft.com/office/drawing/2016/ink" xmlns:am3d="http://schemas.microsoft.com/office/drawing/2017/model3d" xmlns:o="urn:schemas-microsoft-com:office:office" xmlns:oel="http://schemas.microsoft.com/office/2019/extlst" xmlns:r="http://schemas.openxmlformats.org/officeDocument/2006/relationships" xmlns:m="http://schemas.openxmlformats.org/officeDocument/2006/math" xmlns:v="urn:schemas-microsoft-com:vml" xmlns:wp14="http://schemas.microsoft.com/office/word/2010/wordprocessingDrawing" xmlns:wp="http://schemas.openxmlformats.org/drawingml/2006/wordprocessingDrawing" xmlns:w10="urn:schemas-microsoft-com:office:word" xmlns:w="http://schemas.openxmlformats.org/wordprocessingml/2006/main" xmlns:w14="http://schemas.microsoft.com/office/word/2010/wordml" xmlns:w15="http://schemas.microsoft.com/office/word/2012/wordml" xmlns:w16cex="http://schemas.microsoft.com/office/word/2018/wordml/cex" xmlns:w16cid="http://schemas.microsoft.com/office/word/2016/wordml/cid" xmlns:w16="http://schemas.microsoft.com/office/word/2018/wordml" xmlns:w16sdtdh="http://schemas.microsoft.com/office/word/2020/wordml/sdtdatahash" xmlns:w16se="http://schemas.microsoft.com/office/word/2015/wordml/symex" xmlns:wpg="http://schemas.microsoft.com/office/word/2010/wordprocessingGroup" xmlns:wpi="http://schemas.microsoft.com/office/word/2010/wordprocessingInk" xmlns:wne="http://schemas.microsoft.com/office/word/2006/wordml" xmlns:wps="http://schemas.microsoft.com/office/word/2010/wordprocessingShape" mc:Ignorable="w14 w15 w16se w16cid w16 w16cex w16sdtdh wp14">
   <w:abstractNum w:abstractNumId="0" w15:restartNumberingAfterBreak="0">
     <w:nsid w:val="0941406B"/>
     <w:multiLevelType w:val="multilevel"/>
@@ -6783,77 +6628,77 @@
       </w:rPr>
     </w:lvl>
   </w:abstractNum>
-  <w:num w:numId="1">
+  <w:num w:numId="1" w16cid:durableId="328338931">
     <w:abstractNumId w:val="4"/>
   </w:num>
-  <w:num w:numId="2">
+  <w:num w:numId="2" w16cid:durableId="1206135339">
     <w:abstractNumId w:val="13"/>
   </w:num>
-  <w:num w:numId="3">
+  <w:num w:numId="3" w16cid:durableId="382750756">
     <w:abstractNumId w:val="17"/>
   </w:num>
-  <w:num w:numId="4">
+  <w:num w:numId="4" w16cid:durableId="1992784090">
     <w:abstractNumId w:val="7"/>
   </w:num>
-  <w:num w:numId="5">
+  <w:num w:numId="5" w16cid:durableId="1702628060">
     <w:abstractNumId w:val="5"/>
   </w:num>
-  <w:num w:numId="6">
+  <w:num w:numId="6" w16cid:durableId="622539786">
     <w:abstractNumId w:val="19"/>
   </w:num>
-  <w:num w:numId="7">
+  <w:num w:numId="7" w16cid:durableId="2074960724">
     <w:abstractNumId w:val="20"/>
   </w:num>
-  <w:num w:numId="8">
+  <w:num w:numId="8" w16cid:durableId="580914937">
     <w:abstractNumId w:val="6"/>
   </w:num>
-  <w:num w:numId="9">
+  <w:num w:numId="9" w16cid:durableId="142042707">
     <w:abstractNumId w:val="2"/>
   </w:num>
-  <w:num w:numId="10">
+  <w:num w:numId="10" w16cid:durableId="1012607795">
     <w:abstractNumId w:val="3"/>
   </w:num>
-  <w:num w:numId="11">
+  <w:num w:numId="11" w16cid:durableId="507642519">
     <w:abstractNumId w:val="14"/>
   </w:num>
-  <w:num w:numId="12">
+  <w:num w:numId="12" w16cid:durableId="808933537">
     <w:abstractNumId w:val="10"/>
   </w:num>
-  <w:num w:numId="13">
+  <w:num w:numId="13" w16cid:durableId="1273049378">
     <w:abstractNumId w:val="8"/>
   </w:num>
-  <w:num w:numId="14">
+  <w:num w:numId="14" w16cid:durableId="2009749844">
     <w:abstractNumId w:val="21"/>
   </w:num>
-  <w:num w:numId="15">
+  <w:num w:numId="15" w16cid:durableId="1130707760">
     <w:abstractNumId w:val="9"/>
   </w:num>
-  <w:num w:numId="16">
+  <w:num w:numId="16" w16cid:durableId="723678952">
     <w:abstractNumId w:val="16"/>
   </w:num>
-  <w:num w:numId="17">
+  <w:num w:numId="17" w16cid:durableId="2044552436">
     <w:abstractNumId w:val="0"/>
   </w:num>
-  <w:num w:numId="18">
+  <w:num w:numId="18" w16cid:durableId="23600714">
     <w:abstractNumId w:val="11"/>
   </w:num>
-  <w:num w:numId="19">
+  <w:num w:numId="19" w16cid:durableId="303896322">
     <w:abstractNumId w:val="1"/>
   </w:num>
-  <w:num w:numId="20">
+  <w:num w:numId="20" w16cid:durableId="967586287">
     <w:abstractNumId w:val="12"/>
   </w:num>
-  <w:num w:numId="21">
+  <w:num w:numId="21" w16cid:durableId="326517821">
     <w:abstractNumId w:val="15"/>
   </w:num>
-  <w:num w:numId="22">
+  <w:num w:numId="22" w16cid:durableId="975644450">
     <w:abstractNumId w:val="18"/>
   </w:num>
 </w:numbering>
 </file>
 
 <file path=word/styles.xml><?xml version="1.0" encoding="utf-8"?>
-<w:styles xmlns:mc="http://schemas.openxmlformats.org/markup-compatibility/2006" xmlns:r="http://schemas.openxmlformats.org/officeDocument/2006/relationships" xmlns:w="http://schemas.openxmlformats.org/wordprocessingml/2006/main" xmlns:w14="http://schemas.microsoft.com/office/word/2010/wordml" xmlns:w15="http://schemas.microsoft.com/office/word/2012/wordml" xmlns:w16se="http://schemas.microsoft.com/office/word/2015/wordml/symex" mc:Ignorable="w14 w15 w16se">
+<w:styles xmlns:mc="http://schemas.openxmlformats.org/markup-compatibility/2006" xmlns:r="http://schemas.openxmlformats.org/officeDocument/2006/relationships" xmlns:w="http://schemas.openxmlformats.org/wordprocessingml/2006/main" xmlns:w14="http://schemas.microsoft.com/office/word/2010/wordml" xmlns:w15="http://schemas.microsoft.com/office/word/2012/wordml" xmlns:w16cex="http://schemas.microsoft.com/office/word/2018/wordml/cex" xmlns:w16cid="http://schemas.microsoft.com/office/word/2016/wordml/cid" xmlns:w16="http://schemas.microsoft.com/office/word/2018/wordml" xmlns:w16sdtdh="http://schemas.microsoft.com/office/word/2020/wordml/sdtdatahash" xmlns:w16se="http://schemas.microsoft.com/office/word/2015/wordml/symex" mc:Ignorable="w14 w15 w16se w16cid w16 w16cex w16sdtdh">
   <w:docDefaults>
     <w:rPrDefault>
       <w:rPr>
@@ -6869,7 +6714,7 @@
       </w:pPr>
     </w:pPrDefault>
   </w:docDefaults>
-  <w:latentStyles w:defLockedState="0" w:defUIPriority="99" w:defSemiHidden="0" w:defUnhideWhenUsed="0" w:defQFormat="0" w:count="371">
+  <w:latentStyles w:defLockedState="0" w:defUIPriority="99" w:defSemiHidden="0" w:defUnhideWhenUsed="0" w:defQFormat="0" w:count="376">
     <w:lsdException w:name="Normal" w:uiPriority="0" w:qFormat="1"/>
     <w:lsdException w:name="heading 1" w:uiPriority="9" w:qFormat="1"/>
     <w:lsdException w:name="heading 2" w:semiHidden="1" w:uiPriority="9" w:unhideWhenUsed="1" w:qFormat="1"/>
@@ -6975,7 +6820,6 @@
     <w:lsdException w:name="HTML Sample" w:semiHidden="1" w:unhideWhenUsed="1"/>
     <w:lsdException w:name="HTML Typewriter" w:semiHidden="1" w:unhideWhenUsed="1"/>
     <w:lsdException w:name="HTML Variable" w:semiHidden="1" w:unhideWhenUsed="1"/>
-    <w:lsdException w:name="Normal Table" w:semiHidden="1" w:unhideWhenUsed="1"/>
     <w:lsdException w:name="annotation subject" w:semiHidden="1" w:unhideWhenUsed="1"/>
     <w:lsdException w:name="No List" w:semiHidden="1" w:unhideWhenUsed="1"/>
     <w:lsdException w:name="Outline List 1" w:semiHidden="1" w:unhideWhenUsed="1"/>
@@ -7018,11 +6862,8 @@
     <w:lsdException w:name="Table Contemporary" w:semiHidden="1" w:unhideWhenUsed="1"/>
     <w:lsdException w:name="Table Elegant" w:semiHidden="1" w:unhideWhenUsed="1"/>
     <w:lsdException w:name="Table Professional" w:semiHidden="1" w:unhideWhenUsed="1"/>
-    <w:lsdException w:name="Table Subtle 1" w:semiHidden="1" w:unhideWhenUsed="1"/>
     <w:lsdException w:name="Table Subtle 2" w:semiHidden="1" w:unhideWhenUsed="1"/>
     <w:lsdException w:name="Table Web 1" w:semiHidden="1" w:unhideWhenUsed="1"/>
-    <w:lsdException w:name="Table Web 2" w:semiHidden="1" w:unhideWhenUsed="1"/>
-    <w:lsdException w:name="Table Web 3" w:semiHidden="1" w:unhideWhenUsed="1"/>
     <w:lsdException w:name="Balloon Text" w:semiHidden="1" w:unhideWhenUsed="1"/>
     <w:lsdException w:name="Table Grid" w:uiPriority="39"/>
     <w:lsdException w:name="Table Theme" w:semiHidden="1" w:unhideWhenUsed="1"/>
@@ -7241,16 +7082,21 @@
     <w:lsdException w:name="List Table 5 Dark Accent 6" w:uiPriority="50"/>
     <w:lsdException w:name="List Table 6 Colorful Accent 6" w:uiPriority="51"/>
     <w:lsdException w:name="List Table 7 Colorful Accent 6" w:uiPriority="52"/>
+    <w:lsdException w:name="Mention" w:semiHidden="1" w:unhideWhenUsed="1"/>
+    <w:lsdException w:name="Smart Hyperlink" w:semiHidden="1" w:unhideWhenUsed="1"/>
+    <w:lsdException w:name="Hashtag" w:semiHidden="1" w:unhideWhenUsed="1"/>
+    <w:lsdException w:name="Unresolved Mention" w:semiHidden="1" w:unhideWhenUsed="1"/>
+    <w:lsdException w:name="Smart Link" w:semiHidden="1" w:unhideWhenUsed="1"/>
   </w:latentStyles>
-  <w:style w:type="paragraph" w:default="1" w:styleId="Normal">
+  <w:style w:type="paragraph" w:default="1" w:styleId="Normalny">
     <w:name w:val="Normal"/>
     <w:qFormat/>
   </w:style>
-  <w:style w:type="paragraph" w:styleId="Heading1">
+  <w:style w:type="paragraph" w:styleId="Nagwek1">
     <w:name w:val="heading 1"/>
-    <w:basedOn w:val="Normal"/>
-    <w:next w:val="Normal"/>
-    <w:link w:val="Heading1Char"/>
+    <w:basedOn w:val="Normalny"/>
+    <w:next w:val="Normalny"/>
+    <w:link w:val="Nagwek1Znak"/>
     <w:uiPriority w:val="9"/>
     <w:qFormat/>
     <w:rsid w:val="00CC51CC"/>
@@ -7267,11 +7113,11 @@
       <w:szCs w:val="32"/>
     </w:rPr>
   </w:style>
-  <w:style w:type="paragraph" w:styleId="Heading2">
+  <w:style w:type="paragraph" w:styleId="Nagwek2">
     <w:name w:val="heading 2"/>
-    <w:basedOn w:val="Normal"/>
-    <w:next w:val="Normal"/>
-    <w:link w:val="Heading2Char"/>
+    <w:basedOn w:val="Normalny"/>
+    <w:next w:val="Normalny"/>
+    <w:link w:val="Nagwek2Znak"/>
     <w:uiPriority w:val="9"/>
     <w:unhideWhenUsed/>
     <w:qFormat/>
@@ -7289,11 +7135,11 @@
       <w:szCs w:val="26"/>
     </w:rPr>
   </w:style>
-  <w:style w:type="paragraph" w:styleId="Heading3">
+  <w:style w:type="paragraph" w:styleId="Nagwek3">
     <w:name w:val="heading 3"/>
-    <w:basedOn w:val="Normal"/>
-    <w:next w:val="Normal"/>
-    <w:link w:val="Heading3Char"/>
+    <w:basedOn w:val="Normalny"/>
+    <w:next w:val="Normalny"/>
+    <w:link w:val="Nagwek3Znak"/>
     <w:uiPriority w:val="9"/>
     <w:unhideWhenUsed/>
     <w:qFormat/>
@@ -7311,11 +7157,11 @@
       <w:szCs w:val="24"/>
     </w:rPr>
   </w:style>
-  <w:style w:type="paragraph" w:styleId="Heading4">
+  <w:style w:type="paragraph" w:styleId="Nagwek4">
     <w:name w:val="heading 4"/>
-    <w:basedOn w:val="Normal"/>
-    <w:next w:val="Normal"/>
-    <w:link w:val="Heading4Char"/>
+    <w:basedOn w:val="Normalny"/>
+    <w:next w:val="Normalny"/>
+    <w:link w:val="Nagwek4Znak"/>
     <w:uiPriority w:val="9"/>
     <w:semiHidden/>
     <w:unhideWhenUsed/>
@@ -7334,13 +7180,13 @@
       <w:color w:val="2E74B5" w:themeColor="accent1" w:themeShade="BF"/>
     </w:rPr>
   </w:style>
-  <w:style w:type="character" w:default="1" w:styleId="DefaultParagraphFont">
+  <w:style w:type="character" w:default="1" w:styleId="Domylnaczcionkaakapitu">
     <w:name w:val="Default Paragraph Font"/>
     <w:uiPriority w:val="1"/>
     <w:semiHidden/>
     <w:unhideWhenUsed/>
   </w:style>
-  <w:style w:type="table" w:default="1" w:styleId="TableNormal">
+  <w:style w:type="table" w:default="1" w:styleId="Standardowy">
     <w:name w:val="Normal Table"/>
     <w:uiPriority w:val="99"/>
     <w:semiHidden/>
@@ -7355,15 +7201,15 @@
       </w:tblCellMar>
     </w:tblPr>
   </w:style>
-  <w:style w:type="numbering" w:default="1" w:styleId="NoList">
+  <w:style w:type="numbering" w:default="1" w:styleId="Bezlisty">
     <w:name w:val="No List"/>
     <w:uiPriority w:val="99"/>
     <w:semiHidden/>
     <w:unhideWhenUsed/>
   </w:style>
-  <w:style w:type="paragraph" w:styleId="ListParagraph">
+  <w:style w:type="paragraph" w:styleId="Akapitzlist">
     <w:name w:val="List Paragraph"/>
-    <w:basedOn w:val="Normal"/>
+    <w:basedOn w:val="Normalny"/>
     <w:uiPriority w:val="34"/>
     <w:qFormat/>
     <w:rsid w:val="008F4CC2"/>
@@ -7372,10 +7218,10 @@
       <w:contextualSpacing/>
     </w:pPr>
   </w:style>
-  <w:style w:type="character" w:customStyle="1" w:styleId="Heading2Char">
-    <w:name w:val="Heading 2 Char"/>
-    <w:basedOn w:val="DefaultParagraphFont"/>
-    <w:link w:val="Heading2"/>
+  <w:style w:type="character" w:customStyle="1" w:styleId="Nagwek2Znak">
+    <w:name w:val="Nagłówek 2 Znak"/>
+    <w:basedOn w:val="Domylnaczcionkaakapitu"/>
+    <w:link w:val="Nagwek2"/>
     <w:uiPriority w:val="9"/>
     <w:rsid w:val="00C17223"/>
     <w:rPr>
@@ -7385,10 +7231,10 @@
       <w:szCs w:val="26"/>
     </w:rPr>
   </w:style>
-  <w:style w:type="character" w:customStyle="1" w:styleId="Heading4Char">
-    <w:name w:val="Heading 4 Char"/>
-    <w:basedOn w:val="DefaultParagraphFont"/>
-    <w:link w:val="Heading4"/>
+  <w:style w:type="character" w:customStyle="1" w:styleId="Nagwek4Znak">
+    <w:name w:val="Nagłówek 4 Znak"/>
+    <w:basedOn w:val="Domylnaczcionkaakapitu"/>
+    <w:link w:val="Nagwek4"/>
     <w:uiPriority w:val="9"/>
     <w:semiHidden/>
     <w:rsid w:val="008F4912"/>
@@ -7399,10 +7245,10 @@
       <w:color w:val="2E74B5" w:themeColor="accent1" w:themeShade="BF"/>
     </w:rPr>
   </w:style>
-  <w:style w:type="character" w:customStyle="1" w:styleId="Heading1Char">
-    <w:name w:val="Heading 1 Char"/>
-    <w:basedOn w:val="DefaultParagraphFont"/>
-    <w:link w:val="Heading1"/>
+  <w:style w:type="character" w:customStyle="1" w:styleId="Nagwek1Znak">
+    <w:name w:val="Nagłówek 1 Znak"/>
+    <w:basedOn w:val="Domylnaczcionkaakapitu"/>
+    <w:link w:val="Nagwek1"/>
     <w:uiPriority w:val="9"/>
     <w:rsid w:val="00CC51CC"/>
     <w:rPr>
@@ -7412,10 +7258,10 @@
       <w:szCs w:val="32"/>
     </w:rPr>
   </w:style>
-  <w:style w:type="character" w:customStyle="1" w:styleId="Heading3Char">
-    <w:name w:val="Heading 3 Char"/>
-    <w:basedOn w:val="DefaultParagraphFont"/>
-    <w:link w:val="Heading3"/>
+  <w:style w:type="character" w:customStyle="1" w:styleId="Nagwek3Znak">
+    <w:name w:val="Nagłówek 3 Znak"/>
+    <w:basedOn w:val="Domylnaczcionkaakapitu"/>
+    <w:link w:val="Nagwek3"/>
     <w:uiPriority w:val="9"/>
     <w:rsid w:val="00DA3913"/>
     <w:rPr>
@@ -7425,9 +7271,9 @@
       <w:szCs w:val="24"/>
     </w:rPr>
   </w:style>
-  <w:style w:type="character" w:styleId="Hyperlink">
+  <w:style w:type="character" w:styleId="Hipercze">
     <w:name w:val="Hyperlink"/>
-    <w:basedOn w:val="DefaultParagraphFont"/>
+    <w:basedOn w:val="Domylnaczcionkaakapitu"/>
     <w:uiPriority w:val="99"/>
     <w:unhideWhenUsed/>
     <w:rsid w:val="009942B3"/>
@@ -7436,9 +7282,9 @@
       <w:u w:val="single"/>
     </w:rPr>
   </w:style>
-  <w:style w:type="character" w:styleId="FollowedHyperlink">
+  <w:style w:type="character" w:styleId="UyteHipercze">
     <w:name w:val="FollowedHyperlink"/>
-    <w:basedOn w:val="DefaultParagraphFont"/>
+    <w:basedOn w:val="Domylnaczcionkaakapitu"/>
     <w:uiPriority w:val="99"/>
     <w:semiHidden/>
     <w:unhideWhenUsed/>

</xml_diff>

<commit_message>
updates after the first run in 2023
</commit_message>
<xml_diff>
--- a/instructors/fair-4-leaders-part1.docx
+++ b/instructors/fair-4-leaders-part1.docx
@@ -1,21 +1,13 @@
 
 <file path=word/document.xml><?xml version="1.0" encoding="utf-8"?>
-<w:document xmlns:wpc="http://schemas.microsoft.com/office/word/2010/wordprocessingCanvas" xmlns:cx="http://schemas.microsoft.com/office/drawing/2014/chartex" xmlns:cx1="http://schemas.microsoft.com/office/drawing/2015/9/8/chartex" xmlns:mc="http://schemas.openxmlformats.org/markup-compatibility/2006" xmlns:o="urn:schemas-microsoft-com:office:office" xmlns:r="http://schemas.openxmlformats.org/officeDocument/2006/relationships" xmlns:m="http://schemas.openxmlformats.org/officeDocument/2006/math" xmlns:v="urn:schemas-microsoft-com:vml" xmlns:wp14="http://schemas.microsoft.com/office/word/2010/wordprocessingDrawing" xmlns:wp="http://schemas.openxmlformats.org/drawingml/2006/wordprocessingDrawing" xmlns:w10="urn:schemas-microsoft-com:office:word" xmlns:w="http://schemas.openxmlformats.org/wordprocessingml/2006/main" xmlns:w14="http://schemas.microsoft.com/office/word/2010/wordml" xmlns:w15="http://schemas.microsoft.com/office/word/2012/wordml" xmlns:w16se="http://schemas.microsoft.com/office/word/2015/wordml/symex" xmlns:wpg="http://schemas.microsoft.com/office/word/2010/wordprocessingGroup" xmlns:wpi="http://schemas.microsoft.com/office/word/2010/wordprocessingInk" xmlns:wne="http://schemas.microsoft.com/office/word/2006/wordml" xmlns:wps="http://schemas.microsoft.com/office/word/2010/wordprocessingShape" mc:Ignorable="w14 w15 w16se wp14">
+<w:document xmlns:wpc="http://schemas.microsoft.com/office/word/2010/wordprocessingCanvas" xmlns:cx="http://schemas.microsoft.com/office/drawing/2014/chartex" xmlns:cx1="http://schemas.microsoft.com/office/drawing/2015/9/8/chartex" xmlns:cx2="http://schemas.microsoft.com/office/drawing/2015/10/21/chartex" xmlns:cx3="http://schemas.microsoft.com/office/drawing/2016/5/9/chartex" xmlns:cx4="http://schemas.microsoft.com/office/drawing/2016/5/10/chartex" xmlns:cx5="http://schemas.microsoft.com/office/drawing/2016/5/11/chartex" xmlns:cx6="http://schemas.microsoft.com/office/drawing/2016/5/12/chartex" xmlns:cx7="http://schemas.microsoft.com/office/drawing/2016/5/13/chartex" xmlns:cx8="http://schemas.microsoft.com/office/drawing/2016/5/14/chartex" xmlns:mc="http://schemas.openxmlformats.org/markup-compatibility/2006" xmlns:aink="http://schemas.microsoft.com/office/drawing/2016/ink" xmlns:am3d="http://schemas.microsoft.com/office/drawing/2017/model3d" xmlns:o="urn:schemas-microsoft-com:office:office" xmlns:oel="http://schemas.microsoft.com/office/2019/extlst" xmlns:r="http://schemas.openxmlformats.org/officeDocument/2006/relationships" xmlns:m="http://schemas.openxmlformats.org/officeDocument/2006/math" xmlns:v="urn:schemas-microsoft-com:vml" xmlns:wp14="http://schemas.microsoft.com/office/word/2010/wordprocessingDrawing" xmlns:wp="http://schemas.openxmlformats.org/drawingml/2006/wordprocessingDrawing" xmlns:w10="urn:schemas-microsoft-com:office:word" xmlns:w="http://schemas.openxmlformats.org/wordprocessingml/2006/main" xmlns:w14="http://schemas.microsoft.com/office/word/2010/wordml" xmlns:w15="http://schemas.microsoft.com/office/word/2012/wordml" xmlns:w16cex="http://schemas.microsoft.com/office/word/2018/wordml/cex" xmlns:w16cid="http://schemas.microsoft.com/office/word/2016/wordml/cid" xmlns:w16="http://schemas.microsoft.com/office/word/2018/wordml" xmlns:w16sdtdh="http://schemas.microsoft.com/office/word/2020/wordml/sdtdatahash" xmlns:w16se="http://schemas.microsoft.com/office/word/2015/wordml/symex" xmlns:wpg="http://schemas.microsoft.com/office/word/2010/wordprocessingGroup" xmlns:wpi="http://schemas.microsoft.com/office/word/2010/wordprocessingInk" xmlns:wne="http://schemas.microsoft.com/office/word/2006/wordml" xmlns:wps="http://schemas.microsoft.com/office/word/2010/wordprocessingShape" mc:Ignorable="w14 w15 w16se w16cid w16 w16cex w16sdtdh wp14">
   <w:body>
     <w:p>
       <w:pPr>
-        <w:pStyle w:val="Heading1"/>
-      </w:pPr>
-      <w:r>
-        <w:t xml:space="preserve">Paste this content into the </w:t>
-      </w:r>
-      <w:proofErr w:type="spellStart"/>
-      <w:r>
-        <w:t>Etherpad</w:t>
-      </w:r>
-      <w:proofErr w:type="spellEnd"/>
-      <w:r>
-        <w:t xml:space="preserve"> at: </w:t>
+        <w:pStyle w:val="Nagwek1"/>
+      </w:pPr>
+      <w:r>
+        <w:t xml:space="preserve">Paste this content into the Etherpad at: </w:t>
       </w:r>
       <w:r>
         <w:br/>
@@ -23,9 +15,9 @@
       <w:hyperlink r:id="rId5" w:history="1">
         <w:r>
           <w:rPr>
-            <w:rStyle w:val="Hyperlink"/>
+            <w:rStyle w:val="Hipercze"/>
           </w:rPr>
-          <w:t>https://pad.carpentries.org/fair-4-leaders-begins-20YY-MM-DD</w:t>
+          <w:t>https://pad.carpentries.org/fair-4-leaders-20YY-MM-DD</w:t>
         </w:r>
       </w:hyperlink>
       <w:r>
@@ -34,7 +26,12 @@
     </w:p>
     <w:p>
       <w:pPr>
-        <w:pStyle w:val="Heading1"/>
+        <w:pStyle w:val="Nagwek1"/>
+      </w:pPr>
+    </w:p>
+    <w:p>
+      <w:pPr>
+        <w:pStyle w:val="Nagwek1"/>
       </w:pPr>
       <w:r>
         <w:t>List of attendees</w:t>
@@ -73,7 +70,7 @@
     <w:p/>
     <w:p>
       <w:pPr>
-        <w:pStyle w:val="Heading1"/>
+        <w:pStyle w:val="Nagwek1"/>
       </w:pPr>
       <w:r>
         <w:t>Episode 1. Why are we here? Why should you know it?</w:t>
@@ -82,7 +79,7 @@
     <w:p/>
     <w:p>
       <w:pPr>
-        <w:pStyle w:val="Heading2"/>
+        <w:pStyle w:val="Nagwek2"/>
       </w:pPr>
       <w:r>
         <w:t>Exercise 1.</w:t>
@@ -200,7 +197,6 @@
     <w:p/>
     <w:p>
       <w:r>
-        <w:lastRenderedPageBreak/>
         <w:t>(Yellow Room)</w:t>
       </w:r>
     </w:p>
@@ -244,7 +240,7 @@
     </w:p>
     <w:p>
       <w:pPr>
-        <w:pStyle w:val="Heading2"/>
+        <w:pStyle w:val="Nagwek2"/>
       </w:pPr>
       <w:r>
         <w:t>Exercise 2. You and data sharing</w:t>
@@ -456,7 +452,7 @@
     <w:p/>
     <w:p>
       <w:pPr>
-        <w:pStyle w:val="Heading2"/>
+        <w:pStyle w:val="Nagwek2"/>
       </w:pPr>
       <w:r>
         <w:t xml:space="preserve">Exercise 3. Why we are not doing Open Science </w:t>
@@ -522,14 +518,13 @@
           <w:sz w:val="23"/>
           <w:szCs w:val="23"/>
         </w:rPr>
-        <w:lastRenderedPageBreak/>
         <w:t>-----------------------------------------------------------------------------------------------------------</w:t>
       </w:r>
     </w:p>
     <w:p/>
     <w:p>
       <w:pPr>
-        <w:pStyle w:val="Heading2"/>
+        <w:pStyle w:val="Nagwek2"/>
       </w:pPr>
       <w:r>
         <w:t xml:space="preserve">Exercise </w:t>
@@ -576,7 +571,13 @@
         <w:t xml:space="preserve">a </w:t>
       </w:r>
       <w:r>
-        <w:t>member of a grant panel:</w:t>
+        <w:t xml:space="preserve">member of a grant </w:t>
+      </w:r>
+      <w:r>
+        <w:t xml:space="preserve">funding </w:t>
+      </w:r>
+      <w:r>
+        <w:t>panel:</w:t>
       </w:r>
     </w:p>
     <w:p>
@@ -630,6 +631,14 @@
       </w:r>
       <w:r>
         <w:t>Research Council</w:t>
+      </w:r>
+      <w:r>
+        <w:t>’s Council:</w:t>
+      </w:r>
+    </w:p>
+    <w:p>
+      <w:r>
+        <w:t>- I am editor of a journal:</w:t>
       </w:r>
     </w:p>
     <w:p>
@@ -671,7 +680,7 @@
     </w:p>
     <w:p>
       <w:pPr>
-        <w:pStyle w:val="Heading2"/>
+        <w:pStyle w:val="Nagwek2"/>
       </w:pPr>
       <w:r>
         <w:t xml:space="preserve">Exercise </w:t>
@@ -685,15 +694,7 @@
     </w:p>
     <w:p>
       <w:r>
-        <w:t xml:space="preserve">Write +1 if </w:t>
-      </w:r>
-      <w:proofErr w:type="gramStart"/>
-      <w:r>
-        <w:t>your</w:t>
-      </w:r>
-      <w:proofErr w:type="gramEnd"/>
-      <w:r>
-        <w:t xml:space="preserve"> soon-to-be leaving postdoc:</w:t>
+        <w:t>Write +1 if your soon-to-be leaving postdoc:</w:t>
       </w:r>
     </w:p>
     <w:p>
@@ -750,15 +751,7 @@
       </w:r>
       <w:r>
         <w:br/>
-        <w:t xml:space="preserve"> (e.g. journal club, carpentries, </w:t>
-      </w:r>
-      <w:proofErr w:type="spellStart"/>
-      <w:r>
-        <w:t>ReproducibiliTea</w:t>
-      </w:r>
-      <w:proofErr w:type="spellEnd"/>
-      <w:r>
-        <w:t>)</w:t>
+        <w:t xml:space="preserve"> (e.g. journal club, carpentries, ReproducibiliTea)</w:t>
       </w:r>
     </w:p>
     <w:p/>
@@ -788,14 +781,15 @@
     </w:p>
     <w:p>
       <w:pPr>
-        <w:pStyle w:val="Heading2"/>
-      </w:pPr>
-      <w:r>
+        <w:pStyle w:val="Nagwek2"/>
+      </w:pPr>
+      <w:r>
+        <w:lastRenderedPageBreak/>
         <w:t xml:space="preserve">Exercise </w:t>
       </w:r>
       <w:r>
         <w:rPr>
-          <w:rStyle w:val="Heading3Char"/>
+          <w:rStyle w:val="Nagwek3Znak"/>
         </w:rPr>
         <w:t>6</w:t>
       </w:r>
@@ -823,50 +817,184 @@
         <w:t xml:space="preserve"> to work</w:t>
       </w:r>
       <w:r>
+        <w:t xml:space="preserve"> any more</w:t>
+      </w:r>
+      <w:r>
+        <w:t xml:space="preserve"> (or more realistically, they were hit by a bus). Write +1 next to</w:t>
+      </w:r>
+      <w:r>
+        <w:t xml:space="preserve"> any</w:t>
+      </w:r>
+      <w:r>
+        <w:t xml:space="preserve"> scenarios to which you can relate:</w:t>
+      </w:r>
+    </w:p>
+    <w:p>
+      <w:r>
+        <w:t xml:space="preserve">- everything should be recorded in their notebook, </w:t>
+      </w:r>
+      <w:r>
+        <w:t>which you hope is in the office:</w:t>
+      </w:r>
+      <w:r>
+        <w:br/>
+      </w:r>
+      <w:r>
+        <w:t>- (</w:t>
+      </w:r>
+      <w:r>
+        <w:t>But frankly, you have never checked how good their lab notes are</w:t>
+      </w:r>
+      <w:r>
+        <w:t>)</w:t>
+      </w:r>
+      <w:r>
+        <w:t>:</w:t>
+      </w:r>
+    </w:p>
+    <w:p>
+      <w:r>
+        <w:t xml:space="preserve">- everything should be in </w:t>
+      </w:r>
+      <w:r>
+        <w:t xml:space="preserve">the team’s </w:t>
+      </w:r>
+      <w:r>
+        <w:t>Electronic Lab Notebook, and you can quickly check if that is the case:</w:t>
+      </w:r>
+    </w:p>
+    <w:p>
+      <w:r>
+        <w:t>- all data, excel, presentations and paper drafts are in a shared network drive:</w:t>
+      </w:r>
+    </w:p>
+    <w:p>
+      <w:r>
+        <w:t>- some data and documents may only be in the postdoc</w:t>
+      </w:r>
+      <w:r>
+        <w:t>’</w:t>
+      </w:r>
+      <w:r>
+        <w:t>s PC/</w:t>
+      </w:r>
+      <w:r>
+        <w:t>laptop:</w:t>
+      </w:r>
+    </w:p>
+    <w:p>
+      <w:r>
+        <w:t xml:space="preserve">- </w:t>
+      </w:r>
+      <w:r>
+        <w:t xml:space="preserve">every now and then, </w:t>
+      </w:r>
+      <w:r>
+        <w:t>you check people</w:t>
+      </w:r>
+      <w:r>
+        <w:t>’</w:t>
+      </w:r>
+      <w:r>
+        <w:t xml:space="preserve">s data and notes, so you are fairly confident </w:t>
+      </w:r>
+      <w:r>
+        <w:t xml:space="preserve">they follow good practices and </w:t>
+      </w:r>
+      <w:r>
+        <w:t xml:space="preserve">you </w:t>
+      </w:r>
+      <w:r>
+        <w:t xml:space="preserve">know where you </w:t>
+      </w:r>
+      <w:r>
+        <w:t>can find what is needed</w:t>
+      </w:r>
+      <w:r>
+        <w:t>:</w:t>
+      </w:r>
+    </w:p>
+    <w:p>
+      <w:r>
+        <w:t xml:space="preserve">- your group has </w:t>
+      </w:r>
+      <w:r>
+        <w:t xml:space="preserve">a </w:t>
+      </w:r>
+      <w:r>
+        <w:t xml:space="preserve">“data </w:t>
+      </w:r>
+      <w:r>
+        <w:t>management</w:t>
+      </w:r>
+      <w:r>
+        <w:t>”</w:t>
+      </w:r>
+      <w:r>
+        <w:t xml:space="preserve"> policy/plan to which all members are introduced</w:t>
+      </w:r>
+      <w:r>
+        <w:t xml:space="preserve"> as part of their induction</w:t>
+      </w:r>
+      <w:r>
+        <w:t>,</w:t>
+      </w:r>
+      <w:r>
         <w:t xml:space="preserve"> </w:t>
       </w:r>
-      <w:proofErr w:type="spellStart"/>
-      <w:r>
-        <w:t>any more</w:t>
-      </w:r>
-      <w:proofErr w:type="spellEnd"/>
-      <w:r>
-        <w:t xml:space="preserve"> (or more realistically, they were hit by a bus). Write +1 next to</w:t>
-      </w:r>
-      <w:r>
-        <w:t xml:space="preserve"> any</w:t>
-      </w:r>
-      <w:r>
-        <w:t xml:space="preserve"> scenarios to which you can relate:</w:t>
-      </w:r>
-    </w:p>
-    <w:p>
-      <w:r>
-        <w:lastRenderedPageBreak/>
-        <w:t xml:space="preserve">- </w:t>
-      </w:r>
-      <w:proofErr w:type="gramStart"/>
-      <w:r>
-        <w:t>everything</w:t>
-      </w:r>
-      <w:proofErr w:type="gramEnd"/>
-      <w:r>
-        <w:t xml:space="preserve"> should be recorded in their notebook, </w:t>
-      </w:r>
-      <w:r>
-        <w:t>which you hope is in the office:</w:t>
-      </w:r>
-      <w:r>
-        <w:br/>
-      </w:r>
-      <w:r>
-        <w:t>- (</w:t>
-      </w:r>
-      <w:r>
-        <w:t>But frankly, you have never checked how good their lab notes are</w:t>
-      </w:r>
-      <w:r>
-        <w:t>)</w:t>
+      <w:r>
+        <w:t>so at least in principle all should be fine:</w:t>
+      </w:r>
+    </w:p>
+    <w:p>
+      <w:r>
+        <w:t>- you</w:t>
+      </w:r>
+      <w:r>
+        <w:t xml:space="preserve"> have</w:t>
+      </w:r>
+      <w:r>
+        <w:t xml:space="preserve"> le</w:t>
+      </w:r>
+      <w:r>
+        <w:t>f</w:t>
+      </w:r>
+      <w:r>
+        <w:t>t it to your group to organi</w:t>
+      </w:r>
+      <w:r>
+        <w:t>s</w:t>
+      </w:r>
+      <w:r>
+        <w:t>e such trivial matters and you</w:t>
+      </w:r>
+      <w:r>
+        <w:t xml:space="preserve"> hope</w:t>
+      </w:r>
+      <w:r>
+        <w:t xml:space="preserve"> they did it well:</w:t>
+      </w:r>
+    </w:p>
+    <w:p>
+      <w:r>
+        <w:t>- your lab manager should know it all:</w:t>
+      </w:r>
+    </w:p>
+    <w:p>
+      <w:r>
+        <w:t>- there wa</w:t>
+      </w:r>
+      <w:r>
+        <w:t>s that</w:t>
+      </w:r>
+      <w:r>
+        <w:t xml:space="preserve"> old postdoc who k</w:t>
+      </w:r>
+      <w:r>
+        <w:t>ept track of things</w:t>
+      </w:r>
+      <w:r>
+        <w:t xml:space="preserve"> but they left last year</w:t>
       </w:r>
       <w:r>
         <w:t>:</w:t>
@@ -874,208 +1002,7 @@
     </w:p>
     <w:p>
       <w:r>
-        <w:t xml:space="preserve">- </w:t>
-      </w:r>
-      <w:proofErr w:type="gramStart"/>
-      <w:r>
-        <w:t>everything</w:t>
-      </w:r>
-      <w:proofErr w:type="gramEnd"/>
-      <w:r>
-        <w:t xml:space="preserve"> should be in </w:t>
-      </w:r>
-      <w:r>
-        <w:t xml:space="preserve">the team’s </w:t>
-      </w:r>
-      <w:r>
-        <w:t>Electronic Lab Notebook, and you can quickly check if that is the case:</w:t>
-      </w:r>
-    </w:p>
-    <w:p>
-      <w:r>
-        <w:t xml:space="preserve">- </w:t>
-      </w:r>
-      <w:proofErr w:type="gramStart"/>
-      <w:r>
-        <w:t>all</w:t>
-      </w:r>
-      <w:proofErr w:type="gramEnd"/>
-      <w:r>
-        <w:t xml:space="preserve"> data, excel, presentations and paper drafts are in a shared network drive:</w:t>
-      </w:r>
-    </w:p>
-    <w:p>
-      <w:r>
-        <w:t xml:space="preserve">- </w:t>
-      </w:r>
-      <w:proofErr w:type="gramStart"/>
-      <w:r>
-        <w:t>some</w:t>
-      </w:r>
-      <w:proofErr w:type="gramEnd"/>
-      <w:r>
-        <w:t xml:space="preserve"> data and documents may only be in the postdoc</w:t>
-      </w:r>
-      <w:r>
-        <w:t>’</w:t>
-      </w:r>
-      <w:r>
-        <w:t>s PC/</w:t>
-      </w:r>
-      <w:r>
-        <w:t>laptop:</w:t>
-      </w:r>
-    </w:p>
-    <w:p>
-      <w:r>
-        <w:t xml:space="preserve">- </w:t>
-      </w:r>
-      <w:r>
-        <w:t xml:space="preserve">every now and then, </w:t>
-      </w:r>
-      <w:r>
-        <w:t>you check people</w:t>
-      </w:r>
-      <w:r>
-        <w:t>’</w:t>
-      </w:r>
-      <w:r>
-        <w:t xml:space="preserve">s data and notes, so you are fairly confident </w:t>
-      </w:r>
-      <w:r>
-        <w:t xml:space="preserve">they follow good practices and </w:t>
-      </w:r>
-      <w:r>
-        <w:t xml:space="preserve">you </w:t>
-      </w:r>
-      <w:r>
-        <w:t xml:space="preserve">know where you </w:t>
-      </w:r>
-      <w:r>
-        <w:t>can find what is needed</w:t>
-      </w:r>
-      <w:r>
-        <w:t>:</w:t>
-      </w:r>
-    </w:p>
-    <w:p>
-      <w:r>
-        <w:t xml:space="preserve">- your group has </w:t>
-      </w:r>
-      <w:r>
-        <w:t xml:space="preserve">a </w:t>
-      </w:r>
-      <w:r>
-        <w:t xml:space="preserve">“data </w:t>
-      </w:r>
-      <w:r>
-        <w:t>management</w:t>
-      </w:r>
-      <w:r>
-        <w:t>”</w:t>
-      </w:r>
-      <w:r>
-        <w:t xml:space="preserve"> policy/plan to which all members are introduced</w:t>
-      </w:r>
-      <w:r>
-        <w:t xml:space="preserve"> as part of their induction</w:t>
-      </w:r>
-      <w:r>
-        <w:t>,</w:t>
-      </w:r>
-      <w:r>
-        <w:t xml:space="preserve"> </w:t>
-      </w:r>
-      <w:r>
-        <w:t>so at least in principle all should be fine:</w:t>
-      </w:r>
-    </w:p>
-    <w:p>
-      <w:r>
-        <w:t xml:space="preserve">- </w:t>
-      </w:r>
-      <w:proofErr w:type="gramStart"/>
-      <w:r>
-        <w:t>you</w:t>
-      </w:r>
-      <w:proofErr w:type="gramEnd"/>
-      <w:r>
-        <w:t xml:space="preserve"> have</w:t>
-      </w:r>
-      <w:r>
-        <w:t xml:space="preserve"> le</w:t>
-      </w:r>
-      <w:r>
-        <w:t>f</w:t>
-      </w:r>
-      <w:r>
-        <w:t>t it to your group to organi</w:t>
-      </w:r>
-      <w:r>
-        <w:t>s</w:t>
-      </w:r>
-      <w:r>
-        <w:t>e such trivial matters and you</w:t>
-      </w:r>
-      <w:r>
-        <w:t xml:space="preserve"> hope</w:t>
-      </w:r>
-      <w:r>
-        <w:t xml:space="preserve"> they did it well:</w:t>
-      </w:r>
-    </w:p>
-    <w:p>
-      <w:r>
-        <w:t xml:space="preserve">- </w:t>
-      </w:r>
-      <w:proofErr w:type="gramStart"/>
-      <w:r>
-        <w:t>your</w:t>
-      </w:r>
-      <w:proofErr w:type="gramEnd"/>
-      <w:r>
-        <w:t xml:space="preserve"> lab manager should know it all:</w:t>
-      </w:r>
-    </w:p>
-    <w:p>
-      <w:r>
-        <w:t xml:space="preserve">- </w:t>
-      </w:r>
-      <w:proofErr w:type="gramStart"/>
-      <w:r>
-        <w:t>there</w:t>
-      </w:r>
-      <w:proofErr w:type="gramEnd"/>
-      <w:r>
-        <w:t xml:space="preserve"> wa</w:t>
-      </w:r>
-      <w:r>
-        <w:t>s that</w:t>
-      </w:r>
-      <w:r>
-        <w:t xml:space="preserve"> old postdoc who k</w:t>
-      </w:r>
-      <w:r>
-        <w:t>ept track of things</w:t>
-      </w:r>
-      <w:r>
-        <w:t xml:space="preserve"> but they left last year</w:t>
-      </w:r>
-      <w:r>
-        <w:t>:</w:t>
-      </w:r>
-    </w:p>
-    <w:p>
-      <w:r>
-        <w:t xml:space="preserve">- </w:t>
-      </w:r>
-      <w:proofErr w:type="gramStart"/>
-      <w:r>
-        <w:t>you</w:t>
-      </w:r>
-      <w:proofErr w:type="gramEnd"/>
-      <w:r>
-        <w:t xml:space="preserve"> are getting nervous:</w:t>
+        <w:t>- you are getting nervous:</w:t>
       </w:r>
     </w:p>
     <w:p/>
@@ -1107,7 +1034,7 @@
     </w:p>
     <w:p>
       <w:pPr>
-        <w:pStyle w:val="Heading2"/>
+        <w:pStyle w:val="Nagwek2"/>
       </w:pPr>
       <w:r>
         <w:t>Feedback: Intro episode</w:t>
@@ -1144,14 +1071,12 @@
       <w:r>
         <w:t xml:space="preserve">How good was this </w:t>
       </w:r>
-      <w:proofErr w:type="gramStart"/>
       <w:r>
         <w:t>lesson</w:t>
       </w:r>
       <w:r>
         <w:t>:</w:t>
       </w:r>
-      <w:proofErr w:type="gramEnd"/>
     </w:p>
     <w:p>
       <w:r>
@@ -1166,13 +1091,8 @@
     </w:p>
     <w:p>
       <w:r>
-        <w:t xml:space="preserve">Was it worth your </w:t>
-      </w:r>
-      <w:proofErr w:type="gramStart"/>
-      <w:r>
-        <w:t>time:</w:t>
-      </w:r>
-      <w:proofErr w:type="gramEnd"/>
+        <w:t>Was it worth your time:</w:t>
+      </w:r>
     </w:p>
     <w:p>
       <w:r>
@@ -1222,7 +1142,7 @@
     </w:p>
     <w:p>
       <w:pPr>
-        <w:pStyle w:val="Heading1"/>
+        <w:pStyle w:val="Nagwek1"/>
         <w:rPr>
           <w:rFonts w:asciiTheme="minorHAnsi" w:hAnsiTheme="minorHAnsi" w:cstheme="minorHAnsi"/>
           <w:color w:val="auto"/>
@@ -1233,13 +1153,12 @@
           <w:rFonts w:asciiTheme="minorHAnsi" w:hAnsiTheme="minorHAnsi" w:cstheme="minorHAnsi"/>
           <w:color w:val="auto"/>
         </w:rPr>
-        <w:lastRenderedPageBreak/>
         <w:t>Episode 2. Being FAIR</w:t>
       </w:r>
     </w:p>
     <w:p>
       <w:pPr>
-        <w:pStyle w:val="Heading2"/>
+        <w:pStyle w:val="Nagwek2"/>
         <w:rPr>
           <w:rFonts w:asciiTheme="minorHAnsi" w:eastAsia="DejaVu Sans" w:hAnsiTheme="minorHAnsi" w:cstheme="minorHAnsi"/>
           <w:color w:val="auto"/>
@@ -1256,7 +1175,7 @@
     </w:p>
     <w:p>
       <w:pPr>
-        <w:pStyle w:val="Heading2"/>
+        <w:pStyle w:val="Nagwek2"/>
         <w:rPr>
           <w:rFonts w:eastAsia="DejaVu Sans"/>
           <w:lang w:val="en-US" w:eastAsia="zh-CN" w:bidi="hi-IN"/>
@@ -1299,7 +1218,7 @@
     </w:p>
     <w:p>
       <w:pPr>
-        <w:pStyle w:val="Heading2"/>
+        <w:pStyle w:val="Nagwek2"/>
         <w:rPr>
           <w:rFonts w:asciiTheme="minorHAnsi" w:eastAsia="DejaVu Sans" w:hAnsiTheme="minorHAnsi" w:cstheme="minorHAnsi"/>
           <w:color w:val="auto"/>
@@ -1350,76 +1269,16 @@
           <w:szCs w:val="23"/>
           <w:lang w:val="en-US" w:eastAsia="zh-CN" w:bidi="hi-IN"/>
         </w:rPr>
-        <w:t xml:space="preserve">You need to do a western blot of the protein </w:t>
-      </w:r>
-      <w:proofErr w:type="spellStart"/>
-      <w:r>
-        <w:rPr>
-          <w:rFonts w:eastAsia="DejaVu Sans" w:cstheme="minorHAnsi"/>
-          <w:sz w:val="23"/>
-          <w:szCs w:val="23"/>
-          <w:lang w:val="en-US" w:eastAsia="zh-CN" w:bidi="hi-IN"/>
-        </w:rPr>
-        <w:t>Titin</w:t>
-      </w:r>
-      <w:proofErr w:type="spellEnd"/>
-      <w:r>
-        <w:rPr>
-          <w:rFonts w:eastAsia="DejaVu Sans" w:cstheme="minorHAnsi"/>
-          <w:sz w:val="23"/>
-          <w:szCs w:val="23"/>
-          <w:lang w:val="en-US" w:eastAsia="zh-CN" w:bidi="hi-IN"/>
-        </w:rPr>
-        <w:t xml:space="preserve">, the largest protein in the body with a molecular weight of 3,800 </w:t>
-      </w:r>
-      <w:proofErr w:type="spellStart"/>
-      <w:r>
-        <w:rPr>
-          <w:rFonts w:eastAsia="DejaVu Sans" w:cstheme="minorHAnsi"/>
-          <w:sz w:val="23"/>
-          <w:szCs w:val="23"/>
-          <w:lang w:val="en-US" w:eastAsia="zh-CN" w:bidi="hi-IN"/>
-        </w:rPr>
-        <w:t>kDa</w:t>
-      </w:r>
-      <w:proofErr w:type="spellEnd"/>
-      <w:r>
-        <w:rPr>
-          <w:rFonts w:eastAsia="DejaVu Sans" w:cstheme="minorHAnsi"/>
-          <w:sz w:val="23"/>
-          <w:szCs w:val="23"/>
-          <w:lang w:val="en-US" w:eastAsia="zh-CN" w:bidi="hi-IN"/>
-        </w:rPr>
-        <w:t>. You found a</w:t>
-      </w:r>
-      <w:r>
-        <w:rPr>
-          <w:rFonts w:eastAsia="DejaVu Sans" w:cstheme="minorHAnsi"/>
-          <w:sz w:val="23"/>
-          <w:szCs w:val="23"/>
-          <w:lang w:val="en-US" w:eastAsia="zh-CN" w:bidi="hi-IN"/>
-        </w:rPr>
-        <w:t xml:space="preserve"> </w:t>
-      </w:r>
-      <w:proofErr w:type="spellStart"/>
-      <w:r>
-        <w:rPr>
-          <w:rFonts w:eastAsia="DejaVu Sans" w:cstheme="minorHAnsi"/>
-          <w:sz w:val="23"/>
-          <w:szCs w:val="23"/>
-          <w:lang w:val="en-US" w:eastAsia="zh-CN" w:bidi="hi-IN"/>
-        </w:rPr>
-        <w:t>Titin</w:t>
-      </w:r>
-      <w:proofErr w:type="spellEnd"/>
-      <w:r>
-        <w:rPr>
-          <w:rFonts w:eastAsia="DejaVu Sans" w:cstheme="minorHAnsi"/>
-          <w:sz w:val="23"/>
-          <w:szCs w:val="23"/>
-          <w:lang w:val="en-US" w:eastAsia="zh-CN" w:bidi="hi-IN"/>
-        </w:rPr>
-        <w:t>-specific</w:t>
+        <w:t>You need to do a western blot of the protein Titin, the largest protein in the body with a molecular weight of 3,800 kDa. You found a</w:t>
+      </w:r>
+      <w:r>
+        <w:rPr>
+          <w:rFonts w:eastAsia="DejaVu Sans" w:cstheme="minorHAnsi"/>
+          <w:sz w:val="23"/>
+          <w:szCs w:val="23"/>
+          <w:lang w:val="en-US" w:eastAsia="zh-CN" w:bidi="hi-IN"/>
+        </w:rPr>
+        <w:t xml:space="preserve"> Titin-specific</w:t>
       </w:r>
       <w:r>
         <w:rPr>
@@ -1749,7 +1608,7 @@
     </w:p>
     <w:p>
       <w:pPr>
-        <w:pStyle w:val="Heading2"/>
+        <w:pStyle w:val="Nagwek2"/>
         <w:rPr>
           <w:rFonts w:asciiTheme="minorHAnsi" w:eastAsia="DejaVu Sans" w:hAnsiTheme="minorHAnsi" w:cstheme="minorHAnsi"/>
           <w:color w:val="auto"/>
@@ -1759,7 +1618,7 @@
     </w:p>
     <w:p>
       <w:pPr>
-        <w:pStyle w:val="Heading2"/>
+        <w:pStyle w:val="Nagwek2"/>
         <w:rPr>
           <w:rFonts w:asciiTheme="minorHAnsi" w:eastAsia="DejaVu Sans" w:hAnsiTheme="minorHAnsi" w:cstheme="minorHAnsi"/>
           <w:color w:val="auto"/>
@@ -1810,27 +1669,7 @@
           <w:szCs w:val="23"/>
           <w:lang w:val="en-US" w:eastAsia="zh-CN" w:bidi="hi-IN"/>
         </w:rPr>
-        <w:t xml:space="preserve">The </w:t>
-      </w:r>
-      <w:proofErr w:type="spellStart"/>
-      <w:r>
-        <w:rPr>
-          <w:rFonts w:eastAsia="DejaVu Sans" w:cstheme="minorHAnsi"/>
-          <w:sz w:val="23"/>
-          <w:szCs w:val="23"/>
-          <w:lang w:val="en-US" w:eastAsia="zh-CN" w:bidi="hi-IN"/>
-        </w:rPr>
-        <w:t>Ikram</w:t>
-      </w:r>
-      <w:proofErr w:type="spellEnd"/>
-      <w:r>
-        <w:rPr>
-          <w:rFonts w:eastAsia="DejaVu Sans" w:cstheme="minorHAnsi"/>
-          <w:sz w:val="23"/>
-          <w:szCs w:val="23"/>
-          <w:lang w:val="en-US" w:eastAsia="zh-CN" w:bidi="hi-IN"/>
-        </w:rPr>
-        <w:t xml:space="preserve"> 2014 (</w:t>
+        <w:t>The Ikram 2014 (</w:t>
       </w:r>
       <w:hyperlink r:id="rId7" w:history="1">
         <w:r>
@@ -1979,7 +1818,7 @@
       <w:hyperlink r:id="rId8" w:anchor="supplementary-data" w:history="1">
         <w:r>
           <w:rPr>
-            <w:rStyle w:val="Hyperlink"/>
+            <w:rStyle w:val="Hipercze"/>
             <w:rFonts w:cstheme="minorHAnsi"/>
             <w:color w:val="auto"/>
           </w:rPr>
@@ -2069,7 +1908,7 @@
     </w:p>
     <w:p>
       <w:pPr>
-        <w:pStyle w:val="ListParagraph"/>
+        <w:pStyle w:val="Akapitzlist"/>
         <w:numPr>
           <w:ilvl w:val="0"/>
           <w:numId w:val="21"/>
@@ -2128,7 +1967,7 @@
     </w:p>
     <w:p>
       <w:pPr>
-        <w:pStyle w:val="Heading2"/>
+        <w:pStyle w:val="Nagwek2"/>
       </w:pPr>
       <w:r>
         <w:t>FAIR example</w:t>
@@ -2144,7 +1983,7 @@
       <w:hyperlink r:id="rId9" w:history="1">
         <w:r>
           <w:rPr>
-            <w:rStyle w:val="Hyperlink"/>
+            <w:rStyle w:val="Hipercze"/>
             <w:rFonts w:cstheme="minorHAnsi"/>
           </w:rPr>
           <w:t>https://doi.org/10.5281/zenodo.6339631</w:t>
@@ -2192,7 +2031,7 @@
     </w:p>
     <w:p>
       <w:pPr>
-        <w:pStyle w:val="Heading2"/>
+        <w:pStyle w:val="Nagwek2"/>
         <w:rPr>
           <w:rFonts w:eastAsia="DejaVu Sans"/>
           <w:sz w:val="23"/>
@@ -2956,7 +2795,7 @@
     </w:p>
     <w:p>
       <w:pPr>
-        <w:pStyle w:val="Heading2"/>
+        <w:pStyle w:val="Nagwek2"/>
         <w:rPr>
           <w:rFonts w:asciiTheme="minorHAnsi" w:eastAsia="DejaVu Sans" w:hAnsiTheme="minorHAnsi" w:cstheme="minorHAnsi"/>
           <w:color w:val="auto"/>
@@ -3062,7 +2901,17 @@
           <w:szCs w:val="23"/>
           <w:lang w:val="en-US" w:eastAsia="zh-CN" w:bidi="hi-IN"/>
         </w:rPr>
-        <w:t>Only figures presenting results of statistical analysis need underlying numerical data. </w:t>
+        <w:t xml:space="preserve">Only figures presenting results of statistical analysis need underlying numerical </w:t>
+      </w:r>
+      <w:r>
+        <w:rPr>
+          <w:rFonts w:eastAsia="DejaVu Sans" w:cstheme="minorHAnsi"/>
+          <w:sz w:val="23"/>
+          <w:szCs w:val="23"/>
+          <w:lang w:val="en-US" w:eastAsia="zh-CN" w:bidi="hi-IN"/>
+        </w:rPr>
+        <w:lastRenderedPageBreak/>
+        <w:t>data. </w:t>
       </w:r>
     </w:p>
     <w:p>
@@ -3089,27 +2938,7 @@
           <w:szCs w:val="23"/>
           <w:lang w:val="en-US" w:eastAsia="zh-CN" w:bidi="hi-IN"/>
         </w:rPr>
-        <w:t xml:space="preserve">Sharing numerical data as a .pdf in </w:t>
-      </w:r>
-      <w:proofErr w:type="spellStart"/>
-      <w:r>
-        <w:rPr>
-          <w:rFonts w:eastAsia="DejaVu Sans" w:cstheme="minorHAnsi"/>
-          <w:sz w:val="23"/>
-          <w:szCs w:val="23"/>
-          <w:lang w:val="en-US" w:eastAsia="zh-CN" w:bidi="hi-IN"/>
-        </w:rPr>
-        <w:t>Zenodo</w:t>
-      </w:r>
-      <w:proofErr w:type="spellEnd"/>
-      <w:r>
-        <w:rPr>
-          <w:rFonts w:eastAsia="DejaVu Sans" w:cstheme="minorHAnsi"/>
-          <w:sz w:val="23"/>
-          <w:szCs w:val="23"/>
-          <w:lang w:val="en-US" w:eastAsia="zh-CN" w:bidi="hi-IN"/>
-        </w:rPr>
-        <w:t xml:space="preserve"> is FAIR. </w:t>
+        <w:t>Sharing numerical data as a .pdf in Zenodo is FAIR. </w:t>
       </w:r>
     </w:p>
     <w:p>
@@ -3297,7 +3126,6 @@
           <w:szCs w:val="23"/>
           <w:lang w:val="en-US" w:eastAsia="zh-CN" w:bidi="hi-IN"/>
         </w:rPr>
-        <w:lastRenderedPageBreak/>
         <w:t>FAIR data are peer reviewed. </w:t>
       </w:r>
     </w:p>
@@ -3449,7 +3277,6 @@
           <w:szCs w:val="23"/>
         </w:rPr>
       </w:pPr>
-      <w:bookmarkStart w:id="0" w:name="_GoBack"/>
       <w:r>
         <w:rPr>
           <w:rFonts w:ascii="Open Sans" w:hAnsi="Open Sans" w:cs="Open Sans"/>
@@ -3462,7 +3289,7 @@
     </w:p>
     <w:p>
       <w:pPr>
-        <w:pStyle w:val="Heading2"/>
+        <w:pStyle w:val="Nagwek2"/>
       </w:pPr>
       <w:r>
         <w:t>Feedback: FAIR episode</w:t>
@@ -3499,14 +3326,12 @@
       <w:r>
         <w:t xml:space="preserve">How good was this </w:t>
       </w:r>
-      <w:proofErr w:type="gramStart"/>
       <w:r>
         <w:t>lesson</w:t>
       </w:r>
       <w:r>
         <w:t>:</w:t>
       </w:r>
-      <w:proofErr w:type="gramEnd"/>
     </w:p>
     <w:p>
       <w:r>
@@ -3521,24 +3346,18 @@
     </w:p>
     <w:p>
       <w:r>
-        <w:t xml:space="preserve">Was it worth your </w:t>
-      </w:r>
-      <w:proofErr w:type="gramStart"/>
-      <w:r>
-        <w:t>time:</w:t>
-      </w:r>
-      <w:proofErr w:type="gramEnd"/>
+        <w:t>Was it worth your time:</w:t>
+      </w:r>
     </w:p>
     <w:p>
       <w:r>
         <w:t>-</w:t>
       </w:r>
     </w:p>
-    <w:bookmarkEnd w:id="0"/>
     <w:p/>
     <w:p>
       <w:pPr>
-        <w:pStyle w:val="Heading2"/>
+        <w:pStyle w:val="Nagwek2"/>
       </w:pPr>
       <w:r>
         <w:t>Feedback: Open Science and FAIR</w:t>
@@ -3547,75 +3366,63 @@
     <w:p/>
     <w:p>
       <w:r>
-        <w:t>1.      How do you feel about the presented topics after this session (type +1 next to the statement that best describes your feeling)</w:t>
-      </w:r>
-      <w:proofErr w:type="gramStart"/>
+        <w:t xml:space="preserve">1.      How do you feel about the presented topics after this session (type +1 next to the statement that best describes your feeling): </w:t>
+      </w:r>
+    </w:p>
+    <w:p>
+      <w:r>
+        <w:t>•       I am more confused:</w:t>
+      </w:r>
+    </w:p>
+    <w:p>
+      <w:r>
+        <w:t>•       I have a better understanding of them now:</w:t>
+      </w:r>
+    </w:p>
+    <w:p>
+      <w:r>
+        <w:t>•       My knowledge has not changed much:</w:t>
+      </w:r>
+    </w:p>
+    <w:p>
+      <w:r>
+        <w:t xml:space="preserve"> </w:t>
+      </w:r>
+    </w:p>
+    <w:p>
+      <w:r>
+        <w:t>2.      How was the pace of the lesson</w:t>
+      </w:r>
+      <w:r>
+        <w:t>s</w:t>
+      </w:r>
       <w:r>
         <w:t>:</w:t>
       </w:r>
-      <w:proofErr w:type="gramEnd"/>
+    </w:p>
+    <w:p>
+      <w:r>
+        <w:t>•       Too fast:</w:t>
+      </w:r>
+    </w:p>
+    <w:p>
+      <w:r>
+        <w:t>•       About right:</w:t>
+      </w:r>
+    </w:p>
+    <w:p>
+      <w:r>
+        <w:lastRenderedPageBreak/>
+        <w:t>•       Too slow:</w:t>
+      </w:r>
+    </w:p>
+    <w:p>
       <w:r>
         <w:t xml:space="preserve"> </w:t>
       </w:r>
     </w:p>
     <w:p>
       <w:r>
-        <w:t>•       I am more confused:</w:t>
-      </w:r>
-    </w:p>
-    <w:p>
-      <w:r>
-        <w:t>•       I have a better understanding of them now:</w:t>
-      </w:r>
-    </w:p>
-    <w:p>
-      <w:r>
-        <w:t>•       My knowledge has not changed much:</w:t>
-      </w:r>
-    </w:p>
-    <w:p>
-      <w:r>
-        <w:t xml:space="preserve"> </w:t>
-      </w:r>
-    </w:p>
-    <w:p>
-      <w:r>
-        <w:t xml:space="preserve">2.      How was the pace of the </w:t>
-      </w:r>
-      <w:proofErr w:type="gramStart"/>
-      <w:r>
-        <w:t>lesson</w:t>
-      </w:r>
-      <w:r>
-        <w:t>s</w:t>
-      </w:r>
-      <w:r>
-        <w:t>:</w:t>
-      </w:r>
-      <w:proofErr w:type="gramEnd"/>
-    </w:p>
-    <w:p>
-      <w:r>
-        <w:t>•       Too fast:</w:t>
-      </w:r>
-    </w:p>
-    <w:p>
-      <w:r>
-        <w:t>•       About right:</w:t>
-      </w:r>
-    </w:p>
-    <w:p>
-      <w:r>
-        <w:t>•       Too slow:</w:t>
-      </w:r>
-    </w:p>
-    <w:p>
-      <w:r>
-        <w:t xml:space="preserve"> </w:t>
-      </w:r>
-    </w:p>
-    <w:p>
-      <w:r>
         <w:t>3. If the lessons could be 5 minutes longer, what would you add or spend more time on:</w:t>
       </w:r>
     </w:p>
@@ -3626,20 +3433,14 @@
     </w:p>
     <w:p>
       <w:r>
-        <w:lastRenderedPageBreak/>
         <w:t>-</w:t>
       </w:r>
     </w:p>
     <w:p/>
     <w:p>
       <w:r>
-        <w:t xml:space="preserve">4. What could be </w:t>
-      </w:r>
-      <w:proofErr w:type="gramStart"/>
-      <w:r>
-        <w:t>improved:</w:t>
-      </w:r>
-      <w:proofErr w:type="gramEnd"/>
+        <w:t>4. What could be improved:</w:t>
+      </w:r>
     </w:p>
     <w:p>
       <w:r>
@@ -3654,13 +3455,8 @@
     <w:p/>
     <w:p>
       <w:r>
-        <w:t xml:space="preserve">5. What did you </w:t>
-      </w:r>
-      <w:proofErr w:type="gramStart"/>
-      <w:r>
-        <w:t>like:</w:t>
-      </w:r>
-      <w:proofErr w:type="gramEnd"/>
+        <w:t>5. What did you like:</w:t>
+      </w:r>
     </w:p>
     <w:p>
       <w:r>
@@ -3688,7 +3484,7 @@
 </file>
 
 <file path=word/numbering.xml><?xml version="1.0" encoding="utf-8"?>
-<w:numbering xmlns:wpc="http://schemas.microsoft.com/office/word/2010/wordprocessingCanvas" xmlns:cx="http://schemas.microsoft.com/office/drawing/2014/chartex" xmlns:cx1="http://schemas.microsoft.com/office/drawing/2015/9/8/chartex" xmlns:mc="http://schemas.openxmlformats.org/markup-compatibility/2006" xmlns:o="urn:schemas-microsoft-com:office:office" xmlns:r="http://schemas.openxmlformats.org/officeDocument/2006/relationships" xmlns:m="http://schemas.openxmlformats.org/officeDocument/2006/math" xmlns:v="urn:schemas-microsoft-com:vml" xmlns:wp14="http://schemas.microsoft.com/office/word/2010/wordprocessingDrawing" xmlns:wp="http://schemas.openxmlformats.org/drawingml/2006/wordprocessingDrawing" xmlns:w10="urn:schemas-microsoft-com:office:word" xmlns:w="http://schemas.openxmlformats.org/wordprocessingml/2006/main" xmlns:w14="http://schemas.microsoft.com/office/word/2010/wordml" xmlns:w15="http://schemas.microsoft.com/office/word/2012/wordml" xmlns:w16se="http://schemas.microsoft.com/office/word/2015/wordml/symex" xmlns:wpg="http://schemas.microsoft.com/office/word/2010/wordprocessingGroup" xmlns:wpi="http://schemas.microsoft.com/office/word/2010/wordprocessingInk" xmlns:wne="http://schemas.microsoft.com/office/word/2006/wordml" xmlns:wps="http://schemas.microsoft.com/office/word/2010/wordprocessingShape" mc:Ignorable="w14 w15 w16se wp14">
+<w:numbering xmlns:wpc="http://schemas.microsoft.com/office/word/2010/wordprocessingCanvas" xmlns:cx="http://schemas.microsoft.com/office/drawing/2014/chartex" xmlns:cx1="http://schemas.microsoft.com/office/drawing/2015/9/8/chartex" xmlns:cx2="http://schemas.microsoft.com/office/drawing/2015/10/21/chartex" xmlns:cx3="http://schemas.microsoft.com/office/drawing/2016/5/9/chartex" xmlns:cx4="http://schemas.microsoft.com/office/drawing/2016/5/10/chartex" xmlns:cx5="http://schemas.microsoft.com/office/drawing/2016/5/11/chartex" xmlns:cx6="http://schemas.microsoft.com/office/drawing/2016/5/12/chartex" xmlns:cx7="http://schemas.microsoft.com/office/drawing/2016/5/13/chartex" xmlns:cx8="http://schemas.microsoft.com/office/drawing/2016/5/14/chartex" xmlns:mc="http://schemas.openxmlformats.org/markup-compatibility/2006" xmlns:aink="http://schemas.microsoft.com/office/drawing/2016/ink" xmlns:am3d="http://schemas.microsoft.com/office/drawing/2017/model3d" xmlns:o="urn:schemas-microsoft-com:office:office" xmlns:oel="http://schemas.microsoft.com/office/2019/extlst" xmlns:r="http://schemas.openxmlformats.org/officeDocument/2006/relationships" xmlns:m="http://schemas.openxmlformats.org/officeDocument/2006/math" xmlns:v="urn:schemas-microsoft-com:vml" xmlns:wp14="http://schemas.microsoft.com/office/word/2010/wordprocessingDrawing" xmlns:wp="http://schemas.openxmlformats.org/drawingml/2006/wordprocessingDrawing" xmlns:w10="urn:schemas-microsoft-com:office:word" xmlns:w="http://schemas.openxmlformats.org/wordprocessingml/2006/main" xmlns:w14="http://schemas.microsoft.com/office/word/2010/wordml" xmlns:w15="http://schemas.microsoft.com/office/word/2012/wordml" xmlns:w16cex="http://schemas.microsoft.com/office/word/2018/wordml/cex" xmlns:w16cid="http://schemas.microsoft.com/office/word/2016/wordml/cid" xmlns:w16="http://schemas.microsoft.com/office/word/2018/wordml" xmlns:w16sdtdh="http://schemas.microsoft.com/office/word/2020/wordml/sdtdatahash" xmlns:w16se="http://schemas.microsoft.com/office/word/2015/wordml/symex" xmlns:wpg="http://schemas.microsoft.com/office/word/2010/wordprocessingGroup" xmlns:wpi="http://schemas.microsoft.com/office/word/2010/wordprocessingInk" xmlns:wne="http://schemas.microsoft.com/office/word/2006/wordml" xmlns:wps="http://schemas.microsoft.com/office/word/2010/wordprocessingShape" mc:Ignorable="w14 w15 w16se w16cid w16 w16cex w16sdtdh wp14">
   <w:abstractNum w:abstractNumId="0" w15:restartNumberingAfterBreak="0">
     <w:nsid w:val="0941406B"/>
     <w:multiLevelType w:val="multilevel"/>
@@ -6783,77 +6579,77 @@
       </w:rPr>
     </w:lvl>
   </w:abstractNum>
-  <w:num w:numId="1">
+  <w:num w:numId="1" w16cid:durableId="588582335">
     <w:abstractNumId w:val="4"/>
   </w:num>
-  <w:num w:numId="2">
+  <w:num w:numId="2" w16cid:durableId="1627544473">
     <w:abstractNumId w:val="13"/>
   </w:num>
-  <w:num w:numId="3">
+  <w:num w:numId="3" w16cid:durableId="1868979000">
     <w:abstractNumId w:val="17"/>
   </w:num>
-  <w:num w:numId="4">
+  <w:num w:numId="4" w16cid:durableId="1315989020">
     <w:abstractNumId w:val="7"/>
   </w:num>
-  <w:num w:numId="5">
+  <w:num w:numId="5" w16cid:durableId="810442807">
     <w:abstractNumId w:val="5"/>
   </w:num>
-  <w:num w:numId="6">
+  <w:num w:numId="6" w16cid:durableId="346947918">
     <w:abstractNumId w:val="19"/>
   </w:num>
-  <w:num w:numId="7">
+  <w:num w:numId="7" w16cid:durableId="1239904535">
     <w:abstractNumId w:val="20"/>
   </w:num>
-  <w:num w:numId="8">
+  <w:num w:numId="8" w16cid:durableId="1612739540">
     <w:abstractNumId w:val="6"/>
   </w:num>
-  <w:num w:numId="9">
+  <w:num w:numId="9" w16cid:durableId="1664510158">
     <w:abstractNumId w:val="2"/>
   </w:num>
-  <w:num w:numId="10">
+  <w:num w:numId="10" w16cid:durableId="781537488">
     <w:abstractNumId w:val="3"/>
   </w:num>
-  <w:num w:numId="11">
+  <w:num w:numId="11" w16cid:durableId="1442450809">
     <w:abstractNumId w:val="14"/>
   </w:num>
-  <w:num w:numId="12">
+  <w:num w:numId="12" w16cid:durableId="1236474369">
     <w:abstractNumId w:val="10"/>
   </w:num>
-  <w:num w:numId="13">
+  <w:num w:numId="13" w16cid:durableId="571161516">
     <w:abstractNumId w:val="8"/>
   </w:num>
-  <w:num w:numId="14">
+  <w:num w:numId="14" w16cid:durableId="1097794451">
     <w:abstractNumId w:val="21"/>
   </w:num>
-  <w:num w:numId="15">
+  <w:num w:numId="15" w16cid:durableId="69157624">
     <w:abstractNumId w:val="9"/>
   </w:num>
-  <w:num w:numId="16">
+  <w:num w:numId="16" w16cid:durableId="137721666">
     <w:abstractNumId w:val="16"/>
   </w:num>
-  <w:num w:numId="17">
+  <w:num w:numId="17" w16cid:durableId="794180208">
     <w:abstractNumId w:val="0"/>
   </w:num>
-  <w:num w:numId="18">
+  <w:num w:numId="18" w16cid:durableId="573589349">
     <w:abstractNumId w:val="11"/>
   </w:num>
-  <w:num w:numId="19">
+  <w:num w:numId="19" w16cid:durableId="366608771">
     <w:abstractNumId w:val="1"/>
   </w:num>
-  <w:num w:numId="20">
+  <w:num w:numId="20" w16cid:durableId="558171839">
     <w:abstractNumId w:val="12"/>
   </w:num>
-  <w:num w:numId="21">
+  <w:num w:numId="21" w16cid:durableId="1047140845">
     <w:abstractNumId w:val="15"/>
   </w:num>
-  <w:num w:numId="22">
+  <w:num w:numId="22" w16cid:durableId="636881263">
     <w:abstractNumId w:val="18"/>
   </w:num>
 </w:numbering>
 </file>
 
 <file path=word/styles.xml><?xml version="1.0" encoding="utf-8"?>
-<w:styles xmlns:mc="http://schemas.openxmlformats.org/markup-compatibility/2006" xmlns:r="http://schemas.openxmlformats.org/officeDocument/2006/relationships" xmlns:w="http://schemas.openxmlformats.org/wordprocessingml/2006/main" xmlns:w14="http://schemas.microsoft.com/office/word/2010/wordml" xmlns:w15="http://schemas.microsoft.com/office/word/2012/wordml" xmlns:w16se="http://schemas.microsoft.com/office/word/2015/wordml/symex" mc:Ignorable="w14 w15 w16se">
+<w:styles xmlns:mc="http://schemas.openxmlformats.org/markup-compatibility/2006" xmlns:r="http://schemas.openxmlformats.org/officeDocument/2006/relationships" xmlns:w="http://schemas.openxmlformats.org/wordprocessingml/2006/main" xmlns:w14="http://schemas.microsoft.com/office/word/2010/wordml" xmlns:w15="http://schemas.microsoft.com/office/word/2012/wordml" xmlns:w16cex="http://schemas.microsoft.com/office/word/2018/wordml/cex" xmlns:w16cid="http://schemas.microsoft.com/office/word/2016/wordml/cid" xmlns:w16="http://schemas.microsoft.com/office/word/2018/wordml" xmlns:w16sdtdh="http://schemas.microsoft.com/office/word/2020/wordml/sdtdatahash" xmlns:w16se="http://schemas.microsoft.com/office/word/2015/wordml/symex" mc:Ignorable="w14 w15 w16se w16cid w16 w16cex w16sdtdh">
   <w:docDefaults>
     <w:rPrDefault>
       <w:rPr>
@@ -6869,7 +6665,7 @@
       </w:pPr>
     </w:pPrDefault>
   </w:docDefaults>
-  <w:latentStyles w:defLockedState="0" w:defUIPriority="99" w:defSemiHidden="0" w:defUnhideWhenUsed="0" w:defQFormat="0" w:count="371">
+  <w:latentStyles w:defLockedState="0" w:defUIPriority="99" w:defSemiHidden="0" w:defUnhideWhenUsed="0" w:defQFormat="0" w:count="376">
     <w:lsdException w:name="Normal" w:uiPriority="0" w:qFormat="1"/>
     <w:lsdException w:name="heading 1" w:uiPriority="9" w:qFormat="1"/>
     <w:lsdException w:name="heading 2" w:semiHidden="1" w:uiPriority="9" w:unhideWhenUsed="1" w:qFormat="1"/>
@@ -6975,7 +6771,6 @@
     <w:lsdException w:name="HTML Sample" w:semiHidden="1" w:unhideWhenUsed="1"/>
     <w:lsdException w:name="HTML Typewriter" w:semiHidden="1" w:unhideWhenUsed="1"/>
     <w:lsdException w:name="HTML Variable" w:semiHidden="1" w:unhideWhenUsed="1"/>
-    <w:lsdException w:name="Normal Table" w:semiHidden="1" w:unhideWhenUsed="1"/>
     <w:lsdException w:name="annotation subject" w:semiHidden="1" w:unhideWhenUsed="1"/>
     <w:lsdException w:name="No List" w:semiHidden="1" w:unhideWhenUsed="1"/>
     <w:lsdException w:name="Outline List 1" w:semiHidden="1" w:unhideWhenUsed="1"/>
@@ -7018,11 +6813,8 @@
     <w:lsdException w:name="Table Contemporary" w:semiHidden="1" w:unhideWhenUsed="1"/>
     <w:lsdException w:name="Table Elegant" w:semiHidden="1" w:unhideWhenUsed="1"/>
     <w:lsdException w:name="Table Professional" w:semiHidden="1" w:unhideWhenUsed="1"/>
-    <w:lsdException w:name="Table Subtle 1" w:semiHidden="1" w:unhideWhenUsed="1"/>
     <w:lsdException w:name="Table Subtle 2" w:semiHidden="1" w:unhideWhenUsed="1"/>
     <w:lsdException w:name="Table Web 1" w:semiHidden="1" w:unhideWhenUsed="1"/>
-    <w:lsdException w:name="Table Web 2" w:semiHidden="1" w:unhideWhenUsed="1"/>
-    <w:lsdException w:name="Table Web 3" w:semiHidden="1" w:unhideWhenUsed="1"/>
     <w:lsdException w:name="Balloon Text" w:semiHidden="1" w:unhideWhenUsed="1"/>
     <w:lsdException w:name="Table Grid" w:uiPriority="39"/>
     <w:lsdException w:name="Table Theme" w:semiHidden="1" w:unhideWhenUsed="1"/>
@@ -7241,16 +7033,21 @@
     <w:lsdException w:name="List Table 5 Dark Accent 6" w:uiPriority="50"/>
     <w:lsdException w:name="List Table 6 Colorful Accent 6" w:uiPriority="51"/>
     <w:lsdException w:name="List Table 7 Colorful Accent 6" w:uiPriority="52"/>
+    <w:lsdException w:name="Mention" w:semiHidden="1" w:unhideWhenUsed="1"/>
+    <w:lsdException w:name="Smart Hyperlink" w:semiHidden="1" w:unhideWhenUsed="1"/>
+    <w:lsdException w:name="Hashtag" w:semiHidden="1" w:unhideWhenUsed="1"/>
+    <w:lsdException w:name="Unresolved Mention" w:semiHidden="1" w:unhideWhenUsed="1"/>
+    <w:lsdException w:name="Smart Link" w:semiHidden="1" w:unhideWhenUsed="1"/>
   </w:latentStyles>
-  <w:style w:type="paragraph" w:default="1" w:styleId="Normal">
+  <w:style w:type="paragraph" w:default="1" w:styleId="Normalny">
     <w:name w:val="Normal"/>
     <w:qFormat/>
   </w:style>
-  <w:style w:type="paragraph" w:styleId="Heading1">
+  <w:style w:type="paragraph" w:styleId="Nagwek1">
     <w:name w:val="heading 1"/>
-    <w:basedOn w:val="Normal"/>
-    <w:next w:val="Normal"/>
-    <w:link w:val="Heading1Char"/>
+    <w:basedOn w:val="Normalny"/>
+    <w:next w:val="Normalny"/>
+    <w:link w:val="Nagwek1Znak"/>
     <w:uiPriority w:val="9"/>
     <w:qFormat/>
     <w:rsid w:val="00CC51CC"/>
@@ -7267,11 +7064,11 @@
       <w:szCs w:val="32"/>
     </w:rPr>
   </w:style>
-  <w:style w:type="paragraph" w:styleId="Heading2">
+  <w:style w:type="paragraph" w:styleId="Nagwek2">
     <w:name w:val="heading 2"/>
-    <w:basedOn w:val="Normal"/>
-    <w:next w:val="Normal"/>
-    <w:link w:val="Heading2Char"/>
+    <w:basedOn w:val="Normalny"/>
+    <w:next w:val="Normalny"/>
+    <w:link w:val="Nagwek2Znak"/>
     <w:uiPriority w:val="9"/>
     <w:unhideWhenUsed/>
     <w:qFormat/>
@@ -7289,11 +7086,11 @@
       <w:szCs w:val="26"/>
     </w:rPr>
   </w:style>
-  <w:style w:type="paragraph" w:styleId="Heading3">
+  <w:style w:type="paragraph" w:styleId="Nagwek3">
     <w:name w:val="heading 3"/>
-    <w:basedOn w:val="Normal"/>
-    <w:next w:val="Normal"/>
-    <w:link w:val="Heading3Char"/>
+    <w:basedOn w:val="Normalny"/>
+    <w:next w:val="Normalny"/>
+    <w:link w:val="Nagwek3Znak"/>
     <w:uiPriority w:val="9"/>
     <w:unhideWhenUsed/>
     <w:qFormat/>
@@ -7311,11 +7108,11 @@
       <w:szCs w:val="24"/>
     </w:rPr>
   </w:style>
-  <w:style w:type="paragraph" w:styleId="Heading4">
+  <w:style w:type="paragraph" w:styleId="Nagwek4">
     <w:name w:val="heading 4"/>
-    <w:basedOn w:val="Normal"/>
-    <w:next w:val="Normal"/>
-    <w:link w:val="Heading4Char"/>
+    <w:basedOn w:val="Normalny"/>
+    <w:next w:val="Normalny"/>
+    <w:link w:val="Nagwek4Znak"/>
     <w:uiPriority w:val="9"/>
     <w:semiHidden/>
     <w:unhideWhenUsed/>
@@ -7334,13 +7131,13 @@
       <w:color w:val="2E74B5" w:themeColor="accent1" w:themeShade="BF"/>
     </w:rPr>
   </w:style>
-  <w:style w:type="character" w:default="1" w:styleId="DefaultParagraphFont">
+  <w:style w:type="character" w:default="1" w:styleId="Domylnaczcionkaakapitu">
     <w:name w:val="Default Paragraph Font"/>
     <w:uiPriority w:val="1"/>
     <w:semiHidden/>
     <w:unhideWhenUsed/>
   </w:style>
-  <w:style w:type="table" w:default="1" w:styleId="TableNormal">
+  <w:style w:type="table" w:default="1" w:styleId="Standardowy">
     <w:name w:val="Normal Table"/>
     <w:uiPriority w:val="99"/>
     <w:semiHidden/>
@@ -7355,15 +7152,15 @@
       </w:tblCellMar>
     </w:tblPr>
   </w:style>
-  <w:style w:type="numbering" w:default="1" w:styleId="NoList">
+  <w:style w:type="numbering" w:default="1" w:styleId="Bezlisty">
     <w:name w:val="No List"/>
     <w:uiPriority w:val="99"/>
     <w:semiHidden/>
     <w:unhideWhenUsed/>
   </w:style>
-  <w:style w:type="paragraph" w:styleId="ListParagraph">
+  <w:style w:type="paragraph" w:styleId="Akapitzlist">
     <w:name w:val="List Paragraph"/>
-    <w:basedOn w:val="Normal"/>
+    <w:basedOn w:val="Normalny"/>
     <w:uiPriority w:val="34"/>
     <w:qFormat/>
     <w:rsid w:val="008F4CC2"/>
@@ -7372,10 +7169,10 @@
       <w:contextualSpacing/>
     </w:pPr>
   </w:style>
-  <w:style w:type="character" w:customStyle="1" w:styleId="Heading2Char">
-    <w:name w:val="Heading 2 Char"/>
-    <w:basedOn w:val="DefaultParagraphFont"/>
-    <w:link w:val="Heading2"/>
+  <w:style w:type="character" w:customStyle="1" w:styleId="Nagwek2Znak">
+    <w:name w:val="Nagłówek 2 Znak"/>
+    <w:basedOn w:val="Domylnaczcionkaakapitu"/>
+    <w:link w:val="Nagwek2"/>
     <w:uiPriority w:val="9"/>
     <w:rsid w:val="00C17223"/>
     <w:rPr>
@@ -7385,10 +7182,10 @@
       <w:szCs w:val="26"/>
     </w:rPr>
   </w:style>
-  <w:style w:type="character" w:customStyle="1" w:styleId="Heading4Char">
-    <w:name w:val="Heading 4 Char"/>
-    <w:basedOn w:val="DefaultParagraphFont"/>
-    <w:link w:val="Heading4"/>
+  <w:style w:type="character" w:customStyle="1" w:styleId="Nagwek4Znak">
+    <w:name w:val="Nagłówek 4 Znak"/>
+    <w:basedOn w:val="Domylnaczcionkaakapitu"/>
+    <w:link w:val="Nagwek4"/>
     <w:uiPriority w:val="9"/>
     <w:semiHidden/>
     <w:rsid w:val="008F4912"/>
@@ -7399,10 +7196,10 @@
       <w:color w:val="2E74B5" w:themeColor="accent1" w:themeShade="BF"/>
     </w:rPr>
   </w:style>
-  <w:style w:type="character" w:customStyle="1" w:styleId="Heading1Char">
-    <w:name w:val="Heading 1 Char"/>
-    <w:basedOn w:val="DefaultParagraphFont"/>
-    <w:link w:val="Heading1"/>
+  <w:style w:type="character" w:customStyle="1" w:styleId="Nagwek1Znak">
+    <w:name w:val="Nagłówek 1 Znak"/>
+    <w:basedOn w:val="Domylnaczcionkaakapitu"/>
+    <w:link w:val="Nagwek1"/>
     <w:uiPriority w:val="9"/>
     <w:rsid w:val="00CC51CC"/>
     <w:rPr>
@@ -7412,10 +7209,10 @@
       <w:szCs w:val="32"/>
     </w:rPr>
   </w:style>
-  <w:style w:type="character" w:customStyle="1" w:styleId="Heading3Char">
-    <w:name w:val="Heading 3 Char"/>
-    <w:basedOn w:val="DefaultParagraphFont"/>
-    <w:link w:val="Heading3"/>
+  <w:style w:type="character" w:customStyle="1" w:styleId="Nagwek3Znak">
+    <w:name w:val="Nagłówek 3 Znak"/>
+    <w:basedOn w:val="Domylnaczcionkaakapitu"/>
+    <w:link w:val="Nagwek3"/>
     <w:uiPriority w:val="9"/>
     <w:rsid w:val="00DA3913"/>
     <w:rPr>
@@ -7425,9 +7222,9 @@
       <w:szCs w:val="24"/>
     </w:rPr>
   </w:style>
-  <w:style w:type="character" w:styleId="Hyperlink">
+  <w:style w:type="character" w:styleId="Hipercze">
     <w:name w:val="Hyperlink"/>
-    <w:basedOn w:val="DefaultParagraphFont"/>
+    <w:basedOn w:val="Domylnaczcionkaakapitu"/>
     <w:uiPriority w:val="99"/>
     <w:unhideWhenUsed/>
     <w:rsid w:val="009942B3"/>
@@ -7436,9 +7233,9 @@
       <w:u w:val="single"/>
     </w:rPr>
   </w:style>
-  <w:style w:type="character" w:styleId="FollowedHyperlink">
+  <w:style w:type="character" w:styleId="UyteHipercze">
     <w:name w:val="FollowedHyperlink"/>
-    <w:basedOn w:val="DefaultParagraphFont"/>
+    <w:basedOn w:val="Domylnaczcionkaakapitu"/>
     <w:uiPriority w:val="99"/>
     <w:semiHidden/>
     <w:unhideWhenUsed/>
@@ -7446,6 +7243,18 @@
     <w:rPr>
       <w:color w:val="954F72" w:themeColor="followedHyperlink"/>
       <w:u w:val="single"/>
+    </w:rPr>
+  </w:style>
+  <w:style w:type="character" w:styleId="Nierozpoznanawzmianka">
+    <w:name w:val="Unresolved Mention"/>
+    <w:basedOn w:val="Domylnaczcionkaakapitu"/>
+    <w:uiPriority w:val="99"/>
+    <w:semiHidden/>
+    <w:unhideWhenUsed/>
+    <w:rsid w:val="004F3248"/>
+    <w:rPr>
+      <w:color w:val="605E5C"/>
+      <w:shd w:val="clear" w:color="auto" w:fill="E1DFDD"/>
     </w:rPr>
   </w:style>
 </w:styles>

</xml_diff>

<commit_message>
tweaks after jan run
</commit_message>
<xml_diff>
--- a/instructors/fair-4-leaders-part1.docx
+++ b/instructors/fair-4-leaders-part1.docx
@@ -7,15 +7,7 @@
         <w:pStyle w:val="Heading1"/>
       </w:pPr>
       <w:r>
-        <w:t xml:space="preserve">Paste this content into the </w:t>
-      </w:r>
-      <w:proofErr w:type="spellStart"/>
-      <w:r>
-        <w:t>Etherpad</w:t>
-      </w:r>
-      <w:proofErr w:type="spellEnd"/>
-      <w:r>
-        <w:t xml:space="preserve"> at: </w:t>
+        <w:t xml:space="preserve">Paste this content into the Etherpad at: </w:t>
       </w:r>
       <w:r>
         <w:br/>
@@ -313,15 +305,7 @@
         <w:t>We</w:t>
       </w:r>
       <w:r>
-        <w:t xml:space="preserve"> do not really share </w:t>
-      </w:r>
-      <w:proofErr w:type="gramStart"/>
-      <w:r>
-        <w:t>data,</w:t>
-      </w:r>
-      <w:proofErr w:type="gramEnd"/>
-      <w:r>
-        <w:t xml:space="preserve"> </w:t>
+        <w:t xml:space="preserve"> do not really share data, </w:t>
       </w:r>
       <w:r>
         <w:t>we</w:t>
@@ -576,7 +560,13 @@
     </w:p>
     <w:p>
       <w:r>
-        <w:t>- I revise at least 4 articles a year:</w:t>
+        <w:t>- I revi</w:t>
+      </w:r>
+      <w:r>
+        <w:t>ew</w:t>
+      </w:r>
+      <w:r>
+        <w:t xml:space="preserve"> at least 4 articles a year:</w:t>
       </w:r>
     </w:p>
     <w:p>
@@ -767,23 +757,7 @@
       </w:r>
       <w:r>
         <w:br/>
-        <w:t xml:space="preserve"> (</w:t>
-      </w:r>
-      <w:proofErr w:type="gramStart"/>
-      <w:r>
-        <w:t>e.g.</w:t>
-      </w:r>
-      <w:proofErr w:type="gramEnd"/>
-      <w:r>
-        <w:t xml:space="preserve"> journal club, carpentries, </w:t>
-      </w:r>
-      <w:proofErr w:type="spellStart"/>
-      <w:r>
-        <w:t>ReproducibiliTea</w:t>
-      </w:r>
-      <w:proofErr w:type="spellEnd"/>
-      <w:r>
-        <w:t>)</w:t>
+        <w:t xml:space="preserve"> (e.g. journal club, carpentries, ReproducibiliTea)</w:t>
       </w:r>
     </w:p>
     <w:p/>
@@ -849,13 +823,8 @@
         <w:t xml:space="preserve"> to work</w:t>
       </w:r>
       <w:r>
-        <w:t xml:space="preserve"> </w:t>
-      </w:r>
-      <w:proofErr w:type="spellStart"/>
-      <w:r>
-        <w:t>any more</w:t>
-      </w:r>
-      <w:proofErr w:type="spellEnd"/>
+        <w:t xml:space="preserve"> any more</w:t>
+      </w:r>
       <w:r>
         <w:t xml:space="preserve"> (or more realistically, they were hit by a bus). Write +1 next to</w:t>
       </w:r>
@@ -933,15 +902,7 @@
         <w:t>’</w:t>
       </w:r>
       <w:r>
-        <w:t xml:space="preserve">s data and notes, so you are </w:t>
-      </w:r>
-      <w:proofErr w:type="gramStart"/>
-      <w:r>
-        <w:t>fairly confident</w:t>
-      </w:r>
-      <w:proofErr w:type="gramEnd"/>
-      <w:r>
-        <w:t xml:space="preserve"> </w:t>
+        <w:t xml:space="preserve">s data and notes, so you are fairly confident </w:t>
       </w:r>
       <w:r>
         <w:t xml:space="preserve">they follow good practices and </w:t>
@@ -1116,14 +1077,12 @@
       <w:r>
         <w:t xml:space="preserve">How good was this </w:t>
       </w:r>
-      <w:proofErr w:type="gramStart"/>
       <w:r>
         <w:t>lesson</w:t>
       </w:r>
       <w:r>
         <w:t>:</w:t>
       </w:r>
-      <w:proofErr w:type="gramEnd"/>
     </w:p>
     <w:p>
       <w:r>
@@ -1308,27 +1267,7 @@
           <w:szCs w:val="23"/>
           <w:lang w:val="en-US" w:eastAsia="zh-CN" w:bidi="hi-IN"/>
         </w:rPr>
-        <w:t xml:space="preserve">You need to do a western blot of the protein Titin, the largest protein in the body with a molecular weight of 3,800 </w:t>
-      </w:r>
-      <w:proofErr w:type="spellStart"/>
-      <w:r>
-        <w:rPr>
-          <w:rFonts w:eastAsia="DejaVu Sans" w:cstheme="minorHAnsi"/>
-          <w:sz w:val="23"/>
-          <w:szCs w:val="23"/>
-          <w:lang w:val="en-US" w:eastAsia="zh-CN" w:bidi="hi-IN"/>
-        </w:rPr>
-        <w:t>kDa</w:t>
-      </w:r>
-      <w:proofErr w:type="spellEnd"/>
-      <w:r>
-        <w:rPr>
-          <w:rFonts w:eastAsia="DejaVu Sans" w:cstheme="minorHAnsi"/>
-          <w:sz w:val="23"/>
-          <w:szCs w:val="23"/>
-          <w:lang w:val="en-US" w:eastAsia="zh-CN" w:bidi="hi-IN"/>
-        </w:rPr>
-        <w:t>. You found a</w:t>
+        <w:t>You need to do a western blot of the protein Titin, the largest protein in the body with a molecular weight of 3,800 kDa. You found a</w:t>
       </w:r>
       <w:r>
         <w:rPr>
@@ -2030,10 +1969,7 @@
       </w:pPr>
       <w:r>
         <w:lastRenderedPageBreak/>
-        <w:t xml:space="preserve">Exercise 2- </w:t>
-      </w:r>
-      <w:r>
-        <w:t>Public general record</w:t>
+        <w:t>Exercise 2- Public general record</w:t>
       </w:r>
       <w:r>
         <w:t xml:space="preserve"> – FAIR elements</w:t>
@@ -3523,14 +3459,12 @@
       <w:r>
         <w:t xml:space="preserve">How good was this </w:t>
       </w:r>
-      <w:proofErr w:type="gramStart"/>
       <w:r>
         <w:t>lesson</w:t>
       </w:r>
       <w:r>
         <w:t>:</w:t>
       </w:r>
-      <w:proofErr w:type="gramEnd"/>
     </w:p>
     <w:p>
       <w:r>

</xml_diff>